<commit_message>
final changes to commit
</commit_message>
<xml_diff>
--- a/CMP400-Dissertation/Semester 2/Abertay Dissertation.docx
+++ b/CMP400-Dissertation/Semester 2/Abertay Dissertation.docx
@@ -364,6 +364,13 @@
     </w:p>
     <w:sdt>
       <w:sdtPr>
+        <w:rPr>
+          <w:rFonts w:ascii="Arial" w:eastAsia="Times New Roman" w:hAnsi="Arial" w:cs="Times New Roman"/>
+          <w:color w:val="auto"/>
+          <w:sz w:val="24"/>
+          <w:szCs w:val="24"/>
+          <w:lang w:val="en-GB"/>
+        </w:rPr>
         <w:id w:val="1813525068"/>
         <w:docPartObj>
           <w:docPartGallery w:val="Table of Contents"/>
@@ -372,14 +379,9 @@
       </w:sdtPr>
       <w:sdtEndPr>
         <w:rPr>
-          <w:rFonts w:ascii="Arial" w:eastAsia="Times New Roman" w:hAnsi="Arial" w:cs="Times New Roman"/>
           <w:b/>
           <w:bCs/>
           <w:noProof/>
-          <w:color w:val="auto"/>
-          <w:sz w:val="24"/>
-          <w:szCs w:val="24"/>
-          <w:lang w:val="en-GB"/>
         </w:rPr>
       </w:sdtEndPr>
       <w:sdtContent>
@@ -1574,8 +1576,6 @@
         </w:rPr>
         <w:t>Project aims/research questions</w:t>
       </w:r>
-      <w:bookmarkStart w:id="10" w:name="_GoBack"/>
-      <w:bookmarkEnd w:id="10"/>
     </w:p>
     <w:p>
       <w:pPr>
@@ -1630,55 +1630,149 @@
       <w:pPr>
         <w:pStyle w:val="Heading1"/>
       </w:pPr>
-      <w:bookmarkStart w:id="11" w:name="_Toc30764770"/>
+      <w:bookmarkStart w:id="10" w:name="_Toc30764770"/>
       <w:r>
         <w:t>Chapter 2 – Literature Review</w:t>
       </w:r>
+      <w:bookmarkEnd w:id="10"/>
+    </w:p>
+    <w:p>
+      <w:r>
+        <w:t xml:space="preserve">This chapter will </w:t>
+      </w:r>
+      <w:r>
+        <w:t>investigate</w:t>
+      </w:r>
+      <w:r>
+        <w:t xml:space="preserve"> the work that has been proposed</w:t>
+      </w:r>
+      <w:r>
+        <w:t xml:space="preserve"> already to help ensure effective care is given to patients who either live in rural areas and struggle to get to see their Doctor. Or are unable to due to their health (elderly, disabled etc). </w:t>
+      </w:r>
+    </w:p>
+    <w:p>
+      <w:r>
+        <w:t xml:space="preserve">Care for these patients is usually made up of patients either; being funded to visit their nearest Hospital/General Practitioner, A division of Nurses being used called District Nurses who make house calls or specialised Ambulance crews being sent out to collect the patient and deliver them to their appointment. </w:t>
+      </w:r>
+      <w:r>
+        <w:t xml:space="preserve">This can be criticised for taking up too many of the NHS’s resources while </w:t>
+      </w:r>
+      <w:r>
+        <w:t>causing unnecessary risks for the patients, nurse and ambulance crews, if the problem the patient is suffering with turns out to be of no concern. Within the clinical investigation ‘</w:t>
+      </w:r>
+      <w:r>
+        <w:t>Residents: Frequency, Causes, and Costs</w:t>
+      </w:r>
+      <w:r>
+        <w:t xml:space="preserve">’ it is suggested that the unnecessary hospitalisation of patients is likely to cause their health more issues due to the stress of being transferred to a hospital. The study then goes onto state that 67% of hospitalisations are avoidable and take up a great deal of NHS resources. </w:t>
+      </w:r>
+      <w:r>
+        <w:t xml:space="preserve">As previously </w:t>
+      </w:r>
+      <w:r>
+        <w:t>suggested,</w:t>
+      </w:r>
+      <w:r>
+        <w:t xml:space="preserve"> each of these </w:t>
+      </w:r>
+      <w:r>
+        <w:t>methods can be time consuming for the NHS and new ways of implementing this type of care have been suggested.</w:t>
+      </w:r>
+      <w:r>
+        <w:t xml:space="preserve"> </w:t>
+      </w:r>
+    </w:p>
+    <w:p>
+      <w:r>
+        <w:t>The first of which is within the book ‘</w:t>
+      </w:r>
+      <w:r>
+        <w:t>Stop Saving the NHS and Start Reinventing it</w:t>
+      </w:r>
+      <w:r>
+        <w:t>’ by Colin Jervis</w:t>
+      </w:r>
+      <w:r>
+        <w:t xml:space="preserve">, the author first goes onto explain that ‘the price of computer chips continues to fall as their power increases. It will </w:t>
+      </w:r>
+      <w:r>
+        <w:lastRenderedPageBreak/>
+        <w:t>soon be possible to chip everything’ (Jervis, 2013) Within this quote the author is using this to state computer chips can be used to tackle issues like, regional care, as well as many other issues within society and free up other resources, like Ambulance crews</w:t>
+      </w:r>
+      <w:r>
+        <w:t>. Within the book, the author then goes onto state that ‘Remote devices have a lot of advantages like removing physical dependency’ (Jervis, 2013). The devices the author is referring to hear are called IoT devices or Internet of Things Devices and suggests that the</w:t>
+      </w:r>
+      <w:r>
+        <w:t xml:space="preserve">se could be used to take basic readings from a patient, things like a patient’s; Heart Rate, Blood Pressure, Blood oxygen etc. Readings that are hard to get wrong and can be taken </w:t>
+      </w:r>
+      <w:r>
+        <w:t xml:space="preserve">simply. These readings would be sent </w:t>
+      </w:r>
+      <w:r>
+        <w:t xml:space="preserve">to a server to store in a database (previously mentioned in chapter 8). From the database a medical professional can analyse the data </w:t>
+      </w:r>
+      <w:r>
+        <w:t xml:space="preserve">and decide if the patient is at a high risk and needs to be seen urgently or is not of a concern. </w:t>
+      </w:r>
+    </w:p>
+    <w:p>
+      <w:r>
+        <w:t>The NHS has been sceptical</w:t>
+      </w:r>
+      <w:r>
+        <w:t xml:space="preserve"> with the use of IoT devices within the United Kingdom, because of this they have been going through an intensive phase. This involves “</w:t>
+      </w:r>
+      <w:r>
+        <w:t>As part of an initiative to set up testbeds to pilot new technologies in the health service, NHS England and the Department of Health has awarded £10m in funding to two 'test bed' projects that it describes as "IoT-led".</w:t>
+      </w:r>
+      <w:r>
+        <w:t>”</w:t>
+      </w:r>
+      <w:r>
+        <w:t xml:space="preserve"> </w:t>
+      </w:r>
+      <w:r>
+        <w:t>(Best, 2020)</w:t>
+      </w:r>
+      <w:r>
+        <w:t xml:space="preserve">. One of these projects is called, TIHM or Technology Integrated Health Management. This system is </w:t>
+      </w:r>
+      <w:r>
+        <w:t>used to monitor patients with Dementia, reduce the need for hospital admissions and relieve the stress on carers (</w:t>
+      </w:r>
+      <w:r>
+        <w:t>Sabp.nhs.uk. (2020)</w:t>
+      </w:r>
+      <w:r>
+        <w:t>). The devices used are IoT devices</w:t>
+      </w:r>
+      <w:r>
+        <w:t xml:space="preserve">, they send a signal to clinicians when they detect an issue with the patient such as; falls, turning on things they shouldn’t and long-term periods of idleness. This system is an effective system; however, long periods of idleness also include; sleep, watching television etc, the devices cannot pick up on these states for a person meaning that clinicians can be mislead due to these facts. Also, if a person is early on in their Dementia and are constantly getting phone calls asking why they are turning the oven on for so long it can irritate them and become an annoyance. This is a problem because </w:t>
+      </w:r>
+      <w:r>
+        <w:t xml:space="preserve">the devices cannot track the progressiveness of a patient’s Dementia, meaning there is no way to combat this issue. </w:t>
+      </w:r>
+    </w:p>
+    <w:p>
+      <w:r>
+        <w:lastRenderedPageBreak/>
+        <w:t xml:space="preserve">To tackle this mobile phones could be used, as they are able to record the same </w:t>
+      </w:r>
+      <w:r>
+        <w:t xml:space="preserve">quantity of data and have a vast array of sensors already built into them to track a person’s health. If these were used in tandem with the IoT devices a method to track a person’s vital signs and the progression of their disease could be created, giving a more in-depth view of their state of health as compared to the TIHM system. </w:t>
+      </w:r>
+    </w:p>
+    <w:p>
+      <w:r>
+        <w:t>The use of</w:t>
+      </w:r>
+      <w:r>
+        <w:t xml:space="preserve"> tele diagnosis has been used in rural countries in Africa to initially diagnose a disease and then suggest appropriate methods of treating the disease. This usually occurs with a patient sending a photo of the affected area and the medical professional trying to diagnose it. </w:t>
+      </w:r>
+      <w:bookmarkStart w:id="11" w:name="_GoBack"/>
       <w:bookmarkEnd w:id="11"/>
-    </w:p>
-    <w:p>
-      <w:r>
-        <w:t xml:space="preserve">1700 – 1850 words + </w:t>
-      </w:r>
-    </w:p>
-    <w:p>
-      <w:r>
-        <w:t>A record of important contributions within your field of work by others and a critical evaluation of the work to date</w:t>
-      </w:r>
-    </w:p>
-    <w:p>
-      <w:r>
-        <w:t>A more in-depth and focussed discussion than in your proposal</w:t>
-      </w:r>
-    </w:p>
-    <w:p>
-      <w:r>
-        <w:t>Focus on tech now being used</w:t>
-      </w:r>
-    </w:p>
-    <w:p>
-      <w:r>
-        <w:t>Current state of play</w:t>
-      </w:r>
-    </w:p>
-    <w:p>
-      <w:r>
-        <w:t>Start with short intro of what chapter is about</w:t>
-      </w:r>
-    </w:p>
-    <w:p>
-      <w:r>
-        <w:t>Refer to support argument</w:t>
-      </w:r>
-    </w:p>
-    <w:p>
-      <w:r>
-        <w:t>Lead reader to same point as you</w:t>
-      </w:r>
-    </w:p>
-    <w:p>
-      <w:r>
-        <w:t>End with summary of significant points leading to methodology</w:t>
+      <w:r>
+        <w:t xml:space="preserve"> </w:t>
       </w:r>
     </w:p>
     <w:p>
@@ -1785,7 +1879,6 @@
         </w:numPr>
       </w:pPr>
       <w:r>
-        <w:lastRenderedPageBreak/>
         <w:t>Investigation</w:t>
       </w:r>
     </w:p>
@@ -1843,6 +1936,7 @@
         </w:numPr>
       </w:pPr>
       <w:r>
+        <w:lastRenderedPageBreak/>
         <w:t>Tables/Charts</w:t>
       </w:r>
     </w:p>
@@ -1997,21 +2091,21 @@
         <w:br w:type="page"/>
       </w:r>
       <w:bookmarkStart w:id="18" w:name="_Toc29204239"/>
-      <w:bookmarkStart w:id="19" w:name="_Toc447628191"/>
-      <w:bookmarkStart w:id="20" w:name="_Toc30764776"/>
+      <w:bookmarkStart w:id="19" w:name="_Toc30764776"/>
+      <w:bookmarkStart w:id="20" w:name="_Toc447628191"/>
       <w:r>
         <w:lastRenderedPageBreak/>
         <w:t>Bibliography</w:t>
       </w:r>
       <w:bookmarkEnd w:id="18"/>
-      <w:bookmarkEnd w:id="20"/>
+      <w:bookmarkEnd w:id="19"/>
     </w:p>
     <w:p>
       <w:r>
         <w:t>List works that you have considered but do not refer to in text. Use Harvard</w:t>
       </w:r>
     </w:p>
-    <w:bookmarkEnd w:id="19"/>
+    <w:bookmarkEnd w:id="20"/>
     <w:p/>
     <w:p>
       <w:pPr>
@@ -2111,15 +2205,7 @@
         </w:numPr>
       </w:pPr>
       <w:r>
-        <w:t xml:space="preserve">Start each appendix on a separate page and label </w:t>
-      </w:r>
-      <w:proofErr w:type="gramStart"/>
-      <w:r>
-        <w:t>A,B</w:t>
-      </w:r>
-      <w:proofErr w:type="gramEnd"/>
-      <w:r>
-        <w:t>,C etc</w:t>
+        <w:t>Start each appendix on a separate page and label A,B,C etc</w:t>
       </w:r>
     </w:p>
     <w:p/>
@@ -2707,7 +2793,7 @@
     </w:rPrDefault>
     <w:pPrDefault/>
   </w:docDefaults>
-  <w:latentStyles w:defLockedState="0" w:defUIPriority="0" w:defSemiHidden="0" w:defUnhideWhenUsed="0" w:defQFormat="0" w:count="376">
+  <w:latentStyles w:defLockedState="0" w:defUIPriority="0" w:defSemiHidden="0" w:defUnhideWhenUsed="0" w:defQFormat="0" w:count="377">
     <w:lsdException w:name="Normal" w:qFormat="1"/>
     <w:lsdException w:name="heading 1" w:qFormat="1"/>
     <w:lsdException w:name="heading 2" w:qFormat="1"/>
@@ -2849,10 +2935,11 @@
     <w:lsdException w:name="Table Contemporary" w:semiHidden="1" w:unhideWhenUsed="1"/>
     <w:lsdException w:name="Table Elegant" w:semiHidden="1" w:unhideWhenUsed="1"/>
     <w:lsdException w:name="Table Professional" w:semiHidden="1" w:unhideWhenUsed="1"/>
+    <w:lsdException w:name="Table Subtle 1" w:semiHidden="1" w:unhideWhenUsed="1"/>
     <w:lsdException w:name="Table Subtle 2" w:semiHidden="1" w:unhideWhenUsed="1"/>
     <w:lsdException w:name="Table Web 1" w:semiHidden="1" w:unhideWhenUsed="1"/>
+    <w:lsdException w:name="Table Web 2" w:semiHidden="1" w:unhideWhenUsed="1"/>
     <w:lsdException w:name="Balloon Text" w:semiHidden="1" w:unhideWhenUsed="1"/>
-    <w:lsdException w:name="Table Theme" w:semiHidden="1" w:unhideWhenUsed="1"/>
     <w:lsdException w:name="Placeholder Text" w:semiHidden="1" w:uiPriority="99"/>
     <w:lsdException w:name="No Spacing" w:uiPriority="1" w:qFormat="1"/>
     <w:lsdException w:name="Light Shading" w:uiPriority="60"/>
@@ -3073,6 +3160,7 @@
     <w:lsdException w:name="Hashtag" w:semiHidden="1" w:uiPriority="99" w:unhideWhenUsed="1"/>
     <w:lsdException w:name="Unresolved Mention" w:semiHidden="1" w:uiPriority="99" w:unhideWhenUsed="1"/>
     <w:lsdException w:name="Smart Link" w:semiHidden="1" w:uiPriority="99" w:unhideWhenUsed="1"/>
+    <w:lsdException w:name="Smart Link Error" w:semiHidden="1" w:uiPriority="99" w:unhideWhenUsed="1"/>
   </w:latentStyles>
   <w:style w:type="paragraph" w:default="1" w:styleId="Normal">
     <w:name w:val="Normal"/>
@@ -3624,6 +3712,21 @@
 </file>
 
 <file path=customXml/item1.xml><?xml version="1.0" encoding="utf-8"?>
+<?mso-contentType ?>
+<FormTemplates xmlns="http://schemas.microsoft.com/sharepoint/v3/contenttype/forms">
+  <Display>DocumentLibraryForm</Display>
+  <Edit>DocumentLibraryForm</Edit>
+  <New>DocumentLibraryForm</New>
+</FormTemplates>
+</file>
+
+<file path=customXml/item2.xml><?xml version="1.0" encoding="utf-8"?>
+<p:properties xmlns:p="http://schemas.microsoft.com/office/2006/metadata/properties" xmlns:xsi="http://www.w3.org/2001/XMLSchema-instance" xmlns:pc="http://schemas.microsoft.com/office/infopath/2007/PartnerControls">
+  <documentManagement/>
+</p:properties>
+</file>
+
+<file path=customXml/item3.xml><?xml version="1.0" encoding="utf-8"?>
 <ct:contentTypeSchema xmlns:ct="http://schemas.microsoft.com/office/2006/metadata/contentType" xmlns:ma="http://schemas.microsoft.com/office/2006/metadata/properties/metaAttributes" ct:_="" ma:_="" ma:contentTypeName="Document" ma:contentTypeID="0x01010033553FA8616F3A45AD369E275EA42271" ma:contentTypeVersion="11" ma:contentTypeDescription="Create a new document." ma:contentTypeScope="" ma:versionID="8eb4e0804d077bcc139b361cda3a640c">
   <xsd:schema xmlns:xsd="http://www.w3.org/2001/XMLSchema" xmlns:xs="http://www.w3.org/2001/XMLSchema" xmlns:p="http://schemas.microsoft.com/office/2006/metadata/properties" xmlns:ns3="371a10d4-9e19-41a9-948b-d1cca29b4cb6" xmlns:ns4="18dffc30-a361-43f0-bb4a-1f62e819a6f2" targetNamespace="http://schemas.microsoft.com/office/2006/metadata/properties" ma:root="true" ma:fieldsID="ac8e08ff64368403dfb4d2274f8d7465" ns3:_="" ns4:_="">
     <xsd:import namespace="371a10d4-9e19-41a9-948b-d1cca29b4cb6"/>
@@ -3832,26 +3935,28 @@
 </ct:contentTypeSchema>
 </file>
 
-<file path=customXml/item2.xml><?xml version="1.0" encoding="utf-8"?>
-<p:properties xmlns:p="http://schemas.microsoft.com/office/2006/metadata/properties" xmlns:xsi="http://www.w3.org/2001/XMLSchema-instance" xmlns:pc="http://schemas.microsoft.com/office/infopath/2007/PartnerControls">
-  <documentManagement/>
-</p:properties>
-</file>
-
-<file path=customXml/item3.xml><?xml version="1.0" encoding="utf-8"?>
-<?mso-contentType ?>
-<FormTemplates xmlns="http://schemas.microsoft.com/sharepoint/v3/contenttype/forms">
-  <Display>DocumentLibraryForm</Display>
-  <Edit>DocumentLibraryForm</Edit>
-  <New>DocumentLibraryForm</New>
-</FormTemplates>
-</file>
-
 <file path=customXml/item4.xml><?xml version="1.0" encoding="utf-8"?>
 <b:Sources xmlns:b="http://schemas.openxmlformats.org/officeDocument/2006/bibliography" xmlns="http://schemas.openxmlformats.org/officeDocument/2006/bibliography" SelectedStyle="\APA.XSL" StyleName="APA"/>
 </file>
 
 <file path=customXml/itemProps1.xml><?xml version="1.0" encoding="utf-8"?>
+<ds:datastoreItem xmlns:ds="http://schemas.openxmlformats.org/officeDocument/2006/customXml" ds:itemID="{05D9BF79-26A9-4E9A-9793-4E28B04A02DC}">
+  <ds:schemaRefs>
+    <ds:schemaRef ds:uri="http://schemas.microsoft.com/sharepoint/v3/contenttype/forms"/>
+  </ds:schemaRefs>
+</ds:datastoreItem>
+</file>
+
+<file path=customXml/itemProps2.xml><?xml version="1.0" encoding="utf-8"?>
+<ds:datastoreItem xmlns:ds="http://schemas.openxmlformats.org/officeDocument/2006/customXml" ds:itemID="{10A8F88B-6E38-47A8-8074-155E10D59BDF}">
+  <ds:schemaRefs>
+    <ds:schemaRef ds:uri="http://schemas.microsoft.com/office/2006/metadata/properties"/>
+    <ds:schemaRef ds:uri="http://schemas.microsoft.com/office/infopath/2007/PartnerControls"/>
+  </ds:schemaRefs>
+</ds:datastoreItem>
+</file>
+
+<file path=customXml/itemProps3.xml><?xml version="1.0" encoding="utf-8"?>
 <ds:datastoreItem xmlns:ds="http://schemas.openxmlformats.org/officeDocument/2006/customXml" ds:itemID="{307A6BE8-0D48-4A7D-A535-369CCDFBF2CB}">
   <ds:schemaRefs>
     <ds:schemaRef ds:uri="http://schemas.microsoft.com/office/2006/metadata/contentType"/>
@@ -3870,25 +3975,8 @@
 </ds:datastoreItem>
 </file>
 
-<file path=customXml/itemProps2.xml><?xml version="1.0" encoding="utf-8"?>
-<ds:datastoreItem xmlns:ds="http://schemas.openxmlformats.org/officeDocument/2006/customXml" ds:itemID="{10A8F88B-6E38-47A8-8074-155E10D59BDF}">
-  <ds:schemaRefs>
-    <ds:schemaRef ds:uri="http://schemas.microsoft.com/office/2006/metadata/properties"/>
-    <ds:schemaRef ds:uri="http://schemas.microsoft.com/office/infopath/2007/PartnerControls"/>
-  </ds:schemaRefs>
-</ds:datastoreItem>
-</file>
-
-<file path=customXml/itemProps3.xml><?xml version="1.0" encoding="utf-8"?>
-<ds:datastoreItem xmlns:ds="http://schemas.openxmlformats.org/officeDocument/2006/customXml" ds:itemID="{05D9BF79-26A9-4E9A-9793-4E28B04A02DC}">
-  <ds:schemaRefs>
-    <ds:schemaRef ds:uri="http://schemas.microsoft.com/sharepoint/v3/contenttype/forms"/>
-  </ds:schemaRefs>
-</ds:datastoreItem>
-</file>
-
 <file path=customXml/itemProps4.xml><?xml version="1.0" encoding="utf-8"?>
-<ds:datastoreItem xmlns:ds="http://schemas.openxmlformats.org/officeDocument/2006/customXml" ds:itemID="{F8EC25FB-AE98-498D-9214-0783F0F62571}">
+<ds:datastoreItem xmlns:ds="http://schemas.openxmlformats.org/officeDocument/2006/customXml" ds:itemID="{1027EAD9-D5FE-481B-8A32-410519774A6D}">
   <ds:schemaRefs>
     <ds:schemaRef ds:uri="http://schemas.openxmlformats.org/officeDocument/2006/bibliography"/>
   </ds:schemaRefs>

</xml_diff>

<commit_message>
started methodology dissertation 1000 words
</commit_message>
<xml_diff>
--- a/CMP400-Dissertation/Semester 2/Abertay Dissertation.docx
+++ b/CMP400-Dissertation/Semester 2/Abertay Dissertation.docx
@@ -1643,11 +1643,11 @@
     </w:p>
     <w:p>
       <w:r>
-        <w:t xml:space="preserve">Within these ‘Care Homes’ many patients are living with both; early and advanced neurological brain conditions and require regular assessment from Nurses and Doctors to assess the progression of their disease and any notable changes. This only happens if a patient has been correctly diagnosed. If Parkinson’s is taken as an example according to WebMD – “It has been estimated that, especially in its early stages, nearly 40% of people with Parkinson’s Disease may not be diagnosed, and as many as 25% are misdiagnosed.” (WebMD, 2019) This shows a lack of ability to accurately detect this conditions and so accurate care cannot be </w:t>
+        <w:t xml:space="preserve">Within these ‘Care Homes’ many patients are living with both; early and advanced neurological brain conditions and require regular assessment from Nurses and Doctors to assess the progression of their disease and any notable changes. This only happens if a patient has been correctly diagnosed. If Parkinson’s is taken as an example according to WebMD – “It has been estimated that, especially in its early stages, nearly 40% of people with Parkinson’s Disease may not be diagnosed, and as many as 25% are misdiagnosed.” (WebMD, 2019) This shows a lack of ability to accurately detect this conditions and so accurate care cannot be provided. The main means for the detection of degrading neurological conditions is the use of CT scans, which are both time consuming and expensive to public bodies like the NHS (National Health Service), with each scan costing around 609.70 pounds according </w:t>
       </w:r>
       <w:r>
         <w:lastRenderedPageBreak/>
-        <w:t xml:space="preserve">provided. The main means for the detection of degrading neurological conditions is the use of CT scans, which are both time consuming and expensive to public bodies like the NHS (National Health Service), with each scan costing around 609.70 pounds according to costevaluation.com (Costevaluation.com, 2019). This is a necessity to accurately detect neurological </w:t>
+        <w:t xml:space="preserve">to costevaluation.com (Costevaluation.com, 2019). This is a necessity to accurately detect neurological </w:t>
       </w:r>
       <w:r>
         <w:t>conditions but</w:t>
@@ -1723,17 +1723,17 @@
         <w:t>’ by Colin Jervis</w:t>
       </w:r>
       <w:r>
-        <w:t xml:space="preserve">, the author first goes onto explain that ‘the price of computer chips continues to fall as their power increases. It will </w:t>
+        <w:t>, the author first goes onto explain that ‘the price of computer chips continues to fall as their power increases. It will soon be possible to chip everything’ (Jervis, 2013) Within this quote the author is using this to state computer chips can be used to tackle issues like, regional care, as well as many other issues within society and free up other resources, like Ambulance crews</w:t>
+      </w:r>
+      <w:r>
+        <w:t>. Within the book, the author then goes onto state that ‘Remote devices have a lot of advantages like removing physical dependency’ (Jervis, 2013). The devices the author is referring to hear are called IoT devices or Internet of Things Devices and suggests that the</w:t>
+      </w:r>
+      <w:r>
+        <w:t xml:space="preserve">se could be used to take basic readings from a patient, things like a patient’s; Heart Rate, Blood Pressure, Blood oxygen etc. Readings that are hard to get wrong and </w:t>
       </w:r>
       <w:r>
         <w:lastRenderedPageBreak/>
-        <w:t>soon be possible to chip everything’ (Jervis, 2013) Within this quote the author is using this to state computer chips can be used to tackle issues like, regional care, as well as many other issues within society and free up other resources, like Ambulance crews</w:t>
-      </w:r>
-      <w:r>
-        <w:t>. Within the book, the author then goes onto state that ‘Remote devices have a lot of advantages like removing physical dependency’ (Jervis, 2013). The devices the author is referring to hear are called IoT devices or Internet of Things Devices and suggests that the</w:t>
-      </w:r>
-      <w:r>
-        <w:t xml:space="preserve">se could be used to take basic readings from a patient, things like a patient’s; Heart Rate, Blood Pressure, Blood oxygen etc. Readings that are hard to get wrong and can be taken </w:t>
+        <w:t xml:space="preserve">can be taken </w:t>
       </w:r>
       <w:r>
         <w:t xml:space="preserve">simply. These readings would be sent </w:t>
@@ -1785,178 +1785,720 @@
     </w:p>
     <w:p>
       <w:r>
+        <w:t>To tackle this</w:t>
+      </w:r>
+      <w:r>
+        <w:t>,</w:t>
+      </w:r>
+      <w:r>
+        <w:t xml:space="preserve"> mobile phones could be used, as they are able to record the same </w:t>
+      </w:r>
+      <w:r>
+        <w:t>quantity of data and have a vast array of sensors already built into them to track a person’s health. If these were used in tandem with the IoT devices a method to track a person’s vital signs</w:t>
+      </w:r>
+      <w:r>
+        <w:t>.</w:t>
+      </w:r>
+      <w:r>
+        <w:t xml:space="preserve"> </w:t>
+      </w:r>
+      <w:r>
+        <w:t xml:space="preserve">A method of tracking a patient’s </w:t>
+      </w:r>
+      <w:r>
+        <w:t>progression of their disease could be created</w:t>
+      </w:r>
+      <w:r>
+        <w:t xml:space="preserve"> as well as measuring their vital signs</w:t>
+      </w:r>
+      <w:r>
+        <w:t xml:space="preserve">, giving a more in-depth view of their state of health as compared to the TIHM system. </w:t>
+      </w:r>
+    </w:p>
+    <w:p>
+      <w:r>
+        <w:t>The use of</w:t>
+      </w:r>
+      <w:r>
+        <w:t xml:space="preserve"> tele diagnosis has been used in rural countries in Africa to initially diagnose a disease and then suggest appropriate methods of treating the disease. This usually occurs with a patient sending a photo of the affected area and the medical professional trying to diagnose it.</w:t>
+      </w:r>
+    </w:p>
+    <w:p>
+      <w:r>
+        <w:t xml:space="preserve">  </w:t>
+      </w:r>
+    </w:p>
+    <w:p>
+      <w:pPr>
+        <w:pStyle w:val="Heading1"/>
+      </w:pPr>
+      <w:bookmarkStart w:id="11" w:name="_Toc30764771"/>
+      <w:r>
         <w:lastRenderedPageBreak/>
-        <w:t>To tackle this</w:t>
-      </w:r>
-      <w:r>
-        <w:t>,</w:t>
-      </w:r>
-      <w:r>
-        <w:t xml:space="preserve"> mobile phones could be used, as they are able to record the same </w:t>
-      </w:r>
-      <w:r>
-        <w:t>quantity of data and have a vast array of sensors already built into them to track a person’s health. If these were used in tandem with the IoT devices a method to track a person’s vital signs</w:t>
+        <w:t>Chapter 3 – Methodology</w:t>
+      </w:r>
+      <w:bookmarkEnd w:id="11"/>
+    </w:p>
+    <w:p>
+      <w:r>
+        <w:t xml:space="preserve">Within this Methodology chapter, an explanation of the processes involved in the development of this project will be given. As well as, the justification for these processes. Techniques such as System Diagrams, Test-Driven Development, Surveys and qualitative Interviews will be discussed to show exactly how this project was birthed. The project followed a somewhat Waterfall development process, following the classic; Analysis, Design, Implementation, Testing and Evaluation steps. However, the way in which changes and suggestions were implemented have been handled in an Agile format. This allowed the developer to cope with these changes easier and track the progress of the project with greater ease.  </w:t>
+      </w:r>
+    </w:p>
+    <w:p>
+      <w:pPr>
+        <w:pStyle w:val="Heading2"/>
+      </w:pPr>
+      <w:r>
+        <w:t>Analysis</w:t>
+      </w:r>
+    </w:p>
+    <w:p>
+      <w:r>
+        <w:t>As Initially stated, the first stage undertaken was an analysis of the project. This involved; a meeting with the project specialist to see if the project idea was feasible, a review of the facilities at Abertay University, deciding which devices would be best for which tasks</w:t>
+      </w:r>
+      <w:r>
+        <w:t xml:space="preserve"> and finally the gathering of requirements. </w:t>
+      </w:r>
+    </w:p>
+    <w:p>
+      <w:r>
+        <w:t xml:space="preserve">Within the initial meeting between the developer and the project specialist, the idea was put forward and discussed as to whether it was feasible or not. The project specialist agreed the project was feasible and thought and added insight into what would require the most work and what would require the least. This was highly beneficial to the developer as this gave valuable insight into the time scales for the developers Gantt Chart. </w:t>
+      </w:r>
+    </w:p>
+    <w:p>
+      <w:r>
+        <w:t xml:space="preserve">The Gantt Chart was a critical piece of documentation that was produced early on, this allowed the developer to show the project specialist an accurate timescale as to when different stages of Design, Development, Testing and Evaluation would be completed. This also allowed the developer to have a timetable to adhere to, giving accurate representations of when the developer was ahead of schedule and behind it (in this case the developer would be needing assistance and would consult the project specialist). </w:t>
+      </w:r>
+    </w:p>
+    <w:p>
+      <w:r>
+        <w:t xml:space="preserve">A review of the facilities at Abertay University had to be conducted to decide whether outside software needed to be utilised etc. This was not the case and Abertay University had all the necessary features required to develop the project. These were decided as A Website Application for the Medical Professionals to be able to monitor </w:t>
+      </w:r>
+      <w:r>
+        <w:lastRenderedPageBreak/>
+        <w:t xml:space="preserve">the patients. This will use technologies such as the LAMP (Linux Apache MySQL and PHP) stack, coupled with HTML (Hypertext Mark-up Language), JavaScript and CSS (Cascading Style Sheets). These were decided on as Abertay University has free to use servers which support these very well and the developer has a wealth of experience within these languages. Following this, Android Studio was selected to develop the Mobile Application; firstly as </w:t>
+      </w:r>
+      <w:r>
+        <w:t xml:space="preserve">Android devices are some of the most commonly used devices in the world, also </w:t>
+      </w:r>
+      <w:r>
+        <w:t xml:space="preserve">Abertay University uses the Windows 10 Operating System and to develop </w:t>
+      </w:r>
+      <w:r>
+        <w:t xml:space="preserve">on iOS for Apple devices a Virtual Machine would need to be used to run MacOS and this would be awkward and cause issues during testing because the developer only has access to an Android running phone, so could not accurately prove this concept. </w:t>
+      </w:r>
+    </w:p>
+    <w:p>
+      <w:pPr>
+        <w:rPr>
+          <w:b/>
+          <w:bCs/>
+          <w:sz w:val="36"/>
+          <w:szCs w:val="36"/>
+        </w:rPr>
+      </w:pPr>
+      <w:r>
+        <w:rPr>
+          <w:b/>
+          <w:bCs/>
+          <w:sz w:val="36"/>
+          <w:szCs w:val="36"/>
+        </w:rPr>
+        <w:t xml:space="preserve">Insert IoT stuff </w:t>
+      </w:r>
+    </w:p>
+    <w:p>
+      <w:pPr>
+        <w:pStyle w:val="Heading2"/>
+      </w:pPr>
+      <w:r>
+        <w:t>Design</w:t>
+      </w:r>
+    </w:p>
+    <w:p>
+      <w:r>
+        <w:t xml:space="preserve">As previously hinted towards, these devices must work in tandem to show the results from each on the medical professional’s website application. So, to initially understand the logic of the system, a System Diagram was created to show the communications to and from the server and between devices. As shown below. </w:t>
+      </w:r>
+    </w:p>
+    <w:p>
+      <w:r>
+        <w:rPr>
+          <w:noProof/>
+        </w:rPr>
+        <w:drawing>
+          <wp:inline distT="0" distB="0" distL="0" distR="0" wp14:anchorId="79979FD2" wp14:editId="39EADFC1">
+            <wp:extent cx="5133975" cy="2868986"/>
+            <wp:effectExtent l="0" t="0" r="0" b="7620"/>
+            <wp:docPr id="1" name="Picture 1"/>
+            <wp:cNvGraphicFramePr>
+              <a:graphicFrameLocks xmlns:a="http://schemas.openxmlformats.org/drawingml/2006/main" noChangeAspect="1"/>
+            </wp:cNvGraphicFramePr>
+            <a:graphic xmlns:a="http://schemas.openxmlformats.org/drawingml/2006/main">
+              <a:graphicData uri="http://schemas.openxmlformats.org/drawingml/2006/picture">
+                <pic:pic xmlns:pic="http://schemas.openxmlformats.org/drawingml/2006/picture">
+                  <pic:nvPicPr>
+                    <pic:cNvPr id="1" name=""/>
+                    <pic:cNvPicPr/>
+                  </pic:nvPicPr>
+                  <pic:blipFill rotWithShape="1">
+                    <a:blip r:embed="rId15"/>
+                    <a:srcRect l="17982" t="22103" r="16975" b="13285"/>
+                    <a:stretch/>
+                  </pic:blipFill>
+                  <pic:spPr bwMode="auto">
+                    <a:xfrm>
+                      <a:off x="0" y="0"/>
+                      <a:ext cx="5153813" cy="2880072"/>
+                    </a:xfrm>
+                    <a:prstGeom prst="rect">
+                      <a:avLst/>
+                    </a:prstGeom>
+                    <a:ln>
+                      <a:noFill/>
+                    </a:ln>
+                    <a:extLst>
+                      <a:ext uri="{53640926-AAD7-44D8-BBD7-CCE9431645EC}">
+                        <a14:shadowObscured xmlns:a14="http://schemas.microsoft.com/office/drawing/2010/main"/>
+                      </a:ext>
+                    </a:extLst>
+                  </pic:spPr>
+                </pic:pic>
+              </a:graphicData>
+            </a:graphic>
+          </wp:inline>
+        </w:drawing>
+      </w:r>
+    </w:p>
+    <w:p>
+      <w:r>
+        <w:t xml:space="preserve">As shown above, all devices will send and receive data to and from a centralised server. This will allow all data to be kept within the same place and allows ease of access between devices and the data, using REST (Representational State Transfer) APIs (Application Programming Interfaces) within the server. As previously </w:t>
+      </w:r>
+      <w:r>
+        <w:lastRenderedPageBreak/>
+        <w:t xml:space="preserve">stated Abertay University has a server that can support this called </w:t>
+      </w:r>
+      <w:proofErr w:type="spellStart"/>
+      <w:r>
+        <w:t>Mayar</w:t>
+      </w:r>
+      <w:proofErr w:type="spellEnd"/>
+      <w:r>
+        <w:t xml:space="preserve">. This server supports the backend programming language called php. Therefore, all REST APIs will be coded within PHP. The REST APIs </w:t>
+      </w:r>
+      <w:r>
+        <w:t xml:space="preserve">will be contacted by multiple devices, for example, to record results as both the IoT device and Android device will be recording moist of the same results. This means that the same REST APIs can be used by multiple devices. A diagram has been created to show the communication between devices and the REST APIs. </w:t>
+      </w:r>
+    </w:p>
+    <w:p>
+      <w:r>
+        <w:rPr>
+          <w:noProof/>
+        </w:rPr>
+        <w:drawing>
+          <wp:inline distT="0" distB="0" distL="0" distR="0" wp14:anchorId="093A4911" wp14:editId="7327B015">
+            <wp:extent cx="2856230" cy="1781175"/>
+            <wp:effectExtent l="0" t="0" r="1270" b="9525"/>
+            <wp:docPr id="3" name="Picture 3"/>
+            <wp:cNvGraphicFramePr>
+              <a:graphicFrameLocks xmlns:a="http://schemas.openxmlformats.org/drawingml/2006/main" noChangeAspect="1"/>
+            </wp:cNvGraphicFramePr>
+            <a:graphic xmlns:a="http://schemas.openxmlformats.org/drawingml/2006/main">
+              <a:graphicData uri="http://schemas.openxmlformats.org/drawingml/2006/picture">
+                <pic:pic xmlns:pic="http://schemas.openxmlformats.org/drawingml/2006/picture">
+                  <pic:nvPicPr>
+                    <pic:cNvPr id="1" name=""/>
+                    <pic:cNvPicPr/>
+                  </pic:nvPicPr>
+                  <pic:blipFill rotWithShape="1">
+                    <a:blip r:embed="rId16"/>
+                    <a:srcRect l="21066" t="20384" r="38343" b="34615"/>
+                    <a:stretch/>
+                  </pic:blipFill>
+                  <pic:spPr bwMode="auto">
+                    <a:xfrm>
+                      <a:off x="0" y="0"/>
+                      <a:ext cx="2862971" cy="1785379"/>
+                    </a:xfrm>
+                    <a:prstGeom prst="rect">
+                      <a:avLst/>
+                    </a:prstGeom>
+                    <a:ln>
+                      <a:noFill/>
+                    </a:ln>
+                    <a:extLst>
+                      <a:ext uri="{53640926-AAD7-44D8-BBD7-CCE9431645EC}">
+                        <a14:shadowObscured xmlns:a14="http://schemas.microsoft.com/office/drawing/2010/main"/>
+                      </a:ext>
+                    </a:extLst>
+                  </pic:spPr>
+                </pic:pic>
+              </a:graphicData>
+            </a:graphic>
+          </wp:inline>
+        </w:drawing>
+      </w:r>
+      <w:r>
+        <w:rPr>
+          <w:noProof/>
+        </w:rPr>
+        <w:drawing>
+          <wp:inline distT="0" distB="0" distL="0" distR="0" wp14:anchorId="167DEFEC" wp14:editId="56BDAA1C">
+            <wp:extent cx="2857500" cy="1891665"/>
+            <wp:effectExtent l="0" t="0" r="0" b="0"/>
+            <wp:docPr id="4" name="Picture 4"/>
+            <wp:cNvGraphicFramePr>
+              <a:graphicFrameLocks xmlns:a="http://schemas.openxmlformats.org/drawingml/2006/main" noChangeAspect="1"/>
+            </wp:cNvGraphicFramePr>
+            <a:graphic xmlns:a="http://schemas.openxmlformats.org/drawingml/2006/main">
+              <a:graphicData uri="http://schemas.openxmlformats.org/drawingml/2006/picture">
+                <pic:pic xmlns:pic="http://schemas.openxmlformats.org/drawingml/2006/picture">
+                  <pic:nvPicPr>
+                    <pic:cNvPr id="1" name=""/>
+                    <pic:cNvPicPr/>
+                  </pic:nvPicPr>
+                  <pic:blipFill rotWithShape="1">
+                    <a:blip r:embed="rId17"/>
+                    <a:srcRect l="20160" t="19795" r="37666" b="30570"/>
+                    <a:stretch/>
+                  </pic:blipFill>
+                  <pic:spPr bwMode="auto">
+                    <a:xfrm>
+                      <a:off x="0" y="0"/>
+                      <a:ext cx="2857500" cy="1891665"/>
+                    </a:xfrm>
+                    <a:prstGeom prst="rect">
+                      <a:avLst/>
+                    </a:prstGeom>
+                    <a:ln>
+                      <a:noFill/>
+                    </a:ln>
+                    <a:extLst>
+                      <a:ext uri="{53640926-AAD7-44D8-BBD7-CCE9431645EC}">
+                        <a14:shadowObscured xmlns:a14="http://schemas.microsoft.com/office/drawing/2010/main"/>
+                      </a:ext>
+                    </a:extLst>
+                  </pic:spPr>
+                </pic:pic>
+              </a:graphicData>
+            </a:graphic>
+          </wp:inline>
+        </w:drawing>
+      </w:r>
+    </w:p>
+    <w:p>
+      <w:r>
+        <w:t xml:space="preserve">These APIs used will have to store the data in some place, the developer has decided the best place to store the data is a MySQL database. This has been selected because the type of data being stored is unlikely to change as the measurements being taken are standardised (Blood Pressure, Heart Rate, Blood Oxygen and Temperature). MySQL databases are perfect for data types that are unlikely to be changed and for amounts of types of data that are unlikely to change. </w:t>
+      </w:r>
+      <w:r>
+        <w:t>So, for standardised measures of health that have been used for decades this type of database is perfect to use. Also, Abertay University provides a free to use database of this type.</w:t>
+      </w:r>
+      <w:r>
+        <w:t xml:space="preserve"> Relationships are the basis of MySQL databases and within this project there is no change within that. Relationships have been created to decrease the amount of repeated data within the Schema. A diagrammatical view of this has been created and can be seen below.</w:t>
+      </w:r>
+    </w:p>
+    <w:p>
+      <w:pPr>
+        <w:rPr>
+          <w:b/>
+          <w:bCs/>
+          <w:sz w:val="36"/>
+          <w:szCs w:val="36"/>
+        </w:rPr>
+      </w:pPr>
+      <w:r>
+        <w:rPr>
+          <w:b/>
+          <w:bCs/>
+          <w:sz w:val="36"/>
+          <w:szCs w:val="36"/>
+        </w:rPr>
+        <w:t xml:space="preserve">Insert </w:t>
+      </w:r>
+      <w:r>
+        <w:rPr>
+          <w:b/>
+          <w:bCs/>
+          <w:sz w:val="36"/>
+          <w:szCs w:val="36"/>
+        </w:rPr>
+        <w:t>database diagram</w:t>
+      </w:r>
+      <w:r>
+        <w:rPr>
+          <w:b/>
+          <w:bCs/>
+          <w:sz w:val="36"/>
+          <w:szCs w:val="36"/>
+        </w:rPr>
+        <w:t xml:space="preserve"> </w:t>
+      </w:r>
+    </w:p>
+    <w:p>
+      <w:r>
+        <w:t xml:space="preserve">The REST APIs will be used to communicate with this database, to store things like medial professionals’ information, results, patient information etc. A further diagram has been created to show the relationship between these REST APIs and the Database within the server. As shown below. </w:t>
+      </w:r>
+    </w:p>
+    <w:p>
+      <w:r>
+        <w:rPr>
+          <w:noProof/>
+        </w:rPr>
+        <w:lastRenderedPageBreak/>
+        <w:drawing>
+          <wp:inline distT="0" distB="0" distL="0" distR="0" wp14:anchorId="669A301E" wp14:editId="3A83D053">
+            <wp:extent cx="2733675" cy="3409054"/>
+            <wp:effectExtent l="0" t="0" r="0" b="1270"/>
+            <wp:docPr id="5" name="Picture 5"/>
+            <wp:cNvGraphicFramePr>
+              <a:graphicFrameLocks xmlns:a="http://schemas.openxmlformats.org/drawingml/2006/main" noChangeAspect="1"/>
+            </wp:cNvGraphicFramePr>
+            <a:graphic xmlns:a="http://schemas.openxmlformats.org/drawingml/2006/main">
+              <a:graphicData uri="http://schemas.openxmlformats.org/drawingml/2006/picture">
+                <pic:pic xmlns:pic="http://schemas.openxmlformats.org/drawingml/2006/picture">
+                  <pic:nvPicPr>
+                    <pic:cNvPr id="1" name=""/>
+                    <pic:cNvPicPr/>
+                  </pic:nvPicPr>
+                  <pic:blipFill rotWithShape="1">
+                    <a:blip r:embed="rId18"/>
+                    <a:srcRect l="23764" t="23044" r="47984" b="14320"/>
+                    <a:stretch/>
+                  </pic:blipFill>
+                  <pic:spPr bwMode="auto">
+                    <a:xfrm>
+                      <a:off x="0" y="0"/>
+                      <a:ext cx="2741199" cy="3418437"/>
+                    </a:xfrm>
+                    <a:prstGeom prst="rect">
+                      <a:avLst/>
+                    </a:prstGeom>
+                    <a:ln>
+                      <a:noFill/>
+                    </a:ln>
+                    <a:extLst>
+                      <a:ext uri="{53640926-AAD7-44D8-BBD7-CCE9431645EC}">
+                        <a14:shadowObscured xmlns:a14="http://schemas.microsoft.com/office/drawing/2010/main"/>
+                      </a:ext>
+                    </a:extLst>
+                  </pic:spPr>
+                </pic:pic>
+              </a:graphicData>
+            </a:graphic>
+          </wp:inline>
+        </w:drawing>
+      </w:r>
+    </w:p>
+    <w:p>
+      <w:r>
+        <w:t xml:space="preserve">As show above the names of each REST API are not self-explanatory, so each REST API has been given a description. </w:t>
+      </w:r>
+    </w:p>
+    <w:p>
+      <w:pPr>
+        <w:rPr>
+          <w:b/>
+          <w:bCs/>
+        </w:rPr>
+      </w:pPr>
+      <w:r>
+        <w:rPr>
+          <w:b/>
+          <w:bCs/>
+        </w:rPr>
+        <w:t>1.0 Rest API to record results</w:t>
+      </w:r>
+    </w:p>
+    <w:p>
+      <w:r>
+        <w:t xml:space="preserve">An API that will enter the details of the results taken from the </w:t>
+      </w:r>
+      <w:r>
+        <w:t>handshake</w:t>
+      </w:r>
+      <w:r>
+        <w:t xml:space="preserve"> test by the Mobile Application</w:t>
       </w:r>
       <w:r>
         <w:t>.</w:t>
       </w:r>
+    </w:p>
+    <w:p>
+      <w:pPr>
+        <w:rPr>
+          <w:b/>
+          <w:bCs/>
+        </w:rPr>
+      </w:pPr>
+      <w:r>
+        <w:rPr>
+          <w:b/>
+          <w:bCs/>
+        </w:rPr>
+        <w:t>2.0 Patient Sign-Up</w:t>
+      </w:r>
+    </w:p>
+    <w:p>
+      <w:r>
+        <w:t>this API is used to enter new patient information into the patient database</w:t>
+      </w:r>
+      <w:r>
+        <w:t>.</w:t>
+      </w:r>
+    </w:p>
+    <w:p>
+      <w:pPr>
+        <w:rPr>
+          <w:b/>
+          <w:bCs/>
+        </w:rPr>
+      </w:pPr>
+      <w:r>
+        <w:rPr>
+          <w:b/>
+          <w:bCs/>
+        </w:rPr>
+        <w:t>3.0 Medical Login</w:t>
+      </w:r>
+    </w:p>
+    <w:p>
+      <w:r>
+        <w:t>Used to authenticate medical professionals based on their email and a password</w:t>
+      </w:r>
+      <w:r>
+        <w:t>.</w:t>
+      </w:r>
+    </w:p>
+    <w:p>
+      <w:pPr>
+        <w:rPr>
+          <w:b/>
+          <w:bCs/>
+        </w:rPr>
+      </w:pPr>
+      <w:r>
+        <w:rPr>
+          <w:b/>
+          <w:bCs/>
+        </w:rPr>
+        <w:t>4.0 Send Message</w:t>
+      </w:r>
+    </w:p>
+    <w:p>
+      <w:r>
+        <w:t>An API used to send a message from the mobile application (Patient), to a medical professional</w:t>
+      </w:r>
+      <w:r>
+        <w:t>.</w:t>
+      </w:r>
+    </w:p>
+    <w:p>
+      <w:pPr>
+        <w:rPr>
+          <w:b/>
+          <w:bCs/>
+        </w:rPr>
+      </w:pPr>
+      <w:r>
+        <w:rPr>
+          <w:b/>
+          <w:bCs/>
+        </w:rPr>
+        <w:t>5.0 Patient Login</w:t>
+      </w:r>
+    </w:p>
+    <w:p>
+      <w:r>
+        <w:t>This API is used to authenticate that the details the user has entered match a patient within the database</w:t>
+      </w:r>
+      <w:r>
+        <w:t>.</w:t>
+      </w:r>
+    </w:p>
+    <w:p>
+      <w:pPr>
+        <w:rPr>
+          <w:b/>
+          <w:bCs/>
+        </w:rPr>
+      </w:pPr>
+      <w:r>
+        <w:rPr>
+          <w:b/>
+          <w:bCs/>
+        </w:rPr>
+        <w:t>6.0 Change Password</w:t>
+      </w:r>
+    </w:p>
+    <w:p>
+      <w:r>
+        <w:t>An API to allow users to change their details that are stored in the database</w:t>
+      </w:r>
+      <w:r>
+        <w:t>.</w:t>
+      </w:r>
+    </w:p>
+    <w:p>
+      <w:pPr>
+        <w:rPr>
+          <w:b/>
+          <w:bCs/>
+        </w:rPr>
+      </w:pPr>
+      <w:r>
+        <w:rPr>
+          <w:b/>
+          <w:bCs/>
+        </w:rPr>
+        <w:t>7.0 Medical</w:t>
+      </w:r>
+      <w:r>
+        <w:rPr>
+          <w:b/>
+          <w:bCs/>
+        </w:rPr>
+        <w:t xml:space="preserve"> Sign-Up</w:t>
+      </w:r>
+    </w:p>
+    <w:p>
+      <w:r>
+        <w:t>Allow a medical professional to enter data into the database, to create an account and be assigned patients</w:t>
+      </w:r>
+      <w:r>
+        <w:t>.</w:t>
+      </w:r>
+    </w:p>
+    <w:p>
+      <w:pPr>
+        <w:rPr>
+          <w:b/>
+          <w:bCs/>
+        </w:rPr>
+      </w:pPr>
+      <w:r>
+        <w:rPr>
+          <w:b/>
+          <w:bCs/>
+        </w:rPr>
+        <w:lastRenderedPageBreak/>
+        <w:t>8.0 get Messages</w:t>
+      </w:r>
+    </w:p>
+    <w:p>
+      <w:r>
+        <w:t xml:space="preserve">An </w:t>
+      </w:r>
+      <w:r>
+        <w:t>API</w:t>
+      </w:r>
+      <w:r>
+        <w:t xml:space="preserve"> to scrape all messages between a doctor and patient within a database using a </w:t>
+      </w:r>
+      <w:r>
+        <w:t>patient</w:t>
+      </w:r>
+      <w:r>
+        <w:t xml:space="preserve"> email as the unique identifier</w:t>
+      </w:r>
+      <w:r>
+        <w:t>.</w:t>
+      </w:r>
+    </w:p>
+    <w:p>
+      <w:pPr>
+        <w:rPr>
+          <w:b/>
+          <w:bCs/>
+        </w:rPr>
+      </w:pPr>
+      <w:r>
+        <w:rPr>
+          <w:b/>
+          <w:bCs/>
+        </w:rPr>
+        <w:t>9.0 get Results</w:t>
+      </w:r>
+    </w:p>
+    <w:p>
+      <w:r>
+        <w:t xml:space="preserve">This API is used to scrape the results a patient has given from the </w:t>
+      </w:r>
+      <w:r>
+        <w:t>handshake</w:t>
+      </w:r>
+      <w:r>
+        <w:t xml:space="preserve"> test from the Results table</w:t>
+      </w:r>
+      <w:r>
+        <w:t>.</w:t>
+      </w:r>
       <w:r>
         <w:t xml:space="preserve"> </w:t>
       </w:r>
-      <w:r>
-        <w:t xml:space="preserve">A method of tracking a patient’s </w:t>
-      </w:r>
-      <w:r>
-        <w:t>progression of their disease could be created</w:t>
-      </w:r>
-      <w:r>
-        <w:t xml:space="preserve"> as well as measuring their vital signs</w:t>
-      </w:r>
-      <w:r>
-        <w:t xml:space="preserve">, giving a more in-depth view of their state of health as compared to the TIHM system. </w:t>
-      </w:r>
-    </w:p>
-    <w:p>
-      <w:r>
-        <w:t>The use of</w:t>
-      </w:r>
-      <w:r>
-        <w:t xml:space="preserve"> tele diagnosis has been used in rural countries in Africa to initially diagnose a disease and then suggest appropriate methods of treating the disease. This usually occurs with a patient sending a photo of the affected area and the medical professional trying to diagnose it.</w:t>
-      </w:r>
-    </w:p>
-    <w:p>
-      <w:bookmarkStart w:id="11" w:name="_GoBack"/>
-      <w:bookmarkEnd w:id="11"/>
-      <w:r>
-        <w:t xml:space="preserve">  </w:t>
-      </w:r>
-    </w:p>
+    </w:p>
+    <w:p>
+      <w:pPr>
+        <w:rPr>
+          <w:b/>
+          <w:bCs/>
+        </w:rPr>
+      </w:pPr>
+      <w:r>
+        <w:rPr>
+          <w:b/>
+          <w:bCs/>
+        </w:rPr>
+        <w:t>10.0 Create Table</w:t>
+      </w:r>
+    </w:p>
+    <w:p>
+      <w:r>
+        <w:t>This creates the php table to show a medical professional the progress of a patient, based on their results stored within the results table</w:t>
+      </w:r>
+      <w:r>
+        <w:t>.</w:t>
+      </w:r>
+    </w:p>
+    <w:p>
+      <w:pPr>
+        <w:rPr>
+          <w:b/>
+          <w:bCs/>
+        </w:rPr>
+      </w:pPr>
+      <w:r>
+        <w:rPr>
+          <w:b/>
+          <w:bCs/>
+        </w:rPr>
+        <w:t xml:space="preserve">11.0 </w:t>
+      </w:r>
+      <w:proofErr w:type="spellStart"/>
+      <w:r>
+        <w:rPr>
+          <w:b/>
+          <w:bCs/>
+        </w:rPr>
+        <w:t>getAdvice</w:t>
+      </w:r>
+      <w:proofErr w:type="spellEnd"/>
+    </w:p>
+    <w:p>
+      <w:r>
+        <w:t>Gets the advice from the advice table to show a User so that they don't forget it. Entered by the Doctor</w:t>
+      </w:r>
+      <w:r>
+        <w:t>.</w:t>
+      </w:r>
+    </w:p>
+    <w:p>
+      <w:bookmarkStart w:id="12" w:name="_GoBack"/>
+      <w:bookmarkEnd w:id="12"/>
+    </w:p>
+    <w:p/>
     <w:p>
       <w:pPr>
         <w:pStyle w:val="Heading1"/>
       </w:pPr>
-      <w:bookmarkStart w:id="12" w:name="_Toc30764771"/>
-      <w:r>
-        <w:t>Chapter 3 – Methodology</w:t>
-      </w:r>
-      <w:bookmarkEnd w:id="12"/>
-    </w:p>
-    <w:p>
-      <w:r>
-        <w:t>2750-3000 words</w:t>
-      </w:r>
-    </w:p>
-    <w:p>
-      <w:r>
-        <w:t>Possible for a worker in your field to repeat your method and results</w:t>
-      </w:r>
-    </w:p>
-    <w:p>
-      <w:r>
-        <w:t>A description of how the project was carried out</w:t>
-      </w:r>
-    </w:p>
-    <w:p>
-      <w:r>
-        <w:t>Justify the reasons for the step taken</w:t>
-      </w:r>
-    </w:p>
-    <w:p>
-      <w:r>
-        <w:t xml:space="preserve">May include: </w:t>
-      </w:r>
-    </w:p>
-    <w:p>
-      <w:pPr>
-        <w:pStyle w:val="ListParagraph"/>
-        <w:numPr>
-          <w:ilvl w:val="0"/>
-          <w:numId w:val="1"/>
-        </w:numPr>
-      </w:pPr>
-      <w:r>
-        <w:t>Prep work</w:t>
-      </w:r>
-    </w:p>
-    <w:p>
-      <w:pPr>
-        <w:pStyle w:val="ListParagraph"/>
-        <w:numPr>
-          <w:ilvl w:val="0"/>
-          <w:numId w:val="1"/>
-        </w:numPr>
-      </w:pPr>
-      <w:r>
-        <w:t>Stat analysis</w:t>
-      </w:r>
-    </w:p>
-    <w:p>
-      <w:pPr>
-        <w:pStyle w:val="ListParagraph"/>
-        <w:numPr>
-          <w:ilvl w:val="0"/>
-          <w:numId w:val="1"/>
-        </w:numPr>
-      </w:pPr>
-      <w:r>
-        <w:t>Experiments</w:t>
-      </w:r>
-    </w:p>
-    <w:p>
-      <w:pPr>
-        <w:pStyle w:val="ListParagraph"/>
-        <w:numPr>
-          <w:ilvl w:val="0"/>
-          <w:numId w:val="1"/>
-        </w:numPr>
-      </w:pPr>
-      <w:r>
-        <w:t>Design Approach</w:t>
-      </w:r>
-    </w:p>
-    <w:p>
-      <w:pPr>
-        <w:pStyle w:val="ListParagraph"/>
-        <w:numPr>
-          <w:ilvl w:val="0"/>
-          <w:numId w:val="1"/>
-        </w:numPr>
-      </w:pPr>
-      <w:r>
-        <w:t>Methods used to create/build software/hardware</w:t>
-      </w:r>
-    </w:p>
-    <w:p>
-      <w:pPr>
-        <w:pStyle w:val="ListParagraph"/>
-        <w:numPr>
-          <w:ilvl w:val="0"/>
-          <w:numId w:val="1"/>
-        </w:numPr>
-      </w:pPr>
-      <w:r>
-        <w:t>Investigation</w:t>
-      </w:r>
-    </w:p>
-    <w:p>
-      <w:r>
-        <w:t>Ethical considerations</w:t>
-      </w:r>
-    </w:p>
-    <w:p>
-      <w:r>
-        <w:t>Interviews/Focus Groups/Questionnaires and their design</w:t>
-      </w:r>
-    </w:p>
-    <w:p>
-      <w:r>
-        <w:t>How data is collected and evaluated</w:t>
-      </w:r>
-    </w:p>
-    <w:p>
-      <w:pPr>
-        <w:pStyle w:val="Heading1"/>
-      </w:pPr>
       <w:bookmarkStart w:id="13" w:name="_Toc30764772"/>
       <w:r>
         <w:t>Chapter 4 – Results</w:t>
@@ -1980,7 +2522,6 @@
     </w:p>
     <w:p>
       <w:r>
-        <w:lastRenderedPageBreak/>
         <w:t>Suitably present in:</w:t>
       </w:r>
     </w:p>
@@ -2079,6 +2620,7 @@
     </w:p>
     <w:p>
       <w:r>
+        <w:lastRenderedPageBreak/>
         <w:t xml:space="preserve">Use the aims and objectives outlined in your proposal/introduction if appropriate to aid your evaluation, </w:t>
       </w:r>
       <w:proofErr w:type="gramStart"/>
@@ -2287,10 +2829,10 @@
     </w:p>
     <w:p/>
     <w:sectPr>
-      <w:headerReference w:type="default" r:id="rId15"/>
-      <w:footerReference w:type="default" r:id="rId16"/>
+      <w:headerReference w:type="default" r:id="rId19"/>
+      <w:footerReference w:type="default" r:id="rId20"/>
       <w:pgSz w:w="11906" w:h="16838"/>
-      <w:pgMar w:top="1440" w:right="1797" w:bottom="1440" w:left="2268" w:header="720" w:footer="720" w:gutter="0"/>
+      <w:pgMar w:top="1440" w:right="1440" w:bottom="1440" w:left="1440" w:header="720" w:footer="720" w:gutter="0"/>
       <w:pgNumType w:start="1"/>
       <w:cols w:space="720"/>
       <w:docGrid w:linePitch="360"/>
@@ -3792,6 +4334,21 @@
 </file>
 
 <file path=customXml/item1.xml><?xml version="1.0" encoding="utf-8"?>
+<?mso-contentType ?>
+<FormTemplates xmlns="http://schemas.microsoft.com/sharepoint/v3/contenttype/forms">
+  <Display>DocumentLibraryForm</Display>
+  <Edit>DocumentLibraryForm</Edit>
+  <New>DocumentLibraryForm</New>
+</FormTemplates>
+</file>
+
+<file path=customXml/item2.xml><?xml version="1.0" encoding="utf-8"?>
+<p:properties xmlns:p="http://schemas.microsoft.com/office/2006/metadata/properties" xmlns:xsi="http://www.w3.org/2001/XMLSchema-instance" xmlns:pc="http://schemas.microsoft.com/office/infopath/2007/PartnerControls">
+  <documentManagement/>
+</p:properties>
+</file>
+
+<file path=customXml/item3.xml><?xml version="1.0" encoding="utf-8"?>
 <ct:contentTypeSchema xmlns:ct="http://schemas.microsoft.com/office/2006/metadata/contentType" xmlns:ma="http://schemas.microsoft.com/office/2006/metadata/properties/metaAttributes" ct:_="" ma:_="" ma:contentTypeName="Document" ma:contentTypeID="0x01010033553FA8616F3A45AD369E275EA42271" ma:contentTypeVersion="11" ma:contentTypeDescription="Create a new document." ma:contentTypeScope="" ma:versionID="8eb4e0804d077bcc139b361cda3a640c">
   <xsd:schema xmlns:xsd="http://www.w3.org/2001/XMLSchema" xmlns:xs="http://www.w3.org/2001/XMLSchema" xmlns:p="http://schemas.microsoft.com/office/2006/metadata/properties" xmlns:ns3="371a10d4-9e19-41a9-948b-d1cca29b4cb6" xmlns:ns4="18dffc30-a361-43f0-bb4a-1f62e819a6f2" targetNamespace="http://schemas.microsoft.com/office/2006/metadata/properties" ma:root="true" ma:fieldsID="ac8e08ff64368403dfb4d2274f8d7465" ns3:_="" ns4:_="">
     <xsd:import namespace="371a10d4-9e19-41a9-948b-d1cca29b4cb6"/>
@@ -4000,26 +4557,28 @@
 </ct:contentTypeSchema>
 </file>
 
-<file path=customXml/item2.xml><?xml version="1.0" encoding="utf-8"?>
-<p:properties xmlns:p="http://schemas.microsoft.com/office/2006/metadata/properties" xmlns:xsi="http://www.w3.org/2001/XMLSchema-instance" xmlns:pc="http://schemas.microsoft.com/office/infopath/2007/PartnerControls">
-  <documentManagement/>
-</p:properties>
-</file>
-
-<file path=customXml/item3.xml><?xml version="1.0" encoding="utf-8"?>
-<?mso-contentType ?>
-<FormTemplates xmlns="http://schemas.microsoft.com/sharepoint/v3/contenttype/forms">
-  <Display>DocumentLibraryForm</Display>
-  <Edit>DocumentLibraryForm</Edit>
-  <New>DocumentLibraryForm</New>
-</FormTemplates>
-</file>
-
 <file path=customXml/item4.xml><?xml version="1.0" encoding="utf-8"?>
 <b:Sources xmlns:b="http://schemas.openxmlformats.org/officeDocument/2006/bibliography" xmlns="http://schemas.openxmlformats.org/officeDocument/2006/bibliography" SelectedStyle="\APA.XSL" StyleName="APA"/>
 </file>
 
 <file path=customXml/itemProps1.xml><?xml version="1.0" encoding="utf-8"?>
+<ds:datastoreItem xmlns:ds="http://schemas.openxmlformats.org/officeDocument/2006/customXml" ds:itemID="{05D9BF79-26A9-4E9A-9793-4E28B04A02DC}">
+  <ds:schemaRefs>
+    <ds:schemaRef ds:uri="http://schemas.microsoft.com/sharepoint/v3/contenttype/forms"/>
+  </ds:schemaRefs>
+</ds:datastoreItem>
+</file>
+
+<file path=customXml/itemProps2.xml><?xml version="1.0" encoding="utf-8"?>
+<ds:datastoreItem xmlns:ds="http://schemas.openxmlformats.org/officeDocument/2006/customXml" ds:itemID="{10A8F88B-6E38-47A8-8074-155E10D59BDF}">
+  <ds:schemaRefs>
+    <ds:schemaRef ds:uri="http://schemas.microsoft.com/office/2006/metadata/properties"/>
+    <ds:schemaRef ds:uri="http://schemas.microsoft.com/office/infopath/2007/PartnerControls"/>
+  </ds:schemaRefs>
+</ds:datastoreItem>
+</file>
+
+<file path=customXml/itemProps3.xml><?xml version="1.0" encoding="utf-8"?>
 <ds:datastoreItem xmlns:ds="http://schemas.openxmlformats.org/officeDocument/2006/customXml" ds:itemID="{307A6BE8-0D48-4A7D-A535-369CCDFBF2CB}">
   <ds:schemaRefs>
     <ds:schemaRef ds:uri="http://schemas.microsoft.com/office/2006/metadata/contentType"/>
@@ -4038,25 +4597,8 @@
 </ds:datastoreItem>
 </file>
 
-<file path=customXml/itemProps2.xml><?xml version="1.0" encoding="utf-8"?>
-<ds:datastoreItem xmlns:ds="http://schemas.openxmlformats.org/officeDocument/2006/customXml" ds:itemID="{10A8F88B-6E38-47A8-8074-155E10D59BDF}">
-  <ds:schemaRefs>
-    <ds:schemaRef ds:uri="http://schemas.microsoft.com/office/2006/metadata/properties"/>
-    <ds:schemaRef ds:uri="http://schemas.microsoft.com/office/infopath/2007/PartnerControls"/>
-  </ds:schemaRefs>
-</ds:datastoreItem>
-</file>
-
-<file path=customXml/itemProps3.xml><?xml version="1.0" encoding="utf-8"?>
-<ds:datastoreItem xmlns:ds="http://schemas.openxmlformats.org/officeDocument/2006/customXml" ds:itemID="{05D9BF79-26A9-4E9A-9793-4E28B04A02DC}">
-  <ds:schemaRefs>
-    <ds:schemaRef ds:uri="http://schemas.microsoft.com/sharepoint/v3/contenttype/forms"/>
-  </ds:schemaRefs>
-</ds:datastoreItem>
-</file>
-
 <file path=customXml/itemProps4.xml><?xml version="1.0" encoding="utf-8"?>
-<ds:datastoreItem xmlns:ds="http://schemas.openxmlformats.org/officeDocument/2006/customXml" ds:itemID="{69BA0DFE-E384-40CD-A244-8F34480CC239}">
+<ds:datastoreItem xmlns:ds="http://schemas.openxmlformats.org/officeDocument/2006/customXml" ds:itemID="{FC1BA2FA-28AC-459B-B1C5-6D2D7A9779DB}">
   <ds:schemaRefs>
     <ds:schemaRef ds:uri="http://schemas.openxmlformats.org/officeDocument/2006/bibliography"/>
   </ds:schemaRefs>

</xml_diff>

<commit_message>
created project overview, updated bp
</commit_message>
<xml_diff>
--- a/CMP400-Dissertation/Semester 2/Abertay Dissertation.docx
+++ b/CMP400-Dissertation/Semester 2/Abertay Dissertation.docx
@@ -1834,15 +1834,7 @@
     </w:p>
     <w:p>
       <w:r>
-        <w:t xml:space="preserve">However, it has been reported within the media recently that due to an ever increasing and ageing population, a need for patients to be admitted due to concerns for their health (primary options) out-ways the need for these forms of care. This is in comparison to residents on LA-funded schemes, who could achieve an equally adequate or even better form of care from their own homes </w:t>
-      </w:r>
-      <w:proofErr w:type="gramStart"/>
-      <w:r>
-        <w:t>through the use of</w:t>
-      </w:r>
-      <w:proofErr w:type="gramEnd"/>
-      <w:r>
-        <w:t xml:space="preserve"> technology. This technology could be used to manage the different conditions patients may have or used to detect these conditions early.</w:t>
+        <w:t>However, it has been reported within the media recently that due to an ever increasing and ageing population, a need for patients to be admitted due to concerns for their health (primary options) out-ways the need for these forms of care. This is in comparison to residents on LA-funded schemes, who could achieve an equally adequate or even better form of care from their own homes through the use of technology. This technology could be used to manage the different conditions patients may have or used to detect these conditions early.</w:t>
       </w:r>
     </w:p>
     <w:p>
@@ -2048,19 +2040,46 @@
         <w:t xml:space="preserve">Within this Methodology chapter, an explanation of the processes involved in the development of this project will be given. As well as, the justification for these processes. Techniques such as System Diagrams, Test-Driven Development, Surveys and qualitative Interviews will be discussed to show exactly how this project was birthed. The project followed a somewhat Waterfall development process, following the classic; Analysis, Design, Implementation, Testing and Evaluation steps. However, the way in which changes and suggestions were implemented have been handled in an Agile format. This allowed the developer to cope with these changes easier and track the progress of the project with greater ease.  </w:t>
       </w:r>
     </w:p>
+    <w:p/>
     <w:p>
       <w:pPr>
         <w:pStyle w:val="Heading2"/>
       </w:pPr>
+      <w:r>
+        <w:t>3.1 Project Overview</w:t>
+      </w:r>
+    </w:p>
+    <w:p>
+      <w:r>
+        <w:t xml:space="preserve">In Lehman’s terms, this project will look to build a system that tracks different health measures of a patient. These measurements include; heart rate, blood pressure, body mass and patient temperature. These measures will be coupled with the hand shaking test developed as well. These measures will be sent to a server where they will be stored and presented to medical professionals in graphical format, this will allow the medical professionals to gain a better idea of patient degradation or improvement. The readings will be taken by sensors on a mobile phone, such as the accelerometer for </w:t>
+      </w:r>
+      <w:r>
+        <w:t xml:space="preserve">measuring the intensity of handshakes, for patients with Parkinson’s. A simple memory game to plot a value for the patient’s well being in terms of the detection and monitoring of Dementia. These will all be done on a mobile phone. Not everyone in the United Kingdom ha a mobile phone, so an IoT device will be setup and use a health kit to take simple measurements (this device will not be able to conduct the Dementia or Parkinson’s measurements). The medical professionals will take all of the data that has been posted to the server and allow medical professionals to select patients and see their results, while communicating advice to patients and send messages/advice to individual patients.    </w:t>
+      </w:r>
+      <w:r>
+        <w:t xml:space="preserve"> </w:t>
+      </w:r>
+    </w:p>
+    <w:p>
+      <w:pPr>
+        <w:pStyle w:val="Heading2"/>
+      </w:pPr>
       <w:bookmarkStart w:id="12" w:name="_Toc32769817"/>
       <w:r>
+        <w:t xml:space="preserve">3.2 </w:t>
+      </w:r>
+      <w:r>
         <w:t>Analysis</w:t>
       </w:r>
       <w:bookmarkEnd w:id="12"/>
     </w:p>
     <w:p>
       <w:r>
-        <w:t>As Initially stated, the first stage undertaken was an analysis of the project. This involved; a meeting with the project specialist to see if the project idea was feasible, a review of the facilities at Abertay University, deciding which devices would be best for which tasks</w:t>
+        <w:t xml:space="preserve">As Initially stated, the first stage undertaken was an analysis of the project. This involved; a meeting with the project specialist to see if the project idea was feasible, </w:t>
+      </w:r>
+      <w:r>
+        <w:lastRenderedPageBreak/>
+        <w:t>a review of the facilities at Abertay University, deciding which devices would be best for which tasks</w:t>
       </w:r>
       <w:r>
         <w:t xml:space="preserve"> and finally the gathering of requirements. </w:t>
@@ -2078,11 +2097,7 @@
     </w:p>
     <w:p>
       <w:r>
-        <w:t xml:space="preserve">A review of the facilities at Abertay University had to be conducted to decide whether outside software needed to be utilised etc. This was not the case and Abertay University had all the necessary features required to develop the project. These were decided as A Website Application for the Medical Professionals to be able to monitor </w:t>
-      </w:r>
-      <w:r>
-        <w:lastRenderedPageBreak/>
-        <w:t xml:space="preserve">the patients. This will use technologies such as the LAMP (Linux Apache MySQL and PHP) stack, coupled with HTML (Hypertext Mark-up Language), JavaScript and CSS (Cascading Style Sheets). These were decided on as Abertay University has free to use servers which support these very well and the developer has a wealth of experience within these languages. Following this, Android Studio was selected to develop the Mobile Application; firstly as </w:t>
+        <w:t xml:space="preserve">A review of the facilities at Abertay University had to be conducted to decide whether outside software needed to be utilised etc. This was not the case and Abertay University had all the necessary features required to develop the project. These were decided as A Website Application for the Medical Professionals to be able to monitor the patients. This will use technologies such as the LAMP (Linux Apache MySQL and PHP) stack, coupled with HTML (Hypertext Mark-up Language), JavaScript and CSS (Cascading Style Sheets). These were decided on as Abertay University has free to use servers which support these very well and the developer has a wealth of experience within these languages. Following this, Android Studio was selected to develop the Mobile Application; firstly as </w:t>
       </w:r>
       <w:r>
         <w:t xml:space="preserve">Android devices are some of the most commonly used devices in the world, also </w:t>
@@ -2118,6 +2133,10 @@
         <w:pStyle w:val="Heading2"/>
       </w:pPr>
       <w:bookmarkStart w:id="13" w:name="_Toc32769818"/>
+      <w:r>
+        <w:lastRenderedPageBreak/>
+        <w:t xml:space="preserve">3.3 </w:t>
+      </w:r>
       <w:r>
         <w:t>Design</w:t>
       </w:r>
@@ -2179,29 +2198,26 @@
     </w:p>
     <w:p>
       <w:r>
-        <w:t xml:space="preserve">As shown above, all devices will send and receive data to and from a centralised server. This will allow all data to be kept within the same place and allows ease of access between devices and the data, using REST (Representational State Transfer) APIs (Application Programming Interfaces) within the server. As previously </w:t>
-      </w:r>
-      <w:r>
+        <w:t xml:space="preserve">As shown above, all devices will send and receive data to and from a centralised server. This will allow all data to be kept within the same place and allows ease of access between devices and the data, using REST (Representational State Transfer) APIs (Application Programming Interfaces) within the server. As previously stated Abertay University has a server that can support this called </w:t>
+      </w:r>
+      <w:proofErr w:type="spellStart"/>
+      <w:r>
+        <w:t>Mayar</w:t>
+      </w:r>
+      <w:proofErr w:type="spellEnd"/>
+      <w:r>
+        <w:t xml:space="preserve">. This server supports the backend programming language called php. Therefore, all REST APIs will be coded within PHP. The REST APIs </w:t>
+      </w:r>
+      <w:r>
+        <w:t xml:space="preserve">will be contacted by multiple devices, for example, to record results as both the IoT device and Android device will be recording moist of the same results. This means that the same REST APIs can be used by multiple devices. A diagram has been created to show the communication between devices and the REST APIs. </w:t>
+      </w:r>
+    </w:p>
+    <w:p>
+      <w:r>
+        <w:rPr>
+          <w:noProof/>
+        </w:rPr>
         <w:lastRenderedPageBreak/>
-        <w:t xml:space="preserve">stated Abertay University has a server that can support this called </w:t>
-      </w:r>
-      <w:proofErr w:type="spellStart"/>
-      <w:r>
-        <w:t>Mayar</w:t>
-      </w:r>
-      <w:proofErr w:type="spellEnd"/>
-      <w:r>
-        <w:t xml:space="preserve">. This server supports the backend programming language called php. Therefore, all REST APIs will be coded within PHP. The REST APIs </w:t>
-      </w:r>
-      <w:r>
-        <w:t xml:space="preserve">will be contacted by multiple devices, for example, to record results as both the IoT device and Android device will be recording moist of the same results. This means that the same REST APIs can be used by multiple devices. A diagram has been created to show the communication between devices and the REST APIs. </w:t>
-      </w:r>
-    </w:p>
-    <w:p>
-      <w:r>
-        <w:rPr>
-          <w:noProof/>
-        </w:rPr>
         <w:drawing>
           <wp:inline distT="0" distB="0" distL="0" distR="0" wp14:anchorId="093A4911" wp14:editId="7327B015">
             <wp:extent cx="2856230" cy="1781175"/>
@@ -2684,10 +2700,15 @@
       </w:pPr>
       <w:bookmarkStart w:id="14" w:name="_Toc32769819"/>
       <w:r>
+        <w:t xml:space="preserve">3.4 </w:t>
+      </w:r>
+      <w:r>
         <w:t>Implementation</w:t>
       </w:r>
       <w:bookmarkEnd w:id="14"/>
     </w:p>
+    <w:p/>
+    <w:p/>
     <w:p>
       <w:bookmarkStart w:id="15" w:name="_GoBack"/>
       <w:bookmarkEnd w:id="15"/>
@@ -2707,8 +2728,6 @@
     <w:p/>
     <w:p/>
     <w:p/>
-    <w:p/>
-    <w:p/>
     <w:p>
       <w:pPr>
         <w:pStyle w:val="Heading1"/>
@@ -2912,21 +2931,21 @@
         <w:br w:type="page"/>
       </w:r>
       <w:bookmarkStart w:id="21" w:name="_Toc29204239"/>
-      <w:bookmarkStart w:id="22" w:name="_Toc447628191"/>
-      <w:bookmarkStart w:id="23" w:name="_Toc32769824"/>
+      <w:bookmarkStart w:id="22" w:name="_Toc32769824"/>
+      <w:bookmarkStart w:id="23" w:name="_Toc447628191"/>
       <w:r>
         <w:lastRenderedPageBreak/>
         <w:t>Bibliography</w:t>
       </w:r>
       <w:bookmarkEnd w:id="21"/>
-      <w:bookmarkEnd w:id="23"/>
+      <w:bookmarkEnd w:id="22"/>
     </w:p>
     <w:p>
       <w:r>
         <w:t>List works that you have considered but do not refer to in text. Use Harvard</w:t>
       </w:r>
     </w:p>
-    <w:bookmarkEnd w:id="22"/>
+    <w:bookmarkEnd w:id="23"/>
     <w:p/>
     <w:p>
       <w:pPr>
@@ -4556,21 +4575,6 @@
 </file>
 
 <file path=customXml/item1.xml><?xml version="1.0" encoding="utf-8"?>
-<?mso-contentType ?>
-<FormTemplates xmlns="http://schemas.microsoft.com/sharepoint/v3/contenttype/forms">
-  <Display>DocumentLibraryForm</Display>
-  <Edit>DocumentLibraryForm</Edit>
-  <New>DocumentLibraryForm</New>
-</FormTemplates>
-</file>
-
-<file path=customXml/item2.xml><?xml version="1.0" encoding="utf-8"?>
-<p:properties xmlns:p="http://schemas.microsoft.com/office/2006/metadata/properties" xmlns:xsi="http://www.w3.org/2001/XMLSchema-instance" xmlns:pc="http://schemas.microsoft.com/office/infopath/2007/PartnerControls">
-  <documentManagement/>
-</p:properties>
-</file>
-
-<file path=customXml/item3.xml><?xml version="1.0" encoding="utf-8"?>
 <ct:contentTypeSchema xmlns:ct="http://schemas.microsoft.com/office/2006/metadata/contentType" xmlns:ma="http://schemas.microsoft.com/office/2006/metadata/properties/metaAttributes" ct:_="" ma:_="" ma:contentTypeName="Document" ma:contentTypeID="0x01010033553FA8616F3A45AD369E275EA42271" ma:contentTypeVersion="11" ma:contentTypeDescription="Create a new document." ma:contentTypeScope="" ma:versionID="8eb4e0804d077bcc139b361cda3a640c">
   <xsd:schema xmlns:xsd="http://www.w3.org/2001/XMLSchema" xmlns:xs="http://www.w3.org/2001/XMLSchema" xmlns:p="http://schemas.microsoft.com/office/2006/metadata/properties" xmlns:ns3="371a10d4-9e19-41a9-948b-d1cca29b4cb6" xmlns:ns4="18dffc30-a361-43f0-bb4a-1f62e819a6f2" targetNamespace="http://schemas.microsoft.com/office/2006/metadata/properties" ma:root="true" ma:fieldsID="ac8e08ff64368403dfb4d2274f8d7465" ns3:_="" ns4:_="">
     <xsd:import namespace="371a10d4-9e19-41a9-948b-d1cca29b4cb6"/>
@@ -4779,28 +4783,26 @@
 </ct:contentTypeSchema>
 </file>
 
+<file path=customXml/item2.xml><?xml version="1.0" encoding="utf-8"?>
+<p:properties xmlns:p="http://schemas.microsoft.com/office/2006/metadata/properties" xmlns:xsi="http://www.w3.org/2001/XMLSchema-instance" xmlns:pc="http://schemas.microsoft.com/office/infopath/2007/PartnerControls">
+  <documentManagement/>
+</p:properties>
+</file>
+
+<file path=customXml/item3.xml><?xml version="1.0" encoding="utf-8"?>
+<?mso-contentType ?>
+<FormTemplates xmlns="http://schemas.microsoft.com/sharepoint/v3/contenttype/forms">
+  <Display>DocumentLibraryForm</Display>
+  <Edit>DocumentLibraryForm</Edit>
+  <New>DocumentLibraryForm</New>
+</FormTemplates>
+</file>
+
 <file path=customXml/item4.xml><?xml version="1.0" encoding="utf-8"?>
 <b:Sources xmlns:b="http://schemas.openxmlformats.org/officeDocument/2006/bibliography" xmlns="http://schemas.openxmlformats.org/officeDocument/2006/bibliography" SelectedStyle="\APA.XSL" StyleName="APA"/>
 </file>
 
 <file path=customXml/itemProps1.xml><?xml version="1.0" encoding="utf-8"?>
-<ds:datastoreItem xmlns:ds="http://schemas.openxmlformats.org/officeDocument/2006/customXml" ds:itemID="{05D9BF79-26A9-4E9A-9793-4E28B04A02DC}">
-  <ds:schemaRefs>
-    <ds:schemaRef ds:uri="http://schemas.microsoft.com/sharepoint/v3/contenttype/forms"/>
-  </ds:schemaRefs>
-</ds:datastoreItem>
-</file>
-
-<file path=customXml/itemProps2.xml><?xml version="1.0" encoding="utf-8"?>
-<ds:datastoreItem xmlns:ds="http://schemas.openxmlformats.org/officeDocument/2006/customXml" ds:itemID="{10A8F88B-6E38-47A8-8074-155E10D59BDF}">
-  <ds:schemaRefs>
-    <ds:schemaRef ds:uri="http://schemas.microsoft.com/office/2006/metadata/properties"/>
-    <ds:schemaRef ds:uri="http://schemas.microsoft.com/office/infopath/2007/PartnerControls"/>
-  </ds:schemaRefs>
-</ds:datastoreItem>
-</file>
-
-<file path=customXml/itemProps3.xml><?xml version="1.0" encoding="utf-8"?>
 <ds:datastoreItem xmlns:ds="http://schemas.openxmlformats.org/officeDocument/2006/customXml" ds:itemID="{307A6BE8-0D48-4A7D-A535-369CCDFBF2CB}">
   <ds:schemaRefs>
     <ds:schemaRef ds:uri="http://schemas.microsoft.com/office/2006/metadata/contentType"/>
@@ -4819,8 +4821,25 @@
 </ds:datastoreItem>
 </file>
 
+<file path=customXml/itemProps2.xml><?xml version="1.0" encoding="utf-8"?>
+<ds:datastoreItem xmlns:ds="http://schemas.openxmlformats.org/officeDocument/2006/customXml" ds:itemID="{10A8F88B-6E38-47A8-8074-155E10D59BDF}">
+  <ds:schemaRefs>
+    <ds:schemaRef ds:uri="http://schemas.microsoft.com/office/2006/metadata/properties"/>
+    <ds:schemaRef ds:uri="http://schemas.microsoft.com/office/infopath/2007/PartnerControls"/>
+  </ds:schemaRefs>
+</ds:datastoreItem>
+</file>
+
+<file path=customXml/itemProps3.xml><?xml version="1.0" encoding="utf-8"?>
+<ds:datastoreItem xmlns:ds="http://schemas.openxmlformats.org/officeDocument/2006/customXml" ds:itemID="{05D9BF79-26A9-4E9A-9793-4E28B04A02DC}">
+  <ds:schemaRefs>
+    <ds:schemaRef ds:uri="http://schemas.microsoft.com/sharepoint/v3/contenttype/forms"/>
+  </ds:schemaRefs>
+</ds:datastoreItem>
+</file>
+
 <file path=customXml/itemProps4.xml><?xml version="1.0" encoding="utf-8"?>
-<ds:datastoreItem xmlns:ds="http://schemas.openxmlformats.org/officeDocument/2006/customXml" ds:itemID="{610CCAD3-C444-46D8-A882-ABAA2220A49F}">
+<ds:datastoreItem xmlns:ds="http://schemas.openxmlformats.org/officeDocument/2006/customXml" ds:itemID="{21621AFE-5194-4FFB-9B43-3BEBF8E15C61}">
   <ds:schemaRefs>
     <ds:schemaRef ds:uri="http://schemas.openxmlformats.org/officeDocument/2006/bibliography"/>
   </ds:schemaRefs>

</xml_diff>

<commit_message>
100 words updated, Lit review
</commit_message>
<xml_diff>
--- a/CMP400-Dissertation/Semester 2/Abertay Dissertation.docx
+++ b/CMP400-Dissertation/Semester 2/Abertay Dissertation.docx
@@ -129,7 +129,15 @@
                 <w:b/>
                 <w:sz w:val="36"/>
               </w:rPr>
-              <w:t>regional care</w:t>
+              <w:t>Patient</w:t>
+            </w:r>
+            <w:r>
+              <w:rPr>
+                <w:rFonts w:ascii="Helvetica" w:hAnsi="Helvetica"/>
+                <w:b/>
+                <w:sz w:val="36"/>
+              </w:rPr>
+              <w:t xml:space="preserve"> care</w:t>
             </w:r>
             <w:r>
               <w:rPr>
@@ -1863,28 +1871,158 @@
       <w:bookmarkEnd w:id="10"/>
     </w:p>
     <w:p>
-      <w:r>
-        <w:t xml:space="preserve">This chapter will </w:t>
-      </w:r>
-      <w:r>
-        <w:t>investigate</w:t>
-      </w:r>
-      <w:r>
-        <w:t xml:space="preserve"> the work that has been proposed</w:t>
-      </w:r>
-      <w:r>
-        <w:t xml:space="preserve"> already to help ensure effective care is given to patients who either live in rural areas and struggle to get to see their Doctor. Or are unable to due to their health (elderly, disabled etc). </w:t>
-      </w:r>
-    </w:p>
-    <w:p>
-      <w:r>
-        <w:t xml:space="preserve">Care for these patients is usually made up of patients either; being funded to visit their nearest Hospital/General Practitioner, A division of Nurses being used called District Nurses who make house calls or specialised Ambulance crews being sent out to collect the patient and deliver them to their appointment. </w:t>
-      </w:r>
-      <w:r>
-        <w:t xml:space="preserve">This can be criticised for taking up too many of the NHS’s resources while </w:t>
-      </w:r>
-      <w:r>
-        <w:t>causing unnecessary risks for the patients, nurse and ambulance crews, if the problem the patient is suffering with turns out to be of no concern. Within the clinical investigation ‘</w:t>
+      <w:pPr>
+        <w:pStyle w:val="Heading2"/>
+        <w:rPr>
+          <w:lang w:eastAsia="en-GB"/>
+        </w:rPr>
+      </w:pPr>
+      <w:r>
+        <w:rPr>
+          <w:lang w:eastAsia="en-GB"/>
+        </w:rPr>
+        <w:t>2.1 Introduction</w:t>
+      </w:r>
+    </w:p>
+    <w:p>
+      <w:r>
+        <w:t>This chapter will investigate the work that has been proposed already to help ensure effective care is given to patients</w:t>
+      </w:r>
+      <w:r>
+        <w:t xml:space="preserve">, and new forms of technology that could be used to help manage the effective care given to patients. There have been many studies into the way in which readings have are taken from patients and how these readings are; stored, processed, analysed and displayed to medical professionals. Many of the methods that are used to collect data from patients have not been updated for decades. During the reading takings, a lot of the process involves a lot of medical professional’s time in taking said readings. Many of these are simple readings such as; Heart Rate, Temperature, Weight, Blood Pressure. Most of the readings can be taken through new technologies such as smart phones and internet of things devices. Especially smart phones, which have vast arrays of sensors built into them can take a plentiful supply of readings from a patient without the need of a medical professional to be present, in the taking of these readings. These tests could be extended and upgraded to </w:t>
+      </w:r>
+      <w:r>
+        <w:t xml:space="preserve">provide extra care for patients suffering with degenerative mental health conditions, through the use of the previously mentioned sensors within IoT devices and smart phones. </w:t>
+      </w:r>
+    </w:p>
+    <w:p>
+      <w:pPr>
+        <w:pStyle w:val="Heading2"/>
+        <w:rPr>
+          <w:lang w:eastAsia="en-GB"/>
+        </w:rPr>
+      </w:pPr>
+      <w:r>
+        <w:rPr>
+          <w:lang w:eastAsia="en-GB"/>
+        </w:rPr>
+        <w:t xml:space="preserve">2.2 NHS and </w:t>
+      </w:r>
+      <w:r>
+        <w:rPr>
+          <w:lang w:eastAsia="en-GB"/>
+        </w:rPr>
+        <w:t>D</w:t>
+      </w:r>
+      <w:r>
+        <w:rPr>
+          <w:lang w:eastAsia="en-GB"/>
+        </w:rPr>
+        <w:t xml:space="preserve">ata </w:t>
+      </w:r>
+      <w:r>
+        <w:rPr>
+          <w:lang w:eastAsia="en-GB"/>
+        </w:rPr>
+        <w:t>C</w:t>
+      </w:r>
+      <w:r>
+        <w:rPr>
+          <w:lang w:eastAsia="en-GB"/>
+        </w:rPr>
+        <w:t>ollection</w:t>
+      </w:r>
+    </w:p>
+    <w:p>
+      <w:r>
+        <w:rPr>
+          <w:lang w:eastAsia="en-GB"/>
+        </w:rPr>
+        <w:t xml:space="preserve">As previously mentioned, to monitor a patient’s health, basic readings are taken like; </w:t>
+      </w:r>
+      <w:r>
+        <w:t>Heart Rate, Temperature, Weight, Blood Pressure</w:t>
+      </w:r>
+      <w:r>
+        <w:t xml:space="preserve">. To take these readings, a patient is either required to visit their local hospital for an appointment with a Nurse/Doctor, or if they are incapable due to disability or old age, a District Nurse would be sent out to retrieve the readings. Possibly, a patient could wait for hours for these simple readings to be taken and for advice to be given to the patient. </w:t>
+      </w:r>
+      <w:r>
+        <w:t xml:space="preserve">To take this further, a patient suffering with Parkinson’s a disease with no cure and very little ways to </w:t>
+      </w:r>
+      <w:r>
+        <w:lastRenderedPageBreak/>
+        <w:t xml:space="preserve">manage the disease. After a patient has been diagnosed with the disease they are taken for monthly </w:t>
+      </w:r>
+      <w:r>
+        <w:t xml:space="preserve">assessments with a Doctor or specialised Nurse, where their tremors are visually looked at and the patient is asked if they have any concerns. At this point the appointment is complete and the patient is sent home with an action plan and appointment for the next month. According to the Patient website, a person with the Parkinson’s disease should receive; </w:t>
+      </w:r>
+      <w:r>
+        <w:t>Parkinson's disease nurse specialists</w:t>
+      </w:r>
+      <w:r>
+        <w:t xml:space="preserve">, </w:t>
+      </w:r>
+      <w:r>
+        <w:t>Physiotherapy and physical activity</w:t>
+      </w:r>
+      <w:r>
+        <w:t xml:space="preserve">, </w:t>
+      </w:r>
+      <w:r>
+        <w:t>Occupational therapy</w:t>
+      </w:r>
+      <w:r>
+        <w:t xml:space="preserve">, </w:t>
+      </w:r>
+      <w:r>
+        <w:t>Speech and language therapy</w:t>
+      </w:r>
+      <w:r>
+        <w:t xml:space="preserve"> and </w:t>
+      </w:r>
+      <w:r>
+        <w:t>Nutritional support</w:t>
+      </w:r>
+      <w:r>
+        <w:t xml:space="preserve"> </w:t>
+      </w:r>
+      <w:r>
+        <w:rPr>
+          <w:rStyle w:val="selectable"/>
+          <w:color w:val="000000"/>
+        </w:rPr>
+        <w:t>(Tidy, 2020)</w:t>
+      </w:r>
+      <w:r>
+        <w:t>.</w:t>
+      </w:r>
+      <w:r>
+        <w:t xml:space="preserve"> Within the United Kingdom due to shortages within the NHS, the sheer amount of recommended care for a single patient cannot be provided </w:t>
+      </w:r>
+      <w:r>
+        <w:t xml:space="preserve">to every sufferer of Parkinson’s. This means that only a Doctor’s appointment or a specialised Nurse will see a patient each month, they will report of whether further action is needed or if the patient is fine. If a patient requires an extra appointment for any reason, they are required to visit their local General Practitioner. </w:t>
+      </w:r>
+    </w:p>
+    <w:p>
+      <w:pPr>
+        <w:rPr>
+          <w:lang w:eastAsia="en-GB"/>
+        </w:rPr>
+      </w:pPr>
+      <w:r>
+        <w:rPr>
+          <w:lang w:eastAsia="en-GB"/>
+        </w:rPr>
+        <w:t xml:space="preserve">The vast care needed for patients with Parkinson’s cannot be provided within the United Kingdom, as previously stated, which means there is a need for change in which the way the disease is managed and other diseases are managed. This would allow for resources to be freed up to allow patients to get the care that they need and deserve. Also, what is needed is for the amount of data that we are collecting from patients to be increased to give a better understanding of how a patient’s condition is either degrading or improving. </w:t>
+      </w:r>
+      <w:r>
+        <w:rPr>
+          <w:lang w:eastAsia="en-GB"/>
+        </w:rPr>
+        <w:t xml:space="preserve">This would also prevent unnecessary hospitalisations because a more comprehensive view of a patient’s health has been gathered and a better understanding of their health has been gained. </w:t>
+      </w:r>
+      <w:r>
+        <w:t>Within the clinical investigation ‘</w:t>
       </w:r>
       <w:r>
         <w:t>Residents: Frequency, Causes, and Costs</w:t>
@@ -1893,220 +2031,242 @@
         <w:t xml:space="preserve">’ it is suggested that the unnecessary hospitalisation of patients is likely to cause their health more issues due to the stress of being transferred to a hospital. The study then goes onto state that 67% of hospitalisations are avoidable and take up a great deal of NHS resources. </w:t>
       </w:r>
       <w:r>
-        <w:t xml:space="preserve">As previously </w:t>
-      </w:r>
-      <w:r>
-        <w:t>suggested,</w:t>
-      </w:r>
-      <w:r>
-        <w:t xml:space="preserve"> each of these </w:t>
-      </w:r>
-      <w:r>
-        <w:t>methods can be time consuming for the NHS and new ways of implementing this type of care have been suggested.</w:t>
+        <w:t>These resources could be better utilised if it is found out that a patient did not need hospitalised. This also works if the patient takes a reading that a medical professional does not like and a life is saved because they were hospitalised with a serious condition.</w:t>
+      </w:r>
+    </w:p>
+    <w:p>
+      <w:pPr>
+        <w:pStyle w:val="Heading2"/>
+        <w:rPr>
+          <w:lang w:eastAsia="en-GB"/>
+        </w:rPr>
+      </w:pPr>
+      <w:r>
+        <w:rPr>
+          <w:lang w:eastAsia="en-GB"/>
+        </w:rPr>
+        <w:lastRenderedPageBreak/>
+        <w:t>2.3 IoT (in general)</w:t>
+      </w:r>
+    </w:p>
+    <w:p>
+      <w:pPr>
+        <w:rPr>
+          <w:lang w:eastAsia="en-GB"/>
+        </w:rPr>
+      </w:pPr>
+      <w:r>
+        <w:rPr>
+          <w:lang w:eastAsia="en-GB"/>
+        </w:rPr>
+        <w:t xml:space="preserve">Devices that have been previously mentioned can take lots of readings and send them to a server. One of these are IoT devices, or internet of things devices, these are small micro-computers that transfer data over a network to a cloud server without the need for Human-Computer or Computer-Human interaction. They carry a relatively low amount of processing power, RAM etc and are mainly used for the sending of said data. The fact they have low system performance means that they are very inexpensive pieces of technology and are simple to setup and utilise. Within the United Kingdom they have been used for devices like the Nest Thermostat, </w:t>
+      </w:r>
+      <w:proofErr w:type="spellStart"/>
+      <w:r>
+        <w:rPr>
+          <w:lang w:eastAsia="en-GB"/>
+        </w:rPr>
+        <w:t>Berennis</w:t>
+      </w:r>
+      <w:proofErr w:type="spellEnd"/>
+      <w:r>
+        <w:rPr>
+          <w:lang w:eastAsia="en-GB"/>
+        </w:rPr>
+        <w:t xml:space="preserve"> Smart Light Bulb, Sense Energy Monitor etc </w:t>
+      </w:r>
+      <w:r>
+        <w:rPr>
+          <w:rStyle w:val="selectable"/>
+          <w:color w:val="000000"/>
+        </w:rPr>
+        <w:t>(Mishra, 2020)</w:t>
+      </w:r>
+      <w:r>
+        <w:rPr>
+          <w:rStyle w:val="selectable"/>
+          <w:color w:val="000000"/>
+        </w:rPr>
+        <w:t xml:space="preserve">. </w:t>
+      </w:r>
+      <w:r>
+        <w:rPr>
+          <w:rStyle w:val="selectable"/>
+          <w:color w:val="000000"/>
+        </w:rPr>
+        <w:t xml:space="preserve">These devices have the ability to send and receive data from a server, the server usually acts on data based upon a user entering an input or a sudden change in the data being received by the server. These devices (as can be seen from the previous examples) can be programmed and have sensors added to them to provide different functionality for the user and send different kinds of data to a server. If this technology is applied in a medical sense, the NHS has put IoT devices through a rigorous testing phase. </w:t>
+      </w:r>
+      <w:r>
+        <w:t>“</w:t>
+      </w:r>
+      <w:r>
+        <w:t>As part of an initiative to set up testbeds to pilot new technologies in the health service, NHS England and the Department of Health has awarded £10m in funding to two 'test bed' projects that it describes as "IoT-led".</w:t>
+      </w:r>
+      <w:r>
+        <w:t xml:space="preserve">” </w:t>
+      </w:r>
+      <w:r>
+        <w:t>(Best, 2020)</w:t>
+      </w:r>
+      <w:r>
+        <w:t>. One of these projects is called, TIHM or Technology Integrated Health Management. This system is used to monitor patients with Dementia, reduce the need for hospital admissions and relieve the stress on carers (</w:t>
+      </w:r>
+      <w:r>
+        <w:t>Sabp.nhs.uk. (2020)</w:t>
+      </w:r>
+      <w:r>
+        <w:t xml:space="preserve">). The devices used are IoT devices, they send a signal to clinicians when they detect an issue with the patient such as; falls, turning on things they shouldn’t and long-term periods of idleness. </w:t>
+      </w:r>
+    </w:p>
+    <w:p>
+      <w:pPr>
+        <w:pStyle w:val="Heading2"/>
+        <w:rPr>
+          <w:lang w:eastAsia="en-GB"/>
+        </w:rPr>
+      </w:pPr>
+      <w:r>
+        <w:rPr>
+          <w:lang w:eastAsia="en-GB"/>
+        </w:rPr>
+        <w:t>2.4 Something about mobile applications and their benefit</w:t>
+      </w:r>
+    </w:p>
+    <w:p>
+      <w:pPr>
+        <w:rPr>
+          <w:lang w:eastAsia="en-GB"/>
+        </w:rPr>
+      </w:pPr>
+      <w:r>
+        <w:rPr>
+          <w:lang w:eastAsia="en-GB"/>
+        </w:rPr>
+        <w:t>The mobile devices are widely used and carry a vast array of sensors and processing power. With the ability to connect to the internet and send data constantly.</w:t>
+      </w:r>
+      <w:bookmarkStart w:id="11" w:name="_GoBack"/>
+      <w:bookmarkEnd w:id="11"/>
+    </w:p>
+    <w:p>
+      <w:pPr>
+        <w:pStyle w:val="Heading2"/>
+        <w:rPr>
+          <w:lang w:eastAsia="en-GB"/>
+        </w:rPr>
+      </w:pPr>
+      <w:r>
+        <w:rPr>
+          <w:lang w:eastAsia="en-GB"/>
+        </w:rPr>
+        <w:lastRenderedPageBreak/>
+        <w:t>2.5 Summary - what you have learnt for 2.2, 2.3, 2.4 and take forward to Chapter 3.</w:t>
+      </w:r>
+    </w:p>
+    <w:p>
+      <w:pPr>
+        <w:rPr>
+          <w:lang w:eastAsia="en-GB"/>
+        </w:rPr>
+      </w:pPr>
+      <w:r>
+        <w:rPr>
+          <w:lang w:eastAsia="en-GB"/>
+        </w:rPr>
+        <w:t xml:space="preserve">Learned that the devices can be used to manage patients and a web app can be used to collate all the data and display it for analysis by a medical professional. </w:t>
+      </w:r>
+    </w:p>
+    <w:p/>
+    <w:p>
+      <w:r>
+        <w:t xml:space="preserve">  </w:t>
+      </w:r>
+    </w:p>
+    <w:p>
+      <w:pPr>
+        <w:pStyle w:val="Heading1"/>
+      </w:pPr>
+      <w:bookmarkStart w:id="12" w:name="_Toc32769816"/>
+      <w:r>
+        <w:t>Chapter 3 – Methodology</w:t>
+      </w:r>
+      <w:bookmarkEnd w:id="12"/>
+    </w:p>
+    <w:p>
+      <w:r>
+        <w:t xml:space="preserve">Within this Methodology chapter, an explanation of the processes involved in the development of this project will be given. As well as, the justification for these processes. Techniques such as System Diagrams, Test-Driven Development, Surveys and qualitative Interviews will be discussed to show exactly how this project was birthed. The project followed a somewhat Waterfall development process, following the classic; Analysis, Design, Implementation, Testing and Evaluation steps. However, the way in which changes and suggestions were implemented have been handled in an Agile format. This allowed the developer to cope with these changes easier and track the progress of the project with greater ease.  </w:t>
+      </w:r>
+    </w:p>
+    <w:p/>
+    <w:p>
+      <w:pPr>
+        <w:pStyle w:val="Heading2"/>
+      </w:pPr>
+      <w:r>
+        <w:t>3.1 Project Overview</w:t>
+      </w:r>
+    </w:p>
+    <w:p>
+      <w:r>
+        <w:t xml:space="preserve">In Lehman’s terms, this project will look to build a system that tracks different health measures of a patient. These measurements include; heart rate, blood pressure, body mass and patient temperature. These measures will be coupled with the hand shaking test developed as well. These measures will be sent to a server where they will be stored and presented to medical professionals in graphical format, this will allow the medical professionals to gain a better idea of patient degradation or improvement. The readings will be taken by sensors on a mobile phone, such as the accelerometer for </w:t>
+      </w:r>
+      <w:r>
+        <w:t xml:space="preserve">measuring the intensity of handshakes, for patients with Parkinson’s. A simple memory game to plot a value for the patient’s well being in terms of the detection and monitoring of Dementia. These will all be done on a mobile phone. Not everyone in the United Kingdom ha a mobile phone, so an IoT device will be setup and use a health kit to take simple measurements (this device will not be able to conduct the Dementia or Parkinson’s measurements). The medical professionals will take all of the data that has been posted to the server and allow </w:t>
+      </w:r>
+      <w:r>
+        <w:lastRenderedPageBreak/>
+        <w:t xml:space="preserve">medical professionals to select patients and see their results, while communicating advice to patients and send messages/advice to individual patients.    </w:t>
       </w:r>
       <w:r>
         <w:t xml:space="preserve"> </w:t>
       </w:r>
     </w:p>
     <w:p>
-      <w:r>
-        <w:t>The first of which is within the book ‘</w:t>
-      </w:r>
-      <w:r>
-        <w:t>Stop Saving the NHS and Start Reinventing it</w:t>
-      </w:r>
-      <w:r>
-        <w:t>’ by Colin Jervis</w:t>
-      </w:r>
-      <w:r>
-        <w:t>, the author first goes onto explain that ‘the price of computer chips continues to fall as their power increases. It will soon be possible to chip everything’ (Jervis, 2013) Within this quote the author is using this to state computer chips can be used to tackle issues like, regional care, as well as many other issues within society and free up other resources, like Ambulance crews</w:t>
-      </w:r>
-      <w:r>
-        <w:t>. Within the book, the author then goes onto state that ‘Remote devices have a lot of advantages like removing physical dependency’ (Jervis, 2013). The devices the author is referring to hear are called IoT devices or Internet of Things Devices and suggests that the</w:t>
-      </w:r>
-      <w:r>
-        <w:t xml:space="preserve">se could be used to take basic readings from a patient, things like a patient’s; Heart Rate, Blood Pressure, Blood oxygen etc. Readings that are hard to get wrong and </w:t>
+      <w:pPr>
+        <w:pStyle w:val="Heading2"/>
+      </w:pPr>
+      <w:bookmarkStart w:id="13" w:name="_Toc32769817"/>
+      <w:r>
+        <w:t xml:space="preserve">3.2 </w:t>
+      </w:r>
+      <w:r>
+        <w:t>Analysis</w:t>
+      </w:r>
+      <w:bookmarkEnd w:id="13"/>
+    </w:p>
+    <w:p>
+      <w:r>
+        <w:t>As Initially stated, the first stage undertaken was an analysis of the project. This involved; a meeting with the project specialist to see if the project idea was feasible, a review of the facilities at Abertay University, deciding which devices would be best for which tasks</w:t>
+      </w:r>
+      <w:r>
+        <w:t xml:space="preserve"> and finally the gathering of requirements. </w:t>
+      </w:r>
+    </w:p>
+    <w:p>
+      <w:r>
+        <w:t xml:space="preserve">Within the initial meeting between the developer and the project specialist, the idea was put forward and discussed as to whether it was feasible or not. The project specialist agreed the project was feasible and thought and added insight into what would require the most work and what would require the least. This was highly beneficial to the developer as this gave valuable insight into the time scales for the developers Gantt Chart. </w:t>
+      </w:r>
+    </w:p>
+    <w:p>
+      <w:r>
+        <w:t xml:space="preserve">The Gantt Chart was a critical piece of documentation that was produced early on, this allowed the developer to show the project specialist an accurate timescale as to when different stages of Design, Development, Testing and Evaluation would be completed. This also allowed the developer to have a timetable to adhere to, giving accurate representations of when the developer was ahead of schedule and behind it (in this case the developer would be needing assistance and would consult the project specialist). </w:t>
+      </w:r>
+    </w:p>
+    <w:p>
+      <w:r>
+        <w:t xml:space="preserve">A review of the facilities at Abertay University had to be conducted to decide whether outside software needed to be utilised etc. This was not the case and Abertay University had all the necessary features required to develop the project. These were decided as A Website Application for the Medical Professionals to be able to monitor the patients. This will use technologies such as the LAMP (Linux Apache MySQL and PHP) stack, coupled with HTML (Hypertext Mark-up Language), JavaScript and CSS (Cascading Style Sheets). These were decided on as Abertay University has free to use servers which support these very well and the developer has a wealth of experience within these languages. Following this, Android Studio was selected to develop the Mobile Application; firstly as </w:t>
+      </w:r>
+      <w:r>
+        <w:t xml:space="preserve">Android devices are some of the most commonly used devices in the world, also </w:t>
+      </w:r>
+      <w:r>
+        <w:t xml:space="preserve">Abertay University uses the Windows 10 Operating System and to develop </w:t>
+      </w:r>
+      <w:r>
+        <w:t xml:space="preserve">on iOS for Apple devices a Virtual Machine would need to be used to run MacOS and this would be awkward and cause issues during </w:t>
       </w:r>
       <w:r>
         <w:lastRenderedPageBreak/>
-        <w:t xml:space="preserve">can be taken </w:t>
-      </w:r>
-      <w:r>
-        <w:t xml:space="preserve">simply. These readings would be sent </w:t>
-      </w:r>
-      <w:r>
-        <w:t xml:space="preserve">to a server to store in a database (previously mentioned in chapter 8). From the database a medical professional can analyse the data </w:t>
-      </w:r>
-      <w:r>
-        <w:t xml:space="preserve">and decide if the patient is at a high risk and needs to be seen urgently or is not of a concern. </w:t>
-      </w:r>
-    </w:p>
-    <w:p>
-      <w:r>
-        <w:t>The NHS has been sceptical</w:t>
-      </w:r>
-      <w:r>
-        <w:t xml:space="preserve"> with the use of IoT devices within the United Kingdom, because of this they have been going through an intensive phase. This involves “</w:t>
-      </w:r>
-      <w:r>
-        <w:t>As part of an initiative to set up testbeds to pilot new technologies in the health service, NHS England and the Department of Health has awarded £10m in funding to two 'test bed' projects that it describes as "IoT-led".</w:t>
-      </w:r>
-      <w:r>
-        <w:t>”</w:t>
-      </w:r>
-      <w:r>
-        <w:t xml:space="preserve"> </w:t>
-      </w:r>
-      <w:r>
-        <w:t>(Best, 2020)</w:t>
-      </w:r>
-      <w:r>
-        <w:t xml:space="preserve">. One of these projects is called, TIHM or Technology Integrated Health Management. This system is </w:t>
-      </w:r>
-      <w:r>
-        <w:t>used to monitor patients with Dementia, reduce the need for hospital admissions and relieve the stress on carers (</w:t>
-      </w:r>
-      <w:r>
-        <w:t>Sabp.nhs.uk. (2020)</w:t>
-      </w:r>
-      <w:r>
-        <w:t>). The devices used are IoT devices</w:t>
-      </w:r>
-      <w:r>
-        <w:t xml:space="preserve">, they send a signal to clinicians when they detect an issue with the patient such as; falls, turning on things they shouldn’t and long-term periods of idleness. This system is an effective system; however, long periods of idleness also include; sleep, watching television etc, the devices cannot pick up on these states for a person meaning that clinicians can be mislead due to these facts. Also, if a person is early on in their Dementia and are constantly getting phone calls asking why they are turning the oven on for so long it can irritate them and become an annoyance. This is a problem because </w:t>
-      </w:r>
-      <w:r>
-        <w:t xml:space="preserve">the devices cannot track the progressiveness of a patient’s Dementia, meaning there is no way to combat this issue. </w:t>
-      </w:r>
-    </w:p>
-    <w:p>
-      <w:r>
-        <w:t>To tackle this</w:t>
-      </w:r>
-      <w:r>
-        <w:t>,</w:t>
-      </w:r>
-      <w:r>
-        <w:t xml:space="preserve"> mobile phones could be used, as they are able to record the same </w:t>
-      </w:r>
-      <w:r>
-        <w:t>quantity of data and have a vast array of sensors already built into them to track a person’s health. If these were used in tandem with the IoT devices a method to track a person’s vital signs</w:t>
-      </w:r>
-      <w:r>
-        <w:t>.</w:t>
-      </w:r>
-      <w:r>
-        <w:t xml:space="preserve"> </w:t>
-      </w:r>
-      <w:r>
-        <w:t xml:space="preserve">A method of tracking a patient’s </w:t>
-      </w:r>
-      <w:r>
-        <w:t>progression of their disease could be created</w:t>
-      </w:r>
-      <w:r>
-        <w:t xml:space="preserve"> as well as measuring their vital signs</w:t>
-      </w:r>
-      <w:r>
-        <w:t xml:space="preserve">, giving a more in-depth view of their state of health as compared to the TIHM system. </w:t>
-      </w:r>
-    </w:p>
-    <w:p>
-      <w:r>
-        <w:t>The use of</w:t>
-      </w:r>
-      <w:r>
-        <w:t xml:space="preserve"> tele diagnosis has been used in rural countries in Africa to initially diagnose a disease and then suggest appropriate methods of treating the disease. This usually occurs with a patient sending a photo of the affected area and the medical professional trying to diagnose it.</w:t>
-      </w:r>
-    </w:p>
-    <w:p>
-      <w:r>
-        <w:t xml:space="preserve">  </w:t>
-      </w:r>
-    </w:p>
-    <w:p>
-      <w:pPr>
-        <w:pStyle w:val="Heading1"/>
-      </w:pPr>
-      <w:bookmarkStart w:id="11" w:name="_Toc32769816"/>
-      <w:r>
-        <w:lastRenderedPageBreak/>
-        <w:t>Chapter 3 – Methodology</w:t>
-      </w:r>
-      <w:bookmarkEnd w:id="11"/>
-    </w:p>
-    <w:p>
-      <w:r>
-        <w:t xml:space="preserve">Within this Methodology chapter, an explanation of the processes involved in the development of this project will be given. As well as, the justification for these processes. Techniques such as System Diagrams, Test-Driven Development, Surveys and qualitative Interviews will be discussed to show exactly how this project was birthed. The project followed a somewhat Waterfall development process, following the classic; Analysis, Design, Implementation, Testing and Evaluation steps. However, the way in which changes and suggestions were implemented have been handled in an Agile format. This allowed the developer to cope with these changes easier and track the progress of the project with greater ease.  </w:t>
-      </w:r>
-    </w:p>
-    <w:p/>
-    <w:p>
-      <w:pPr>
-        <w:pStyle w:val="Heading2"/>
-      </w:pPr>
-      <w:r>
-        <w:t>3.1 Project Overview</w:t>
-      </w:r>
-    </w:p>
-    <w:p>
-      <w:r>
-        <w:t xml:space="preserve">In Lehman’s terms, this project will look to build a system that tracks different health measures of a patient. These measurements include; heart rate, blood pressure, body mass and patient temperature. These measures will be coupled with the hand shaking test developed as well. These measures will be sent to a server where they will be stored and presented to medical professionals in graphical format, this will allow the medical professionals to gain a better idea of patient degradation or improvement. The readings will be taken by sensors on a mobile phone, such as the accelerometer for </w:t>
-      </w:r>
-      <w:r>
-        <w:t xml:space="preserve">measuring the intensity of handshakes, for patients with Parkinson’s. A simple memory game to plot a value for the patient’s well being in terms of the detection and monitoring of Dementia. These will all be done on a mobile phone. Not everyone in the United Kingdom ha a mobile phone, so an IoT device will be setup and use a health kit to take simple measurements (this device will not be able to conduct the Dementia or Parkinson’s measurements). The medical professionals will take all of the data that has been posted to the server and allow medical professionals to select patients and see their results, while communicating advice to patients and send messages/advice to individual patients.    </w:t>
-      </w:r>
-      <w:r>
-        <w:t xml:space="preserve"> </w:t>
-      </w:r>
-    </w:p>
-    <w:p>
-      <w:pPr>
-        <w:pStyle w:val="Heading2"/>
-      </w:pPr>
-      <w:bookmarkStart w:id="12" w:name="_Toc32769817"/>
-      <w:r>
-        <w:t xml:space="preserve">3.2 </w:t>
-      </w:r>
-      <w:r>
-        <w:t>Analysis</w:t>
-      </w:r>
-      <w:bookmarkEnd w:id="12"/>
-    </w:p>
-    <w:p>
-      <w:r>
-        <w:t xml:space="preserve">As Initially stated, the first stage undertaken was an analysis of the project. This involved; a meeting with the project specialist to see if the project idea was feasible, </w:t>
-      </w:r>
-      <w:r>
-        <w:lastRenderedPageBreak/>
-        <w:t>a review of the facilities at Abertay University, deciding which devices would be best for which tasks</w:t>
-      </w:r>
-      <w:r>
-        <w:t xml:space="preserve"> and finally the gathering of requirements. </w:t>
-      </w:r>
-    </w:p>
-    <w:p>
-      <w:r>
-        <w:t xml:space="preserve">Within the initial meeting between the developer and the project specialist, the idea was put forward and discussed as to whether it was feasible or not. The project specialist agreed the project was feasible and thought and added insight into what would require the most work and what would require the least. This was highly beneficial to the developer as this gave valuable insight into the time scales for the developers Gantt Chart. </w:t>
-      </w:r>
-    </w:p>
-    <w:p>
-      <w:r>
-        <w:t xml:space="preserve">The Gantt Chart was a critical piece of documentation that was produced early on, this allowed the developer to show the project specialist an accurate timescale as to when different stages of Design, Development, Testing and Evaluation would be completed. This also allowed the developer to have a timetable to adhere to, giving accurate representations of when the developer was ahead of schedule and behind it (in this case the developer would be needing assistance and would consult the project specialist). </w:t>
-      </w:r>
-    </w:p>
-    <w:p>
-      <w:r>
-        <w:t xml:space="preserve">A review of the facilities at Abertay University had to be conducted to decide whether outside software needed to be utilised etc. This was not the case and Abertay University had all the necessary features required to develop the project. These were decided as A Website Application for the Medical Professionals to be able to monitor the patients. This will use technologies such as the LAMP (Linux Apache MySQL and PHP) stack, coupled with HTML (Hypertext Mark-up Language), JavaScript and CSS (Cascading Style Sheets). These were decided on as Abertay University has free to use servers which support these very well and the developer has a wealth of experience within these languages. Following this, Android Studio was selected to develop the Mobile Application; firstly as </w:t>
-      </w:r>
-      <w:r>
-        <w:t xml:space="preserve">Android devices are some of the most commonly used devices in the world, also </w:t>
-      </w:r>
-      <w:r>
-        <w:t xml:space="preserve">Abertay University uses the Windows 10 Operating System and to develop </w:t>
-      </w:r>
-      <w:r>
-        <w:t xml:space="preserve">on iOS for Apple devices a Virtual Machine would need to be used to run MacOS and this would be awkward and cause issues during testing because the developer only has access to an Android running phone, so could not accurately prove this concept. </w:t>
+        <w:t xml:space="preserve">testing because the developer only has access to an Android running phone, so could not accurately prove this concept. </w:t>
       </w:r>
     </w:p>
     <w:p>
@@ -2132,15 +2292,14 @@
       <w:pPr>
         <w:pStyle w:val="Heading2"/>
       </w:pPr>
-      <w:bookmarkStart w:id="13" w:name="_Toc32769818"/>
-      <w:r>
-        <w:lastRenderedPageBreak/>
+      <w:bookmarkStart w:id="14" w:name="_Toc32769818"/>
+      <w:r>
         <w:t xml:space="preserve">3.3 </w:t>
       </w:r>
       <w:r>
         <w:t>Design</w:t>
       </w:r>
-      <w:bookmarkEnd w:id="13"/>
+      <w:bookmarkEnd w:id="14"/>
     </w:p>
     <w:p>
       <w:r>
@@ -2698,21 +2857,18 @@
       <w:pPr>
         <w:pStyle w:val="Heading2"/>
       </w:pPr>
-      <w:bookmarkStart w:id="14" w:name="_Toc32769819"/>
+      <w:bookmarkStart w:id="15" w:name="_Toc32769819"/>
       <w:r>
         <w:t xml:space="preserve">3.4 </w:t>
       </w:r>
       <w:r>
         <w:t>Implementation</w:t>
       </w:r>
-      <w:bookmarkEnd w:id="14"/>
+      <w:bookmarkEnd w:id="15"/>
     </w:p>
     <w:p/>
     <w:p/>
-    <w:p>
-      <w:bookmarkStart w:id="15" w:name="_GoBack"/>
-      <w:bookmarkEnd w:id="15"/>
-    </w:p>
+    <w:p/>
     <w:p/>
     <w:p/>
     <w:p/>
@@ -4286,6 +4442,11 @@
       <w:ind w:left="240"/>
     </w:pPr>
   </w:style>
+  <w:style w:type="character" w:customStyle="1" w:styleId="selectable">
+    <w:name w:val="selectable"/>
+    <w:basedOn w:val="DefaultParagraphFont"/>
+    <w:rsid w:val="00DF66FE"/>
+  </w:style>
 </w:styles>
 </file>
 
@@ -4575,6 +4736,21 @@
 </file>
 
 <file path=customXml/item1.xml><?xml version="1.0" encoding="utf-8"?>
+<?mso-contentType ?>
+<FormTemplates xmlns="http://schemas.microsoft.com/sharepoint/v3/contenttype/forms">
+  <Display>DocumentLibraryForm</Display>
+  <Edit>DocumentLibraryForm</Edit>
+  <New>DocumentLibraryForm</New>
+</FormTemplates>
+</file>
+
+<file path=customXml/item2.xml><?xml version="1.0" encoding="utf-8"?>
+<p:properties xmlns:p="http://schemas.microsoft.com/office/2006/metadata/properties" xmlns:xsi="http://www.w3.org/2001/XMLSchema-instance" xmlns:pc="http://schemas.microsoft.com/office/infopath/2007/PartnerControls">
+  <documentManagement/>
+</p:properties>
+</file>
+
+<file path=customXml/item3.xml><?xml version="1.0" encoding="utf-8"?>
 <ct:contentTypeSchema xmlns:ct="http://schemas.microsoft.com/office/2006/metadata/contentType" xmlns:ma="http://schemas.microsoft.com/office/2006/metadata/properties/metaAttributes" ct:_="" ma:_="" ma:contentTypeName="Document" ma:contentTypeID="0x01010033553FA8616F3A45AD369E275EA42271" ma:contentTypeVersion="11" ma:contentTypeDescription="Create a new document." ma:contentTypeScope="" ma:versionID="8eb4e0804d077bcc139b361cda3a640c">
   <xsd:schema xmlns:xsd="http://www.w3.org/2001/XMLSchema" xmlns:xs="http://www.w3.org/2001/XMLSchema" xmlns:p="http://schemas.microsoft.com/office/2006/metadata/properties" xmlns:ns3="371a10d4-9e19-41a9-948b-d1cca29b4cb6" xmlns:ns4="18dffc30-a361-43f0-bb4a-1f62e819a6f2" targetNamespace="http://schemas.microsoft.com/office/2006/metadata/properties" ma:root="true" ma:fieldsID="ac8e08ff64368403dfb4d2274f8d7465" ns3:_="" ns4:_="">
     <xsd:import namespace="371a10d4-9e19-41a9-948b-d1cca29b4cb6"/>
@@ -4783,26 +4959,28 @@
 </ct:contentTypeSchema>
 </file>
 
-<file path=customXml/item2.xml><?xml version="1.0" encoding="utf-8"?>
-<p:properties xmlns:p="http://schemas.microsoft.com/office/2006/metadata/properties" xmlns:xsi="http://www.w3.org/2001/XMLSchema-instance" xmlns:pc="http://schemas.microsoft.com/office/infopath/2007/PartnerControls">
-  <documentManagement/>
-</p:properties>
-</file>
-
-<file path=customXml/item3.xml><?xml version="1.0" encoding="utf-8"?>
-<?mso-contentType ?>
-<FormTemplates xmlns="http://schemas.microsoft.com/sharepoint/v3/contenttype/forms">
-  <Display>DocumentLibraryForm</Display>
-  <Edit>DocumentLibraryForm</Edit>
-  <New>DocumentLibraryForm</New>
-</FormTemplates>
-</file>
-
 <file path=customXml/item4.xml><?xml version="1.0" encoding="utf-8"?>
 <b:Sources xmlns:b="http://schemas.openxmlformats.org/officeDocument/2006/bibliography" xmlns="http://schemas.openxmlformats.org/officeDocument/2006/bibliography" SelectedStyle="\APA.XSL" StyleName="APA"/>
 </file>
 
 <file path=customXml/itemProps1.xml><?xml version="1.0" encoding="utf-8"?>
+<ds:datastoreItem xmlns:ds="http://schemas.openxmlformats.org/officeDocument/2006/customXml" ds:itemID="{05D9BF79-26A9-4E9A-9793-4E28B04A02DC}">
+  <ds:schemaRefs>
+    <ds:schemaRef ds:uri="http://schemas.microsoft.com/sharepoint/v3/contenttype/forms"/>
+  </ds:schemaRefs>
+</ds:datastoreItem>
+</file>
+
+<file path=customXml/itemProps2.xml><?xml version="1.0" encoding="utf-8"?>
+<ds:datastoreItem xmlns:ds="http://schemas.openxmlformats.org/officeDocument/2006/customXml" ds:itemID="{10A8F88B-6E38-47A8-8074-155E10D59BDF}">
+  <ds:schemaRefs>
+    <ds:schemaRef ds:uri="http://schemas.microsoft.com/office/2006/metadata/properties"/>
+    <ds:schemaRef ds:uri="http://schemas.microsoft.com/office/infopath/2007/PartnerControls"/>
+  </ds:schemaRefs>
+</ds:datastoreItem>
+</file>
+
+<file path=customXml/itemProps3.xml><?xml version="1.0" encoding="utf-8"?>
 <ds:datastoreItem xmlns:ds="http://schemas.openxmlformats.org/officeDocument/2006/customXml" ds:itemID="{307A6BE8-0D48-4A7D-A535-369CCDFBF2CB}">
   <ds:schemaRefs>
     <ds:schemaRef ds:uri="http://schemas.microsoft.com/office/2006/metadata/contentType"/>
@@ -4821,25 +4999,8 @@
 </ds:datastoreItem>
 </file>
 
-<file path=customXml/itemProps2.xml><?xml version="1.0" encoding="utf-8"?>
-<ds:datastoreItem xmlns:ds="http://schemas.openxmlformats.org/officeDocument/2006/customXml" ds:itemID="{10A8F88B-6E38-47A8-8074-155E10D59BDF}">
-  <ds:schemaRefs>
-    <ds:schemaRef ds:uri="http://schemas.microsoft.com/office/2006/metadata/properties"/>
-    <ds:schemaRef ds:uri="http://schemas.microsoft.com/office/infopath/2007/PartnerControls"/>
-  </ds:schemaRefs>
-</ds:datastoreItem>
-</file>
-
-<file path=customXml/itemProps3.xml><?xml version="1.0" encoding="utf-8"?>
-<ds:datastoreItem xmlns:ds="http://schemas.openxmlformats.org/officeDocument/2006/customXml" ds:itemID="{05D9BF79-26A9-4E9A-9793-4E28B04A02DC}">
-  <ds:schemaRefs>
-    <ds:schemaRef ds:uri="http://schemas.microsoft.com/sharepoint/v3/contenttype/forms"/>
-  </ds:schemaRefs>
-</ds:datastoreItem>
-</file>
-
 <file path=customXml/itemProps4.xml><?xml version="1.0" encoding="utf-8"?>
-<ds:datastoreItem xmlns:ds="http://schemas.openxmlformats.org/officeDocument/2006/customXml" ds:itemID="{21621AFE-5194-4FFB-9B43-3BEBF8E15C61}">
+<ds:datastoreItem xmlns:ds="http://schemas.openxmlformats.org/officeDocument/2006/customXml" ds:itemID="{C96BF356-16FD-4464-A59E-1A95FC444990}">
   <ds:schemaRefs>
     <ds:schemaRef ds:uri="http://schemas.openxmlformats.org/officeDocument/2006/bibliography"/>
   </ds:schemaRefs>

</xml_diff>

<commit_message>
finished lit review redo
</commit_message>
<xml_diff>
--- a/CMP400-Dissertation/Semester 2/Abertay Dissertation.docx
+++ b/CMP400-Dissertation/Semester 2/Abertay Dissertation.docx
@@ -1886,10 +1886,7 @@
     </w:p>
     <w:p>
       <w:r>
-        <w:t>This chapter will investigate the work that has been proposed already to help ensure effective care is given to patients</w:t>
-      </w:r>
-      <w:r>
-        <w:t xml:space="preserve">, and new forms of technology that could be used to help manage the effective care given to patients. There have been many studies into the way in which readings have are taken from patients and how these readings are; stored, processed, analysed and displayed to medical professionals. Many of the methods that are used to collect data from patients have not been updated for decades. During the reading takings, a lot of the process involves a lot of medical professional’s time in taking said readings. Many of these are simple readings such as; Heart Rate, Temperature, Weight, Blood Pressure. Most of the readings can be taken through new technologies such as smart phones and internet of things devices. Especially smart phones, which have vast arrays of sensors built into them can take a plentiful supply of readings from a patient without the need of a medical professional to be present, in the taking of these readings. These tests could be extended and upgraded to </w:t>
+        <w:t xml:space="preserve">This chapter will investigate the work that has been proposed already to help ensure effective care is given to patients, and new forms of technology that could be used to help manage the effective care given to patients. There have been many studies into the way in which readings have are taken from patients and how these readings are; stored, processed, analysed and displayed to medical professionals. Many of the methods that are used to collect data from patients have not been updated for decades. During the reading takings, a lot of the process involves a lot of medical professional’s time in taking said readings. Many of these are simple readings such as; Heart Rate, Temperature, Weight, Blood Pressure. Most of the readings can be taken through new technologies such as smart phones and internet of things devices. Especially smart phones, which have vast arrays of sensors built into them can take a plentiful supply of readings from a patient without the need of a medical professional to be present, in the taking of these readings. These tests could be extended and upgraded to </w:t>
       </w:r>
       <w:r>
         <w:t xml:space="preserve">provide extra care for patients suffering with degenerative mental health conditions, through the use of the previously mentioned sensors within IoT devices and smart phones. </w:t>
@@ -1941,10 +1938,7 @@
         <w:t xml:space="preserve">As previously mentioned, to monitor a patient’s health, basic readings are taken like; </w:t>
       </w:r>
       <w:r>
-        <w:t>Heart Rate, Temperature, Weight, Blood Pressure</w:t>
-      </w:r>
-      <w:r>
-        <w:t xml:space="preserve">. To take these readings, a patient is either required to visit their local hospital for an appointment with a Nurse/Doctor, or if they are incapable due to disability or old age, a District Nurse would be sent out to retrieve the readings. Possibly, a patient could wait for hours for these simple readings to be taken and for advice to be given to the patient. </w:t>
+        <w:t xml:space="preserve">Heart Rate, Temperature, Weight, Blood Pressure. To take these readings, a patient is either required to visit their local hospital for an appointment with a Nurse/Doctor, or if they are incapable due to disability or old age, a District Nurse would be sent out to retrieve the readings. Possibly, a patient could wait for hours for these simple readings to be taken and for advice to be given to the patient. </w:t>
       </w:r>
       <w:r>
         <w:t xml:space="preserve">To take this further, a patient suffering with Parkinson’s a disease with no cure and very little ways to </w:t>
@@ -1954,37 +1948,7 @@
         <w:t xml:space="preserve">manage the disease. After a patient has been diagnosed with the disease they are taken for monthly </w:t>
       </w:r>
       <w:r>
-        <w:t xml:space="preserve">assessments with a Doctor or specialised Nurse, where their tremors are visually looked at and the patient is asked if they have any concerns. At this point the appointment is complete and the patient is sent home with an action plan and appointment for the next month. According to the Patient website, a person with the Parkinson’s disease should receive; </w:t>
-      </w:r>
-      <w:r>
-        <w:t>Parkinson's disease nurse specialists</w:t>
-      </w:r>
-      <w:r>
-        <w:t xml:space="preserve">, </w:t>
-      </w:r>
-      <w:r>
-        <w:t>Physiotherapy and physical activity</w:t>
-      </w:r>
-      <w:r>
-        <w:t xml:space="preserve">, </w:t>
-      </w:r>
-      <w:r>
-        <w:t>Occupational therapy</w:t>
-      </w:r>
-      <w:r>
-        <w:t xml:space="preserve">, </w:t>
-      </w:r>
-      <w:r>
-        <w:t>Speech and language therapy</w:t>
-      </w:r>
-      <w:r>
-        <w:t xml:space="preserve"> and </w:t>
-      </w:r>
-      <w:r>
-        <w:t>Nutritional support</w:t>
-      </w:r>
-      <w:r>
-        <w:t xml:space="preserve"> </w:t>
+        <w:t xml:space="preserve">assessments with a Doctor or specialised Nurse, where their tremors are visually looked at and the patient is asked if they have any concerns. At this point the appointment is complete and the patient is sent home with an action plan and appointment for the next month. According to the Patient website, a person with the Parkinson’s disease should receive; Parkinson's disease nurse specialists, Physiotherapy and physical activity, Occupational therapy, Speech and language therapy and Nutritional support </w:t>
       </w:r>
       <w:r>
         <w:rPr>
@@ -1994,10 +1958,7 @@
         <w:t>(Tidy, 2020)</w:t>
       </w:r>
       <w:r>
-        <w:t>.</w:t>
-      </w:r>
-      <w:r>
-        <w:t xml:space="preserve"> Within the United Kingdom due to shortages within the NHS, the sheer amount of recommended care for a single patient cannot be provided </w:t>
+        <w:t xml:space="preserve">. Within the United Kingdom due to shortages within the NHS, the sheer amount of recommended care for a single patient cannot be provided </w:t>
       </w:r>
       <w:r>
         <w:t xml:space="preserve">to every sufferer of Parkinson’s. This means that only a Doctor’s appointment or a specialised Nurse will see a patient each month, they will report of whether further action is needed or if the patient is fine. If a patient requires an extra appointment for any reason, they are required to visit their local General Practitioner. </w:t>
@@ -2028,10 +1989,7 @@
         <w:t>Residents: Frequency, Causes, and Costs</w:t>
       </w:r>
       <w:r>
-        <w:t xml:space="preserve">’ it is suggested that the unnecessary hospitalisation of patients is likely to cause their health more issues due to the stress of being transferred to a hospital. The study then goes onto state that 67% of hospitalisations are avoidable and take up a great deal of NHS resources. </w:t>
-      </w:r>
-      <w:r>
-        <w:t>These resources could be better utilised if it is found out that a patient did not need hospitalised. This also works if the patient takes a reading that a medical professional does not like and a life is saved because they were hospitalised with a serious condition.</w:t>
+        <w:t>’ it is suggested that the unnecessary hospitalisation of patients is likely to cause their health more issues due to the stress of being transferred to a hospital. The study then goes onto state that 67% of hospitalisations are avoidable and take up a great deal of NHS resources. These resources could be better utilised if it is found out that a patient did not need hospitalised. This also works if the patient takes a reading that a medical professional does not like and a life is saved because they were hospitalised with a serious condition.</w:t>
       </w:r>
     </w:p>
     <w:p>
@@ -2050,11 +2008,6 @@
       </w:r>
     </w:p>
     <w:p>
-      <w:pPr>
-        <w:rPr>
-          <w:lang w:eastAsia="en-GB"/>
-        </w:rPr>
-      </w:pPr>
       <w:r>
         <w:rPr>
           <w:lang w:eastAsia="en-GB"/>
@@ -2080,20 +2033,13 @@
           <w:rStyle w:val="selectable"/>
           <w:color w:val="000000"/>
         </w:rPr>
-        <w:t>(Mishra, 2020)</w:t>
+        <w:t xml:space="preserve">(Mishra, 2020). </w:t>
       </w:r>
       <w:r>
         <w:rPr>
           <w:rStyle w:val="selectable"/>
           <w:color w:val="000000"/>
         </w:rPr>
-        <w:t xml:space="preserve">. </w:t>
-      </w:r>
-      <w:r>
-        <w:rPr>
-          <w:rStyle w:val="selectable"/>
-          <w:color w:val="000000"/>
-        </w:rPr>
         <w:t xml:space="preserve">These devices have the ability to send and receive data from a server, the server usually acts on data based upon a user entering an input or a sudden change in the data being received by the server. These devices (as can be seen from the previous examples) can be programmed and have sensors added to them to provide different functionality for the user and send different kinds of data to a server. If this technology is applied in a medical sense, the NHS has put IoT devices through a rigorous testing phase. </w:t>
       </w:r>
       <w:r>
@@ -2120,6 +2066,13 @@
     </w:p>
     <w:p>
       <w:pPr>
+        <w:rPr>
+          <w:lang w:eastAsia="en-GB"/>
+        </w:rPr>
+      </w:pPr>
+    </w:p>
+    <w:p>
+      <w:pPr>
         <w:pStyle w:val="Heading2"/>
         <w:rPr>
           <w:lang w:eastAsia="en-GB"/>
@@ -2142,90 +2095,138 @@
         <w:rPr>
           <w:lang w:eastAsia="en-GB"/>
         </w:rPr>
-        <w:t>The mobile devices are widely used and carry a vast array of sensors and processing power. With the ability to connect to the internet and send data constantly.</w:t>
-      </w:r>
-      <w:bookmarkStart w:id="11" w:name="_GoBack"/>
+        <w:t xml:space="preserve">A further device that has been previously mentioned with a vast quantity of highly sensitive sensors, </w:t>
+      </w:r>
+      <w:r>
+        <w:rPr>
+          <w:lang w:eastAsia="en-GB"/>
+        </w:rPr>
+        <w:t xml:space="preserve">are Mobile Phones. These have the advantage over IoT devices, that they are widely used and the majority of the U.K population has a mobile phone. </w:t>
+      </w:r>
+      <w:r>
+        <w:rPr>
+          <w:lang w:eastAsia="en-GB"/>
+        </w:rPr>
+        <w:t xml:space="preserve">Most Smart Phones within the U.K have the ability to communicate with a web server from almost everywhere with the use of Mobile Data and Wi-Fi in most U.K homes, this allows for convenience when a User is needing to send or receive data from a </w:t>
+      </w:r>
+      <w:r>
+        <w:rPr>
+          <w:lang w:eastAsia="en-GB"/>
+        </w:rPr>
+        <w:lastRenderedPageBreak/>
+        <w:t xml:space="preserve">server. Receiving data anywhere a User is, allows them to keep them up to date with </w:t>
+      </w:r>
+      <w:r>
+        <w:rPr>
+          <w:lang w:eastAsia="en-GB"/>
+        </w:rPr>
+        <w:t xml:space="preserve">any changes within the server, due to new data being entered or data needing to be entered. Examples of this have been used within rural countries within Africa, the technology is called tele diagnosis and it is used for patients to communicate with Doctors by sending them photos, information etc about their ailments and a Doctor will send different courses of action or treatments. The technology has been widely successful due to the instantaneous nature of Mobile Phones and the quality of the cameras, microphones etc to help a medical professional make an informed decision on the best course of action. </w:t>
+      </w:r>
+      <w:r>
+        <w:rPr>
+          <w:lang w:eastAsia="en-GB"/>
+        </w:rPr>
+        <w:t xml:space="preserve">As previously mentioned, the quality of the sensors within mobile phones are incredibly sensitive and can detect the smallest changes in movement, heat etc. sensors have been increasing in quality since 2014. GPS or Global Positioning System also allows people to pin point their locations and track their movements, whether that be for fitness, or for their own personal safety etc. </w:t>
+      </w:r>
+      <w:r>
+        <w:rPr>
+          <w:lang w:eastAsia="en-GB"/>
+        </w:rPr>
+        <w:t>GPS has been used to track elderly people with degenerative brain conditions such as Dementia to plot a circle as to an area where they are meant to be. If a Dementia sufferer travels outside of the circle set out by a program, a signal is sent to a server and a next of kin, carer or medical professional are contacted to check on the safety of the patient. This means if a Dementia sufferer gets confused and lost, the carer is able to locate them and bring them back home.</w:t>
+      </w:r>
+      <w:r>
+        <w:rPr>
+          <w:lang w:eastAsia="en-GB"/>
+        </w:rPr>
+        <w:t xml:space="preserve"> Many Mobile Applications communicate between a server, the same server allows for communications from a web app. This could be to; manage data entered into the Mobile Application, User data or content within the application etc. They also provide a failsafe if a User is </w:t>
+      </w:r>
+      <w:proofErr w:type="gramStart"/>
+      <w:r>
+        <w:rPr>
+          <w:lang w:eastAsia="en-GB"/>
+        </w:rPr>
+        <w:t>forgets</w:t>
+      </w:r>
+      <w:proofErr w:type="gramEnd"/>
+      <w:r>
+        <w:rPr>
+          <w:lang w:eastAsia="en-GB"/>
+        </w:rPr>
+        <w:t xml:space="preserve"> any of their login data. </w:t>
+      </w:r>
+    </w:p>
+    <w:p>
+      <w:pPr>
+        <w:pStyle w:val="Heading2"/>
+        <w:rPr>
+          <w:lang w:eastAsia="en-GB"/>
+        </w:rPr>
+      </w:pPr>
+      <w:r>
+        <w:rPr>
+          <w:lang w:eastAsia="en-GB"/>
+        </w:rPr>
+        <w:t xml:space="preserve">2.5 Summary </w:t>
+      </w:r>
+    </w:p>
+    <w:p/>
+    <w:p>
+      <w:r>
+        <w:t xml:space="preserve">  </w:t>
+      </w:r>
+    </w:p>
+    <w:p/>
+    <w:p/>
+    <w:p/>
+    <w:p/>
+    <w:p>
+      <w:pPr>
+        <w:pStyle w:val="Heading1"/>
+      </w:pPr>
+      <w:bookmarkStart w:id="11" w:name="_Toc32769816"/>
+      <w:r>
+        <w:lastRenderedPageBreak/>
+        <w:t>Chapter 3 – Methodology</w:t>
+      </w:r>
       <w:bookmarkEnd w:id="11"/>
     </w:p>
     <w:p>
+      <w:r>
+        <w:t xml:space="preserve">Within this Methodology chapter, an explanation of the processes involved in the development of this project will be given. As well as, the justification for these processes. Techniques such as System Diagrams, Test-Driven Development, Surveys and qualitative Interviews will be discussed to show exactly how this project was birthed. The project followed a somewhat Waterfall development process, following the classic; Analysis, Design, Implementation, Testing and Evaluation steps. However, the way in which changes and suggestions were implemented have been handled in an Agile format. This allowed the developer to cope with these changes easier and track the progress of the project with greater ease.  </w:t>
+      </w:r>
+    </w:p>
+    <w:p/>
+    <w:p>
       <w:pPr>
         <w:pStyle w:val="Heading2"/>
-        <w:rPr>
-          <w:lang w:eastAsia="en-GB"/>
-        </w:rPr>
-      </w:pPr>
-      <w:r>
-        <w:rPr>
-          <w:lang w:eastAsia="en-GB"/>
-        </w:rPr>
+      </w:pPr>
+      <w:r>
+        <w:t>3.1 Project Overview</w:t>
+      </w:r>
+    </w:p>
+    <w:p>
+      <w:r>
+        <w:t xml:space="preserve">In Lehman’s terms, this project will look to build a system that tracks different health measures of a patient. These measurements include; heart rate, blood pressure, body mass and patient temperature. These measures will be coupled with the hand shaking test developed as well. These measures will be sent to a server where they will be stored and presented to medical professionals in graphical format, this will allow the medical professionals to gain a better idea of patient degradation or improvement. The readings will be taken by sensors on a mobile phone, such as the accelerometer for </w:t>
+      </w:r>
+      <w:r>
+        <w:t xml:space="preserve">measuring the intensity of handshakes, for patients with Parkinson’s. A simple memory game to plot a value for the patient’s well being in terms of the detection and monitoring of Dementia. These will all be done on a mobile phone. Not everyone in the United Kingdom ha a mobile phone, so an IoT device will be setup and use a health kit to take simple measurements (this device will not be able to conduct the Dementia or Parkinson’s measurements). The medical professionals will take all of the data that has been posted to the server and allow medical professionals to select patients and see their results, while communicating advice to patients and send messages/advice to individual patients.    </w:t>
+      </w:r>
+      <w:r>
+        <w:t xml:space="preserve"> </w:t>
+      </w:r>
+    </w:p>
+    <w:p/>
+    <w:p>
+      <w:bookmarkStart w:id="12" w:name="_GoBack"/>
+      <w:bookmarkEnd w:id="12"/>
+    </w:p>
+    <w:p>
+      <w:pPr>
+        <w:pStyle w:val="Heading2"/>
+      </w:pPr>
+      <w:bookmarkStart w:id="13" w:name="_Toc32769817"/>
+      <w:r>
         <w:lastRenderedPageBreak/>
-        <w:t>2.5 Summary - what you have learnt for 2.2, 2.3, 2.4 and take forward to Chapter 3.</w:t>
-      </w:r>
-    </w:p>
-    <w:p>
-      <w:pPr>
-        <w:rPr>
-          <w:lang w:eastAsia="en-GB"/>
-        </w:rPr>
-      </w:pPr>
-      <w:r>
-        <w:rPr>
-          <w:lang w:eastAsia="en-GB"/>
-        </w:rPr>
-        <w:t xml:space="preserve">Learned that the devices can be used to manage patients and a web app can be used to collate all the data and display it for analysis by a medical professional. </w:t>
-      </w:r>
-    </w:p>
-    <w:p/>
-    <w:p>
-      <w:r>
-        <w:t xml:space="preserve">  </w:t>
-      </w:r>
-    </w:p>
-    <w:p>
-      <w:pPr>
-        <w:pStyle w:val="Heading1"/>
-      </w:pPr>
-      <w:bookmarkStart w:id="12" w:name="_Toc32769816"/>
-      <w:r>
-        <w:t>Chapter 3 – Methodology</w:t>
-      </w:r>
-      <w:bookmarkEnd w:id="12"/>
-    </w:p>
-    <w:p>
-      <w:r>
-        <w:t xml:space="preserve">Within this Methodology chapter, an explanation of the processes involved in the development of this project will be given. As well as, the justification for these processes. Techniques such as System Diagrams, Test-Driven Development, Surveys and qualitative Interviews will be discussed to show exactly how this project was birthed. The project followed a somewhat Waterfall development process, following the classic; Analysis, Design, Implementation, Testing and Evaluation steps. However, the way in which changes and suggestions were implemented have been handled in an Agile format. This allowed the developer to cope with these changes easier and track the progress of the project with greater ease.  </w:t>
-      </w:r>
-    </w:p>
-    <w:p/>
-    <w:p>
-      <w:pPr>
-        <w:pStyle w:val="Heading2"/>
-      </w:pPr>
-      <w:r>
-        <w:t>3.1 Project Overview</w:t>
-      </w:r>
-    </w:p>
-    <w:p>
-      <w:r>
-        <w:t xml:space="preserve">In Lehman’s terms, this project will look to build a system that tracks different health measures of a patient. These measurements include; heart rate, blood pressure, body mass and patient temperature. These measures will be coupled with the hand shaking test developed as well. These measures will be sent to a server where they will be stored and presented to medical professionals in graphical format, this will allow the medical professionals to gain a better idea of patient degradation or improvement. The readings will be taken by sensors on a mobile phone, such as the accelerometer for </w:t>
-      </w:r>
-      <w:r>
-        <w:t xml:space="preserve">measuring the intensity of handshakes, for patients with Parkinson’s. A simple memory game to plot a value for the patient’s well being in terms of the detection and monitoring of Dementia. These will all be done on a mobile phone. Not everyone in the United Kingdom ha a mobile phone, so an IoT device will be setup and use a health kit to take simple measurements (this device will not be able to conduct the Dementia or Parkinson’s measurements). The medical professionals will take all of the data that has been posted to the server and allow </w:t>
-      </w:r>
-      <w:r>
-        <w:lastRenderedPageBreak/>
-        <w:t xml:space="preserve">medical professionals to select patients and see their results, while communicating advice to patients and send messages/advice to individual patients.    </w:t>
-      </w:r>
-      <w:r>
-        <w:t xml:space="preserve"> </w:t>
-      </w:r>
-    </w:p>
-    <w:p>
-      <w:pPr>
-        <w:pStyle w:val="Heading2"/>
-      </w:pPr>
-      <w:bookmarkStart w:id="13" w:name="_Toc32769817"/>
-      <w:r>
         <w:t xml:space="preserve">3.2 </w:t>
       </w:r>
       <w:r>
@@ -2262,11 +2263,7 @@
         <w:t xml:space="preserve">Abertay University uses the Windows 10 Operating System and to develop </w:t>
       </w:r>
       <w:r>
-        <w:t xml:space="preserve">on iOS for Apple devices a Virtual Machine would need to be used to run MacOS and this would be awkward and cause issues during </w:t>
-      </w:r>
-      <w:r>
-        <w:lastRenderedPageBreak/>
-        <w:t xml:space="preserve">testing because the developer only has access to an Android running phone, so could not accurately prove this concept. </w:t>
+        <w:t xml:space="preserve">on iOS for Apple devices a Virtual Machine would need to be used to run MacOS and this would be awkward and cause issues during testing because the developer only has access to an Android running phone, so could not accurately prove this concept. </w:t>
       </w:r>
     </w:p>
     <w:p>
@@ -2285,6 +2282,7 @@
           <w:sz w:val="36"/>
           <w:szCs w:val="36"/>
         </w:rPr>
+        <w:lastRenderedPageBreak/>
         <w:t xml:space="preserve">Insert IoT stuff </w:t>
       </w:r>
     </w:p>
@@ -4736,21 +4734,6 @@
 </file>
 
 <file path=customXml/item1.xml><?xml version="1.0" encoding="utf-8"?>
-<?mso-contentType ?>
-<FormTemplates xmlns="http://schemas.microsoft.com/sharepoint/v3/contenttype/forms">
-  <Display>DocumentLibraryForm</Display>
-  <Edit>DocumentLibraryForm</Edit>
-  <New>DocumentLibraryForm</New>
-</FormTemplates>
-</file>
-
-<file path=customXml/item2.xml><?xml version="1.0" encoding="utf-8"?>
-<p:properties xmlns:p="http://schemas.microsoft.com/office/2006/metadata/properties" xmlns:xsi="http://www.w3.org/2001/XMLSchema-instance" xmlns:pc="http://schemas.microsoft.com/office/infopath/2007/PartnerControls">
-  <documentManagement/>
-</p:properties>
-</file>
-
-<file path=customXml/item3.xml><?xml version="1.0" encoding="utf-8"?>
 <ct:contentTypeSchema xmlns:ct="http://schemas.microsoft.com/office/2006/metadata/contentType" xmlns:ma="http://schemas.microsoft.com/office/2006/metadata/properties/metaAttributes" ct:_="" ma:_="" ma:contentTypeName="Document" ma:contentTypeID="0x01010033553FA8616F3A45AD369E275EA42271" ma:contentTypeVersion="11" ma:contentTypeDescription="Create a new document." ma:contentTypeScope="" ma:versionID="8eb4e0804d077bcc139b361cda3a640c">
   <xsd:schema xmlns:xsd="http://www.w3.org/2001/XMLSchema" xmlns:xs="http://www.w3.org/2001/XMLSchema" xmlns:p="http://schemas.microsoft.com/office/2006/metadata/properties" xmlns:ns3="371a10d4-9e19-41a9-948b-d1cca29b4cb6" xmlns:ns4="18dffc30-a361-43f0-bb4a-1f62e819a6f2" targetNamespace="http://schemas.microsoft.com/office/2006/metadata/properties" ma:root="true" ma:fieldsID="ac8e08ff64368403dfb4d2274f8d7465" ns3:_="" ns4:_="">
     <xsd:import namespace="371a10d4-9e19-41a9-948b-d1cca29b4cb6"/>
@@ -4959,28 +4942,26 @@
 </ct:contentTypeSchema>
 </file>
 
+<file path=customXml/item2.xml><?xml version="1.0" encoding="utf-8"?>
+<p:properties xmlns:p="http://schemas.microsoft.com/office/2006/metadata/properties" xmlns:xsi="http://www.w3.org/2001/XMLSchema-instance" xmlns:pc="http://schemas.microsoft.com/office/infopath/2007/PartnerControls">
+  <documentManagement/>
+</p:properties>
+</file>
+
+<file path=customXml/item3.xml><?xml version="1.0" encoding="utf-8"?>
+<?mso-contentType ?>
+<FormTemplates xmlns="http://schemas.microsoft.com/sharepoint/v3/contenttype/forms">
+  <Display>DocumentLibraryForm</Display>
+  <Edit>DocumentLibraryForm</Edit>
+  <New>DocumentLibraryForm</New>
+</FormTemplates>
+</file>
+
 <file path=customXml/item4.xml><?xml version="1.0" encoding="utf-8"?>
 <b:Sources xmlns:b="http://schemas.openxmlformats.org/officeDocument/2006/bibliography" xmlns="http://schemas.openxmlformats.org/officeDocument/2006/bibliography" SelectedStyle="\APA.XSL" StyleName="APA"/>
 </file>
 
 <file path=customXml/itemProps1.xml><?xml version="1.0" encoding="utf-8"?>
-<ds:datastoreItem xmlns:ds="http://schemas.openxmlformats.org/officeDocument/2006/customXml" ds:itemID="{05D9BF79-26A9-4E9A-9793-4E28B04A02DC}">
-  <ds:schemaRefs>
-    <ds:schemaRef ds:uri="http://schemas.microsoft.com/sharepoint/v3/contenttype/forms"/>
-  </ds:schemaRefs>
-</ds:datastoreItem>
-</file>
-
-<file path=customXml/itemProps2.xml><?xml version="1.0" encoding="utf-8"?>
-<ds:datastoreItem xmlns:ds="http://schemas.openxmlformats.org/officeDocument/2006/customXml" ds:itemID="{10A8F88B-6E38-47A8-8074-155E10D59BDF}">
-  <ds:schemaRefs>
-    <ds:schemaRef ds:uri="http://schemas.microsoft.com/office/2006/metadata/properties"/>
-    <ds:schemaRef ds:uri="http://schemas.microsoft.com/office/infopath/2007/PartnerControls"/>
-  </ds:schemaRefs>
-</ds:datastoreItem>
-</file>
-
-<file path=customXml/itemProps3.xml><?xml version="1.0" encoding="utf-8"?>
 <ds:datastoreItem xmlns:ds="http://schemas.openxmlformats.org/officeDocument/2006/customXml" ds:itemID="{307A6BE8-0D48-4A7D-A535-369CCDFBF2CB}">
   <ds:schemaRefs>
     <ds:schemaRef ds:uri="http://schemas.microsoft.com/office/2006/metadata/contentType"/>
@@ -4999,8 +4980,25 @@
 </ds:datastoreItem>
 </file>
 
+<file path=customXml/itemProps2.xml><?xml version="1.0" encoding="utf-8"?>
+<ds:datastoreItem xmlns:ds="http://schemas.openxmlformats.org/officeDocument/2006/customXml" ds:itemID="{10A8F88B-6E38-47A8-8074-155E10D59BDF}">
+  <ds:schemaRefs>
+    <ds:schemaRef ds:uri="http://schemas.microsoft.com/office/2006/metadata/properties"/>
+    <ds:schemaRef ds:uri="http://schemas.microsoft.com/office/infopath/2007/PartnerControls"/>
+  </ds:schemaRefs>
+</ds:datastoreItem>
+</file>
+
+<file path=customXml/itemProps3.xml><?xml version="1.0" encoding="utf-8"?>
+<ds:datastoreItem xmlns:ds="http://schemas.openxmlformats.org/officeDocument/2006/customXml" ds:itemID="{05D9BF79-26A9-4E9A-9793-4E28B04A02DC}">
+  <ds:schemaRefs>
+    <ds:schemaRef ds:uri="http://schemas.microsoft.com/sharepoint/v3/contenttype/forms"/>
+  </ds:schemaRefs>
+</ds:datastoreItem>
+</file>
+
 <file path=customXml/itemProps4.xml><?xml version="1.0" encoding="utf-8"?>
-<ds:datastoreItem xmlns:ds="http://schemas.openxmlformats.org/officeDocument/2006/customXml" ds:itemID="{C96BF356-16FD-4464-A59E-1A95FC444990}">
+<ds:datastoreItem xmlns:ds="http://schemas.openxmlformats.org/officeDocument/2006/customXml" ds:itemID="{F5184CBC-4CD8-4D2A-A7CB-0F505D84DDE0}">
   <ds:schemaRefs>
     <ds:schemaRef ds:uri="http://schemas.openxmlformats.org/officeDocument/2006/bibliography"/>
   </ds:schemaRefs>

</xml_diff>

<commit_message>
started aims & objectives
</commit_message>
<xml_diff>
--- a/CMP400-Dissertation/Semester 2/Abertay Dissertation.docx
+++ b/CMP400-Dissertation/Semester 2/Abertay Dissertation.docx
@@ -2216,15 +2216,13 @@
       </w:r>
     </w:p>
     <w:p/>
-    <w:p>
-      <w:bookmarkStart w:id="12" w:name="_GoBack"/>
-      <w:bookmarkEnd w:id="12"/>
-    </w:p>
+    <w:p/>
+    <w:p/>
     <w:p>
       <w:pPr>
         <w:pStyle w:val="Heading2"/>
       </w:pPr>
-      <w:bookmarkStart w:id="13" w:name="_Toc32769817"/>
+      <w:bookmarkStart w:id="12" w:name="_Toc32769817"/>
       <w:r>
         <w:lastRenderedPageBreak/>
         <w:t xml:space="preserve">3.2 </w:t>
@@ -2232,16 +2230,717 @@
       <w:r>
         <w:t>Analysis</w:t>
       </w:r>
-      <w:bookmarkEnd w:id="13"/>
-    </w:p>
-    <w:p>
-      <w:r>
-        <w:t>As Initially stated, the first stage undertaken was an analysis of the project. This involved; a meeting with the project specialist to see if the project idea was feasible, a review of the facilities at Abertay University, deciding which devices would be best for which tasks</w:t>
-      </w:r>
-      <w:r>
-        <w:t xml:space="preserve"> and finally the gathering of requirements. </w:t>
-      </w:r>
-    </w:p>
+      <w:bookmarkEnd w:id="12"/>
+    </w:p>
+    <w:p>
+      <w:r>
+        <w:t xml:space="preserve">As Initially stated, the first stage undertaken was an analysis of the project. This involved; a meeting with the project specialist to see if the project idea was feasible, </w:t>
+      </w:r>
+      <w:r>
+        <w:t>the creation of Aims &amp; Objectives</w:t>
+      </w:r>
+      <w:r>
+        <w:t xml:space="preserve">, </w:t>
+      </w:r>
+      <w:r>
+        <w:t>the production of Software Requirements and an analysis of the requirements of each piece of software</w:t>
+      </w:r>
+      <w:r>
+        <w:t xml:space="preserve">. </w:t>
+      </w:r>
+    </w:p>
+    <w:p>
+      <w:pPr>
+        <w:pStyle w:val="Heading3"/>
+      </w:pPr>
+      <w:r>
+        <w:t>Aims &amp; Objectives</w:t>
+      </w:r>
+    </w:p>
+    <w:tbl>
+      <w:tblPr>
+        <w:tblStyle w:val="TableGrid"/>
+        <w:tblW w:w="0" w:type="auto"/>
+        <w:tblLook w:val="04A0" w:firstRow="1" w:lastRow="0" w:firstColumn="1" w:lastColumn="0" w:noHBand="0" w:noVBand="1"/>
+      </w:tblPr>
+      <w:tblGrid>
+        <w:gridCol w:w="4508"/>
+        <w:gridCol w:w="4508"/>
+      </w:tblGrid>
+      <w:tr>
+        <w:tc>
+          <w:tcPr>
+            <w:tcW w:w="4508" w:type="dxa"/>
+          </w:tcPr>
+          <w:p>
+            <w:pPr>
+              <w:rPr>
+                <w:b/>
+                <w:bCs/>
+                <w:sz w:val="32"/>
+                <w:szCs w:val="32"/>
+              </w:rPr>
+            </w:pPr>
+            <w:r>
+              <w:rPr>
+                <w:b/>
+                <w:bCs/>
+                <w:sz w:val="32"/>
+                <w:szCs w:val="32"/>
+              </w:rPr>
+              <w:t xml:space="preserve">Aim </w:t>
+            </w:r>
+          </w:p>
+        </w:tc>
+        <w:tc>
+          <w:tcPr>
+            <w:tcW w:w="4508" w:type="dxa"/>
+          </w:tcPr>
+          <w:p>
+            <w:pPr>
+              <w:rPr>
+                <w:b/>
+                <w:bCs/>
+                <w:sz w:val="32"/>
+                <w:szCs w:val="32"/>
+              </w:rPr>
+            </w:pPr>
+            <w:r>
+              <w:rPr>
+                <w:b/>
+                <w:bCs/>
+                <w:sz w:val="32"/>
+                <w:szCs w:val="32"/>
+              </w:rPr>
+              <w:t>Objectives</w:t>
+            </w:r>
+          </w:p>
+        </w:tc>
+      </w:tr>
+      <w:tr>
+        <w:tc>
+          <w:tcPr>
+            <w:tcW w:w="4508" w:type="dxa"/>
+          </w:tcPr>
+          <w:p>
+            <w:pPr>
+              <w:rPr>
+                <w:sz w:val="22"/>
+                <w:szCs w:val="22"/>
+              </w:rPr>
+            </w:pPr>
+            <w:r>
+              <w:rPr>
+                <w:sz w:val="22"/>
+                <w:szCs w:val="22"/>
+              </w:rPr>
+              <w:t>Analyse the methods of which detection of incurable neurological disorders are carried out to utilise IoT and Mobile Devices, so a system can be developed that can be analyse and decide the best courses of action.</w:t>
+            </w:r>
+          </w:p>
+        </w:tc>
+        <w:tc>
+          <w:tcPr>
+            <w:tcW w:w="4508" w:type="dxa"/>
+          </w:tcPr>
+          <w:p>
+            <w:pPr>
+              <w:pStyle w:val="ListParagraph"/>
+              <w:numPr>
+                <w:ilvl w:val="0"/>
+                <w:numId w:val="4"/>
+              </w:numPr>
+              <w:rPr>
+                <w:sz w:val="20"/>
+                <w:szCs w:val="20"/>
+              </w:rPr>
+            </w:pPr>
+            <w:r>
+              <w:rPr>
+                <w:sz w:val="20"/>
+                <w:szCs w:val="20"/>
+              </w:rPr>
+              <w:t>Identify through interviews and research with medical professionals and literature what tests are used within the medical world to diagnose these issues.</w:t>
+            </w:r>
+          </w:p>
+          <w:p>
+            <w:pPr>
+              <w:pStyle w:val="ListParagraph"/>
+              <w:numPr>
+                <w:ilvl w:val="0"/>
+                <w:numId w:val="4"/>
+              </w:numPr>
+              <w:rPr>
+                <w:sz w:val="20"/>
+                <w:szCs w:val="20"/>
+              </w:rPr>
+            </w:pPr>
+            <w:r>
+              <w:rPr>
+                <w:sz w:val="20"/>
+                <w:szCs w:val="20"/>
+              </w:rPr>
+              <w:t>Identify the methods used by medical professionals to monitor the progress of the disorder and provide effective care, to see if these can be or already have been digitised, and if so, can they be made more effective.</w:t>
+            </w:r>
+          </w:p>
+          <w:p>
+            <w:pPr>
+              <w:pStyle w:val="ListParagraph"/>
+              <w:numPr>
+                <w:ilvl w:val="0"/>
+                <w:numId w:val="4"/>
+              </w:numPr>
+              <w:rPr>
+                <w:sz w:val="20"/>
+                <w:szCs w:val="20"/>
+              </w:rPr>
+            </w:pPr>
+            <w:r>
+              <w:rPr>
+                <w:sz w:val="20"/>
+                <w:szCs w:val="20"/>
+              </w:rPr>
+              <w:t xml:space="preserve">Analyse the data that has been collected, to develop a system to show graphs patients state either; bettering, deteriorating or stabilising.  </w:t>
+            </w:r>
+          </w:p>
+        </w:tc>
+      </w:tr>
+      <w:tr>
+        <w:tc>
+          <w:tcPr>
+            <w:tcW w:w="4508" w:type="dxa"/>
+          </w:tcPr>
+          <w:p>
+            <w:pPr>
+              <w:rPr>
+                <w:sz w:val="22"/>
+                <w:szCs w:val="22"/>
+              </w:rPr>
+            </w:pPr>
+            <w:r>
+              <w:rPr>
+                <w:sz w:val="22"/>
+                <w:szCs w:val="22"/>
+              </w:rPr>
+              <w:t>Design an effective management system that incorporates all three technologies (Web App, Android Application and IoT device).</w:t>
+            </w:r>
+          </w:p>
+        </w:tc>
+        <w:tc>
+          <w:tcPr>
+            <w:tcW w:w="4508" w:type="dxa"/>
+          </w:tcPr>
+          <w:p>
+            <w:pPr>
+              <w:pStyle w:val="ListParagraph"/>
+              <w:numPr>
+                <w:ilvl w:val="0"/>
+                <w:numId w:val="5"/>
+              </w:numPr>
+              <w:rPr>
+                <w:sz w:val="20"/>
+                <w:szCs w:val="20"/>
+              </w:rPr>
+            </w:pPr>
+            <w:r>
+              <w:rPr>
+                <w:sz w:val="20"/>
+                <w:szCs w:val="20"/>
+              </w:rPr>
+              <w:t>Identify the system logic through the creation of a System Diagram</w:t>
+            </w:r>
+            <w:r>
+              <w:rPr>
+                <w:sz w:val="20"/>
+                <w:szCs w:val="20"/>
+              </w:rPr>
+              <w:t>.</w:t>
+            </w:r>
+          </w:p>
+          <w:p>
+            <w:pPr>
+              <w:pStyle w:val="ListParagraph"/>
+              <w:numPr>
+                <w:ilvl w:val="0"/>
+                <w:numId w:val="5"/>
+              </w:numPr>
+              <w:rPr>
+                <w:sz w:val="20"/>
+                <w:szCs w:val="20"/>
+              </w:rPr>
+            </w:pPr>
+            <w:r>
+              <w:rPr>
+                <w:sz w:val="20"/>
+                <w:szCs w:val="20"/>
+              </w:rPr>
+              <w:t>Depict how the user data will be stored within the server through the creation of a Database Schematic</w:t>
+            </w:r>
+          </w:p>
+          <w:p>
+            <w:pPr>
+              <w:pStyle w:val="ListParagraph"/>
+              <w:numPr>
+                <w:ilvl w:val="0"/>
+                <w:numId w:val="5"/>
+              </w:numPr>
+              <w:rPr>
+                <w:sz w:val="20"/>
+                <w:szCs w:val="20"/>
+              </w:rPr>
+            </w:pPr>
+            <w:r>
+              <w:rPr>
+                <w:sz w:val="20"/>
+                <w:szCs w:val="20"/>
+              </w:rPr>
+              <w:t>Create a diagram to show how each technology will be interconnected throughout the system.</w:t>
+            </w:r>
+          </w:p>
+        </w:tc>
+      </w:tr>
+      <w:tr>
+        <w:tc>
+          <w:tcPr>
+            <w:tcW w:w="4508" w:type="dxa"/>
+          </w:tcPr>
+          <w:p>
+            <w:pPr>
+              <w:rPr>
+                <w:sz w:val="22"/>
+                <w:szCs w:val="22"/>
+              </w:rPr>
+            </w:pPr>
+            <w:r>
+              <w:rPr>
+                <w:sz w:val="22"/>
+                <w:szCs w:val="22"/>
+              </w:rPr>
+              <w:t>Develop a system to manage the patients effectively through the use of the three technologies.</w:t>
+            </w:r>
+          </w:p>
+        </w:tc>
+        <w:tc>
+          <w:tcPr>
+            <w:tcW w:w="4508" w:type="dxa"/>
+          </w:tcPr>
+          <w:p>
+            <w:pPr>
+              <w:pStyle w:val="ListParagraph"/>
+              <w:numPr>
+                <w:ilvl w:val="0"/>
+                <w:numId w:val="6"/>
+              </w:numPr>
+              <w:rPr>
+                <w:sz w:val="20"/>
+                <w:szCs w:val="20"/>
+              </w:rPr>
+            </w:pPr>
+            <w:r>
+              <w:rPr>
+                <w:sz w:val="20"/>
+                <w:szCs w:val="20"/>
+              </w:rPr>
+              <w:t xml:space="preserve">Review and select the best methods </w:t>
+            </w:r>
+            <w:r>
+              <w:rPr>
+                <w:sz w:val="20"/>
+                <w:szCs w:val="20"/>
+              </w:rPr>
+              <w:t>for measuring a patient’s vital signs on both IoT and Android Devices.</w:t>
+            </w:r>
+          </w:p>
+          <w:p>
+            <w:pPr>
+              <w:pStyle w:val="ListParagraph"/>
+              <w:numPr>
+                <w:ilvl w:val="0"/>
+                <w:numId w:val="6"/>
+              </w:numPr>
+              <w:rPr>
+                <w:sz w:val="20"/>
+                <w:szCs w:val="20"/>
+              </w:rPr>
+            </w:pPr>
+            <w:r>
+              <w:rPr>
+                <w:sz w:val="20"/>
+                <w:szCs w:val="20"/>
+              </w:rPr>
+              <w:t>Replicate the systems in place where possible and create new Algorithms where none exist.</w:t>
+            </w:r>
+          </w:p>
+          <w:p>
+            <w:pPr>
+              <w:pStyle w:val="ListParagraph"/>
+              <w:numPr>
+                <w:ilvl w:val="0"/>
+                <w:numId w:val="6"/>
+              </w:numPr>
+              <w:rPr>
+                <w:sz w:val="20"/>
+                <w:szCs w:val="20"/>
+              </w:rPr>
+            </w:pPr>
+            <w:r>
+              <w:rPr>
+                <w:sz w:val="20"/>
+                <w:szCs w:val="20"/>
+              </w:rPr>
+              <w:lastRenderedPageBreak/>
+              <w:t>Analyse the best free to use Application Programming Interfaces to display a patient’s results in graphical format.</w:t>
+            </w:r>
+          </w:p>
+        </w:tc>
+      </w:tr>
+      <w:tr>
+        <w:tc>
+          <w:tcPr>
+            <w:tcW w:w="4508" w:type="dxa"/>
+          </w:tcPr>
+          <w:p>
+            <w:pPr>
+              <w:rPr>
+                <w:sz w:val="22"/>
+                <w:szCs w:val="22"/>
+              </w:rPr>
+            </w:pPr>
+            <w:r>
+              <w:rPr>
+                <w:sz w:val="22"/>
+                <w:szCs w:val="22"/>
+              </w:rPr>
+              <w:lastRenderedPageBreak/>
+              <w:t>A</w:t>
+            </w:r>
+            <w:r>
+              <w:rPr>
+                <w:sz w:val="22"/>
+                <w:szCs w:val="22"/>
+              </w:rPr>
+              <w:t>nalyse the effectiveness of the system as a whole and the communication between integral parts.</w:t>
+            </w:r>
+          </w:p>
+        </w:tc>
+        <w:tc>
+          <w:tcPr>
+            <w:tcW w:w="4508" w:type="dxa"/>
+          </w:tcPr>
+          <w:p>
+            <w:pPr>
+              <w:pStyle w:val="ListParagraph"/>
+              <w:numPr>
+                <w:ilvl w:val="0"/>
+                <w:numId w:val="7"/>
+              </w:numPr>
+              <w:rPr>
+                <w:sz w:val="20"/>
+                <w:szCs w:val="20"/>
+              </w:rPr>
+            </w:pPr>
+            <w:r>
+              <w:rPr>
+                <w:sz w:val="20"/>
+                <w:szCs w:val="20"/>
+              </w:rPr>
+              <w:t xml:space="preserve">Conduct System Testing to make sure the system as a whole works effectively. </w:t>
+            </w:r>
+          </w:p>
+          <w:p>
+            <w:pPr>
+              <w:pStyle w:val="ListParagraph"/>
+              <w:numPr>
+                <w:ilvl w:val="0"/>
+                <w:numId w:val="7"/>
+              </w:numPr>
+              <w:rPr>
+                <w:sz w:val="20"/>
+                <w:szCs w:val="20"/>
+              </w:rPr>
+            </w:pPr>
+            <w:r>
+              <w:rPr>
+                <w:sz w:val="20"/>
+                <w:szCs w:val="20"/>
+              </w:rPr>
+              <w:t xml:space="preserve">Conduct Unit Testing between the server and three devices, this will depict whether communication is effective or not. </w:t>
+            </w:r>
+          </w:p>
+        </w:tc>
+      </w:tr>
+      <w:tr>
+        <w:tc>
+          <w:tcPr>
+            <w:tcW w:w="4508" w:type="dxa"/>
+          </w:tcPr>
+          <w:p>
+            <w:pPr>
+              <w:rPr>
+                <w:sz w:val="22"/>
+                <w:szCs w:val="22"/>
+              </w:rPr>
+            </w:pPr>
+            <w:r>
+              <w:rPr>
+                <w:sz w:val="22"/>
+                <w:szCs w:val="22"/>
+              </w:rPr>
+              <w:t>Create an effective test plan</w:t>
+            </w:r>
+            <w:r>
+              <w:rPr>
+                <w:sz w:val="22"/>
+                <w:szCs w:val="22"/>
+              </w:rPr>
+              <w:t xml:space="preserve"> to ensure the system is operating as planned</w:t>
+            </w:r>
+            <w:r>
+              <w:rPr>
+                <w:sz w:val="22"/>
+                <w:szCs w:val="22"/>
+              </w:rPr>
+              <w:t xml:space="preserve">. Test plan must incorporate an ability to </w:t>
+            </w:r>
+            <w:r>
+              <w:rPr>
+                <w:sz w:val="22"/>
+                <w:szCs w:val="22"/>
+              </w:rPr>
+              <w:t xml:space="preserve">measure accessibility as this system is for Elderly patients. </w:t>
+            </w:r>
+          </w:p>
+        </w:tc>
+        <w:tc>
+          <w:tcPr>
+            <w:tcW w:w="4508" w:type="dxa"/>
+          </w:tcPr>
+          <w:p>
+            <w:pPr>
+              <w:pStyle w:val="ListParagraph"/>
+              <w:numPr>
+                <w:ilvl w:val="0"/>
+                <w:numId w:val="7"/>
+              </w:numPr>
+              <w:rPr>
+                <w:sz w:val="20"/>
+                <w:szCs w:val="20"/>
+              </w:rPr>
+            </w:pPr>
+            <w:r>
+              <w:rPr>
+                <w:sz w:val="20"/>
+                <w:szCs w:val="20"/>
+              </w:rPr>
+              <w:t>Follow Test-Driven development to ensure code is secure and best practices are followed.</w:t>
+            </w:r>
+          </w:p>
+          <w:p>
+            <w:pPr>
+              <w:pStyle w:val="ListParagraph"/>
+              <w:numPr>
+                <w:ilvl w:val="0"/>
+                <w:numId w:val="7"/>
+              </w:numPr>
+              <w:rPr>
+                <w:sz w:val="20"/>
+                <w:szCs w:val="20"/>
+              </w:rPr>
+            </w:pPr>
+            <w:r>
+              <w:rPr>
+                <w:sz w:val="20"/>
+                <w:szCs w:val="20"/>
+              </w:rPr>
+              <w:t>Unit testing will be conducted on functions to ensure functions and components are working as expected.</w:t>
+            </w:r>
+          </w:p>
+          <w:p>
+            <w:pPr>
+              <w:pStyle w:val="ListParagraph"/>
+              <w:numPr>
+                <w:ilvl w:val="0"/>
+                <w:numId w:val="7"/>
+              </w:numPr>
+              <w:rPr>
+                <w:sz w:val="20"/>
+                <w:szCs w:val="20"/>
+              </w:rPr>
+            </w:pPr>
+            <w:r>
+              <w:rPr>
+                <w:sz w:val="20"/>
+                <w:szCs w:val="20"/>
+              </w:rPr>
+              <w:t>Accessibility testing must be conducted to ensure the system can be used by all patients.</w:t>
+            </w:r>
+          </w:p>
+        </w:tc>
+      </w:tr>
+      <w:tr>
+        <w:tc>
+          <w:tcPr>
+            <w:tcW w:w="4508" w:type="dxa"/>
+          </w:tcPr>
+          <w:p>
+            <w:pPr>
+              <w:rPr>
+                <w:sz w:val="22"/>
+                <w:szCs w:val="22"/>
+              </w:rPr>
+            </w:pPr>
+            <w:r>
+              <w:rPr>
+                <w:sz w:val="22"/>
+                <w:szCs w:val="22"/>
+              </w:rPr>
+              <w:t>Test the effectiveness of the measurements taken on both IoT and Android Devices, also how the results are presented within the web app.</w:t>
+            </w:r>
+          </w:p>
+        </w:tc>
+        <w:tc>
+          <w:tcPr>
+            <w:tcW w:w="4508" w:type="dxa"/>
+          </w:tcPr>
+          <w:p>
+            <w:pPr>
+              <w:pStyle w:val="ListParagraph"/>
+              <w:numPr>
+                <w:ilvl w:val="0"/>
+                <w:numId w:val="8"/>
+              </w:numPr>
+              <w:rPr>
+                <w:sz w:val="20"/>
+                <w:szCs w:val="20"/>
+              </w:rPr>
+            </w:pPr>
+            <w:r>
+              <w:rPr>
+                <w:sz w:val="20"/>
+                <w:szCs w:val="20"/>
+              </w:rPr>
+              <w:t xml:space="preserve">Analyse the results based on the developer’s vital signs taken with reliable medical instruments. </w:t>
+            </w:r>
+          </w:p>
+          <w:p>
+            <w:pPr>
+              <w:pStyle w:val="ListParagraph"/>
+              <w:numPr>
+                <w:ilvl w:val="0"/>
+                <w:numId w:val="8"/>
+              </w:numPr>
+              <w:rPr>
+                <w:sz w:val="20"/>
+                <w:szCs w:val="20"/>
+              </w:rPr>
+            </w:pPr>
+            <w:r>
+              <w:rPr>
+                <w:sz w:val="20"/>
+                <w:szCs w:val="20"/>
+              </w:rPr>
+              <w:t xml:space="preserve"> </w:t>
+            </w:r>
+            <w:r>
+              <w:rPr>
+                <w:sz w:val="20"/>
+                <w:szCs w:val="20"/>
+              </w:rPr>
+              <w:t xml:space="preserve">Compare different graph API’s to select one with a line of best fit and that us free to use. </w:t>
+            </w:r>
+          </w:p>
+        </w:tc>
+      </w:tr>
+      <w:tr>
+        <w:tc>
+          <w:tcPr>
+            <w:tcW w:w="4508" w:type="dxa"/>
+          </w:tcPr>
+          <w:p>
+            <w:pPr>
+              <w:rPr>
+                <w:sz w:val="22"/>
+                <w:szCs w:val="22"/>
+              </w:rPr>
+            </w:pPr>
+            <w:r>
+              <w:rPr>
+                <w:sz w:val="22"/>
+                <w:szCs w:val="22"/>
+              </w:rPr>
+              <w:t>Evaluate the hypothesis of the project through the use of Interviews and Surveys with medical professionals and the public.</w:t>
+            </w:r>
+          </w:p>
+        </w:tc>
+        <w:tc>
+          <w:tcPr>
+            <w:tcW w:w="4508" w:type="dxa"/>
+          </w:tcPr>
+          <w:p>
+            <w:pPr>
+              <w:pStyle w:val="ListParagraph"/>
+              <w:numPr>
+                <w:ilvl w:val="0"/>
+                <w:numId w:val="9"/>
+              </w:numPr>
+              <w:rPr>
+                <w:sz w:val="20"/>
+                <w:szCs w:val="20"/>
+              </w:rPr>
+            </w:pPr>
+            <w:r>
+              <w:rPr>
+                <w:sz w:val="20"/>
+                <w:szCs w:val="20"/>
+              </w:rPr>
+              <w:t>Assess the test subjects’ thoughts and opinions on the software using unstructured interviews</w:t>
+            </w:r>
+          </w:p>
+          <w:p>
+            <w:pPr>
+              <w:pStyle w:val="ListParagraph"/>
+              <w:numPr>
+                <w:ilvl w:val="0"/>
+                <w:numId w:val="9"/>
+              </w:numPr>
+              <w:rPr>
+                <w:sz w:val="20"/>
+                <w:szCs w:val="20"/>
+              </w:rPr>
+            </w:pPr>
+            <w:r>
+              <w:rPr>
+                <w:sz w:val="20"/>
+                <w:szCs w:val="20"/>
+              </w:rPr>
+              <w:t xml:space="preserve">Construct </w:t>
+            </w:r>
+            <w:r>
+              <w:rPr>
+                <w:sz w:val="20"/>
+                <w:szCs w:val="20"/>
+              </w:rPr>
+              <w:t>a following structured interview to gain data pertinent to evaluating solely the hypothesis</w:t>
+            </w:r>
+          </w:p>
+          <w:p>
+            <w:pPr>
+              <w:pStyle w:val="ListParagraph"/>
+              <w:numPr>
+                <w:ilvl w:val="0"/>
+                <w:numId w:val="9"/>
+              </w:numPr>
+              <w:rPr>
+                <w:sz w:val="20"/>
+                <w:szCs w:val="20"/>
+              </w:rPr>
+            </w:pPr>
+            <w:bookmarkStart w:id="13" w:name="_GoBack"/>
+            <w:bookmarkEnd w:id="13"/>
+          </w:p>
+        </w:tc>
+      </w:tr>
+    </w:tbl>
+    <w:p/>
     <w:p>
       <w:r>
         <w:t xml:space="preserve">Within the initial meeting between the developer and the project specialist, the idea was put forward and discussed as to whether it was feasible or not. The project specialist agreed the project was feasible and thought and added insight into what would require the most work and what would require the least. This was highly beneficial to the developer as this gave valuable insight into the time scales for the developers Gantt Chart. </w:t>
@@ -2249,6 +2948,7 @@
     </w:p>
     <w:p>
       <w:r>
+        <w:lastRenderedPageBreak/>
         <w:t xml:space="preserve">The Gantt Chart was a critical piece of documentation that was produced early on, this allowed the developer to show the project specialist an accurate timescale as to when different stages of Design, Development, Testing and Evaluation would be completed. This also allowed the developer to have a timetable to adhere to, giving accurate representations of when the developer was ahead of schedule and behind it (in this case the developer would be needing assistance and would consult the project specialist). </w:t>
       </w:r>
     </w:p>
@@ -2282,33 +2982,33 @@
           <w:sz w:val="36"/>
           <w:szCs w:val="36"/>
         </w:rPr>
+        <w:t xml:space="preserve">Insert IoT stuff </w:t>
+      </w:r>
+    </w:p>
+    <w:p>
+      <w:pPr>
+        <w:pStyle w:val="Heading2"/>
+      </w:pPr>
+      <w:bookmarkStart w:id="14" w:name="_Toc32769818"/>
+      <w:r>
+        <w:t xml:space="preserve">3.3 </w:t>
+      </w:r>
+      <w:r>
+        <w:t>Design</w:t>
+      </w:r>
+      <w:bookmarkEnd w:id="14"/>
+    </w:p>
+    <w:p>
+      <w:r>
+        <w:t xml:space="preserve">As previously hinted towards, these devices must work in tandem to show the results from each on the medical professional’s website application. So, to initially understand the logic of the system, a System Diagram was created to show the communications to and from the server and between devices. As shown below. </w:t>
+      </w:r>
+    </w:p>
+    <w:p>
+      <w:r>
+        <w:rPr>
+          <w:noProof/>
+        </w:rPr>
         <w:lastRenderedPageBreak/>
-        <w:t xml:space="preserve">Insert IoT stuff </w:t>
-      </w:r>
-    </w:p>
-    <w:p>
-      <w:pPr>
-        <w:pStyle w:val="Heading2"/>
-      </w:pPr>
-      <w:bookmarkStart w:id="14" w:name="_Toc32769818"/>
-      <w:r>
-        <w:t xml:space="preserve">3.3 </w:t>
-      </w:r>
-      <w:r>
-        <w:t>Design</w:t>
-      </w:r>
-      <w:bookmarkEnd w:id="14"/>
-    </w:p>
-    <w:p>
-      <w:r>
-        <w:t xml:space="preserve">As previously hinted towards, these devices must work in tandem to show the results from each on the medical professional’s website application. So, to initially understand the logic of the system, a System Diagram was created to show the communications to and from the server and between devices. As shown below. </w:t>
-      </w:r>
-    </w:p>
-    <w:p>
-      <w:r>
-        <w:rPr>
-          <w:noProof/>
-        </w:rPr>
         <w:drawing>
           <wp:inline distT="0" distB="0" distL="0" distR="0" wp14:anchorId="79979FD2" wp14:editId="39EADFC1">
             <wp:extent cx="5133975" cy="2868986"/>
@@ -2374,7 +3074,6 @@
         <w:rPr>
           <w:noProof/>
         </w:rPr>
-        <w:lastRenderedPageBreak/>
         <w:drawing>
           <wp:inline distT="0" distB="0" distL="0" distR="0" wp14:anchorId="093A4911" wp14:editId="7327B015">
             <wp:extent cx="2856230" cy="1781175"/>
@@ -2468,7 +3167,11 @@
     </w:p>
     <w:p>
       <w:r>
-        <w:t xml:space="preserve">These APIs used will have to store the data in some place, the developer has decided the best place to store the data is a MySQL database. This has been selected because the type of data being stored is unlikely to change as the measurements being taken are standardised (Blood Pressure, Heart Rate, Blood Oxygen and Temperature). MySQL databases are perfect for data types that are unlikely to be changed and for amounts of types of data that are unlikely to change. </w:t>
+        <w:t xml:space="preserve">These APIs used will have to store the data in some place, the developer has decided the best place to store the data is a MySQL database. This has been selected because the type of data being stored is unlikely to change as the measurements being taken are standardised (Blood Pressure, Heart Rate, Blood </w:t>
+      </w:r>
+      <w:r>
+        <w:lastRenderedPageBreak/>
+        <w:t xml:space="preserve">Oxygen and Temperature). MySQL databases are perfect for data types that are unlikely to be changed and for amounts of types of data that are unlikely to change. </w:t>
       </w:r>
       <w:r>
         <w:t>So, for standardised measures of health that have been used for decades this type of database is perfect to use. Also, Abertay University provides a free to use database of this type.</w:t>
@@ -2524,7 +3227,6 @@
         <w:rPr>
           <w:noProof/>
         </w:rPr>
-        <w:lastRenderedPageBreak/>
         <w:drawing>
           <wp:inline distT="0" distB="0" distL="0" distR="0" wp14:anchorId="669A301E" wp14:editId="3A83D053">
             <wp:extent cx="2733675" cy="3409054"/>
@@ -2632,6 +3334,7 @@
           <w:b/>
           <w:bCs/>
         </w:rPr>
+        <w:lastRenderedPageBreak/>
         <w:t>3.0 Medical Login</w:t>
       </w:r>
     </w:p>
@@ -2747,7 +3450,6 @@
           <w:b/>
           <w:bCs/>
         </w:rPr>
-        <w:lastRenderedPageBreak/>
         <w:t>8.0 get Messages</w:t>
       </w:r>
     </w:p>
@@ -2888,7 +3590,6 @@
       </w:pPr>
       <w:bookmarkStart w:id="16" w:name="_Toc32769820"/>
       <w:r>
-        <w:lastRenderedPageBreak/>
         <w:t>Chapter 4 – Results</w:t>
       </w:r>
       <w:bookmarkEnd w:id="16"/>
@@ -3021,6 +3722,7 @@
       </w:pPr>
       <w:bookmarkStart w:id="18" w:name="_Toc32769822"/>
       <w:r>
+        <w:lastRenderedPageBreak/>
         <w:t>Chapter 6 – Conclusions &amp; Future Work</w:t>
       </w:r>
       <w:bookmarkEnd w:id="18"/>
@@ -3434,6 +4136,458 @@
 <file path=word/numbering.xml><?xml version="1.0" encoding="utf-8"?>
 <w:numbering xmlns:wpc="http://schemas.microsoft.com/office/word/2010/wordprocessingCanvas" xmlns:cx="http://schemas.microsoft.com/office/drawing/2014/chartex" xmlns:cx1="http://schemas.microsoft.com/office/drawing/2015/9/8/chartex" xmlns:cx2="http://schemas.microsoft.com/office/drawing/2015/10/21/chartex" xmlns:cx3="http://schemas.microsoft.com/office/drawing/2016/5/9/chartex" xmlns:cx4="http://schemas.microsoft.com/office/drawing/2016/5/10/chartex" xmlns:cx5="http://schemas.microsoft.com/office/drawing/2016/5/11/chartex" xmlns:cx6="http://schemas.microsoft.com/office/drawing/2016/5/12/chartex" xmlns:cx7="http://schemas.microsoft.com/office/drawing/2016/5/13/chartex" xmlns:cx8="http://schemas.microsoft.com/office/drawing/2016/5/14/chartex" xmlns:mc="http://schemas.openxmlformats.org/markup-compatibility/2006" xmlns:aink="http://schemas.microsoft.com/office/drawing/2016/ink" xmlns:am3d="http://schemas.microsoft.com/office/drawing/2017/model3d" xmlns:o="urn:schemas-microsoft-com:office:office" xmlns:r="http://schemas.openxmlformats.org/officeDocument/2006/relationships" xmlns:m="http://schemas.openxmlformats.org/officeDocument/2006/math" xmlns:v="urn:schemas-microsoft-com:vml" xmlns:wp14="http://schemas.microsoft.com/office/word/2010/wordprocessingDrawing" xmlns:wp="http://schemas.openxmlformats.org/drawingml/2006/wordprocessingDrawing" xmlns:w10="urn:schemas-microsoft-com:office:word" xmlns:w="http://schemas.openxmlformats.org/wordprocessingml/2006/main" xmlns:w14="http://schemas.microsoft.com/office/word/2010/wordml" xmlns:w15="http://schemas.microsoft.com/office/word/2012/wordml" xmlns:w16cid="http://schemas.microsoft.com/office/word/2016/wordml/cid" xmlns:w16se="http://schemas.microsoft.com/office/word/2015/wordml/symex" xmlns:wpg="http://schemas.microsoft.com/office/word/2010/wordprocessingGroup" xmlns:wpi="http://schemas.microsoft.com/office/word/2010/wordprocessingInk" xmlns:wne="http://schemas.microsoft.com/office/word/2006/wordml" xmlns:wps="http://schemas.microsoft.com/office/word/2010/wordprocessingShape" mc:Ignorable="w14 w15 w16se w16cid wp14">
   <w:abstractNum w:abstractNumId="0" w15:restartNumberingAfterBreak="0">
+    <w:nsid w:val="05B8015B"/>
+    <w:multiLevelType w:val="hybridMultilevel"/>
+    <w:tmpl w:val="6886677C"/>
+    <w:lvl w:ilvl="0" w:tplc="08090001">
+      <w:start w:val="1"/>
+      <w:numFmt w:val="bullet"/>
+      <w:lvlText w:val=""/>
+      <w:lvlJc w:val="left"/>
+      <w:pPr>
+        <w:ind w:left="720" w:hanging="360"/>
+      </w:pPr>
+      <w:rPr>
+        <w:rFonts w:ascii="Symbol" w:hAnsi="Symbol" w:hint="default"/>
+      </w:rPr>
+    </w:lvl>
+    <w:lvl w:ilvl="1" w:tplc="08090003" w:tentative="1">
+      <w:start w:val="1"/>
+      <w:numFmt w:val="bullet"/>
+      <w:lvlText w:val="o"/>
+      <w:lvlJc w:val="left"/>
+      <w:pPr>
+        <w:ind w:left="1440" w:hanging="360"/>
+      </w:pPr>
+      <w:rPr>
+        <w:rFonts w:ascii="Courier New" w:hAnsi="Courier New" w:cs="Courier New" w:hint="default"/>
+      </w:rPr>
+    </w:lvl>
+    <w:lvl w:ilvl="2" w:tplc="08090005" w:tentative="1">
+      <w:start w:val="1"/>
+      <w:numFmt w:val="bullet"/>
+      <w:lvlText w:val=""/>
+      <w:lvlJc w:val="left"/>
+      <w:pPr>
+        <w:ind w:left="2160" w:hanging="360"/>
+      </w:pPr>
+      <w:rPr>
+        <w:rFonts w:ascii="Wingdings" w:hAnsi="Wingdings" w:hint="default"/>
+      </w:rPr>
+    </w:lvl>
+    <w:lvl w:ilvl="3" w:tplc="08090001" w:tentative="1">
+      <w:start w:val="1"/>
+      <w:numFmt w:val="bullet"/>
+      <w:lvlText w:val=""/>
+      <w:lvlJc w:val="left"/>
+      <w:pPr>
+        <w:ind w:left="2880" w:hanging="360"/>
+      </w:pPr>
+      <w:rPr>
+        <w:rFonts w:ascii="Symbol" w:hAnsi="Symbol" w:hint="default"/>
+      </w:rPr>
+    </w:lvl>
+    <w:lvl w:ilvl="4" w:tplc="08090003" w:tentative="1">
+      <w:start w:val="1"/>
+      <w:numFmt w:val="bullet"/>
+      <w:lvlText w:val="o"/>
+      <w:lvlJc w:val="left"/>
+      <w:pPr>
+        <w:ind w:left="3600" w:hanging="360"/>
+      </w:pPr>
+      <w:rPr>
+        <w:rFonts w:ascii="Courier New" w:hAnsi="Courier New" w:cs="Courier New" w:hint="default"/>
+      </w:rPr>
+    </w:lvl>
+    <w:lvl w:ilvl="5" w:tplc="08090005" w:tentative="1">
+      <w:start w:val="1"/>
+      <w:numFmt w:val="bullet"/>
+      <w:lvlText w:val=""/>
+      <w:lvlJc w:val="left"/>
+      <w:pPr>
+        <w:ind w:left="4320" w:hanging="360"/>
+      </w:pPr>
+      <w:rPr>
+        <w:rFonts w:ascii="Wingdings" w:hAnsi="Wingdings" w:hint="default"/>
+      </w:rPr>
+    </w:lvl>
+    <w:lvl w:ilvl="6" w:tplc="08090001" w:tentative="1">
+      <w:start w:val="1"/>
+      <w:numFmt w:val="bullet"/>
+      <w:lvlText w:val=""/>
+      <w:lvlJc w:val="left"/>
+      <w:pPr>
+        <w:ind w:left="5040" w:hanging="360"/>
+      </w:pPr>
+      <w:rPr>
+        <w:rFonts w:ascii="Symbol" w:hAnsi="Symbol" w:hint="default"/>
+      </w:rPr>
+    </w:lvl>
+    <w:lvl w:ilvl="7" w:tplc="08090003" w:tentative="1">
+      <w:start w:val="1"/>
+      <w:numFmt w:val="bullet"/>
+      <w:lvlText w:val="o"/>
+      <w:lvlJc w:val="left"/>
+      <w:pPr>
+        <w:ind w:left="5760" w:hanging="360"/>
+      </w:pPr>
+      <w:rPr>
+        <w:rFonts w:ascii="Courier New" w:hAnsi="Courier New" w:cs="Courier New" w:hint="default"/>
+      </w:rPr>
+    </w:lvl>
+    <w:lvl w:ilvl="8" w:tplc="08090005" w:tentative="1">
+      <w:start w:val="1"/>
+      <w:numFmt w:val="bullet"/>
+      <w:lvlText w:val=""/>
+      <w:lvlJc w:val="left"/>
+      <w:pPr>
+        <w:ind w:left="6480" w:hanging="360"/>
+      </w:pPr>
+      <w:rPr>
+        <w:rFonts w:ascii="Wingdings" w:hAnsi="Wingdings" w:hint="default"/>
+      </w:rPr>
+    </w:lvl>
+  </w:abstractNum>
+  <w:abstractNum w:abstractNumId="1" w15:restartNumberingAfterBreak="0">
+    <w:nsid w:val="307066B4"/>
+    <w:multiLevelType w:val="hybridMultilevel"/>
+    <w:tmpl w:val="A48AD868"/>
+    <w:lvl w:ilvl="0" w:tplc="08090001">
+      <w:start w:val="1"/>
+      <w:numFmt w:val="bullet"/>
+      <w:lvlText w:val=""/>
+      <w:lvlJc w:val="left"/>
+      <w:pPr>
+        <w:ind w:left="720" w:hanging="360"/>
+      </w:pPr>
+      <w:rPr>
+        <w:rFonts w:ascii="Symbol" w:hAnsi="Symbol" w:hint="default"/>
+      </w:rPr>
+    </w:lvl>
+    <w:lvl w:ilvl="1" w:tplc="08090003" w:tentative="1">
+      <w:start w:val="1"/>
+      <w:numFmt w:val="bullet"/>
+      <w:lvlText w:val="o"/>
+      <w:lvlJc w:val="left"/>
+      <w:pPr>
+        <w:ind w:left="1440" w:hanging="360"/>
+      </w:pPr>
+      <w:rPr>
+        <w:rFonts w:ascii="Courier New" w:hAnsi="Courier New" w:cs="Courier New" w:hint="default"/>
+      </w:rPr>
+    </w:lvl>
+    <w:lvl w:ilvl="2" w:tplc="08090005" w:tentative="1">
+      <w:start w:val="1"/>
+      <w:numFmt w:val="bullet"/>
+      <w:lvlText w:val=""/>
+      <w:lvlJc w:val="left"/>
+      <w:pPr>
+        <w:ind w:left="2160" w:hanging="360"/>
+      </w:pPr>
+      <w:rPr>
+        <w:rFonts w:ascii="Wingdings" w:hAnsi="Wingdings" w:hint="default"/>
+      </w:rPr>
+    </w:lvl>
+    <w:lvl w:ilvl="3" w:tplc="08090001" w:tentative="1">
+      <w:start w:val="1"/>
+      <w:numFmt w:val="bullet"/>
+      <w:lvlText w:val=""/>
+      <w:lvlJc w:val="left"/>
+      <w:pPr>
+        <w:ind w:left="2880" w:hanging="360"/>
+      </w:pPr>
+      <w:rPr>
+        <w:rFonts w:ascii="Symbol" w:hAnsi="Symbol" w:hint="default"/>
+      </w:rPr>
+    </w:lvl>
+    <w:lvl w:ilvl="4" w:tplc="08090003" w:tentative="1">
+      <w:start w:val="1"/>
+      <w:numFmt w:val="bullet"/>
+      <w:lvlText w:val="o"/>
+      <w:lvlJc w:val="left"/>
+      <w:pPr>
+        <w:ind w:left="3600" w:hanging="360"/>
+      </w:pPr>
+      <w:rPr>
+        <w:rFonts w:ascii="Courier New" w:hAnsi="Courier New" w:cs="Courier New" w:hint="default"/>
+      </w:rPr>
+    </w:lvl>
+    <w:lvl w:ilvl="5" w:tplc="08090005" w:tentative="1">
+      <w:start w:val="1"/>
+      <w:numFmt w:val="bullet"/>
+      <w:lvlText w:val=""/>
+      <w:lvlJc w:val="left"/>
+      <w:pPr>
+        <w:ind w:left="4320" w:hanging="360"/>
+      </w:pPr>
+      <w:rPr>
+        <w:rFonts w:ascii="Wingdings" w:hAnsi="Wingdings" w:hint="default"/>
+      </w:rPr>
+    </w:lvl>
+    <w:lvl w:ilvl="6" w:tplc="08090001" w:tentative="1">
+      <w:start w:val="1"/>
+      <w:numFmt w:val="bullet"/>
+      <w:lvlText w:val=""/>
+      <w:lvlJc w:val="left"/>
+      <w:pPr>
+        <w:ind w:left="5040" w:hanging="360"/>
+      </w:pPr>
+      <w:rPr>
+        <w:rFonts w:ascii="Symbol" w:hAnsi="Symbol" w:hint="default"/>
+      </w:rPr>
+    </w:lvl>
+    <w:lvl w:ilvl="7" w:tplc="08090003" w:tentative="1">
+      <w:start w:val="1"/>
+      <w:numFmt w:val="bullet"/>
+      <w:lvlText w:val="o"/>
+      <w:lvlJc w:val="left"/>
+      <w:pPr>
+        <w:ind w:left="5760" w:hanging="360"/>
+      </w:pPr>
+      <w:rPr>
+        <w:rFonts w:ascii="Courier New" w:hAnsi="Courier New" w:cs="Courier New" w:hint="default"/>
+      </w:rPr>
+    </w:lvl>
+    <w:lvl w:ilvl="8" w:tplc="08090005" w:tentative="1">
+      <w:start w:val="1"/>
+      <w:numFmt w:val="bullet"/>
+      <w:lvlText w:val=""/>
+      <w:lvlJc w:val="left"/>
+      <w:pPr>
+        <w:ind w:left="6480" w:hanging="360"/>
+      </w:pPr>
+      <w:rPr>
+        <w:rFonts w:ascii="Wingdings" w:hAnsi="Wingdings" w:hint="default"/>
+      </w:rPr>
+    </w:lvl>
+  </w:abstractNum>
+  <w:abstractNum w:abstractNumId="2" w15:restartNumberingAfterBreak="0">
+    <w:nsid w:val="39C172E1"/>
+    <w:multiLevelType w:val="hybridMultilevel"/>
+    <w:tmpl w:val="EF481C08"/>
+    <w:lvl w:ilvl="0" w:tplc="08090001">
+      <w:start w:val="1"/>
+      <w:numFmt w:val="bullet"/>
+      <w:lvlText w:val=""/>
+      <w:lvlJc w:val="left"/>
+      <w:pPr>
+        <w:ind w:left="720" w:hanging="360"/>
+      </w:pPr>
+      <w:rPr>
+        <w:rFonts w:ascii="Symbol" w:hAnsi="Symbol" w:hint="default"/>
+      </w:rPr>
+    </w:lvl>
+    <w:lvl w:ilvl="1" w:tplc="08090003" w:tentative="1">
+      <w:start w:val="1"/>
+      <w:numFmt w:val="bullet"/>
+      <w:lvlText w:val="o"/>
+      <w:lvlJc w:val="left"/>
+      <w:pPr>
+        <w:ind w:left="1440" w:hanging="360"/>
+      </w:pPr>
+      <w:rPr>
+        <w:rFonts w:ascii="Courier New" w:hAnsi="Courier New" w:cs="Courier New" w:hint="default"/>
+      </w:rPr>
+    </w:lvl>
+    <w:lvl w:ilvl="2" w:tplc="08090005" w:tentative="1">
+      <w:start w:val="1"/>
+      <w:numFmt w:val="bullet"/>
+      <w:lvlText w:val=""/>
+      <w:lvlJc w:val="left"/>
+      <w:pPr>
+        <w:ind w:left="2160" w:hanging="360"/>
+      </w:pPr>
+      <w:rPr>
+        <w:rFonts w:ascii="Wingdings" w:hAnsi="Wingdings" w:hint="default"/>
+      </w:rPr>
+    </w:lvl>
+    <w:lvl w:ilvl="3" w:tplc="08090001" w:tentative="1">
+      <w:start w:val="1"/>
+      <w:numFmt w:val="bullet"/>
+      <w:lvlText w:val=""/>
+      <w:lvlJc w:val="left"/>
+      <w:pPr>
+        <w:ind w:left="2880" w:hanging="360"/>
+      </w:pPr>
+      <w:rPr>
+        <w:rFonts w:ascii="Symbol" w:hAnsi="Symbol" w:hint="default"/>
+      </w:rPr>
+    </w:lvl>
+    <w:lvl w:ilvl="4" w:tplc="08090003" w:tentative="1">
+      <w:start w:val="1"/>
+      <w:numFmt w:val="bullet"/>
+      <w:lvlText w:val="o"/>
+      <w:lvlJc w:val="left"/>
+      <w:pPr>
+        <w:ind w:left="3600" w:hanging="360"/>
+      </w:pPr>
+      <w:rPr>
+        <w:rFonts w:ascii="Courier New" w:hAnsi="Courier New" w:cs="Courier New" w:hint="default"/>
+      </w:rPr>
+    </w:lvl>
+    <w:lvl w:ilvl="5" w:tplc="08090005" w:tentative="1">
+      <w:start w:val="1"/>
+      <w:numFmt w:val="bullet"/>
+      <w:lvlText w:val=""/>
+      <w:lvlJc w:val="left"/>
+      <w:pPr>
+        <w:ind w:left="4320" w:hanging="360"/>
+      </w:pPr>
+      <w:rPr>
+        <w:rFonts w:ascii="Wingdings" w:hAnsi="Wingdings" w:hint="default"/>
+      </w:rPr>
+    </w:lvl>
+    <w:lvl w:ilvl="6" w:tplc="08090001" w:tentative="1">
+      <w:start w:val="1"/>
+      <w:numFmt w:val="bullet"/>
+      <w:lvlText w:val=""/>
+      <w:lvlJc w:val="left"/>
+      <w:pPr>
+        <w:ind w:left="5040" w:hanging="360"/>
+      </w:pPr>
+      <w:rPr>
+        <w:rFonts w:ascii="Symbol" w:hAnsi="Symbol" w:hint="default"/>
+      </w:rPr>
+    </w:lvl>
+    <w:lvl w:ilvl="7" w:tplc="08090003" w:tentative="1">
+      <w:start w:val="1"/>
+      <w:numFmt w:val="bullet"/>
+      <w:lvlText w:val="o"/>
+      <w:lvlJc w:val="left"/>
+      <w:pPr>
+        <w:ind w:left="5760" w:hanging="360"/>
+      </w:pPr>
+      <w:rPr>
+        <w:rFonts w:ascii="Courier New" w:hAnsi="Courier New" w:cs="Courier New" w:hint="default"/>
+      </w:rPr>
+    </w:lvl>
+    <w:lvl w:ilvl="8" w:tplc="08090005" w:tentative="1">
+      <w:start w:val="1"/>
+      <w:numFmt w:val="bullet"/>
+      <w:lvlText w:val=""/>
+      <w:lvlJc w:val="left"/>
+      <w:pPr>
+        <w:ind w:left="6480" w:hanging="360"/>
+      </w:pPr>
+      <w:rPr>
+        <w:rFonts w:ascii="Wingdings" w:hAnsi="Wingdings" w:hint="default"/>
+      </w:rPr>
+    </w:lvl>
+  </w:abstractNum>
+  <w:abstractNum w:abstractNumId="3" w15:restartNumberingAfterBreak="0">
+    <w:nsid w:val="3B74047A"/>
+    <w:multiLevelType w:val="hybridMultilevel"/>
+    <w:tmpl w:val="BBA2D66A"/>
+    <w:lvl w:ilvl="0" w:tplc="08090001">
+      <w:start w:val="1"/>
+      <w:numFmt w:val="bullet"/>
+      <w:lvlText w:val=""/>
+      <w:lvlJc w:val="left"/>
+      <w:pPr>
+        <w:ind w:left="720" w:hanging="360"/>
+      </w:pPr>
+      <w:rPr>
+        <w:rFonts w:ascii="Symbol" w:hAnsi="Symbol" w:hint="default"/>
+      </w:rPr>
+    </w:lvl>
+    <w:lvl w:ilvl="1" w:tplc="08090003" w:tentative="1">
+      <w:start w:val="1"/>
+      <w:numFmt w:val="bullet"/>
+      <w:lvlText w:val="o"/>
+      <w:lvlJc w:val="left"/>
+      <w:pPr>
+        <w:ind w:left="1440" w:hanging="360"/>
+      </w:pPr>
+      <w:rPr>
+        <w:rFonts w:ascii="Courier New" w:hAnsi="Courier New" w:cs="Courier New" w:hint="default"/>
+      </w:rPr>
+    </w:lvl>
+    <w:lvl w:ilvl="2" w:tplc="08090005" w:tentative="1">
+      <w:start w:val="1"/>
+      <w:numFmt w:val="bullet"/>
+      <w:lvlText w:val=""/>
+      <w:lvlJc w:val="left"/>
+      <w:pPr>
+        <w:ind w:left="2160" w:hanging="360"/>
+      </w:pPr>
+      <w:rPr>
+        <w:rFonts w:ascii="Wingdings" w:hAnsi="Wingdings" w:hint="default"/>
+      </w:rPr>
+    </w:lvl>
+    <w:lvl w:ilvl="3" w:tplc="08090001" w:tentative="1">
+      <w:start w:val="1"/>
+      <w:numFmt w:val="bullet"/>
+      <w:lvlText w:val=""/>
+      <w:lvlJc w:val="left"/>
+      <w:pPr>
+        <w:ind w:left="2880" w:hanging="360"/>
+      </w:pPr>
+      <w:rPr>
+        <w:rFonts w:ascii="Symbol" w:hAnsi="Symbol" w:hint="default"/>
+      </w:rPr>
+    </w:lvl>
+    <w:lvl w:ilvl="4" w:tplc="08090003" w:tentative="1">
+      <w:start w:val="1"/>
+      <w:numFmt w:val="bullet"/>
+      <w:lvlText w:val="o"/>
+      <w:lvlJc w:val="left"/>
+      <w:pPr>
+        <w:ind w:left="3600" w:hanging="360"/>
+      </w:pPr>
+      <w:rPr>
+        <w:rFonts w:ascii="Courier New" w:hAnsi="Courier New" w:cs="Courier New" w:hint="default"/>
+      </w:rPr>
+    </w:lvl>
+    <w:lvl w:ilvl="5" w:tplc="08090005" w:tentative="1">
+      <w:start w:val="1"/>
+      <w:numFmt w:val="bullet"/>
+      <w:lvlText w:val=""/>
+      <w:lvlJc w:val="left"/>
+      <w:pPr>
+        <w:ind w:left="4320" w:hanging="360"/>
+      </w:pPr>
+      <w:rPr>
+        <w:rFonts w:ascii="Wingdings" w:hAnsi="Wingdings" w:hint="default"/>
+      </w:rPr>
+    </w:lvl>
+    <w:lvl w:ilvl="6" w:tplc="08090001" w:tentative="1">
+      <w:start w:val="1"/>
+      <w:numFmt w:val="bullet"/>
+      <w:lvlText w:val=""/>
+      <w:lvlJc w:val="left"/>
+      <w:pPr>
+        <w:ind w:left="5040" w:hanging="360"/>
+      </w:pPr>
+      <w:rPr>
+        <w:rFonts w:ascii="Symbol" w:hAnsi="Symbol" w:hint="default"/>
+      </w:rPr>
+    </w:lvl>
+    <w:lvl w:ilvl="7" w:tplc="08090003" w:tentative="1">
+      <w:start w:val="1"/>
+      <w:numFmt w:val="bullet"/>
+      <w:lvlText w:val="o"/>
+      <w:lvlJc w:val="left"/>
+      <w:pPr>
+        <w:ind w:left="5760" w:hanging="360"/>
+      </w:pPr>
+      <w:rPr>
+        <w:rFonts w:ascii="Courier New" w:hAnsi="Courier New" w:cs="Courier New" w:hint="default"/>
+      </w:rPr>
+    </w:lvl>
+    <w:lvl w:ilvl="8" w:tplc="08090005" w:tentative="1">
+      <w:start w:val="1"/>
+      <w:numFmt w:val="bullet"/>
+      <w:lvlText w:val=""/>
+      <w:lvlJc w:val="left"/>
+      <w:pPr>
+        <w:ind w:left="6480" w:hanging="360"/>
+      </w:pPr>
+      <w:rPr>
+        <w:rFonts w:ascii="Wingdings" w:hAnsi="Wingdings" w:hint="default"/>
+      </w:rPr>
+    </w:lvl>
+  </w:abstractNum>
+  <w:abstractNum w:abstractNumId="4" w15:restartNumberingAfterBreak="0">
     <w:nsid w:val="438B6691"/>
     <w:multiLevelType w:val="hybridMultilevel"/>
     <w:tmpl w:val="1C5AF936"/>
@@ -3546,7 +4700,7 @@
       </w:rPr>
     </w:lvl>
   </w:abstractNum>
-  <w:abstractNum w:abstractNumId="1" w15:restartNumberingAfterBreak="0">
+  <w:abstractNum w:abstractNumId="5" w15:restartNumberingAfterBreak="0">
     <w:nsid w:val="4BAA0938"/>
     <w:multiLevelType w:val="hybridMultilevel"/>
     <w:tmpl w:val="BEAEA4F8"/>
@@ -3659,7 +4813,120 @@
       </w:rPr>
     </w:lvl>
   </w:abstractNum>
-  <w:abstractNum w:abstractNumId="2" w15:restartNumberingAfterBreak="0">
+  <w:abstractNum w:abstractNumId="6" w15:restartNumberingAfterBreak="0">
+    <w:nsid w:val="50145268"/>
+    <w:multiLevelType w:val="hybridMultilevel"/>
+    <w:tmpl w:val="2C2023EA"/>
+    <w:lvl w:ilvl="0" w:tplc="08090001">
+      <w:start w:val="1"/>
+      <w:numFmt w:val="bullet"/>
+      <w:lvlText w:val=""/>
+      <w:lvlJc w:val="left"/>
+      <w:pPr>
+        <w:ind w:left="720" w:hanging="360"/>
+      </w:pPr>
+      <w:rPr>
+        <w:rFonts w:ascii="Symbol" w:hAnsi="Symbol" w:hint="default"/>
+      </w:rPr>
+    </w:lvl>
+    <w:lvl w:ilvl="1" w:tplc="08090003" w:tentative="1">
+      <w:start w:val="1"/>
+      <w:numFmt w:val="bullet"/>
+      <w:lvlText w:val="o"/>
+      <w:lvlJc w:val="left"/>
+      <w:pPr>
+        <w:ind w:left="1440" w:hanging="360"/>
+      </w:pPr>
+      <w:rPr>
+        <w:rFonts w:ascii="Courier New" w:hAnsi="Courier New" w:cs="Courier New" w:hint="default"/>
+      </w:rPr>
+    </w:lvl>
+    <w:lvl w:ilvl="2" w:tplc="08090005" w:tentative="1">
+      <w:start w:val="1"/>
+      <w:numFmt w:val="bullet"/>
+      <w:lvlText w:val=""/>
+      <w:lvlJc w:val="left"/>
+      <w:pPr>
+        <w:ind w:left="2160" w:hanging="360"/>
+      </w:pPr>
+      <w:rPr>
+        <w:rFonts w:ascii="Wingdings" w:hAnsi="Wingdings" w:hint="default"/>
+      </w:rPr>
+    </w:lvl>
+    <w:lvl w:ilvl="3" w:tplc="08090001" w:tentative="1">
+      <w:start w:val="1"/>
+      <w:numFmt w:val="bullet"/>
+      <w:lvlText w:val=""/>
+      <w:lvlJc w:val="left"/>
+      <w:pPr>
+        <w:ind w:left="2880" w:hanging="360"/>
+      </w:pPr>
+      <w:rPr>
+        <w:rFonts w:ascii="Symbol" w:hAnsi="Symbol" w:hint="default"/>
+      </w:rPr>
+    </w:lvl>
+    <w:lvl w:ilvl="4" w:tplc="08090003" w:tentative="1">
+      <w:start w:val="1"/>
+      <w:numFmt w:val="bullet"/>
+      <w:lvlText w:val="o"/>
+      <w:lvlJc w:val="left"/>
+      <w:pPr>
+        <w:ind w:left="3600" w:hanging="360"/>
+      </w:pPr>
+      <w:rPr>
+        <w:rFonts w:ascii="Courier New" w:hAnsi="Courier New" w:cs="Courier New" w:hint="default"/>
+      </w:rPr>
+    </w:lvl>
+    <w:lvl w:ilvl="5" w:tplc="08090005" w:tentative="1">
+      <w:start w:val="1"/>
+      <w:numFmt w:val="bullet"/>
+      <w:lvlText w:val=""/>
+      <w:lvlJc w:val="left"/>
+      <w:pPr>
+        <w:ind w:left="4320" w:hanging="360"/>
+      </w:pPr>
+      <w:rPr>
+        <w:rFonts w:ascii="Wingdings" w:hAnsi="Wingdings" w:hint="default"/>
+      </w:rPr>
+    </w:lvl>
+    <w:lvl w:ilvl="6" w:tplc="08090001" w:tentative="1">
+      <w:start w:val="1"/>
+      <w:numFmt w:val="bullet"/>
+      <w:lvlText w:val=""/>
+      <w:lvlJc w:val="left"/>
+      <w:pPr>
+        <w:ind w:left="5040" w:hanging="360"/>
+      </w:pPr>
+      <w:rPr>
+        <w:rFonts w:ascii="Symbol" w:hAnsi="Symbol" w:hint="default"/>
+      </w:rPr>
+    </w:lvl>
+    <w:lvl w:ilvl="7" w:tplc="08090003" w:tentative="1">
+      <w:start w:val="1"/>
+      <w:numFmt w:val="bullet"/>
+      <w:lvlText w:val="o"/>
+      <w:lvlJc w:val="left"/>
+      <w:pPr>
+        <w:ind w:left="5760" w:hanging="360"/>
+      </w:pPr>
+      <w:rPr>
+        <w:rFonts w:ascii="Courier New" w:hAnsi="Courier New" w:cs="Courier New" w:hint="default"/>
+      </w:rPr>
+    </w:lvl>
+    <w:lvl w:ilvl="8" w:tplc="08090005" w:tentative="1">
+      <w:start w:val="1"/>
+      <w:numFmt w:val="bullet"/>
+      <w:lvlText w:val=""/>
+      <w:lvlJc w:val="left"/>
+      <w:pPr>
+        <w:ind w:left="6480" w:hanging="360"/>
+      </w:pPr>
+      <w:rPr>
+        <w:rFonts w:ascii="Wingdings" w:hAnsi="Wingdings" w:hint="default"/>
+      </w:rPr>
+    </w:lvl>
+  </w:abstractNum>
+  <w:abstractNum w:abstractNumId="7" w15:restartNumberingAfterBreak="0">
     <w:nsid w:val="5EFE0B7A"/>
     <w:multiLevelType w:val="hybridMultilevel"/>
     <w:tmpl w:val="E19832E0"/>
@@ -3772,13 +5039,144 @@
       </w:rPr>
     </w:lvl>
   </w:abstractNum>
+  <w:abstractNum w:abstractNumId="8" w15:restartNumberingAfterBreak="0">
+    <w:nsid w:val="67B1347B"/>
+    <w:multiLevelType w:val="hybridMultilevel"/>
+    <w:tmpl w:val="14EAC824"/>
+    <w:lvl w:ilvl="0" w:tplc="08090001">
+      <w:start w:val="1"/>
+      <w:numFmt w:val="bullet"/>
+      <w:lvlText w:val=""/>
+      <w:lvlJc w:val="left"/>
+      <w:pPr>
+        <w:ind w:left="720" w:hanging="360"/>
+      </w:pPr>
+      <w:rPr>
+        <w:rFonts w:ascii="Symbol" w:hAnsi="Symbol" w:hint="default"/>
+      </w:rPr>
+    </w:lvl>
+    <w:lvl w:ilvl="1" w:tplc="08090003" w:tentative="1">
+      <w:start w:val="1"/>
+      <w:numFmt w:val="bullet"/>
+      <w:lvlText w:val="o"/>
+      <w:lvlJc w:val="left"/>
+      <w:pPr>
+        <w:ind w:left="1440" w:hanging="360"/>
+      </w:pPr>
+      <w:rPr>
+        <w:rFonts w:ascii="Courier New" w:hAnsi="Courier New" w:cs="Courier New" w:hint="default"/>
+      </w:rPr>
+    </w:lvl>
+    <w:lvl w:ilvl="2" w:tplc="08090005" w:tentative="1">
+      <w:start w:val="1"/>
+      <w:numFmt w:val="bullet"/>
+      <w:lvlText w:val=""/>
+      <w:lvlJc w:val="left"/>
+      <w:pPr>
+        <w:ind w:left="2160" w:hanging="360"/>
+      </w:pPr>
+      <w:rPr>
+        <w:rFonts w:ascii="Wingdings" w:hAnsi="Wingdings" w:hint="default"/>
+      </w:rPr>
+    </w:lvl>
+    <w:lvl w:ilvl="3" w:tplc="08090001" w:tentative="1">
+      <w:start w:val="1"/>
+      <w:numFmt w:val="bullet"/>
+      <w:lvlText w:val=""/>
+      <w:lvlJc w:val="left"/>
+      <w:pPr>
+        <w:ind w:left="2880" w:hanging="360"/>
+      </w:pPr>
+      <w:rPr>
+        <w:rFonts w:ascii="Symbol" w:hAnsi="Symbol" w:hint="default"/>
+      </w:rPr>
+    </w:lvl>
+    <w:lvl w:ilvl="4" w:tplc="08090003" w:tentative="1">
+      <w:start w:val="1"/>
+      <w:numFmt w:val="bullet"/>
+      <w:lvlText w:val="o"/>
+      <w:lvlJc w:val="left"/>
+      <w:pPr>
+        <w:ind w:left="3600" w:hanging="360"/>
+      </w:pPr>
+      <w:rPr>
+        <w:rFonts w:ascii="Courier New" w:hAnsi="Courier New" w:cs="Courier New" w:hint="default"/>
+      </w:rPr>
+    </w:lvl>
+    <w:lvl w:ilvl="5" w:tplc="08090005" w:tentative="1">
+      <w:start w:val="1"/>
+      <w:numFmt w:val="bullet"/>
+      <w:lvlText w:val=""/>
+      <w:lvlJc w:val="left"/>
+      <w:pPr>
+        <w:ind w:left="4320" w:hanging="360"/>
+      </w:pPr>
+      <w:rPr>
+        <w:rFonts w:ascii="Wingdings" w:hAnsi="Wingdings" w:hint="default"/>
+      </w:rPr>
+    </w:lvl>
+    <w:lvl w:ilvl="6" w:tplc="08090001" w:tentative="1">
+      <w:start w:val="1"/>
+      <w:numFmt w:val="bullet"/>
+      <w:lvlText w:val=""/>
+      <w:lvlJc w:val="left"/>
+      <w:pPr>
+        <w:ind w:left="5040" w:hanging="360"/>
+      </w:pPr>
+      <w:rPr>
+        <w:rFonts w:ascii="Symbol" w:hAnsi="Symbol" w:hint="default"/>
+      </w:rPr>
+    </w:lvl>
+    <w:lvl w:ilvl="7" w:tplc="08090003" w:tentative="1">
+      <w:start w:val="1"/>
+      <w:numFmt w:val="bullet"/>
+      <w:lvlText w:val="o"/>
+      <w:lvlJc w:val="left"/>
+      <w:pPr>
+        <w:ind w:left="5760" w:hanging="360"/>
+      </w:pPr>
+      <w:rPr>
+        <w:rFonts w:ascii="Courier New" w:hAnsi="Courier New" w:cs="Courier New" w:hint="default"/>
+      </w:rPr>
+    </w:lvl>
+    <w:lvl w:ilvl="8" w:tplc="08090005" w:tentative="1">
+      <w:start w:val="1"/>
+      <w:numFmt w:val="bullet"/>
+      <w:lvlText w:val=""/>
+      <w:lvlJc w:val="left"/>
+      <w:pPr>
+        <w:ind w:left="6480" w:hanging="360"/>
+      </w:pPr>
+      <w:rPr>
+        <w:rFonts w:ascii="Wingdings" w:hAnsi="Wingdings" w:hint="default"/>
+      </w:rPr>
+    </w:lvl>
+  </w:abstractNum>
   <w:num w:numId="1">
+    <w:abstractNumId w:val="4"/>
+  </w:num>
+  <w:num w:numId="2">
+    <w:abstractNumId w:val="7"/>
+  </w:num>
+  <w:num w:numId="3">
+    <w:abstractNumId w:val="5"/>
+  </w:num>
+  <w:num w:numId="4">
+    <w:abstractNumId w:val="3"/>
+  </w:num>
+  <w:num w:numId="5">
+    <w:abstractNumId w:val="6"/>
+  </w:num>
+  <w:num w:numId="6">
     <w:abstractNumId w:val="0"/>
   </w:num>
-  <w:num w:numId="2">
+  <w:num w:numId="7">
     <w:abstractNumId w:val="2"/>
   </w:num>
-  <w:num w:numId="3">
+  <w:num w:numId="8">
+    <w:abstractNumId w:val="8"/>
+  </w:num>
+  <w:num w:numId="9">
     <w:abstractNumId w:val="1"/>
   </w:num>
 </w:numbering>
@@ -4734,6 +6132,21 @@
 </file>
 
 <file path=customXml/item1.xml><?xml version="1.0" encoding="utf-8"?>
+<?mso-contentType ?>
+<FormTemplates xmlns="http://schemas.microsoft.com/sharepoint/v3/contenttype/forms">
+  <Display>DocumentLibraryForm</Display>
+  <Edit>DocumentLibraryForm</Edit>
+  <New>DocumentLibraryForm</New>
+</FormTemplates>
+</file>
+
+<file path=customXml/item2.xml><?xml version="1.0" encoding="utf-8"?>
+<p:properties xmlns:p="http://schemas.microsoft.com/office/2006/metadata/properties" xmlns:xsi="http://www.w3.org/2001/XMLSchema-instance" xmlns:pc="http://schemas.microsoft.com/office/infopath/2007/PartnerControls">
+  <documentManagement/>
+</p:properties>
+</file>
+
+<file path=customXml/item3.xml><?xml version="1.0" encoding="utf-8"?>
 <ct:contentTypeSchema xmlns:ct="http://schemas.microsoft.com/office/2006/metadata/contentType" xmlns:ma="http://schemas.microsoft.com/office/2006/metadata/properties/metaAttributes" ct:_="" ma:_="" ma:contentTypeName="Document" ma:contentTypeID="0x01010033553FA8616F3A45AD369E275EA42271" ma:contentTypeVersion="11" ma:contentTypeDescription="Create a new document." ma:contentTypeScope="" ma:versionID="8eb4e0804d077bcc139b361cda3a640c">
   <xsd:schema xmlns:xsd="http://www.w3.org/2001/XMLSchema" xmlns:xs="http://www.w3.org/2001/XMLSchema" xmlns:p="http://schemas.microsoft.com/office/2006/metadata/properties" xmlns:ns3="371a10d4-9e19-41a9-948b-d1cca29b4cb6" xmlns:ns4="18dffc30-a361-43f0-bb4a-1f62e819a6f2" targetNamespace="http://schemas.microsoft.com/office/2006/metadata/properties" ma:root="true" ma:fieldsID="ac8e08ff64368403dfb4d2274f8d7465" ns3:_="" ns4:_="">
     <xsd:import namespace="371a10d4-9e19-41a9-948b-d1cca29b4cb6"/>
@@ -4942,26 +6355,28 @@
 </ct:contentTypeSchema>
 </file>
 
-<file path=customXml/item2.xml><?xml version="1.0" encoding="utf-8"?>
-<p:properties xmlns:p="http://schemas.microsoft.com/office/2006/metadata/properties" xmlns:xsi="http://www.w3.org/2001/XMLSchema-instance" xmlns:pc="http://schemas.microsoft.com/office/infopath/2007/PartnerControls">
-  <documentManagement/>
-</p:properties>
-</file>
-
-<file path=customXml/item3.xml><?xml version="1.0" encoding="utf-8"?>
-<?mso-contentType ?>
-<FormTemplates xmlns="http://schemas.microsoft.com/sharepoint/v3/contenttype/forms">
-  <Display>DocumentLibraryForm</Display>
-  <Edit>DocumentLibraryForm</Edit>
-  <New>DocumentLibraryForm</New>
-</FormTemplates>
-</file>
-
 <file path=customXml/item4.xml><?xml version="1.0" encoding="utf-8"?>
 <b:Sources xmlns:b="http://schemas.openxmlformats.org/officeDocument/2006/bibliography" xmlns="http://schemas.openxmlformats.org/officeDocument/2006/bibliography" SelectedStyle="\APA.XSL" StyleName="APA"/>
 </file>
 
 <file path=customXml/itemProps1.xml><?xml version="1.0" encoding="utf-8"?>
+<ds:datastoreItem xmlns:ds="http://schemas.openxmlformats.org/officeDocument/2006/customXml" ds:itemID="{05D9BF79-26A9-4E9A-9793-4E28B04A02DC}">
+  <ds:schemaRefs>
+    <ds:schemaRef ds:uri="http://schemas.microsoft.com/sharepoint/v3/contenttype/forms"/>
+  </ds:schemaRefs>
+</ds:datastoreItem>
+</file>
+
+<file path=customXml/itemProps2.xml><?xml version="1.0" encoding="utf-8"?>
+<ds:datastoreItem xmlns:ds="http://schemas.openxmlformats.org/officeDocument/2006/customXml" ds:itemID="{10A8F88B-6E38-47A8-8074-155E10D59BDF}">
+  <ds:schemaRefs>
+    <ds:schemaRef ds:uri="http://schemas.microsoft.com/office/2006/metadata/properties"/>
+    <ds:schemaRef ds:uri="http://schemas.microsoft.com/office/infopath/2007/PartnerControls"/>
+  </ds:schemaRefs>
+</ds:datastoreItem>
+</file>
+
+<file path=customXml/itemProps3.xml><?xml version="1.0" encoding="utf-8"?>
 <ds:datastoreItem xmlns:ds="http://schemas.openxmlformats.org/officeDocument/2006/customXml" ds:itemID="{307A6BE8-0D48-4A7D-A535-369CCDFBF2CB}">
   <ds:schemaRefs>
     <ds:schemaRef ds:uri="http://schemas.microsoft.com/office/2006/metadata/contentType"/>
@@ -4980,25 +6395,8 @@
 </ds:datastoreItem>
 </file>
 
-<file path=customXml/itemProps2.xml><?xml version="1.0" encoding="utf-8"?>
-<ds:datastoreItem xmlns:ds="http://schemas.openxmlformats.org/officeDocument/2006/customXml" ds:itemID="{10A8F88B-6E38-47A8-8074-155E10D59BDF}">
-  <ds:schemaRefs>
-    <ds:schemaRef ds:uri="http://schemas.microsoft.com/office/2006/metadata/properties"/>
-    <ds:schemaRef ds:uri="http://schemas.microsoft.com/office/infopath/2007/PartnerControls"/>
-  </ds:schemaRefs>
-</ds:datastoreItem>
-</file>
-
-<file path=customXml/itemProps3.xml><?xml version="1.0" encoding="utf-8"?>
-<ds:datastoreItem xmlns:ds="http://schemas.openxmlformats.org/officeDocument/2006/customXml" ds:itemID="{05D9BF79-26A9-4E9A-9793-4E28B04A02DC}">
-  <ds:schemaRefs>
-    <ds:schemaRef ds:uri="http://schemas.microsoft.com/sharepoint/v3/contenttype/forms"/>
-  </ds:schemaRefs>
-</ds:datastoreItem>
-</file>
-
 <file path=customXml/itemProps4.xml><?xml version="1.0" encoding="utf-8"?>
-<ds:datastoreItem xmlns:ds="http://schemas.openxmlformats.org/officeDocument/2006/customXml" ds:itemID="{F5184CBC-4CD8-4D2A-A7CB-0F505D84DDE0}">
+<ds:datastoreItem xmlns:ds="http://schemas.openxmlformats.org/officeDocument/2006/customXml" ds:itemID="{DEF031F3-3AB1-410E-A73C-ADBB7C3DC15D}">
   <ds:schemaRefs>
     <ds:schemaRef ds:uri="http://schemas.openxmlformats.org/officeDocument/2006/bibliography"/>
   </ds:schemaRefs>

</xml_diff>

<commit_message>
finished f/nf req - LR Summary & database schema
</commit_message>
<xml_diff>
--- a/CMP400-Dissertation/Semester 2/Abertay Dissertation.docx
+++ b/CMP400-Dissertation/Semester 2/Abertay Dissertation.docx
@@ -2073,6 +2073,41 @@
     </w:p>
     <w:p>
       <w:pPr>
+        <w:rPr>
+          <w:lang w:eastAsia="en-GB"/>
+        </w:rPr>
+      </w:pPr>
+    </w:p>
+    <w:p>
+      <w:pPr>
+        <w:rPr>
+          <w:lang w:eastAsia="en-GB"/>
+        </w:rPr>
+      </w:pPr>
+    </w:p>
+    <w:p>
+      <w:pPr>
+        <w:rPr>
+          <w:lang w:eastAsia="en-GB"/>
+        </w:rPr>
+      </w:pPr>
+    </w:p>
+    <w:p>
+      <w:pPr>
+        <w:rPr>
+          <w:lang w:eastAsia="en-GB"/>
+        </w:rPr>
+      </w:pPr>
+    </w:p>
+    <w:p>
+      <w:pPr>
+        <w:rPr>
+          <w:lang w:eastAsia="en-GB"/>
+        </w:rPr>
+      </w:pPr>
+    </w:p>
+    <w:p>
+      <w:pPr>
         <w:pStyle w:val="Heading2"/>
         <w:rPr>
           <w:lang w:eastAsia="en-GB"/>
@@ -2082,6 +2117,7 @@
         <w:rPr>
           <w:lang w:eastAsia="en-GB"/>
         </w:rPr>
+        <w:lastRenderedPageBreak/>
         <w:t>2.4 Something about mobile applications and their benefit</w:t>
       </w:r>
     </w:p>
@@ -2107,65 +2143,59 @@
         <w:rPr>
           <w:lang w:eastAsia="en-GB"/>
         </w:rPr>
-        <w:t xml:space="preserve">Most Smart Phones within the U.K have the ability to communicate with a web server from almost everywhere with the use of Mobile Data and Wi-Fi in most U.K homes, this allows for convenience when a User is needing to send or receive data from a </w:t>
+        <w:t xml:space="preserve">Most Smart Phones within the U.K have the ability to communicate with a web server from almost everywhere with the use of Mobile Data and Wi-Fi in most U.K homes, this allows for convenience when a User is needing to send or receive data from a server. Receiving data anywhere a User is, allows them to keep them up to date with </w:t>
       </w:r>
       <w:r>
         <w:rPr>
           <w:lang w:eastAsia="en-GB"/>
         </w:rPr>
+        <w:t xml:space="preserve">any changes within the server, due to new data being entered or data needing to be entered. Examples of this have been used within rural countries within Africa, the technology is called tele diagnosis and it is used for patients to communicate with Doctors by sending them photos, information etc about their ailments and a Doctor will send different courses of action or treatments. The technology has been widely successful due to the instantaneous nature of Mobile Phones and the quality of the cameras, microphones etc to help a medical professional make an informed decision on the best course of action. </w:t>
+      </w:r>
+      <w:r>
+        <w:rPr>
+          <w:lang w:eastAsia="en-GB"/>
+        </w:rPr>
+        <w:t xml:space="preserve">As previously mentioned, the quality of the sensors within mobile phones are incredibly sensitive and can detect the smallest changes in movement, heat etc. sensors have been increasing in quality since 2014. GPS or Global Positioning System also allows people to pin point their locations and track their movements, whether that be for fitness, or for their own personal safety etc. </w:t>
+      </w:r>
+      <w:r>
+        <w:rPr>
+          <w:lang w:eastAsia="en-GB"/>
+        </w:rPr>
+        <w:t>GPS has been used to track elderly people with degenerative brain conditions such as Dementia to plot a circle as to an area where they are meant to be. If a Dementia sufferer travels outside of the circle set out by a program, a signal is sent to a server and a next of kin, carer or medical professional are contacted to check on the safety of the patient. This means if a Dementia sufferer gets confused and lost, the carer is able to locate them and bring them back home.</w:t>
+      </w:r>
+      <w:r>
+        <w:rPr>
+          <w:lang w:eastAsia="en-GB"/>
+        </w:rPr>
+        <w:t xml:space="preserve"> Many Mobile Applications communicate between a server, the same server allows for communications from a web app. This could be to; manage data entered into the Mobile Application, User data or content within the application etc. They also provide a failsafe if a User forgets any of their login data. </w:t>
+      </w:r>
+    </w:p>
+    <w:p>
+      <w:pPr>
+        <w:rPr>
+          <w:lang w:eastAsia="en-GB"/>
+        </w:rPr>
+      </w:pPr>
+    </w:p>
+    <w:p>
+      <w:pPr>
+        <w:rPr>
+          <w:lang w:eastAsia="en-GB"/>
+        </w:rPr>
+      </w:pPr>
+    </w:p>
+    <w:p>
+      <w:pPr>
+        <w:pStyle w:val="Heading2"/>
+        <w:rPr>
+          <w:lang w:eastAsia="en-GB"/>
+        </w:rPr>
+      </w:pPr>
+      <w:r>
+        <w:rPr>
+          <w:lang w:eastAsia="en-GB"/>
+        </w:rPr>
         <w:lastRenderedPageBreak/>
-        <w:t xml:space="preserve">server. Receiving data anywhere a User is, allows them to keep them up to date with </w:t>
-      </w:r>
-      <w:r>
-        <w:rPr>
-          <w:lang w:eastAsia="en-GB"/>
-        </w:rPr>
-        <w:t xml:space="preserve">any changes within the server, due to new data being entered or data needing to be entered. Examples of this have been used within rural countries within Africa, the technology is called tele diagnosis and it is used for patients to communicate with Doctors by sending them photos, information etc about their ailments and a Doctor will send different courses of action or treatments. The technology has been widely successful due to the instantaneous nature of Mobile Phones and the quality of the cameras, microphones etc to help a medical professional make an informed decision on the best course of action. </w:t>
-      </w:r>
-      <w:r>
-        <w:rPr>
-          <w:lang w:eastAsia="en-GB"/>
-        </w:rPr>
-        <w:t xml:space="preserve">As previously mentioned, the quality of the sensors within mobile phones are incredibly sensitive and can detect the smallest changes in movement, heat etc. sensors have been increasing in quality since 2014. GPS or Global Positioning System also allows people to pin point their locations and track their movements, whether that be for fitness, or for their own personal safety etc. </w:t>
-      </w:r>
-      <w:r>
-        <w:rPr>
-          <w:lang w:eastAsia="en-GB"/>
-        </w:rPr>
-        <w:t>GPS has been used to track elderly people with degenerative brain conditions such as Dementia to plot a circle as to an area where they are meant to be. If a Dementia sufferer travels outside of the circle set out by a program, a signal is sent to a server and a next of kin, carer or medical professional are contacted to check on the safety of the patient. This means if a Dementia sufferer gets confused and lost, the carer is able to locate them and bring them back home.</w:t>
-      </w:r>
-      <w:r>
-        <w:rPr>
-          <w:lang w:eastAsia="en-GB"/>
-        </w:rPr>
-        <w:t xml:space="preserve"> Many Mobile Applications communicate between a server, the same server allows for communications from a web app. This could be to; manage data entered into the Mobile Application, User data or content within the application etc. They also provide a failsafe if a User is </w:t>
-      </w:r>
-      <w:proofErr w:type="gramStart"/>
-      <w:r>
-        <w:rPr>
-          <w:lang w:eastAsia="en-GB"/>
-        </w:rPr>
-        <w:t>forgets</w:t>
-      </w:r>
-      <w:proofErr w:type="gramEnd"/>
-      <w:r>
-        <w:rPr>
-          <w:lang w:eastAsia="en-GB"/>
-        </w:rPr>
-        <w:t xml:space="preserve"> any of their login data. </w:t>
-      </w:r>
-    </w:p>
-    <w:p>
-      <w:pPr>
-        <w:pStyle w:val="Heading2"/>
-        <w:rPr>
-          <w:lang w:eastAsia="en-GB"/>
-        </w:rPr>
-      </w:pPr>
-      <w:r>
-        <w:rPr>
-          <w:lang w:eastAsia="en-GB"/>
-        </w:rPr>
         <w:t xml:space="preserve">2.5 Summary </w:t>
       </w:r>
     </w:p>
@@ -2175,6 +2205,32 @@
         <w:t xml:space="preserve">  </w:t>
       </w:r>
     </w:p>
+    <w:p/>
+    <w:p/>
+    <w:p/>
+    <w:p/>
+    <w:p/>
+    <w:p/>
+    <w:p/>
+    <w:p/>
+    <w:p/>
+    <w:p/>
+    <w:p/>
+    <w:p/>
+    <w:p/>
+    <w:p/>
+    <w:p/>
+    <w:p/>
+    <w:p/>
+    <w:p/>
+    <w:p/>
+    <w:p/>
+    <w:p/>
+    <w:p/>
+    <w:p/>
+    <w:p/>
+    <w:p/>
+    <w:p/>
     <w:p/>
     <w:p/>
     <w:p/>
@@ -2234,19 +2290,19 @@
     </w:p>
     <w:p>
       <w:r>
-        <w:t xml:space="preserve">As Initially stated, the first stage undertaken was an analysis of the project. This involved; a meeting with the project specialist to see if the project idea was feasible, </w:t>
-      </w:r>
-      <w:r>
-        <w:t>the creation of Aims &amp; Objectives</w:t>
-      </w:r>
-      <w:r>
-        <w:t xml:space="preserve">, </w:t>
-      </w:r>
-      <w:r>
-        <w:t>the production of Software Requirements and an analysis of the requirements of each piece of software</w:t>
-      </w:r>
-      <w:r>
-        <w:t xml:space="preserve">. </w:t>
+        <w:t xml:space="preserve">As Initially stated, the first stage undertaken was an analysis of the </w:t>
+      </w:r>
+      <w:r>
+        <w:t>subject</w:t>
+      </w:r>
+      <w:r>
+        <w:t xml:space="preserve">. This involved; a meeting with the </w:t>
+      </w:r>
+      <w:r>
+        <w:t>subject</w:t>
+      </w:r>
+      <w:r>
+        <w:t xml:space="preserve"> specialist to see if the project idea was feasible, the creation of Aims &amp; Objectives, the production of Software Requirements and an analysis of the requirements of each piece of software. </w:t>
       </w:r>
     </w:p>
     <w:p>
@@ -2894,6 +2950,13 @@
               </w:rPr>
               <w:t>Assess the test subjects’ thoughts and opinions on the software using unstructured interviews</w:t>
             </w:r>
+            <w:r>
+              <w:rPr>
+                <w:sz w:val="20"/>
+                <w:szCs w:val="20"/>
+              </w:rPr>
+              <w:t>.</w:t>
+            </w:r>
           </w:p>
           <w:p>
             <w:pPr>
@@ -2921,21 +2984,13 @@
               </w:rPr>
               <w:t>a following structured interview to gain data pertinent to evaluating solely the hypothesis</w:t>
             </w:r>
-          </w:p>
-          <w:p>
-            <w:pPr>
-              <w:pStyle w:val="ListParagraph"/>
-              <w:numPr>
-                <w:ilvl w:val="0"/>
-                <w:numId w:val="9"/>
-              </w:numPr>
-              <w:rPr>
-                <w:sz w:val="20"/>
-                <w:szCs w:val="20"/>
-              </w:rPr>
-            </w:pPr>
-            <w:bookmarkStart w:id="13" w:name="_GoBack"/>
-            <w:bookmarkEnd w:id="13"/>
+            <w:r>
+              <w:rPr>
+                <w:sz w:val="20"/>
+                <w:szCs w:val="20"/>
+              </w:rPr>
+              <w:t>.</w:t>
+            </w:r>
           </w:p>
         </w:tc>
       </w:tr>
@@ -2943,18 +2998,1385 @@
     <w:p/>
     <w:p>
       <w:r>
-        <w:t xml:space="preserve">Within the initial meeting between the developer and the project specialist, the idea was put forward and discussed as to whether it was feasible or not. The project specialist agreed the project was feasible and thought and added insight into what would require the most work and what would require the least. This was highly beneficial to the developer as this gave valuable insight into the time scales for the developers Gantt Chart. </w:t>
-      </w:r>
-    </w:p>
-    <w:p>
+        <w:t xml:space="preserve">These Aims &amp; Objectives have been set out to provide a clear direction of the project. They have also provided the basis for the development of the Functional and Non-Functional Requirements and will form the basis of testing to ensure either the aims and objectives have been met or have not. </w:t>
+      </w:r>
+    </w:p>
+    <w:p/>
+    <w:p>
+      <w:pPr>
+        <w:pStyle w:val="Heading3"/>
+      </w:pPr>
       <w:r>
         <w:lastRenderedPageBreak/>
-        <w:t xml:space="preserve">The Gantt Chart was a critical piece of documentation that was produced early on, this allowed the developer to show the project specialist an accurate timescale as to when different stages of Design, Development, Testing and Evaluation would be completed. This also allowed the developer to have a timetable to adhere to, giving accurate representations of when the developer was ahead of schedule and behind it (in this case the developer would be needing assistance and would consult the project specialist). </w:t>
-      </w:r>
-    </w:p>
-    <w:p>
-      <w:r>
-        <w:t xml:space="preserve">A review of the facilities at Abertay University had to be conducted to decide whether outside software needed to be utilised etc. This was not the case and Abertay University had all the necessary features required to develop the project. These were decided as A Website Application for the Medical Professionals to be able to monitor the patients. This will use technologies such as the LAMP (Linux Apache MySQL and PHP) stack, coupled with HTML (Hypertext Mark-up Language), JavaScript and CSS (Cascading Style Sheets). These were decided on as Abertay University has free to use servers which support these very well and the developer has a wealth of experience within these languages. Following this, Android Studio was selected to develop the Mobile Application; firstly as </w:t>
+        <w:t>Functional &amp; Non-Functional Requirements</w:t>
+      </w:r>
+    </w:p>
+    <w:tbl>
+      <w:tblPr>
+        <w:tblStyle w:val="PlainTable1"/>
+        <w:tblW w:w="0" w:type="auto"/>
+        <w:tblLook w:val="04A0" w:firstRow="1" w:lastRow="0" w:firstColumn="1" w:lastColumn="0" w:noHBand="0" w:noVBand="1"/>
+      </w:tblPr>
+      <w:tblGrid>
+        <w:gridCol w:w="1524"/>
+        <w:gridCol w:w="7492"/>
+      </w:tblGrid>
+      <w:tr>
+        <w:trPr>
+          <w:cnfStyle w:val="100000000000" w:firstRow="1" w:lastRow="0" w:firstColumn="0" w:lastColumn="0" w:oddVBand="0" w:evenVBand="0" w:oddHBand="0" w:evenHBand="0" w:firstRowFirstColumn="0" w:firstRowLastColumn="0" w:lastRowFirstColumn="0" w:lastRowLastColumn="0"/>
+        </w:trPr>
+        <w:tc>
+          <w:tcPr>
+            <w:cnfStyle w:val="001000000000" w:firstRow="0" w:lastRow="0" w:firstColumn="1" w:lastColumn="0" w:oddVBand="0" w:evenVBand="0" w:oddHBand="0" w:evenHBand="0" w:firstRowFirstColumn="0" w:firstRowLastColumn="0" w:lastRowFirstColumn="0" w:lastRowLastColumn="0"/>
+            <w:tcW w:w="9016" w:type="dxa"/>
+            <w:gridSpan w:val="2"/>
+          </w:tcPr>
+          <w:p>
+            <w:pPr>
+              <w:rPr>
+                <w:color w:val="000000" w:themeColor="text1"/>
+              </w:rPr>
+            </w:pPr>
+            <w:r>
+              <w:rPr>
+                <w:color w:val="000000" w:themeColor="text1"/>
+              </w:rPr>
+              <w:t>Functional Requirements</w:t>
+            </w:r>
+          </w:p>
+        </w:tc>
+      </w:tr>
+      <w:tr>
+        <w:trPr>
+          <w:cnfStyle w:val="000000100000" w:firstRow="0" w:lastRow="0" w:firstColumn="0" w:lastColumn="0" w:oddVBand="0" w:evenVBand="0" w:oddHBand="1" w:evenHBand="0" w:firstRowFirstColumn="0" w:firstRowLastColumn="0" w:lastRowFirstColumn="0" w:lastRowLastColumn="0"/>
+        </w:trPr>
+        <w:tc>
+          <w:tcPr>
+            <w:cnfStyle w:val="001000000000" w:firstRow="0" w:lastRow="0" w:firstColumn="1" w:lastColumn="0" w:oddVBand="0" w:evenVBand="0" w:oddHBand="0" w:evenHBand="0" w:firstRowFirstColumn="0" w:firstRowLastColumn="0" w:lastRowFirstColumn="0" w:lastRowLastColumn="0"/>
+            <w:tcW w:w="1524" w:type="dxa"/>
+          </w:tcPr>
+          <w:p>
+            <w:pPr>
+              <w:rPr>
+                <w:color w:val="000000" w:themeColor="text1"/>
+              </w:rPr>
+            </w:pPr>
+            <w:r>
+              <w:rPr>
+                <w:color w:val="000000" w:themeColor="text1"/>
+              </w:rPr>
+              <w:t>F</w:t>
+            </w:r>
+            <w:r>
+              <w:rPr>
+                <w:color w:val="000000" w:themeColor="text1"/>
+              </w:rPr>
+              <w:t>REQ ID</w:t>
+            </w:r>
+          </w:p>
+        </w:tc>
+        <w:tc>
+          <w:tcPr>
+            <w:tcW w:w="7492" w:type="dxa"/>
+          </w:tcPr>
+          <w:p>
+            <w:pPr>
+              <w:cnfStyle w:val="000000100000" w:firstRow="0" w:lastRow="0" w:firstColumn="0" w:lastColumn="0" w:oddVBand="0" w:evenVBand="0" w:oddHBand="1" w:evenHBand="0" w:firstRowFirstColumn="0" w:firstRowLastColumn="0" w:lastRowFirstColumn="0" w:lastRowLastColumn="0"/>
+              <w:rPr>
+                <w:color w:val="000000" w:themeColor="text1"/>
+              </w:rPr>
+            </w:pPr>
+            <w:r>
+              <w:rPr>
+                <w:color w:val="000000" w:themeColor="text1"/>
+              </w:rPr>
+              <w:t>Requirement</w:t>
+            </w:r>
+          </w:p>
+        </w:tc>
+      </w:tr>
+      <w:tr>
+        <w:tc>
+          <w:tcPr>
+            <w:cnfStyle w:val="001000000000" w:firstRow="0" w:lastRow="0" w:firstColumn="1" w:lastColumn="0" w:oddVBand="0" w:evenVBand="0" w:oddHBand="0" w:evenHBand="0" w:firstRowFirstColumn="0" w:firstRowLastColumn="0" w:lastRowFirstColumn="0" w:lastRowLastColumn="0"/>
+            <w:tcW w:w="1524" w:type="dxa"/>
+          </w:tcPr>
+          <w:p>
+            <w:pPr>
+              <w:rPr>
+                <w:b w:val="0"/>
+                <w:color w:val="000000" w:themeColor="text1"/>
+              </w:rPr>
+            </w:pPr>
+            <w:r>
+              <w:rPr>
+                <w:b w:val="0"/>
+                <w:color w:val="000000" w:themeColor="text1"/>
+              </w:rPr>
+              <w:t>F</w:t>
+            </w:r>
+            <w:r>
+              <w:rPr>
+                <w:b w:val="0"/>
+                <w:color w:val="000000" w:themeColor="text1"/>
+              </w:rPr>
+              <w:t>REQ001</w:t>
+            </w:r>
+          </w:p>
+        </w:tc>
+        <w:tc>
+          <w:tcPr>
+            <w:tcW w:w="7492" w:type="dxa"/>
+          </w:tcPr>
+          <w:p>
+            <w:pPr>
+              <w:cnfStyle w:val="000000000000" w:firstRow="0" w:lastRow="0" w:firstColumn="0" w:lastColumn="0" w:oddVBand="0" w:evenVBand="0" w:oddHBand="0" w:evenHBand="0" w:firstRowFirstColumn="0" w:firstRowLastColumn="0" w:lastRowFirstColumn="0" w:lastRowLastColumn="0"/>
+              <w:rPr>
+                <w:color w:val="000000" w:themeColor="text1"/>
+                <w:sz w:val="20"/>
+                <w:szCs w:val="20"/>
+              </w:rPr>
+            </w:pPr>
+            <w:r>
+              <w:rPr>
+                <w:color w:val="000000" w:themeColor="text1"/>
+                <w:sz w:val="20"/>
+                <w:szCs w:val="20"/>
+              </w:rPr>
+              <w:t>Users must be able to register an account</w:t>
+            </w:r>
+          </w:p>
+        </w:tc>
+      </w:tr>
+      <w:tr>
+        <w:trPr>
+          <w:cnfStyle w:val="000000100000" w:firstRow="0" w:lastRow="0" w:firstColumn="0" w:lastColumn="0" w:oddVBand="0" w:evenVBand="0" w:oddHBand="1" w:evenHBand="0" w:firstRowFirstColumn="0" w:firstRowLastColumn="0" w:lastRowFirstColumn="0" w:lastRowLastColumn="0"/>
+        </w:trPr>
+        <w:tc>
+          <w:tcPr>
+            <w:cnfStyle w:val="001000000000" w:firstRow="0" w:lastRow="0" w:firstColumn="1" w:lastColumn="0" w:oddVBand="0" w:evenVBand="0" w:oddHBand="0" w:evenHBand="0" w:firstRowFirstColumn="0" w:firstRowLastColumn="0" w:lastRowFirstColumn="0" w:lastRowLastColumn="0"/>
+            <w:tcW w:w="1524" w:type="dxa"/>
+          </w:tcPr>
+          <w:p>
+            <w:pPr>
+              <w:rPr>
+                <w:b w:val="0"/>
+                <w:color w:val="000000" w:themeColor="text1"/>
+              </w:rPr>
+            </w:pPr>
+            <w:r>
+              <w:rPr>
+                <w:b w:val="0"/>
+                <w:color w:val="000000" w:themeColor="text1"/>
+              </w:rPr>
+              <w:t>F</w:t>
+            </w:r>
+            <w:r>
+              <w:rPr>
+                <w:b w:val="0"/>
+                <w:color w:val="000000" w:themeColor="text1"/>
+              </w:rPr>
+              <w:t>REQ002</w:t>
+            </w:r>
+          </w:p>
+        </w:tc>
+        <w:tc>
+          <w:tcPr>
+            <w:tcW w:w="7492" w:type="dxa"/>
+          </w:tcPr>
+          <w:p>
+            <w:pPr>
+              <w:cnfStyle w:val="000000100000" w:firstRow="0" w:lastRow="0" w:firstColumn="0" w:lastColumn="0" w:oddVBand="0" w:evenVBand="0" w:oddHBand="1" w:evenHBand="0" w:firstRowFirstColumn="0" w:firstRowLastColumn="0" w:lastRowFirstColumn="0" w:lastRowLastColumn="0"/>
+              <w:rPr>
+                <w:color w:val="000000" w:themeColor="text1"/>
+                <w:sz w:val="20"/>
+                <w:szCs w:val="20"/>
+              </w:rPr>
+            </w:pPr>
+            <w:r>
+              <w:rPr>
+                <w:color w:val="000000" w:themeColor="text1"/>
+                <w:sz w:val="20"/>
+                <w:szCs w:val="20"/>
+              </w:rPr>
+              <w:t>Users must be able to login to an existing account</w:t>
+            </w:r>
+          </w:p>
+        </w:tc>
+      </w:tr>
+      <w:tr>
+        <w:tc>
+          <w:tcPr>
+            <w:cnfStyle w:val="001000000000" w:firstRow="0" w:lastRow="0" w:firstColumn="1" w:lastColumn="0" w:oddVBand="0" w:evenVBand="0" w:oddHBand="0" w:evenHBand="0" w:firstRowFirstColumn="0" w:firstRowLastColumn="0" w:lastRowFirstColumn="0" w:lastRowLastColumn="0"/>
+            <w:tcW w:w="1524" w:type="dxa"/>
+          </w:tcPr>
+          <w:p>
+            <w:pPr>
+              <w:rPr>
+                <w:b w:val="0"/>
+                <w:color w:val="000000" w:themeColor="text1"/>
+              </w:rPr>
+            </w:pPr>
+            <w:r>
+              <w:rPr>
+                <w:b w:val="0"/>
+                <w:color w:val="000000" w:themeColor="text1"/>
+              </w:rPr>
+              <w:t>F</w:t>
+            </w:r>
+            <w:r>
+              <w:rPr>
+                <w:b w:val="0"/>
+                <w:color w:val="000000" w:themeColor="text1"/>
+              </w:rPr>
+              <w:t>REQ003</w:t>
+            </w:r>
+          </w:p>
+        </w:tc>
+        <w:tc>
+          <w:tcPr>
+            <w:tcW w:w="7492" w:type="dxa"/>
+          </w:tcPr>
+          <w:p>
+            <w:pPr>
+              <w:cnfStyle w:val="000000000000" w:firstRow="0" w:lastRow="0" w:firstColumn="0" w:lastColumn="0" w:oddVBand="0" w:evenVBand="0" w:oddHBand="0" w:evenHBand="0" w:firstRowFirstColumn="0" w:firstRowLastColumn="0" w:lastRowFirstColumn="0" w:lastRowLastColumn="0"/>
+              <w:rPr>
+                <w:color w:val="000000" w:themeColor="text1"/>
+                <w:sz w:val="20"/>
+                <w:szCs w:val="20"/>
+              </w:rPr>
+            </w:pPr>
+            <w:r>
+              <w:rPr>
+                <w:color w:val="000000" w:themeColor="text1"/>
+                <w:sz w:val="20"/>
+                <w:szCs w:val="20"/>
+              </w:rPr>
+              <w:t>Users must be able to view their account information</w:t>
+            </w:r>
+          </w:p>
+        </w:tc>
+      </w:tr>
+      <w:tr>
+        <w:trPr>
+          <w:cnfStyle w:val="000000100000" w:firstRow="0" w:lastRow="0" w:firstColumn="0" w:lastColumn="0" w:oddVBand="0" w:evenVBand="0" w:oddHBand="1" w:evenHBand="0" w:firstRowFirstColumn="0" w:firstRowLastColumn="0" w:lastRowFirstColumn="0" w:lastRowLastColumn="0"/>
+        </w:trPr>
+        <w:tc>
+          <w:tcPr>
+            <w:cnfStyle w:val="001000000000" w:firstRow="0" w:lastRow="0" w:firstColumn="1" w:lastColumn="0" w:oddVBand="0" w:evenVBand="0" w:oddHBand="0" w:evenHBand="0" w:firstRowFirstColumn="0" w:firstRowLastColumn="0" w:lastRowFirstColumn="0" w:lastRowLastColumn="0"/>
+            <w:tcW w:w="1524" w:type="dxa"/>
+          </w:tcPr>
+          <w:p>
+            <w:pPr>
+              <w:rPr>
+                <w:b w:val="0"/>
+                <w:color w:val="000000" w:themeColor="text1"/>
+              </w:rPr>
+            </w:pPr>
+            <w:r>
+              <w:rPr>
+                <w:b w:val="0"/>
+                <w:color w:val="000000" w:themeColor="text1"/>
+              </w:rPr>
+              <w:t>F</w:t>
+            </w:r>
+            <w:r>
+              <w:rPr>
+                <w:b w:val="0"/>
+                <w:color w:val="000000" w:themeColor="text1"/>
+              </w:rPr>
+              <w:t>REQ004</w:t>
+            </w:r>
+          </w:p>
+        </w:tc>
+        <w:tc>
+          <w:tcPr>
+            <w:tcW w:w="7492" w:type="dxa"/>
+          </w:tcPr>
+          <w:p>
+            <w:pPr>
+              <w:cnfStyle w:val="000000100000" w:firstRow="0" w:lastRow="0" w:firstColumn="0" w:lastColumn="0" w:oddVBand="0" w:evenVBand="0" w:oddHBand="1" w:evenHBand="0" w:firstRowFirstColumn="0" w:firstRowLastColumn="0" w:lastRowFirstColumn="0" w:lastRowLastColumn="0"/>
+              <w:rPr>
+                <w:color w:val="000000" w:themeColor="text1"/>
+                <w:sz w:val="20"/>
+                <w:szCs w:val="20"/>
+              </w:rPr>
+            </w:pPr>
+            <w:r>
+              <w:rPr>
+                <w:color w:val="000000" w:themeColor="text1"/>
+                <w:sz w:val="20"/>
+                <w:szCs w:val="20"/>
+              </w:rPr>
+              <w:t>Users must be able to modify their account information</w:t>
+            </w:r>
+          </w:p>
+        </w:tc>
+      </w:tr>
+      <w:tr>
+        <w:tc>
+          <w:tcPr>
+            <w:cnfStyle w:val="001000000000" w:firstRow="0" w:lastRow="0" w:firstColumn="1" w:lastColumn="0" w:oddVBand="0" w:evenVBand="0" w:oddHBand="0" w:evenHBand="0" w:firstRowFirstColumn="0" w:firstRowLastColumn="0" w:lastRowFirstColumn="0" w:lastRowLastColumn="0"/>
+            <w:tcW w:w="1524" w:type="dxa"/>
+          </w:tcPr>
+          <w:p>
+            <w:pPr>
+              <w:rPr>
+                <w:b w:val="0"/>
+                <w:color w:val="000000" w:themeColor="text1"/>
+              </w:rPr>
+            </w:pPr>
+            <w:r>
+              <w:rPr>
+                <w:b w:val="0"/>
+                <w:color w:val="000000" w:themeColor="text1"/>
+              </w:rPr>
+              <w:t>F</w:t>
+            </w:r>
+            <w:r>
+              <w:rPr>
+                <w:b w:val="0"/>
+                <w:color w:val="000000" w:themeColor="text1"/>
+              </w:rPr>
+              <w:t>REQ005</w:t>
+            </w:r>
+          </w:p>
+        </w:tc>
+        <w:tc>
+          <w:tcPr>
+            <w:tcW w:w="7492" w:type="dxa"/>
+          </w:tcPr>
+          <w:p>
+            <w:pPr>
+              <w:cnfStyle w:val="000000000000" w:firstRow="0" w:lastRow="0" w:firstColumn="0" w:lastColumn="0" w:oddVBand="0" w:evenVBand="0" w:oddHBand="0" w:evenHBand="0" w:firstRowFirstColumn="0" w:firstRowLastColumn="0" w:lastRowFirstColumn="0" w:lastRowLastColumn="0"/>
+              <w:rPr>
+                <w:color w:val="000000" w:themeColor="text1"/>
+                <w:sz w:val="20"/>
+                <w:szCs w:val="20"/>
+              </w:rPr>
+            </w:pPr>
+            <w:r>
+              <w:rPr>
+                <w:color w:val="000000" w:themeColor="text1"/>
+                <w:sz w:val="20"/>
+                <w:szCs w:val="20"/>
+              </w:rPr>
+              <w:t>Users must be able to easily contact their Doctor</w:t>
+            </w:r>
+          </w:p>
+        </w:tc>
+      </w:tr>
+      <w:tr>
+        <w:trPr>
+          <w:cnfStyle w:val="000000100000" w:firstRow="0" w:lastRow="0" w:firstColumn="0" w:lastColumn="0" w:oddVBand="0" w:evenVBand="0" w:oddHBand="1" w:evenHBand="0" w:firstRowFirstColumn="0" w:firstRowLastColumn="0" w:lastRowFirstColumn="0" w:lastRowLastColumn="0"/>
+        </w:trPr>
+        <w:tc>
+          <w:tcPr>
+            <w:cnfStyle w:val="001000000000" w:firstRow="0" w:lastRow="0" w:firstColumn="1" w:lastColumn="0" w:oddVBand="0" w:evenVBand="0" w:oddHBand="0" w:evenHBand="0" w:firstRowFirstColumn="0" w:firstRowLastColumn="0" w:lastRowFirstColumn="0" w:lastRowLastColumn="0"/>
+            <w:tcW w:w="1524" w:type="dxa"/>
+          </w:tcPr>
+          <w:p>
+            <w:pPr>
+              <w:rPr>
+                <w:b w:val="0"/>
+                <w:color w:val="000000" w:themeColor="text1"/>
+              </w:rPr>
+            </w:pPr>
+            <w:r>
+              <w:rPr>
+                <w:b w:val="0"/>
+                <w:color w:val="000000" w:themeColor="text1"/>
+              </w:rPr>
+              <w:t>F</w:t>
+            </w:r>
+            <w:r>
+              <w:rPr>
+                <w:b w:val="0"/>
+                <w:color w:val="000000" w:themeColor="text1"/>
+              </w:rPr>
+              <w:t>REQ006</w:t>
+            </w:r>
+          </w:p>
+        </w:tc>
+        <w:tc>
+          <w:tcPr>
+            <w:tcW w:w="7492" w:type="dxa"/>
+          </w:tcPr>
+          <w:p>
+            <w:pPr>
+              <w:cnfStyle w:val="000000100000" w:firstRow="0" w:lastRow="0" w:firstColumn="0" w:lastColumn="0" w:oddVBand="0" w:evenVBand="0" w:oddHBand="1" w:evenHBand="0" w:firstRowFirstColumn="0" w:firstRowLastColumn="0" w:lastRowFirstColumn="0" w:lastRowLastColumn="0"/>
+              <w:rPr>
+                <w:color w:val="000000" w:themeColor="text1"/>
+                <w:sz w:val="20"/>
+                <w:szCs w:val="20"/>
+              </w:rPr>
+            </w:pPr>
+            <w:r>
+              <w:rPr>
+                <w:color w:val="000000" w:themeColor="text1"/>
+                <w:sz w:val="20"/>
+                <w:szCs w:val="20"/>
+              </w:rPr>
+              <w:t>Users must be able to perform a test on a mobile and an IoT device</w:t>
+            </w:r>
+          </w:p>
+        </w:tc>
+      </w:tr>
+      <w:tr>
+        <w:tc>
+          <w:tcPr>
+            <w:cnfStyle w:val="001000000000" w:firstRow="0" w:lastRow="0" w:firstColumn="1" w:lastColumn="0" w:oddVBand="0" w:evenVBand="0" w:oddHBand="0" w:evenHBand="0" w:firstRowFirstColumn="0" w:firstRowLastColumn="0" w:lastRowFirstColumn="0" w:lastRowLastColumn="0"/>
+            <w:tcW w:w="1524" w:type="dxa"/>
+          </w:tcPr>
+          <w:p>
+            <w:pPr>
+              <w:rPr>
+                <w:b w:val="0"/>
+                <w:color w:val="000000" w:themeColor="text1"/>
+              </w:rPr>
+            </w:pPr>
+            <w:r>
+              <w:rPr>
+                <w:b w:val="0"/>
+                <w:color w:val="000000" w:themeColor="text1"/>
+              </w:rPr>
+              <w:t>F</w:t>
+            </w:r>
+            <w:r>
+              <w:rPr>
+                <w:b w:val="0"/>
+                <w:color w:val="000000" w:themeColor="text1"/>
+              </w:rPr>
+              <w:t>REQ007</w:t>
+            </w:r>
+          </w:p>
+        </w:tc>
+        <w:tc>
+          <w:tcPr>
+            <w:tcW w:w="7492" w:type="dxa"/>
+          </w:tcPr>
+          <w:p>
+            <w:pPr>
+              <w:cnfStyle w:val="000000000000" w:firstRow="0" w:lastRow="0" w:firstColumn="0" w:lastColumn="0" w:oddVBand="0" w:evenVBand="0" w:oddHBand="0" w:evenHBand="0" w:firstRowFirstColumn="0" w:firstRowLastColumn="0" w:lastRowFirstColumn="0" w:lastRowLastColumn="0"/>
+              <w:rPr>
+                <w:color w:val="000000" w:themeColor="text1"/>
+                <w:sz w:val="20"/>
+                <w:szCs w:val="20"/>
+              </w:rPr>
+            </w:pPr>
+            <w:r>
+              <w:rPr>
+                <w:color w:val="000000" w:themeColor="text1"/>
+                <w:sz w:val="20"/>
+                <w:szCs w:val="20"/>
+              </w:rPr>
+              <w:t>Users must be able to delete their accounts</w:t>
+            </w:r>
+            <w:r>
+              <w:rPr>
+                <w:color w:val="000000" w:themeColor="text1"/>
+                <w:sz w:val="20"/>
+                <w:szCs w:val="20"/>
+              </w:rPr>
+              <w:t xml:space="preserve"> and remove all their data from the Database</w:t>
+            </w:r>
+          </w:p>
+        </w:tc>
+      </w:tr>
+      <w:tr>
+        <w:trPr>
+          <w:cnfStyle w:val="000000100000" w:firstRow="0" w:lastRow="0" w:firstColumn="0" w:lastColumn="0" w:oddVBand="0" w:evenVBand="0" w:oddHBand="1" w:evenHBand="0" w:firstRowFirstColumn="0" w:firstRowLastColumn="0" w:lastRowFirstColumn="0" w:lastRowLastColumn="0"/>
+        </w:trPr>
+        <w:tc>
+          <w:tcPr>
+            <w:cnfStyle w:val="001000000000" w:firstRow="0" w:lastRow="0" w:firstColumn="1" w:lastColumn="0" w:oddVBand="0" w:evenVBand="0" w:oddHBand="0" w:evenHBand="0" w:firstRowFirstColumn="0" w:firstRowLastColumn="0" w:lastRowFirstColumn="0" w:lastRowLastColumn="0"/>
+            <w:tcW w:w="1524" w:type="dxa"/>
+          </w:tcPr>
+          <w:p>
+            <w:pPr>
+              <w:rPr>
+                <w:b w:val="0"/>
+                <w:color w:val="000000" w:themeColor="text1"/>
+              </w:rPr>
+            </w:pPr>
+            <w:r>
+              <w:rPr>
+                <w:b w:val="0"/>
+                <w:color w:val="000000" w:themeColor="text1"/>
+              </w:rPr>
+              <w:t>F</w:t>
+            </w:r>
+            <w:r>
+              <w:rPr>
+                <w:b w:val="0"/>
+                <w:color w:val="000000" w:themeColor="text1"/>
+              </w:rPr>
+              <w:t>REQ008</w:t>
+            </w:r>
+          </w:p>
+        </w:tc>
+        <w:tc>
+          <w:tcPr>
+            <w:tcW w:w="7492" w:type="dxa"/>
+          </w:tcPr>
+          <w:p>
+            <w:pPr>
+              <w:cnfStyle w:val="000000100000" w:firstRow="0" w:lastRow="0" w:firstColumn="0" w:lastColumn="0" w:oddVBand="0" w:evenVBand="0" w:oddHBand="1" w:evenHBand="0" w:firstRowFirstColumn="0" w:firstRowLastColumn="0" w:lastRowFirstColumn="0" w:lastRowLastColumn="0"/>
+              <w:rPr>
+                <w:color w:val="000000" w:themeColor="text1"/>
+                <w:sz w:val="20"/>
+                <w:szCs w:val="20"/>
+              </w:rPr>
+            </w:pPr>
+            <w:r>
+              <w:rPr>
+                <w:color w:val="000000" w:themeColor="text1"/>
+                <w:sz w:val="20"/>
+                <w:szCs w:val="20"/>
+              </w:rPr>
+              <w:t>The user must have an option to enter in readings manually that cannot be taken off a phone or IoT device</w:t>
+            </w:r>
+          </w:p>
+        </w:tc>
+      </w:tr>
+      <w:tr>
+        <w:tc>
+          <w:tcPr>
+            <w:cnfStyle w:val="001000000000" w:firstRow="0" w:lastRow="0" w:firstColumn="1" w:lastColumn="0" w:oddVBand="0" w:evenVBand="0" w:oddHBand="0" w:evenHBand="0" w:firstRowFirstColumn="0" w:firstRowLastColumn="0" w:lastRowFirstColumn="0" w:lastRowLastColumn="0"/>
+            <w:tcW w:w="1524" w:type="dxa"/>
+          </w:tcPr>
+          <w:p>
+            <w:pPr>
+              <w:rPr>
+                <w:b w:val="0"/>
+                <w:color w:val="000000" w:themeColor="text1"/>
+              </w:rPr>
+            </w:pPr>
+            <w:r>
+              <w:rPr>
+                <w:b w:val="0"/>
+                <w:color w:val="000000" w:themeColor="text1"/>
+              </w:rPr>
+              <w:t>FREQ009</w:t>
+            </w:r>
+          </w:p>
+        </w:tc>
+        <w:tc>
+          <w:tcPr>
+            <w:tcW w:w="7492" w:type="dxa"/>
+          </w:tcPr>
+          <w:p>
+            <w:pPr>
+              <w:cnfStyle w:val="000000000000" w:firstRow="0" w:lastRow="0" w:firstColumn="0" w:lastColumn="0" w:oddVBand="0" w:evenVBand="0" w:oddHBand="0" w:evenHBand="0" w:firstRowFirstColumn="0" w:firstRowLastColumn="0" w:lastRowFirstColumn="0" w:lastRowLastColumn="0"/>
+              <w:rPr>
+                <w:color w:val="000000" w:themeColor="text1"/>
+                <w:sz w:val="20"/>
+                <w:szCs w:val="20"/>
+              </w:rPr>
+            </w:pPr>
+            <w:r>
+              <w:rPr>
+                <w:color w:val="000000" w:themeColor="text1"/>
+                <w:sz w:val="20"/>
+                <w:szCs w:val="20"/>
+              </w:rPr>
+              <w:t>Users must be able to contact support</w:t>
+            </w:r>
+          </w:p>
+        </w:tc>
+      </w:tr>
+      <w:tr>
+        <w:trPr>
+          <w:cnfStyle w:val="000000100000" w:firstRow="0" w:lastRow="0" w:firstColumn="0" w:lastColumn="0" w:oddVBand="0" w:evenVBand="0" w:oddHBand="1" w:evenHBand="0" w:firstRowFirstColumn="0" w:firstRowLastColumn="0" w:lastRowFirstColumn="0" w:lastRowLastColumn="0"/>
+        </w:trPr>
+        <w:tc>
+          <w:tcPr>
+            <w:cnfStyle w:val="001000000000" w:firstRow="0" w:lastRow="0" w:firstColumn="1" w:lastColumn="0" w:oddVBand="0" w:evenVBand="0" w:oddHBand="0" w:evenHBand="0" w:firstRowFirstColumn="0" w:firstRowLastColumn="0" w:lastRowFirstColumn="0" w:lastRowLastColumn="0"/>
+            <w:tcW w:w="1524" w:type="dxa"/>
+          </w:tcPr>
+          <w:p>
+            <w:pPr>
+              <w:rPr>
+                <w:b w:val="0"/>
+                <w:color w:val="000000" w:themeColor="text1"/>
+              </w:rPr>
+            </w:pPr>
+            <w:r>
+              <w:rPr>
+                <w:b w:val="0"/>
+                <w:color w:val="000000" w:themeColor="text1"/>
+              </w:rPr>
+              <w:t>FREQ0</w:t>
+            </w:r>
+            <w:r>
+              <w:rPr>
+                <w:b w:val="0"/>
+                <w:color w:val="000000" w:themeColor="text1"/>
+              </w:rPr>
+              <w:t>10</w:t>
+            </w:r>
+          </w:p>
+        </w:tc>
+        <w:tc>
+          <w:tcPr>
+            <w:tcW w:w="7492" w:type="dxa"/>
+          </w:tcPr>
+          <w:p>
+            <w:pPr>
+              <w:cnfStyle w:val="000000100000" w:firstRow="0" w:lastRow="0" w:firstColumn="0" w:lastColumn="0" w:oddVBand="0" w:evenVBand="0" w:oddHBand="1" w:evenHBand="0" w:firstRowFirstColumn="0" w:firstRowLastColumn="0" w:lastRowFirstColumn="0" w:lastRowLastColumn="0"/>
+              <w:rPr>
+                <w:color w:val="000000" w:themeColor="text1"/>
+                <w:sz w:val="20"/>
+                <w:szCs w:val="20"/>
+              </w:rPr>
+            </w:pPr>
+            <w:r>
+              <w:rPr>
+                <w:color w:val="000000" w:themeColor="text1"/>
+                <w:sz w:val="20"/>
+                <w:szCs w:val="20"/>
+              </w:rPr>
+              <w:t>Users must have a way of displaying readings in graphical format for review</w:t>
+            </w:r>
+          </w:p>
+        </w:tc>
+      </w:tr>
+      <w:tr>
+        <w:tc>
+          <w:tcPr>
+            <w:cnfStyle w:val="001000000000" w:firstRow="0" w:lastRow="0" w:firstColumn="1" w:lastColumn="0" w:oddVBand="0" w:evenVBand="0" w:oddHBand="0" w:evenHBand="0" w:firstRowFirstColumn="0" w:firstRowLastColumn="0" w:lastRowFirstColumn="0" w:lastRowLastColumn="0"/>
+            <w:tcW w:w="1524" w:type="dxa"/>
+          </w:tcPr>
+          <w:p>
+            <w:pPr>
+              <w:rPr>
+                <w:b w:val="0"/>
+                <w:color w:val="000000" w:themeColor="text1"/>
+              </w:rPr>
+            </w:pPr>
+            <w:r>
+              <w:rPr>
+                <w:b w:val="0"/>
+                <w:color w:val="000000" w:themeColor="text1"/>
+              </w:rPr>
+              <w:t>FREQ011</w:t>
+            </w:r>
+          </w:p>
+        </w:tc>
+        <w:tc>
+          <w:tcPr>
+            <w:tcW w:w="7492" w:type="dxa"/>
+          </w:tcPr>
+          <w:p>
+            <w:pPr>
+              <w:cnfStyle w:val="000000000000" w:firstRow="0" w:lastRow="0" w:firstColumn="0" w:lastColumn="0" w:oddVBand="0" w:evenVBand="0" w:oddHBand="0" w:evenHBand="0" w:firstRowFirstColumn="0" w:firstRowLastColumn="0" w:lastRowFirstColumn="0" w:lastRowLastColumn="0"/>
+              <w:rPr>
+                <w:color w:val="000000" w:themeColor="text1"/>
+                <w:sz w:val="20"/>
+                <w:szCs w:val="20"/>
+              </w:rPr>
+            </w:pPr>
+            <w:r>
+              <w:rPr>
+                <w:color w:val="000000" w:themeColor="text1"/>
+                <w:sz w:val="20"/>
+                <w:szCs w:val="20"/>
+              </w:rPr>
+              <w:t xml:space="preserve">Users must be able to receive advice form all medical professionals based on their </w:t>
+            </w:r>
+            <w:r>
+              <w:rPr>
+                <w:color w:val="000000" w:themeColor="text1"/>
+                <w:sz w:val="20"/>
+                <w:szCs w:val="20"/>
+              </w:rPr>
+              <w:t>conditions</w:t>
+            </w:r>
+          </w:p>
+        </w:tc>
+      </w:tr>
+      <w:tr>
+        <w:trPr>
+          <w:cnfStyle w:val="000000100000" w:firstRow="0" w:lastRow="0" w:firstColumn="0" w:lastColumn="0" w:oddVBand="0" w:evenVBand="0" w:oddHBand="1" w:evenHBand="0" w:firstRowFirstColumn="0" w:firstRowLastColumn="0" w:lastRowFirstColumn="0" w:lastRowLastColumn="0"/>
+        </w:trPr>
+        <w:tc>
+          <w:tcPr>
+            <w:cnfStyle w:val="001000000000" w:firstRow="0" w:lastRow="0" w:firstColumn="1" w:lastColumn="0" w:oddVBand="0" w:evenVBand="0" w:oddHBand="0" w:evenHBand="0" w:firstRowFirstColumn="0" w:firstRowLastColumn="0" w:lastRowFirstColumn="0" w:lastRowLastColumn="0"/>
+            <w:tcW w:w="1524" w:type="dxa"/>
+          </w:tcPr>
+          <w:p>
+            <w:pPr>
+              <w:rPr>
+                <w:b w:val="0"/>
+                <w:color w:val="000000" w:themeColor="text1"/>
+              </w:rPr>
+            </w:pPr>
+            <w:r>
+              <w:rPr>
+                <w:b w:val="0"/>
+                <w:color w:val="000000" w:themeColor="text1"/>
+              </w:rPr>
+              <w:t>FREQ012</w:t>
+            </w:r>
+          </w:p>
+        </w:tc>
+        <w:tc>
+          <w:tcPr>
+            <w:tcW w:w="7492" w:type="dxa"/>
+          </w:tcPr>
+          <w:p>
+            <w:pPr>
+              <w:cnfStyle w:val="000000100000" w:firstRow="0" w:lastRow="0" w:firstColumn="0" w:lastColumn="0" w:oddVBand="0" w:evenVBand="0" w:oddHBand="1" w:evenHBand="0" w:firstRowFirstColumn="0" w:firstRowLastColumn="0" w:lastRowFirstColumn="0" w:lastRowLastColumn="0"/>
+              <w:rPr>
+                <w:color w:val="000000" w:themeColor="text1"/>
+                <w:sz w:val="20"/>
+                <w:szCs w:val="20"/>
+              </w:rPr>
+            </w:pPr>
+          </w:p>
+        </w:tc>
+      </w:tr>
+      <w:tr>
+        <w:tc>
+          <w:tcPr>
+            <w:cnfStyle w:val="001000000000" w:firstRow="0" w:lastRow="0" w:firstColumn="1" w:lastColumn="0" w:oddVBand="0" w:evenVBand="0" w:oddHBand="0" w:evenHBand="0" w:firstRowFirstColumn="0" w:firstRowLastColumn="0" w:lastRowFirstColumn="0" w:lastRowLastColumn="0"/>
+            <w:tcW w:w="9016" w:type="dxa"/>
+            <w:gridSpan w:val="2"/>
+          </w:tcPr>
+          <w:p>
+            <w:pPr>
+              <w:rPr>
+                <w:b w:val="0"/>
+                <w:bCs w:val="0"/>
+                <w:color w:val="000000" w:themeColor="text1"/>
+              </w:rPr>
+            </w:pPr>
+            <w:r>
+              <w:rPr>
+                <w:color w:val="000000" w:themeColor="text1"/>
+              </w:rPr>
+              <w:t>Non-Functional Requirements</w:t>
+            </w:r>
+          </w:p>
+        </w:tc>
+      </w:tr>
+      <w:tr>
+        <w:trPr>
+          <w:cnfStyle w:val="000000100000" w:firstRow="0" w:lastRow="0" w:firstColumn="0" w:lastColumn="0" w:oddVBand="0" w:evenVBand="0" w:oddHBand="1" w:evenHBand="0" w:firstRowFirstColumn="0" w:firstRowLastColumn="0" w:lastRowFirstColumn="0" w:lastRowLastColumn="0"/>
+        </w:trPr>
+        <w:tc>
+          <w:tcPr>
+            <w:cnfStyle w:val="001000000000" w:firstRow="0" w:lastRow="0" w:firstColumn="1" w:lastColumn="0" w:oddVBand="0" w:evenVBand="0" w:oddHBand="0" w:evenHBand="0" w:firstRowFirstColumn="0" w:firstRowLastColumn="0" w:lastRowFirstColumn="0" w:lastRowLastColumn="0"/>
+            <w:tcW w:w="1524" w:type="dxa"/>
+          </w:tcPr>
+          <w:p>
+            <w:pPr>
+              <w:rPr>
+                <w:rStyle w:val="normaltextrun"/>
+                <w:rFonts w:eastAsiaTheme="majorEastAsia" w:cs="Arial"/>
+                <w:b w:val="0"/>
+                <w:bCs w:val="0"/>
+              </w:rPr>
+            </w:pPr>
+            <w:r>
+              <w:rPr>
+                <w:color w:val="000000" w:themeColor="text1"/>
+              </w:rPr>
+              <w:t>N</w:t>
+            </w:r>
+            <w:r>
+              <w:rPr>
+                <w:color w:val="000000" w:themeColor="text1"/>
+              </w:rPr>
+              <w:t>FREQ ID</w:t>
+            </w:r>
+          </w:p>
+        </w:tc>
+        <w:tc>
+          <w:tcPr>
+            <w:tcW w:w="7492" w:type="dxa"/>
+          </w:tcPr>
+          <w:p>
+            <w:pPr>
+              <w:cnfStyle w:val="000000100000" w:firstRow="0" w:lastRow="0" w:firstColumn="0" w:lastColumn="0" w:oddVBand="0" w:evenVBand="0" w:oddHBand="1" w:evenHBand="0" w:firstRowFirstColumn="0" w:firstRowLastColumn="0" w:lastRowFirstColumn="0" w:lastRowLastColumn="0"/>
+              <w:rPr>
+                <w:sz w:val="20"/>
+                <w:szCs w:val="20"/>
+              </w:rPr>
+            </w:pPr>
+            <w:r>
+              <w:rPr>
+                <w:color w:val="000000" w:themeColor="text1"/>
+              </w:rPr>
+              <w:t>Requirement</w:t>
+            </w:r>
+          </w:p>
+        </w:tc>
+      </w:tr>
+      <w:tr>
+        <w:tc>
+          <w:tcPr>
+            <w:cnfStyle w:val="001000000000" w:firstRow="0" w:lastRow="0" w:firstColumn="1" w:lastColumn="0" w:oddVBand="0" w:evenVBand="0" w:oddHBand="0" w:evenHBand="0" w:firstRowFirstColumn="0" w:firstRowLastColumn="0" w:lastRowFirstColumn="0" w:lastRowLastColumn="0"/>
+            <w:tcW w:w="1524" w:type="dxa"/>
+          </w:tcPr>
+          <w:p>
+            <w:pPr>
+              <w:rPr>
+                <w:color w:val="000000" w:themeColor="text1"/>
+              </w:rPr>
+            </w:pPr>
+            <w:r>
+              <w:rPr>
+                <w:rStyle w:val="normaltextrun"/>
+                <w:rFonts w:eastAsiaTheme="majorEastAsia" w:cs="Arial"/>
+                <w:b w:val="0"/>
+                <w:bCs w:val="0"/>
+              </w:rPr>
+              <w:t>NFREQ001</w:t>
+            </w:r>
+            <w:r>
+              <w:rPr>
+                <w:rStyle w:val="eop"/>
+                <w:rFonts w:cs="Arial"/>
+                <w:b w:val="0"/>
+                <w:bCs w:val="0"/>
+              </w:rPr>
+              <w:t> </w:t>
+            </w:r>
+          </w:p>
+        </w:tc>
+        <w:tc>
+          <w:tcPr>
+            <w:tcW w:w="7492" w:type="dxa"/>
+          </w:tcPr>
+          <w:p>
+            <w:pPr>
+              <w:cnfStyle w:val="000000000000" w:firstRow="0" w:lastRow="0" w:firstColumn="0" w:lastColumn="0" w:oddVBand="0" w:evenVBand="0" w:oddHBand="0" w:evenHBand="0" w:firstRowFirstColumn="0" w:firstRowLastColumn="0" w:lastRowFirstColumn="0" w:lastRowLastColumn="0"/>
+              <w:rPr>
+                <w:color w:val="000000" w:themeColor="text1"/>
+                <w:sz w:val="20"/>
+                <w:szCs w:val="20"/>
+              </w:rPr>
+            </w:pPr>
+            <w:r>
+              <w:rPr>
+                <w:sz w:val="20"/>
+                <w:szCs w:val="20"/>
+              </w:rPr>
+              <w:t>This application will be responsive, and users will therefore be able to operate it with ease on multiple types of devices including mobiles, tablets and computers.</w:t>
+            </w:r>
+          </w:p>
+        </w:tc>
+      </w:tr>
+      <w:tr>
+        <w:trPr>
+          <w:cnfStyle w:val="000000100000" w:firstRow="0" w:lastRow="0" w:firstColumn="0" w:lastColumn="0" w:oddVBand="0" w:evenVBand="0" w:oddHBand="1" w:evenHBand="0" w:firstRowFirstColumn="0" w:firstRowLastColumn="0" w:lastRowFirstColumn="0" w:lastRowLastColumn="0"/>
+        </w:trPr>
+        <w:tc>
+          <w:tcPr>
+            <w:cnfStyle w:val="001000000000" w:firstRow="0" w:lastRow="0" w:firstColumn="1" w:lastColumn="0" w:oddVBand="0" w:evenVBand="0" w:oddHBand="0" w:evenHBand="0" w:firstRowFirstColumn="0" w:firstRowLastColumn="0" w:lastRowFirstColumn="0" w:lastRowLastColumn="0"/>
+            <w:tcW w:w="1524" w:type="dxa"/>
+          </w:tcPr>
+          <w:p>
+            <w:pPr>
+              <w:rPr>
+                <w:color w:val="000000" w:themeColor="text1"/>
+              </w:rPr>
+            </w:pPr>
+            <w:r>
+              <w:rPr>
+                <w:rStyle w:val="normaltextrun"/>
+                <w:rFonts w:eastAsiaTheme="majorEastAsia" w:cs="Arial"/>
+                <w:b w:val="0"/>
+                <w:bCs w:val="0"/>
+              </w:rPr>
+              <w:t>NFREQ002</w:t>
+            </w:r>
+            <w:r>
+              <w:rPr>
+                <w:rStyle w:val="eop"/>
+                <w:rFonts w:cs="Arial"/>
+                <w:b w:val="0"/>
+                <w:bCs w:val="0"/>
+              </w:rPr>
+              <w:t> </w:t>
+            </w:r>
+          </w:p>
+        </w:tc>
+        <w:tc>
+          <w:tcPr>
+            <w:tcW w:w="7492" w:type="dxa"/>
+          </w:tcPr>
+          <w:p>
+            <w:pPr>
+              <w:cnfStyle w:val="000000100000" w:firstRow="0" w:lastRow="0" w:firstColumn="0" w:lastColumn="0" w:oddVBand="0" w:evenVBand="0" w:oddHBand="1" w:evenHBand="0" w:firstRowFirstColumn="0" w:firstRowLastColumn="0" w:lastRowFirstColumn="0" w:lastRowLastColumn="0"/>
+              <w:rPr>
+                <w:color w:val="000000" w:themeColor="text1"/>
+                <w:sz w:val="20"/>
+                <w:szCs w:val="20"/>
+              </w:rPr>
+            </w:pPr>
+            <w:r>
+              <w:rPr>
+                <w:sz w:val="20"/>
+                <w:szCs w:val="20"/>
+              </w:rPr>
+              <w:t>This application will be reliable, this will allow users to operate it with a high degree of trust, knowing that it will work as they expect it to.</w:t>
+            </w:r>
+          </w:p>
+        </w:tc>
+      </w:tr>
+      <w:tr>
+        <w:tc>
+          <w:tcPr>
+            <w:cnfStyle w:val="001000000000" w:firstRow="0" w:lastRow="0" w:firstColumn="1" w:lastColumn="0" w:oddVBand="0" w:evenVBand="0" w:oddHBand="0" w:evenHBand="0" w:firstRowFirstColumn="0" w:firstRowLastColumn="0" w:lastRowFirstColumn="0" w:lastRowLastColumn="0"/>
+            <w:tcW w:w="1524" w:type="dxa"/>
+          </w:tcPr>
+          <w:p>
+            <w:pPr>
+              <w:rPr>
+                <w:color w:val="000000" w:themeColor="text1"/>
+              </w:rPr>
+            </w:pPr>
+            <w:r>
+              <w:rPr>
+                <w:rStyle w:val="normaltextrun"/>
+                <w:rFonts w:eastAsiaTheme="majorEastAsia" w:cs="Arial"/>
+                <w:b w:val="0"/>
+                <w:bCs w:val="0"/>
+              </w:rPr>
+              <w:t>NFREQ003</w:t>
+            </w:r>
+            <w:r>
+              <w:rPr>
+                <w:rStyle w:val="eop"/>
+                <w:rFonts w:cs="Arial"/>
+                <w:b w:val="0"/>
+                <w:bCs w:val="0"/>
+              </w:rPr>
+              <w:t> </w:t>
+            </w:r>
+          </w:p>
+        </w:tc>
+        <w:tc>
+          <w:tcPr>
+            <w:tcW w:w="7492" w:type="dxa"/>
+          </w:tcPr>
+          <w:p>
+            <w:pPr>
+              <w:cnfStyle w:val="000000000000" w:firstRow="0" w:lastRow="0" w:firstColumn="0" w:lastColumn="0" w:oddVBand="0" w:evenVBand="0" w:oddHBand="0" w:evenHBand="0" w:firstRowFirstColumn="0" w:firstRowLastColumn="0" w:lastRowFirstColumn="0" w:lastRowLastColumn="0"/>
+              <w:rPr>
+                <w:color w:val="000000" w:themeColor="text1"/>
+                <w:sz w:val="20"/>
+                <w:szCs w:val="20"/>
+              </w:rPr>
+            </w:pPr>
+            <w:r>
+              <w:rPr>
+                <w:sz w:val="20"/>
+                <w:szCs w:val="20"/>
+              </w:rPr>
+              <w:t>This application will be scalable as it will accommodate heavier loads and large number of users</w:t>
+            </w:r>
+          </w:p>
+        </w:tc>
+      </w:tr>
+      <w:tr>
+        <w:trPr>
+          <w:cnfStyle w:val="000000100000" w:firstRow="0" w:lastRow="0" w:firstColumn="0" w:lastColumn="0" w:oddVBand="0" w:evenVBand="0" w:oddHBand="1" w:evenHBand="0" w:firstRowFirstColumn="0" w:firstRowLastColumn="0" w:lastRowFirstColumn="0" w:lastRowLastColumn="0"/>
+        </w:trPr>
+        <w:tc>
+          <w:tcPr>
+            <w:cnfStyle w:val="001000000000" w:firstRow="0" w:lastRow="0" w:firstColumn="1" w:lastColumn="0" w:oddVBand="0" w:evenVBand="0" w:oddHBand="0" w:evenHBand="0" w:firstRowFirstColumn="0" w:firstRowLastColumn="0" w:lastRowFirstColumn="0" w:lastRowLastColumn="0"/>
+            <w:tcW w:w="1524" w:type="dxa"/>
+          </w:tcPr>
+          <w:p>
+            <w:pPr>
+              <w:rPr>
+                <w:color w:val="000000" w:themeColor="text1"/>
+              </w:rPr>
+            </w:pPr>
+            <w:r>
+              <w:rPr>
+                <w:rStyle w:val="normaltextrun"/>
+                <w:rFonts w:eastAsiaTheme="majorEastAsia" w:cs="Arial"/>
+                <w:b w:val="0"/>
+                <w:bCs w:val="0"/>
+              </w:rPr>
+              <w:t>NFREQ004</w:t>
+            </w:r>
+            <w:r>
+              <w:rPr>
+                <w:rStyle w:val="eop"/>
+                <w:rFonts w:cs="Arial"/>
+                <w:b w:val="0"/>
+                <w:bCs w:val="0"/>
+              </w:rPr>
+              <w:t> </w:t>
+            </w:r>
+          </w:p>
+        </w:tc>
+        <w:tc>
+          <w:tcPr>
+            <w:tcW w:w="7492" w:type="dxa"/>
+          </w:tcPr>
+          <w:p>
+            <w:pPr>
+              <w:cnfStyle w:val="000000100000" w:firstRow="0" w:lastRow="0" w:firstColumn="0" w:lastColumn="0" w:oddVBand="0" w:evenVBand="0" w:oddHBand="1" w:evenHBand="0" w:firstRowFirstColumn="0" w:firstRowLastColumn="0" w:lastRowFirstColumn="0" w:lastRowLastColumn="0"/>
+              <w:rPr>
+                <w:color w:val="000000" w:themeColor="text1"/>
+                <w:sz w:val="20"/>
+                <w:szCs w:val="20"/>
+              </w:rPr>
+            </w:pPr>
+            <w:r>
+              <w:rPr>
+                <w:sz w:val="20"/>
+                <w:szCs w:val="20"/>
+              </w:rPr>
+              <w:t>This application will be maintainable by</w:t>
+            </w:r>
+            <w:r>
+              <w:rPr>
+                <w:sz w:val="20"/>
+                <w:szCs w:val="20"/>
+              </w:rPr>
+              <w:t xml:space="preserve"> </w:t>
+            </w:r>
+            <w:r>
+              <w:rPr>
+                <w:sz w:val="20"/>
+                <w:szCs w:val="20"/>
+              </w:rPr>
+              <w:t>the developers, and any other teams that work on it due to its thorough documentation.</w:t>
+            </w:r>
+          </w:p>
+        </w:tc>
+      </w:tr>
+      <w:tr>
+        <w:tc>
+          <w:tcPr>
+            <w:cnfStyle w:val="001000000000" w:firstRow="0" w:lastRow="0" w:firstColumn="1" w:lastColumn="0" w:oddVBand="0" w:evenVBand="0" w:oddHBand="0" w:evenHBand="0" w:firstRowFirstColumn="0" w:firstRowLastColumn="0" w:lastRowFirstColumn="0" w:lastRowLastColumn="0"/>
+            <w:tcW w:w="1524" w:type="dxa"/>
+          </w:tcPr>
+          <w:p>
+            <w:pPr>
+              <w:rPr>
+                <w:color w:val="000000" w:themeColor="text1"/>
+              </w:rPr>
+            </w:pPr>
+            <w:r>
+              <w:rPr>
+                <w:rStyle w:val="normaltextrun"/>
+                <w:rFonts w:eastAsiaTheme="majorEastAsia" w:cs="Arial"/>
+                <w:b w:val="0"/>
+                <w:bCs w:val="0"/>
+              </w:rPr>
+              <w:t>NFREQ005</w:t>
+            </w:r>
+            <w:r>
+              <w:rPr>
+                <w:rStyle w:val="eop"/>
+                <w:rFonts w:cs="Arial"/>
+                <w:b w:val="0"/>
+                <w:bCs w:val="0"/>
+              </w:rPr>
+              <w:t> </w:t>
+            </w:r>
+          </w:p>
+        </w:tc>
+        <w:tc>
+          <w:tcPr>
+            <w:tcW w:w="7492" w:type="dxa"/>
+          </w:tcPr>
+          <w:p>
+            <w:pPr>
+              <w:cnfStyle w:val="000000000000" w:firstRow="0" w:lastRow="0" w:firstColumn="0" w:lastColumn="0" w:oddVBand="0" w:evenVBand="0" w:oddHBand="0" w:evenHBand="0" w:firstRowFirstColumn="0" w:firstRowLastColumn="0" w:lastRowFirstColumn="0" w:lastRowLastColumn="0"/>
+              <w:rPr>
+                <w:color w:val="000000" w:themeColor="text1"/>
+                <w:sz w:val="20"/>
+                <w:szCs w:val="20"/>
+              </w:rPr>
+            </w:pPr>
+            <w:r>
+              <w:rPr>
+                <w:sz w:val="20"/>
+                <w:szCs w:val="20"/>
+              </w:rPr>
+              <w:t xml:space="preserve">This application will </w:t>
+            </w:r>
+            <w:r>
+              <w:rPr>
+                <w:sz w:val="20"/>
+                <w:szCs w:val="20"/>
+              </w:rPr>
+              <w:t xml:space="preserve">use </w:t>
+            </w:r>
+            <w:r>
+              <w:rPr>
+                <w:sz w:val="20"/>
+                <w:szCs w:val="20"/>
+              </w:rPr>
+              <w:t>secure</w:t>
+            </w:r>
+            <w:r>
+              <w:rPr>
+                <w:sz w:val="20"/>
+                <w:szCs w:val="20"/>
+              </w:rPr>
+              <w:t xml:space="preserve"> practices</w:t>
+            </w:r>
+            <w:r>
+              <w:rPr>
+                <w:sz w:val="20"/>
+                <w:szCs w:val="20"/>
+              </w:rPr>
+              <w:t xml:space="preserve">, as it will be fully compliant with the Data Protection Act, meaning we will store the data securely and for the correct amount of time. The team will comply with the General Data Protection Regulation.   </w:t>
+            </w:r>
+          </w:p>
+        </w:tc>
+      </w:tr>
+      <w:tr>
+        <w:trPr>
+          <w:cnfStyle w:val="000000100000" w:firstRow="0" w:lastRow="0" w:firstColumn="0" w:lastColumn="0" w:oddVBand="0" w:evenVBand="0" w:oddHBand="1" w:evenHBand="0" w:firstRowFirstColumn="0" w:firstRowLastColumn="0" w:lastRowFirstColumn="0" w:lastRowLastColumn="0"/>
+        </w:trPr>
+        <w:tc>
+          <w:tcPr>
+            <w:cnfStyle w:val="001000000000" w:firstRow="0" w:lastRow="0" w:firstColumn="1" w:lastColumn="0" w:oddVBand="0" w:evenVBand="0" w:oddHBand="0" w:evenHBand="0" w:firstRowFirstColumn="0" w:firstRowLastColumn="0" w:lastRowFirstColumn="0" w:lastRowLastColumn="0"/>
+            <w:tcW w:w="1524" w:type="dxa"/>
+          </w:tcPr>
+          <w:p>
+            <w:pPr>
+              <w:rPr>
+                <w:color w:val="000000" w:themeColor="text1"/>
+              </w:rPr>
+            </w:pPr>
+            <w:r>
+              <w:rPr>
+                <w:rStyle w:val="normaltextrun"/>
+                <w:rFonts w:eastAsiaTheme="majorEastAsia" w:cs="Arial"/>
+                <w:b w:val="0"/>
+                <w:bCs w:val="0"/>
+              </w:rPr>
+              <w:t>NFREQ006</w:t>
+            </w:r>
+          </w:p>
+        </w:tc>
+        <w:tc>
+          <w:tcPr>
+            <w:tcW w:w="7492" w:type="dxa"/>
+          </w:tcPr>
+          <w:p>
+            <w:pPr>
+              <w:cnfStyle w:val="000000100000" w:firstRow="0" w:lastRow="0" w:firstColumn="0" w:lastColumn="0" w:oddVBand="0" w:evenVBand="0" w:oddHBand="1" w:evenHBand="0" w:firstRowFirstColumn="0" w:firstRowLastColumn="0" w:lastRowFirstColumn="0" w:lastRowLastColumn="0"/>
+              <w:rPr>
+                <w:color w:val="000000" w:themeColor="text1"/>
+                <w:sz w:val="20"/>
+                <w:szCs w:val="20"/>
+              </w:rPr>
+            </w:pPr>
+            <w:r>
+              <w:rPr>
+                <w:sz w:val="20"/>
+                <w:szCs w:val="20"/>
+              </w:rPr>
+              <w:t>This application will be user-friendly and accessible where possible to allow for those with disabilities to use the application to its full potential.</w:t>
+            </w:r>
+          </w:p>
+        </w:tc>
+      </w:tr>
+    </w:tbl>
+    <w:p/>
+    <w:p>
+      <w:pPr>
+        <w:rPr>
+          <w:rFonts w:cs="Arial"/>
+          <w:color w:val="000000"/>
+          <w:sz w:val="20"/>
+          <w:szCs w:val="20"/>
+          <w:shd w:val="clear" w:color="auto" w:fill="FFFFFF"/>
+        </w:rPr>
+      </w:pPr>
+      <w:r>
+        <w:t xml:space="preserve">As well as Functional &amp; Non-Functional Requirements, </w:t>
+      </w:r>
+      <w:proofErr w:type="gramStart"/>
+      <w:r>
+        <w:t>Many</w:t>
+      </w:r>
+      <w:proofErr w:type="gramEnd"/>
+      <w:r>
+        <w:t xml:space="preserve"> rules, regulations and standards must be followed throughout the </w:t>
+      </w:r>
+      <w:r>
+        <w:t>development</w:t>
+      </w:r>
+      <w:r>
+        <w:t xml:space="preserve"> </w:t>
+      </w:r>
+      <w:r>
+        <w:t>process</w:t>
+      </w:r>
+      <w:r>
+        <w:t xml:space="preserve">. Some of these, </w:t>
+      </w:r>
+      <w:r>
+        <w:lastRenderedPageBreak/>
+        <w:t xml:space="preserve">have been set out by the I.E.E.E (Institute of Electrical and Electronics Engineers) or I.S.O (International Organisation for Standardisation). </w:t>
+      </w:r>
+      <w:r>
+        <w:t>There are</w:t>
+      </w:r>
+      <w:r>
+        <w:t xml:space="preserve"> plenty of </w:t>
+      </w:r>
+      <w:r>
+        <w:t xml:space="preserve">regulations set out by these organisations that the </w:t>
+      </w:r>
+      <w:r>
+        <w:t>project</w:t>
+      </w:r>
+      <w:r>
+        <w:t xml:space="preserve"> team will be following </w:t>
+      </w:r>
+      <w:r>
+        <w:t xml:space="preserve">these throughout </w:t>
+      </w:r>
+      <w:r>
+        <w:t xml:space="preserve">the </w:t>
+      </w:r>
+      <w:r>
+        <w:t>development phase</w:t>
+      </w:r>
+      <w:r>
+        <w:t>. (www.tutorialspoint.com, 2018)</w:t>
+      </w:r>
+    </w:p>
+    <w:p>
+      <w:r>
+        <w:t xml:space="preserve">There are two main Laws that the </w:t>
+      </w:r>
+      <w:r>
+        <w:t>developer</w:t>
+      </w:r>
+      <w:r>
+        <w:t xml:space="preserve"> will respect and avoid breaking at all costs the first one is the Computer Misuse Act. The develop</w:t>
+      </w:r>
+      <w:r>
+        <w:t>er has</w:t>
+      </w:r>
+      <w:r>
+        <w:t xml:space="preserve"> </w:t>
+      </w:r>
+      <w:r>
+        <w:t>set out</w:t>
+      </w:r>
+      <w:r>
+        <w:t xml:space="preserve"> strict rules as to what they </w:t>
+      </w:r>
+      <w:r>
+        <w:t>should be able to be done with the produced software</w:t>
+      </w:r>
+      <w:r>
+        <w:t xml:space="preserve"> and </w:t>
+      </w:r>
+      <w:r>
+        <w:t>is</w:t>
+      </w:r>
+      <w:r>
+        <w:t xml:space="preserve"> well informed of the risks of ‘hacking’ and leaving security issues within the code. These steps have been taken to ensure the team does not breach these laws</w:t>
+      </w:r>
+      <w:r>
+        <w:t>.</w:t>
+      </w:r>
+      <w:r>
+        <w:t xml:space="preserve"> </w:t>
+      </w:r>
+    </w:p>
+    <w:p>
+      <w:r>
+        <w:t xml:space="preserve">Just as the utmost care must be taken for the Computer Misuse Act. The same due attention must be taken for the Data Protection Act. This Law must be respected, and </w:t>
+      </w:r>
+      <w:r>
+        <w:t>user</w:t>
+      </w:r>
+      <w:r>
+        <w:t xml:space="preserve"> </w:t>
+      </w:r>
+      <w:r>
+        <w:t>data</w:t>
+      </w:r>
+      <w:r>
+        <w:t xml:space="preserve"> must not be delegated to any unauthorised personnel. The </w:t>
+      </w:r>
+      <w:r>
+        <w:t>developer</w:t>
+      </w:r>
+      <w:r>
+        <w:t xml:space="preserve"> will also develop the pro</w:t>
+      </w:r>
+      <w:r>
+        <w:t>ject</w:t>
+      </w:r>
+      <w:r>
+        <w:t xml:space="preserve"> with the utmost security to ensure that users will not have their data unlawfully distributed.  </w:t>
+      </w:r>
+    </w:p>
+    <w:p>
+      <w:pPr>
+        <w:pStyle w:val="Heading3"/>
+      </w:pPr>
+      <w:r>
+        <w:t>Further Analysis</w:t>
+      </w:r>
+    </w:p>
+    <w:p>
+      <w:r>
+        <w:t xml:space="preserve">Within the initial meeting between the developer and the </w:t>
+      </w:r>
+      <w:r>
+        <w:t xml:space="preserve">subject </w:t>
+      </w:r>
+      <w:r>
+        <w:t xml:space="preserve">specialist, the idea was put forward and discussed as to whether it was feasible or not. The </w:t>
+      </w:r>
+      <w:r>
+        <w:t>subject</w:t>
+      </w:r>
+      <w:r>
+        <w:t xml:space="preserve"> specialist agreed the project was feasible and thought and added insight into what would require the most work and what would require the least. This was highly beneficial to the developer as this gave valuable insight into the time scales for the developers Gantt Chart. </w:t>
+      </w:r>
+    </w:p>
+    <w:p>
+      <w:r>
+        <w:t xml:space="preserve">The Gantt Chart was a critical piece of documentation that was produced early on, this allowed the developer to show the </w:t>
+      </w:r>
+      <w:r>
+        <w:t>subject</w:t>
+      </w:r>
+      <w:r>
+        <w:t xml:space="preserve"> specialist an accurate timescale as to when different stages of Design, Development, Testing and Evaluation would be completed. This also allowed the developer to have a timetable to adhere to, giving accurate representations of when the developer was ahead of schedule and behind it (in this case the developer would be needing assistance and would consult the </w:t>
+      </w:r>
+      <w:r>
+        <w:t>subject</w:t>
+      </w:r>
+      <w:r>
+        <w:t xml:space="preserve"> specialist). </w:t>
+      </w:r>
+    </w:p>
+    <w:p>
+      <w:r>
+        <w:t xml:space="preserve">A review of the facilities at Abertay University had to be conducted to decide whether outside software needed to be </w:t>
+      </w:r>
+      <w:r>
+        <w:t>utilised</w:t>
+      </w:r>
+      <w:r>
+        <w:t xml:space="preserve">. This was not the case and Abertay University had all the necessary features required to develop the project. These were decided as A Website Application for the Medical Professionals to be able to monitor the patients. This will use technologies such as the LAMP (Linux Apache MySQL and </w:t>
+      </w:r>
+      <w:r>
+        <w:lastRenderedPageBreak/>
+        <w:t xml:space="preserve">PHP) stack, coupled with HTML (Hypertext Mark-up Language), JavaScript and CSS (Cascading Style Sheets). These were decided on as Abertay University has free to use servers which support these very well and the developer has a wealth of experience within these languages. Following this, Android Studio was selected to develop the Mobile Application; firstly as </w:t>
       </w:r>
       <w:r>
         <w:t xml:space="preserve">Android devices are some of the most commonly used devices in the world, also </w:t>
@@ -2987,10 +4409,163 @@
     </w:p>
     <w:p>
       <w:pPr>
+        <w:rPr>
+          <w:b/>
+          <w:bCs/>
+          <w:sz w:val="36"/>
+          <w:szCs w:val="36"/>
+        </w:rPr>
+      </w:pPr>
+    </w:p>
+    <w:p>
+      <w:pPr>
+        <w:rPr>
+          <w:b/>
+          <w:bCs/>
+          <w:sz w:val="36"/>
+          <w:szCs w:val="36"/>
+        </w:rPr>
+      </w:pPr>
+    </w:p>
+    <w:p>
+      <w:pPr>
+        <w:rPr>
+          <w:b/>
+          <w:bCs/>
+          <w:sz w:val="36"/>
+          <w:szCs w:val="36"/>
+        </w:rPr>
+      </w:pPr>
+    </w:p>
+    <w:p>
+      <w:pPr>
+        <w:rPr>
+          <w:b/>
+          <w:bCs/>
+          <w:sz w:val="36"/>
+          <w:szCs w:val="36"/>
+        </w:rPr>
+      </w:pPr>
+    </w:p>
+    <w:p>
+      <w:pPr>
+        <w:rPr>
+          <w:b/>
+          <w:bCs/>
+          <w:sz w:val="36"/>
+          <w:szCs w:val="36"/>
+        </w:rPr>
+      </w:pPr>
+    </w:p>
+    <w:p>
+      <w:pPr>
+        <w:rPr>
+          <w:b/>
+          <w:bCs/>
+          <w:sz w:val="36"/>
+          <w:szCs w:val="36"/>
+        </w:rPr>
+      </w:pPr>
+    </w:p>
+    <w:p>
+      <w:pPr>
+        <w:rPr>
+          <w:b/>
+          <w:bCs/>
+          <w:sz w:val="36"/>
+          <w:szCs w:val="36"/>
+        </w:rPr>
+      </w:pPr>
+    </w:p>
+    <w:p>
+      <w:pPr>
+        <w:rPr>
+          <w:b/>
+          <w:bCs/>
+          <w:sz w:val="36"/>
+          <w:szCs w:val="36"/>
+        </w:rPr>
+      </w:pPr>
+    </w:p>
+    <w:p>
+      <w:pPr>
+        <w:rPr>
+          <w:b/>
+          <w:bCs/>
+          <w:sz w:val="36"/>
+          <w:szCs w:val="36"/>
+        </w:rPr>
+      </w:pPr>
+    </w:p>
+    <w:p>
+      <w:pPr>
+        <w:rPr>
+          <w:b/>
+          <w:bCs/>
+          <w:sz w:val="36"/>
+          <w:szCs w:val="36"/>
+        </w:rPr>
+      </w:pPr>
+    </w:p>
+    <w:p>
+      <w:pPr>
+        <w:rPr>
+          <w:b/>
+          <w:bCs/>
+          <w:sz w:val="36"/>
+          <w:szCs w:val="36"/>
+        </w:rPr>
+      </w:pPr>
+    </w:p>
+    <w:p>
+      <w:pPr>
+        <w:rPr>
+          <w:b/>
+          <w:bCs/>
+          <w:sz w:val="36"/>
+          <w:szCs w:val="36"/>
+        </w:rPr>
+      </w:pPr>
+    </w:p>
+    <w:p>
+      <w:pPr>
+        <w:rPr>
+          <w:b/>
+          <w:bCs/>
+          <w:sz w:val="36"/>
+          <w:szCs w:val="36"/>
+        </w:rPr>
+      </w:pPr>
+    </w:p>
+    <w:p>
+      <w:pPr>
+        <w:rPr>
+          <w:b/>
+          <w:bCs/>
+          <w:sz w:val="36"/>
+          <w:szCs w:val="36"/>
+        </w:rPr>
+      </w:pPr>
+    </w:p>
+    <w:p>
+      <w:pPr>
+        <w:rPr>
+          <w:b/>
+          <w:bCs/>
+          <w:sz w:val="36"/>
+          <w:szCs w:val="36"/>
+        </w:rPr>
+      </w:pPr>
+      <w:bookmarkStart w:id="13" w:name="_GoBack"/>
+      <w:bookmarkEnd w:id="13"/>
+    </w:p>
+    <w:p>
+      <w:pPr>
         <w:pStyle w:val="Heading2"/>
       </w:pPr>
       <w:bookmarkStart w:id="14" w:name="_Toc32769818"/>
       <w:r>
+        <w:lastRenderedPageBreak/>
         <w:t xml:space="preserve">3.3 </w:t>
       </w:r>
       <w:r>
@@ -3008,11 +4583,10 @@
         <w:rPr>
           <w:noProof/>
         </w:rPr>
-        <w:lastRenderedPageBreak/>
         <w:drawing>
-          <wp:inline distT="0" distB="0" distL="0" distR="0" wp14:anchorId="79979FD2" wp14:editId="39EADFC1">
-            <wp:extent cx="5133975" cy="2868986"/>
-            <wp:effectExtent l="0" t="0" r="0" b="7620"/>
+          <wp:inline distT="0" distB="0" distL="0" distR="0" wp14:anchorId="6B9D51BA" wp14:editId="672C7BC7">
+            <wp:extent cx="4406900" cy="2434136"/>
+            <wp:effectExtent l="0" t="0" r="0" b="4445"/>
             <wp:docPr id="1" name="Picture 1"/>
             <wp:cNvGraphicFramePr>
               <a:graphicFrameLocks xmlns:a="http://schemas.openxmlformats.org/drawingml/2006/main" noChangeAspect="1"/>
@@ -3026,13 +4600,13 @@
                   </pic:nvPicPr>
                   <pic:blipFill rotWithShape="1">
                     <a:blip r:embed="rId15"/>
-                    <a:srcRect l="17982" t="22103" r="16975" b="13285"/>
+                    <a:srcRect l="14070" t="25803" r="24551" b="13925"/>
                     <a:stretch/>
                   </pic:blipFill>
                   <pic:spPr bwMode="auto">
                     <a:xfrm>
                       <a:off x="0" y="0"/>
-                      <a:ext cx="5153813" cy="2880072"/>
+                      <a:ext cx="4428024" cy="2445804"/>
                     </a:xfrm>
                     <a:prstGeom prst="rect">
                       <a:avLst/>
@@ -3055,15 +4629,7 @@
     </w:p>
     <w:p>
       <w:r>
-        <w:t xml:space="preserve">As shown above, all devices will send and receive data to and from a centralised server. This will allow all data to be kept within the same place and allows ease of access between devices and the data, using REST (Representational State Transfer) APIs (Application Programming Interfaces) within the server. As previously stated Abertay University has a server that can support this called </w:t>
-      </w:r>
-      <w:proofErr w:type="spellStart"/>
-      <w:r>
-        <w:t>Mayar</w:t>
-      </w:r>
-      <w:proofErr w:type="spellEnd"/>
-      <w:r>
-        <w:t xml:space="preserve">. This server supports the backend programming language called php. Therefore, all REST APIs will be coded within PHP. The REST APIs </w:t>
+        <w:t xml:space="preserve">As shown above, all devices will send and receive data to and from a centralised server. This will allow all data to be kept within the same place and allows ease of access between devices and the data, using REST (Representational State Transfer) APIs (Application Programming Interfaces) within the server. Th server supports the backend programming language called php. Therefore, all REST APIs will be coded within PHP. The REST APIs </w:t>
       </w:r>
       <w:r>
         <w:t xml:space="preserve">will be contacted by multiple devices, for example, to record results as both the IoT device and Android device will be recording moist of the same results. This means that the same REST APIs can be used by multiple devices. A diagram has been created to show the communication between devices and the REST APIs. </w:t>
@@ -3075,10 +4641,18 @@
           <w:noProof/>
         </w:rPr>
         <w:drawing>
-          <wp:inline distT="0" distB="0" distL="0" distR="0" wp14:anchorId="093A4911" wp14:editId="7327B015">
-            <wp:extent cx="2856230" cy="1781175"/>
-            <wp:effectExtent l="0" t="0" r="1270" b="9525"/>
-            <wp:docPr id="3" name="Picture 3"/>
+          <wp:anchor distT="0" distB="0" distL="114300" distR="114300" simplePos="0" relativeHeight="251661312" behindDoc="0" locked="0" layoutInCell="1" allowOverlap="1" wp14:anchorId="167DEFEC" wp14:editId="08153673">
+            <wp:simplePos x="0" y="0"/>
+            <wp:positionH relativeFrom="column">
+              <wp:posOffset>2978150</wp:posOffset>
+            </wp:positionH>
+            <wp:positionV relativeFrom="paragraph">
+              <wp:posOffset>175260</wp:posOffset>
+            </wp:positionV>
+            <wp:extent cx="2590800" cy="1715110"/>
+            <wp:effectExtent l="0" t="0" r="0" b="0"/>
+            <wp:wrapNone/>
+            <wp:docPr id="4" name="Picture 4"/>
             <wp:cNvGraphicFramePr>
               <a:graphicFrameLocks xmlns:a="http://schemas.openxmlformats.org/drawingml/2006/main" noChangeAspect="1"/>
             </wp:cNvGraphicFramePr>
@@ -3090,14 +4664,20 @@
                     <pic:cNvPicPr/>
                   </pic:nvPicPr>
                   <pic:blipFill rotWithShape="1">
-                    <a:blip r:embed="rId16"/>
-                    <a:srcRect l="21066" t="20384" r="38343" b="34615"/>
+                    <a:blip r:embed="rId16" cstate="print">
+                      <a:extLst>
+                        <a:ext uri="{28A0092B-C50C-407E-A947-70E740481C1C}">
+                          <a14:useLocalDpi xmlns:a14="http://schemas.microsoft.com/office/drawing/2010/main" val="0"/>
+                        </a:ext>
+                      </a:extLst>
+                    </a:blip>
+                    <a:srcRect l="20160" t="19795" r="37666" b="30570"/>
                     <a:stretch/>
                   </pic:blipFill>
                   <pic:spPr bwMode="auto">
                     <a:xfrm>
                       <a:off x="0" y="0"/>
-                      <a:ext cx="2862971" cy="1785379"/>
+                      <a:ext cx="2590800" cy="1715110"/>
                     </a:xfrm>
                     <a:prstGeom prst="rect">
                       <a:avLst/>
@@ -3114,7 +4694,13 @@
                 </pic:pic>
               </a:graphicData>
             </a:graphic>
-          </wp:inline>
+            <wp14:sizeRelH relativeFrom="page">
+              <wp14:pctWidth>0</wp14:pctWidth>
+            </wp14:sizeRelH>
+            <wp14:sizeRelV relativeFrom="page">
+              <wp14:pctHeight>0</wp14:pctHeight>
+            </wp14:sizeRelV>
+          </wp:anchor>
         </w:drawing>
       </w:r>
       <w:r>
@@ -3122,10 +4708,18 @@
           <w:noProof/>
         </w:rPr>
         <w:drawing>
-          <wp:inline distT="0" distB="0" distL="0" distR="0" wp14:anchorId="167DEFEC" wp14:editId="56BDAA1C">
-            <wp:extent cx="2857500" cy="1891665"/>
-            <wp:effectExtent l="0" t="0" r="0" b="0"/>
-            <wp:docPr id="4" name="Picture 4"/>
+          <wp:anchor distT="0" distB="0" distL="114300" distR="114300" simplePos="0" relativeHeight="251660288" behindDoc="0" locked="0" layoutInCell="1" allowOverlap="1" wp14:anchorId="093A4911" wp14:editId="587329FC">
+            <wp:simplePos x="0" y="0"/>
+            <wp:positionH relativeFrom="column">
+              <wp:posOffset>31750</wp:posOffset>
+            </wp:positionH>
+            <wp:positionV relativeFrom="paragraph">
+              <wp:posOffset>132080</wp:posOffset>
+            </wp:positionV>
+            <wp:extent cx="2856230" cy="1781175"/>
+            <wp:effectExtent l="0" t="0" r="1270" b="9525"/>
+            <wp:wrapNone/>
+            <wp:docPr id="3" name="Picture 3"/>
             <wp:cNvGraphicFramePr>
               <a:graphicFrameLocks xmlns:a="http://schemas.openxmlformats.org/drawingml/2006/main" noChangeAspect="1"/>
             </wp:cNvGraphicFramePr>
@@ -3137,14 +4731,20 @@
                     <pic:cNvPicPr/>
                   </pic:nvPicPr>
                   <pic:blipFill rotWithShape="1">
-                    <a:blip r:embed="rId17"/>
-                    <a:srcRect l="20160" t="19795" r="37666" b="30570"/>
+                    <a:blip r:embed="rId17">
+                      <a:extLst>
+                        <a:ext uri="{28A0092B-C50C-407E-A947-70E740481C1C}">
+                          <a14:useLocalDpi xmlns:a14="http://schemas.microsoft.com/office/drawing/2010/main" val="0"/>
+                        </a:ext>
+                      </a:extLst>
+                    </a:blip>
+                    <a:srcRect l="21066" t="20384" r="38343" b="34615"/>
                     <a:stretch/>
                   </pic:blipFill>
                   <pic:spPr bwMode="auto">
                     <a:xfrm>
                       <a:off x="0" y="0"/>
-                      <a:ext cx="2857500" cy="1891665"/>
+                      <a:ext cx="2856230" cy="1781175"/>
                     </a:xfrm>
                     <a:prstGeom prst="rect">
                       <a:avLst/>
@@ -3161,17 +4761,27 @@
                 </pic:pic>
               </a:graphicData>
             </a:graphic>
-          </wp:inline>
+            <wp14:sizeRelH relativeFrom="page">
+              <wp14:pctWidth>0</wp14:pctWidth>
+            </wp14:sizeRelH>
+            <wp14:sizeRelV relativeFrom="page">
+              <wp14:pctHeight>0</wp14:pctHeight>
+            </wp14:sizeRelV>
+          </wp:anchor>
         </w:drawing>
       </w:r>
     </w:p>
-    <w:p>
-      <w:r>
-        <w:t xml:space="preserve">These APIs used will have to store the data in some place, the developer has decided the best place to store the data is a MySQL database. This has been selected because the type of data being stored is unlikely to change as the measurements being taken are standardised (Blood Pressure, Heart Rate, Blood </w:t>
-      </w:r>
+    <w:p/>
+    <w:p/>
+    <w:p/>
+    <w:p/>
+    <w:p/>
+    <w:p/>
+    <w:p/>
+    <w:p>
       <w:r>
         <w:lastRenderedPageBreak/>
-        <w:t xml:space="preserve">Oxygen and Temperature). MySQL databases are perfect for data types that are unlikely to be changed and for amounts of types of data that are unlikely to change. </w:t>
+        <w:t xml:space="preserve">These APIs used will have to store the data in some place, the developer has decided the best place to store the data is a MySQL database. This has been selected because the type of data being stored is unlikely to change as the measurements being taken are standardised (Blood Pressure, Heart Rate, Blood Oxygen and Temperature). MySQL databases are perfect for data types that are unlikely to be changed and for amounts of types of data that are unlikely to change. </w:t>
       </w:r>
       <w:r>
         <w:t>So, for standardised measures of health that have been used for decades this type of database is perfect to use. Also, Abertay University provides a free to use database of this type.</w:t>
@@ -3222,15 +4832,37 @@
         <w:t xml:space="preserve">The REST APIs will be used to communicate with this database, to store things like medial professionals’ information, results, patient information etc. A further diagram has been created to show the relationship between these REST APIs and the Database within the server. As shown below. </w:t>
       </w:r>
     </w:p>
+    <w:p/>
+    <w:p/>
+    <w:p/>
+    <w:p/>
+    <w:p/>
     <w:p>
       <w:r>
         <w:rPr>
           <w:noProof/>
         </w:rPr>
+        <w:lastRenderedPageBreak/>
         <w:drawing>
-          <wp:inline distT="0" distB="0" distL="0" distR="0" wp14:anchorId="669A301E" wp14:editId="3A83D053">
+          <wp:anchor distT="0" distB="0" distL="114300" distR="114300" simplePos="0" relativeHeight="251659264" behindDoc="1" locked="0" layoutInCell="1" allowOverlap="1" wp14:anchorId="669A301E" wp14:editId="452072D1">
+            <wp:simplePos x="0" y="0"/>
+            <wp:positionH relativeFrom="column">
+              <wp:posOffset>3296585</wp:posOffset>
+            </wp:positionH>
+            <wp:positionV relativeFrom="paragraph">
+              <wp:posOffset>264795</wp:posOffset>
+            </wp:positionV>
             <wp:extent cx="2733675" cy="3409054"/>
             <wp:effectExtent l="0" t="0" r="0" b="1270"/>
+            <wp:wrapTight wrapText="bothSides">
+              <wp:wrapPolygon edited="0">
+                <wp:start x="0" y="0"/>
+                <wp:lineTo x="0" y="21487"/>
+                <wp:lineTo x="21374" y="21487"/>
+                <wp:lineTo x="21374" y="0"/>
+                <wp:lineTo x="0" y="0"/>
+              </wp:wrapPolygon>
+            </wp:wrapTight>
             <wp:docPr id="5" name="Picture 5"/>
             <wp:cNvGraphicFramePr>
               <a:graphicFrameLocks xmlns:a="http://schemas.openxmlformats.org/drawingml/2006/main" noChangeAspect="1"/>
@@ -3243,14 +4875,20 @@
                     <pic:cNvPicPr/>
                   </pic:nvPicPr>
                   <pic:blipFill rotWithShape="1">
-                    <a:blip r:embed="rId18"/>
+                    <a:blip r:embed="rId18">
+                      <a:extLst>
+                        <a:ext uri="{28A0092B-C50C-407E-A947-70E740481C1C}">
+                          <a14:useLocalDpi xmlns:a14="http://schemas.microsoft.com/office/drawing/2010/main" val="0"/>
+                        </a:ext>
+                      </a:extLst>
+                    </a:blip>
                     <a:srcRect l="23764" t="23044" r="47984" b="14320"/>
                     <a:stretch/>
                   </pic:blipFill>
                   <pic:spPr bwMode="auto">
                     <a:xfrm>
                       <a:off x="0" y="0"/>
-                      <a:ext cx="2741199" cy="3418437"/>
+                      <a:ext cx="2733675" cy="3409054"/>
                     </a:xfrm>
                     <a:prstGeom prst="rect">
                       <a:avLst/>
@@ -3267,291 +4905,291 @@
                 </pic:pic>
               </a:graphicData>
             </a:graphic>
-          </wp:inline>
+            <wp14:sizeRelH relativeFrom="page">
+              <wp14:pctWidth>0</wp14:pctWidth>
+            </wp14:sizeRelH>
+            <wp14:sizeRelV relativeFrom="page">
+              <wp14:pctHeight>0</wp14:pctHeight>
+            </wp14:sizeRelV>
+          </wp:anchor>
         </w:drawing>
       </w:r>
     </w:p>
     <w:p>
-      <w:r>
-        <w:t xml:space="preserve">As show above the names of each REST API are not self-explanatory, so each REST API has been given a description. </w:t>
-      </w:r>
-    </w:p>
-    <w:p>
-      <w:pPr>
+      <w:pPr>
+        <w:ind w:right="3781"/>
+      </w:pPr>
+      <w:r>
         <w:rPr>
           <w:b/>
           <w:bCs/>
         </w:rPr>
-      </w:pPr>
+        <w:t>1.0 Rest API to record results</w:t>
+      </w:r>
       <w:r>
         <w:rPr>
           <w:b/>
           <w:bCs/>
         </w:rPr>
-        <w:t>1.0 Rest API to record results</w:t>
-      </w:r>
-    </w:p>
-    <w:p>
-      <w:r>
-        <w:t>An API that will enter the details of the results taken from the handshake test by the Mobile Application</w:t>
-      </w:r>
-      <w:r>
-        <w:t>.</w:t>
-      </w:r>
-    </w:p>
-    <w:p>
-      <w:pPr>
+        <w:t xml:space="preserve"> - </w:t>
+      </w:r>
+      <w:r>
+        <w:t>An API that will enter the details of the results taken from the handshake test by the Mobile Application.</w:t>
+      </w:r>
+    </w:p>
+    <w:p>
+      <w:pPr>
+        <w:ind w:right="3781"/>
+      </w:pPr>
+      <w:r>
         <w:rPr>
           <w:b/>
           <w:bCs/>
         </w:rPr>
-      </w:pPr>
+        <w:t>2.0 Patient Sign-Up</w:t>
+      </w:r>
       <w:r>
         <w:rPr>
           <w:b/>
           <w:bCs/>
         </w:rPr>
-        <w:t>2.0 Patient Sign-Up</w:t>
-      </w:r>
-    </w:p>
-    <w:p>
-      <w:r>
-        <w:t>this API is used to enter new patient information into the patient database</w:t>
-      </w:r>
-      <w:r>
-        <w:t>.</w:t>
-      </w:r>
-    </w:p>
-    <w:p>
-      <w:pPr>
+        <w:t xml:space="preserve"> - </w:t>
+      </w:r>
+      <w:r>
+        <w:t>this API is used to enter new patient information into the patient database.</w:t>
+      </w:r>
+    </w:p>
+    <w:p>
+      <w:pPr>
+        <w:ind w:right="3781"/>
+      </w:pPr>
+      <w:r>
         <w:rPr>
           <w:b/>
           <w:bCs/>
         </w:rPr>
-      </w:pPr>
+        <w:t>3.0 Medical Login</w:t>
+      </w:r>
       <w:r>
         <w:rPr>
           <w:b/>
           <w:bCs/>
         </w:rPr>
-        <w:lastRenderedPageBreak/>
-        <w:t>3.0 Medical Login</w:t>
-      </w:r>
-    </w:p>
-    <w:p>
-      <w:r>
-        <w:t>Used to authenticate medical professionals based on their email and a password</w:t>
-      </w:r>
-      <w:r>
-        <w:t>.</w:t>
-      </w:r>
-    </w:p>
-    <w:p>
-      <w:pPr>
+        <w:t xml:space="preserve"> - </w:t>
+      </w:r>
+      <w:r>
+        <w:t>Used to authenticate medical professionals based on their email and a password.</w:t>
+      </w:r>
+    </w:p>
+    <w:p>
+      <w:pPr>
+        <w:ind w:right="3781"/>
+      </w:pPr>
+      <w:r>
         <w:rPr>
           <w:b/>
           <w:bCs/>
         </w:rPr>
-      </w:pPr>
+        <w:t>4.0 Send Message</w:t>
+      </w:r>
       <w:r>
         <w:rPr>
           <w:b/>
           <w:bCs/>
         </w:rPr>
-        <w:t>4.0 Send Message</w:t>
-      </w:r>
-    </w:p>
-    <w:p>
-      <w:r>
-        <w:t>An API used to send a message from the mobile application (Patient), to a medical professional</w:t>
-      </w:r>
-      <w:r>
-        <w:t>.</w:t>
-      </w:r>
-    </w:p>
-    <w:p>
-      <w:pPr>
+        <w:t xml:space="preserve"> - </w:t>
+      </w:r>
+      <w:r>
+        <w:t>An API used to send a message from the mobile application (Patient), to a medical professional.</w:t>
+      </w:r>
+    </w:p>
+    <w:p>
+      <w:pPr>
+        <w:ind w:right="-46"/>
+      </w:pPr>
+      <w:r>
         <w:rPr>
           <w:b/>
           <w:bCs/>
         </w:rPr>
-      </w:pPr>
+        <w:t>5.0 Patient Login</w:t>
+      </w:r>
       <w:r>
         <w:rPr>
           <w:b/>
           <w:bCs/>
         </w:rPr>
-        <w:t>5.0 Patient Login</w:t>
-      </w:r>
-    </w:p>
-    <w:p>
-      <w:r>
-        <w:t>This API is used to authenticate that the details the user has entered match a patient within the database</w:t>
-      </w:r>
-      <w:r>
-        <w:t>.</w:t>
-      </w:r>
-    </w:p>
-    <w:p>
-      <w:pPr>
+        <w:t xml:space="preserve"> - </w:t>
+      </w:r>
+      <w:r>
+        <w:t>This API is used to authenticate that the details the user has entered match a patient within the database.</w:t>
+      </w:r>
+    </w:p>
+    <w:p>
+      <w:pPr>
+        <w:ind w:right="-46"/>
+      </w:pPr>
+      <w:r>
         <w:rPr>
           <w:b/>
           <w:bCs/>
         </w:rPr>
-      </w:pPr>
+        <w:t>6.0 Change Password</w:t>
+      </w:r>
       <w:r>
         <w:rPr>
           <w:b/>
           <w:bCs/>
         </w:rPr>
-        <w:t>6.0 Change Password</w:t>
-      </w:r>
-    </w:p>
-    <w:p>
-      <w:r>
-        <w:t>An API to allow users to change their details that are stored in the database</w:t>
-      </w:r>
-      <w:r>
-        <w:t>.</w:t>
-      </w:r>
-    </w:p>
-    <w:p>
-      <w:pPr>
+        <w:t xml:space="preserve"> - </w:t>
+      </w:r>
+      <w:r>
+        <w:t>An API to allow users to change their details that are stored in the database.</w:t>
+      </w:r>
+    </w:p>
+    <w:p>
+      <w:pPr>
+        <w:ind w:right="-46"/>
+      </w:pPr>
+      <w:r>
         <w:rPr>
           <w:b/>
           <w:bCs/>
         </w:rPr>
-      </w:pPr>
+        <w:t>7.0 Medical Sign-Up</w:t>
+      </w:r>
       <w:r>
         <w:rPr>
           <w:b/>
           <w:bCs/>
         </w:rPr>
-        <w:t>7.0 Medical Sign-Up</w:t>
-      </w:r>
-    </w:p>
-    <w:p>
-      <w:r>
-        <w:t>Allow a medical professional to enter data into the database, to create an account and be assigned patients</w:t>
-      </w:r>
-      <w:r>
-        <w:t>.</w:t>
-      </w:r>
-    </w:p>
-    <w:p>
-      <w:pPr>
+        <w:t xml:space="preserve"> - </w:t>
+      </w:r>
+      <w:r>
+        <w:t>Allow a medical professional to enter data into the database, to create an account and be assigned patients.</w:t>
+      </w:r>
+    </w:p>
+    <w:p>
+      <w:pPr>
+        <w:ind w:right="-46"/>
+      </w:pPr>
+      <w:r>
         <w:rPr>
           <w:b/>
           <w:bCs/>
         </w:rPr>
-      </w:pPr>
+        <w:t>8.0 get Messages</w:t>
+      </w:r>
       <w:r>
         <w:rPr>
           <w:b/>
           <w:bCs/>
         </w:rPr>
-        <w:t>8.0 get Messages</w:t>
-      </w:r>
-    </w:p>
-    <w:p>
-      <w:r>
-        <w:t>An API to scrape all messages between a doctor and patient within a database using a patient email as the unique identifier</w:t>
-      </w:r>
-      <w:r>
-        <w:t>.</w:t>
-      </w:r>
-    </w:p>
-    <w:p>
-      <w:pPr>
+        <w:t xml:space="preserve"> - </w:t>
+      </w:r>
+      <w:r>
+        <w:t>An API to scrape all messages between a doctor and patient within a database using a patient email as the unique identifier.</w:t>
+      </w:r>
+    </w:p>
+    <w:p>
+      <w:pPr>
+        <w:ind w:right="-46"/>
+      </w:pPr>
+      <w:r>
         <w:rPr>
           <w:b/>
           <w:bCs/>
         </w:rPr>
-      </w:pPr>
+        <w:t>9.0 get Results</w:t>
+      </w:r>
       <w:r>
         <w:rPr>
           <w:b/>
           <w:bCs/>
         </w:rPr>
-        <w:t>9.0 get Results</w:t>
-      </w:r>
-    </w:p>
-    <w:p>
-      <w:r>
-        <w:t xml:space="preserve">This API is used to scrape the results a patient has given from the </w:t>
-      </w:r>
-      <w:r>
-        <w:t>handshake</w:t>
-      </w:r>
-      <w:r>
-        <w:t xml:space="preserve"> test from the Results table</w:t>
-      </w:r>
-      <w:r>
-        <w:t>.</w:t>
-      </w:r>
-      <w:r>
-        <w:t xml:space="preserve"> </w:t>
-      </w:r>
-    </w:p>
-    <w:p>
-      <w:pPr>
+        <w:t xml:space="preserve"> - </w:t>
+      </w:r>
+      <w:r>
+        <w:t xml:space="preserve">This API is used to scrape the results a patient has given from the handshake test from the Results table. </w:t>
+      </w:r>
+    </w:p>
+    <w:p>
+      <w:pPr>
+        <w:ind w:right="-46"/>
+      </w:pPr>
+      <w:r>
         <w:rPr>
           <w:b/>
           <w:bCs/>
         </w:rPr>
-      </w:pPr>
+        <w:t>10.0 Create Table</w:t>
+      </w:r>
       <w:r>
         <w:rPr>
           <w:b/>
           <w:bCs/>
         </w:rPr>
-        <w:t>10.0 Create Table</w:t>
-      </w:r>
-    </w:p>
-    <w:p>
-      <w:r>
-        <w:t>This creates the php table to show a medical professional the progress of a patient, based on their results stored within the results table</w:t>
-      </w:r>
-      <w:r>
-        <w:t>.</w:t>
-      </w:r>
-    </w:p>
-    <w:p>
-      <w:pPr>
+        <w:t xml:space="preserve"> - </w:t>
+      </w:r>
+      <w:r>
+        <w:t>This creates the php table to show a medical professional the progress of a patient, based on their results stored within the results table.</w:t>
+      </w:r>
+    </w:p>
+    <w:p>
+      <w:pPr>
+        <w:ind w:right="-46"/>
+      </w:pPr>
+      <w:r>
         <w:rPr>
           <w:b/>
           <w:bCs/>
         </w:rPr>
-      </w:pPr>
+        <w:t>11.0 get</w:t>
+      </w:r>
       <w:r>
         <w:rPr>
           <w:b/>
           <w:bCs/>
         </w:rPr>
-        <w:t>11.0 get</w:t>
+        <w:t xml:space="preserve"> </w:t>
       </w:r>
       <w:r>
         <w:rPr>
           <w:b/>
           <w:bCs/>
         </w:rPr>
-        <w:t xml:space="preserve"> </w:t>
+        <w:t>Advice</w:t>
       </w:r>
       <w:r>
         <w:rPr>
           <w:b/>
           <w:bCs/>
         </w:rPr>
-        <w:t>Advice</w:t>
-      </w:r>
-    </w:p>
-    <w:p>
-      <w:r>
-        <w:t>Gets the advice from the advice table to show a User so that they don't forget it. Entered by the Doctor</w:t>
-      </w:r>
-      <w:r>
-        <w:t>.</w:t>
-      </w:r>
+        <w:t xml:space="preserve"> - </w:t>
+      </w:r>
+      <w:r>
+        <w:t>Gets the advice from the advice table to show a User so that they don't forget it. Entered by the Doctor.</w:t>
+      </w:r>
+    </w:p>
+    <w:p>
+      <w:pPr>
+        <w:ind w:right="-46"/>
+      </w:pPr>
+    </w:p>
+    <w:p>
+      <w:pPr>
+        <w:ind w:right="-46"/>
+      </w:pPr>
+    </w:p>
+    <w:p>
+      <w:pPr>
+        <w:ind w:right="-46"/>
+      </w:pPr>
+    </w:p>
+    <w:p>
+      <w:pPr>
+        <w:ind w:right="-46"/>
+      </w:pPr>
     </w:p>
     <w:p>
       <w:pPr>
@@ -3559,6 +5197,7 @@
       </w:pPr>
       <w:bookmarkStart w:id="15" w:name="_Toc32769819"/>
       <w:r>
+        <w:lastRenderedPageBreak/>
         <w:t xml:space="preserve">3.4 </w:t>
       </w:r>
       <w:r>
@@ -3584,12 +5223,27 @@
     <w:p/>
     <w:p/>
     <w:p/>
+    <w:p/>
+    <w:p/>
+    <w:p/>
+    <w:p/>
+    <w:p/>
+    <w:p/>
+    <w:p/>
+    <w:p/>
+    <w:p/>
+    <w:p/>
+    <w:p/>
+    <w:p/>
+    <w:p/>
+    <w:p/>
     <w:p>
       <w:pPr>
         <w:pStyle w:val="Heading1"/>
       </w:pPr>
       <w:bookmarkStart w:id="16" w:name="_Toc32769820"/>
       <w:r>
+        <w:lastRenderedPageBreak/>
         <w:t>Chapter 4 – Results</w:t>
       </w:r>
       <w:bookmarkEnd w:id="16"/>
@@ -3722,7 +5376,6 @@
       </w:pPr>
       <w:bookmarkStart w:id="18" w:name="_Toc32769822"/>
       <w:r>
-        <w:lastRenderedPageBreak/>
         <w:t>Chapter 6 – Conclusions &amp; Future Work</w:t>
       </w:r>
       <w:bookmarkEnd w:id="18"/>
@@ -5342,6 +6995,7 @@
     <w:lsdException w:name="Table Web 2" w:semiHidden="1" w:unhideWhenUsed="1"/>
     <w:lsdException w:name="Table Web 3" w:semiHidden="1" w:unhideWhenUsed="1"/>
     <w:lsdException w:name="Balloon Text" w:semiHidden="1" w:unhideWhenUsed="1"/>
+    <w:lsdException w:name="Table Grid" w:uiPriority="39"/>
     <w:lsdException w:name="Table Theme" w:semiHidden="1" w:unhideWhenUsed="1"/>
     <w:lsdException w:name="Placeholder Text" w:semiHidden="1" w:uiPriority="99"/>
     <w:lsdException w:name="No Spacing" w:uiPriority="1" w:qFormat="1"/>
@@ -5688,6 +7342,7 @@
   <w:style w:type="table" w:styleId="TableGrid">
     <w:name w:val="Table Grid"/>
     <w:basedOn w:val="TableNormal"/>
+    <w:uiPriority w:val="39"/>
     <w:rsid w:val="00E76F2D"/>
     <w:tblPr>
       <w:tblBorders>
@@ -5842,6 +7497,92 @@
     <w:name w:val="selectable"/>
     <w:basedOn w:val="DefaultParagraphFont"/>
     <w:rsid w:val="00DF66FE"/>
+  </w:style>
+  <w:style w:type="table" w:styleId="PlainTable1">
+    <w:name w:val="Plain Table 1"/>
+    <w:basedOn w:val="TableNormal"/>
+    <w:uiPriority w:val="41"/>
+    <w:rsid w:val="00362D6F"/>
+    <w:rPr>
+      <w:rFonts w:ascii="Calibri" w:hAnsi="Calibri"/>
+      <w:lang w:val="en-US" w:eastAsia="ja-JP"/>
+    </w:rPr>
+    <w:tblPr>
+      <w:tblStyleRowBandSize w:val="1"/>
+      <w:tblStyleColBandSize w:val="1"/>
+      <w:tblBorders>
+        <w:top w:val="single" w:sz="4" w:space="0" w:color="BFBFBF" w:themeColor="background1" w:themeShade="BF"/>
+        <w:left w:val="single" w:sz="4" w:space="0" w:color="BFBFBF" w:themeColor="background1" w:themeShade="BF"/>
+        <w:bottom w:val="single" w:sz="4" w:space="0" w:color="BFBFBF" w:themeColor="background1" w:themeShade="BF"/>
+        <w:right w:val="single" w:sz="4" w:space="0" w:color="BFBFBF" w:themeColor="background1" w:themeShade="BF"/>
+        <w:insideH w:val="single" w:sz="4" w:space="0" w:color="BFBFBF" w:themeColor="background1" w:themeShade="BF"/>
+        <w:insideV w:val="single" w:sz="4" w:space="0" w:color="BFBFBF" w:themeColor="background1" w:themeShade="BF"/>
+      </w:tblBorders>
+    </w:tblPr>
+    <w:tblStylePr w:type="firstRow">
+      <w:rPr>
+        <w:b/>
+        <w:bCs/>
+      </w:rPr>
+    </w:tblStylePr>
+    <w:tblStylePr w:type="lastRow">
+      <w:rPr>
+        <w:b/>
+        <w:bCs/>
+      </w:rPr>
+      <w:tblPr/>
+      <w:tcPr>
+        <w:tcBorders>
+          <w:top w:val="double" w:sz="4" w:space="0" w:color="BFBFBF" w:themeColor="background1" w:themeShade="BF"/>
+        </w:tcBorders>
+      </w:tcPr>
+    </w:tblStylePr>
+    <w:tblStylePr w:type="firstCol">
+      <w:rPr>
+        <w:b/>
+        <w:bCs/>
+      </w:rPr>
+    </w:tblStylePr>
+    <w:tblStylePr w:type="lastCol">
+      <w:rPr>
+        <w:b/>
+        <w:bCs/>
+      </w:rPr>
+    </w:tblStylePr>
+    <w:tblStylePr w:type="band1Vert">
+      <w:tblPr/>
+      <w:tcPr>
+        <w:shd w:val="clear" w:color="auto" w:fill="F2F2F2" w:themeFill="background1" w:themeFillShade="F2"/>
+      </w:tcPr>
+    </w:tblStylePr>
+    <w:tblStylePr w:type="band1Horz">
+      <w:tblPr/>
+      <w:tcPr>
+        <w:shd w:val="clear" w:color="auto" w:fill="F2F2F2" w:themeFill="background1" w:themeFillShade="F2"/>
+      </w:tcPr>
+    </w:tblStylePr>
+  </w:style>
+  <w:style w:type="paragraph" w:customStyle="1" w:styleId="paragraph">
+    <w:name w:val="paragraph"/>
+    <w:basedOn w:val="Normal"/>
+    <w:rsid w:val="00362D6F"/>
+    <w:pPr>
+      <w:spacing w:before="100" w:beforeAutospacing="1" w:after="100" w:afterAutospacing="1" w:line="240" w:lineRule="auto"/>
+    </w:pPr>
+    <w:rPr>
+      <w:rFonts w:ascii="Times New Roman" w:hAnsi="Times New Roman"/>
+      <w:lang w:eastAsia="en-GB"/>
+    </w:rPr>
+  </w:style>
+  <w:style w:type="character" w:customStyle="1" w:styleId="normaltextrun">
+    <w:name w:val="normaltextrun"/>
+    <w:basedOn w:val="DefaultParagraphFont"/>
+    <w:rsid w:val="00362D6F"/>
+  </w:style>
+  <w:style w:type="character" w:customStyle="1" w:styleId="eop">
+    <w:name w:val="eop"/>
+    <w:basedOn w:val="DefaultParagraphFont"/>
+    <w:rsid w:val="00362D6F"/>
   </w:style>
 </w:styles>
 </file>
@@ -6132,21 +7873,6 @@
 </file>
 
 <file path=customXml/item1.xml><?xml version="1.0" encoding="utf-8"?>
-<?mso-contentType ?>
-<FormTemplates xmlns="http://schemas.microsoft.com/sharepoint/v3/contenttype/forms">
-  <Display>DocumentLibraryForm</Display>
-  <Edit>DocumentLibraryForm</Edit>
-  <New>DocumentLibraryForm</New>
-</FormTemplates>
-</file>
-
-<file path=customXml/item2.xml><?xml version="1.0" encoding="utf-8"?>
-<p:properties xmlns:p="http://schemas.microsoft.com/office/2006/metadata/properties" xmlns:xsi="http://www.w3.org/2001/XMLSchema-instance" xmlns:pc="http://schemas.microsoft.com/office/infopath/2007/PartnerControls">
-  <documentManagement/>
-</p:properties>
-</file>
-
-<file path=customXml/item3.xml><?xml version="1.0" encoding="utf-8"?>
 <ct:contentTypeSchema xmlns:ct="http://schemas.microsoft.com/office/2006/metadata/contentType" xmlns:ma="http://schemas.microsoft.com/office/2006/metadata/properties/metaAttributes" ct:_="" ma:_="" ma:contentTypeName="Document" ma:contentTypeID="0x01010033553FA8616F3A45AD369E275EA42271" ma:contentTypeVersion="11" ma:contentTypeDescription="Create a new document." ma:contentTypeScope="" ma:versionID="8eb4e0804d077bcc139b361cda3a640c">
   <xsd:schema xmlns:xsd="http://www.w3.org/2001/XMLSchema" xmlns:xs="http://www.w3.org/2001/XMLSchema" xmlns:p="http://schemas.microsoft.com/office/2006/metadata/properties" xmlns:ns3="371a10d4-9e19-41a9-948b-d1cca29b4cb6" xmlns:ns4="18dffc30-a361-43f0-bb4a-1f62e819a6f2" targetNamespace="http://schemas.microsoft.com/office/2006/metadata/properties" ma:root="true" ma:fieldsID="ac8e08ff64368403dfb4d2274f8d7465" ns3:_="" ns4:_="">
     <xsd:import namespace="371a10d4-9e19-41a9-948b-d1cca29b4cb6"/>
@@ -6355,28 +8081,26 @@
 </ct:contentTypeSchema>
 </file>
 
+<file path=customXml/item2.xml><?xml version="1.0" encoding="utf-8"?>
+<p:properties xmlns:p="http://schemas.microsoft.com/office/2006/metadata/properties" xmlns:xsi="http://www.w3.org/2001/XMLSchema-instance" xmlns:pc="http://schemas.microsoft.com/office/infopath/2007/PartnerControls">
+  <documentManagement/>
+</p:properties>
+</file>
+
+<file path=customXml/item3.xml><?xml version="1.0" encoding="utf-8"?>
+<?mso-contentType ?>
+<FormTemplates xmlns="http://schemas.microsoft.com/sharepoint/v3/contenttype/forms">
+  <Display>DocumentLibraryForm</Display>
+  <Edit>DocumentLibraryForm</Edit>
+  <New>DocumentLibraryForm</New>
+</FormTemplates>
+</file>
+
 <file path=customXml/item4.xml><?xml version="1.0" encoding="utf-8"?>
 <b:Sources xmlns:b="http://schemas.openxmlformats.org/officeDocument/2006/bibliography" xmlns="http://schemas.openxmlformats.org/officeDocument/2006/bibliography" SelectedStyle="\APA.XSL" StyleName="APA"/>
 </file>
 
 <file path=customXml/itemProps1.xml><?xml version="1.0" encoding="utf-8"?>
-<ds:datastoreItem xmlns:ds="http://schemas.openxmlformats.org/officeDocument/2006/customXml" ds:itemID="{05D9BF79-26A9-4E9A-9793-4E28B04A02DC}">
-  <ds:schemaRefs>
-    <ds:schemaRef ds:uri="http://schemas.microsoft.com/sharepoint/v3/contenttype/forms"/>
-  </ds:schemaRefs>
-</ds:datastoreItem>
-</file>
-
-<file path=customXml/itemProps2.xml><?xml version="1.0" encoding="utf-8"?>
-<ds:datastoreItem xmlns:ds="http://schemas.openxmlformats.org/officeDocument/2006/customXml" ds:itemID="{10A8F88B-6E38-47A8-8074-155E10D59BDF}">
-  <ds:schemaRefs>
-    <ds:schemaRef ds:uri="http://schemas.microsoft.com/office/2006/metadata/properties"/>
-    <ds:schemaRef ds:uri="http://schemas.microsoft.com/office/infopath/2007/PartnerControls"/>
-  </ds:schemaRefs>
-</ds:datastoreItem>
-</file>
-
-<file path=customXml/itemProps3.xml><?xml version="1.0" encoding="utf-8"?>
 <ds:datastoreItem xmlns:ds="http://schemas.openxmlformats.org/officeDocument/2006/customXml" ds:itemID="{307A6BE8-0D48-4A7D-A535-369CCDFBF2CB}">
   <ds:schemaRefs>
     <ds:schemaRef ds:uri="http://schemas.microsoft.com/office/2006/metadata/contentType"/>
@@ -6395,8 +8119,25 @@
 </ds:datastoreItem>
 </file>
 
+<file path=customXml/itemProps2.xml><?xml version="1.0" encoding="utf-8"?>
+<ds:datastoreItem xmlns:ds="http://schemas.openxmlformats.org/officeDocument/2006/customXml" ds:itemID="{10A8F88B-6E38-47A8-8074-155E10D59BDF}">
+  <ds:schemaRefs>
+    <ds:schemaRef ds:uri="http://schemas.microsoft.com/office/2006/metadata/properties"/>
+    <ds:schemaRef ds:uri="http://schemas.microsoft.com/office/infopath/2007/PartnerControls"/>
+  </ds:schemaRefs>
+</ds:datastoreItem>
+</file>
+
+<file path=customXml/itemProps3.xml><?xml version="1.0" encoding="utf-8"?>
+<ds:datastoreItem xmlns:ds="http://schemas.openxmlformats.org/officeDocument/2006/customXml" ds:itemID="{05D9BF79-26A9-4E9A-9793-4E28B04A02DC}">
+  <ds:schemaRefs>
+    <ds:schemaRef ds:uri="http://schemas.microsoft.com/sharepoint/v3/contenttype/forms"/>
+  </ds:schemaRefs>
+</ds:datastoreItem>
+</file>
+
 <file path=customXml/itemProps4.xml><?xml version="1.0" encoding="utf-8"?>
-<ds:datastoreItem xmlns:ds="http://schemas.openxmlformats.org/officeDocument/2006/customXml" ds:itemID="{DEF031F3-3AB1-410E-A73C-ADBB7C3DC15D}">
+<ds:datastoreItem xmlns:ds="http://schemas.openxmlformats.org/officeDocument/2006/customXml" ds:itemID="{D4C5DFA7-F6CD-43CF-AF98-B59A407B8504}">
   <ds:schemaRefs>
     <ds:schemaRef ds:uri="http://schemas.openxmlformats.org/officeDocument/2006/bibliography"/>
   </ds:schemaRefs>

</xml_diff>

<commit_message>
added implementation and finished lit review
</commit_message>
<xml_diff>
--- a/CMP400-Dissertation/Semester 2/Abertay Dissertation.docx
+++ b/CMP400-Dissertation/Semester 2/Abertay Dissertation.docx
@@ -1842,7 +1842,15 @@
     </w:p>
     <w:p>
       <w:r>
-        <w:t>However, it has been reported within the media recently that due to an ever increasing and ageing population, a need for patients to be admitted due to concerns for their health (primary options) out-ways the need for these forms of care. This is in comparison to residents on LA-funded schemes, who could achieve an equally adequate or even better form of care from their own homes through the use of technology. This technology could be used to manage the different conditions patients may have or used to detect these conditions early.</w:t>
+        <w:t xml:space="preserve">However, it has been reported within the media recently that due to an ever increasing and ageing population, a need for patients to be admitted due to concerns for their health (primary options) out-ways the need for these forms of care. This is in comparison to residents on LA-funded schemes, who could achieve an equally adequate or even better form of care from their own homes </w:t>
+      </w:r>
+      <w:proofErr w:type="gramStart"/>
+      <w:r>
+        <w:t>through the use of</w:t>
+      </w:r>
+      <w:proofErr w:type="gramEnd"/>
+      <w:r>
+        <w:t xml:space="preserve"> technology. This technology could be used to manage the different conditions patients may have or used to detect these conditions early.</w:t>
       </w:r>
     </w:p>
     <w:p>
@@ -1886,10 +1894,94 @@
     </w:p>
     <w:p>
       <w:r>
-        <w:t xml:space="preserve">This chapter will investigate the work that has been proposed already to help ensure effective care is given to patients, and new forms of technology that could be used to help manage the effective care given to patients. There have been many studies into the way in which readings have are taken from patients and how these readings are; stored, processed, analysed and displayed to medical professionals. Many of the methods that are used to collect data from patients have not been updated for decades. During the reading takings, a lot of the process involves a lot of medical professional’s time in taking said readings. Many of these are simple readings such as; Heart Rate, Temperature, Weight, Blood Pressure. Most of the readings can be taken through new technologies such as smart phones and internet of things devices. Especially smart phones, which have vast arrays of sensors built into them can take a plentiful supply of readings from a patient without the need of a medical professional to be present, in the taking of these readings. These tests could be extended and upgraded to </w:t>
-      </w:r>
-      <w:r>
-        <w:t xml:space="preserve">provide extra care for patients suffering with degenerative mental health conditions, through the use of the previously mentioned sensors within IoT devices and smart phones. </w:t>
+        <w:t xml:space="preserve">This chapter will investigate the work that has been proposed already to help ensure effective care is given to patients, and new forms of technology that could be used to help manage the effective care given to patients. There have been many studies into the way in which readings have are taken from patients and how these readings are; stored, processed, analysed and displayed to medical professionals. Many of the methods that are used to collect data from patients have not been updated for </w:t>
+      </w:r>
+      <w:r>
+        <w:t>decades.</w:t>
+      </w:r>
+      <w:r>
+        <w:t xml:space="preserve"> For example, </w:t>
+      </w:r>
+      <w:r>
+        <w:t>if the study ‘</w:t>
+      </w:r>
+      <w:r>
+        <w:t>How reliable are clinical systems in the UK NHS? A study of seven NHS organisations</w:t>
+      </w:r>
+      <w:r>
+        <w:t>’ is considered, the conclusions drawn from this study stated that “</w:t>
+      </w:r>
+      <w:r>
+        <w:t>Reported reliability was low for the four systems studied, with some common factors behind each. However, this hides significant variation between organisations for some processes, suggesting that some organisations have managed to create more reliable systems. Standardisation of processes would be expected to have significant benefit.</w:t>
+      </w:r>
+      <w:r>
+        <w:t xml:space="preserve">” This highlights that a lack of consistency between organisations is present and the </w:t>
+      </w:r>
+      <w:r>
+        <w:t>need for consistency to be able to effectively manage, care, medicines and management of services (</w:t>
+      </w:r>
+      <w:r>
+        <w:t>Burnett S, Franklin BD, Moorthy K, et al</w:t>
+      </w:r>
+      <w:r>
+        <w:t>, 2012).</w:t>
+      </w:r>
+      <w:r>
+        <w:rPr>
+          <w:color w:val="FF0000"/>
+        </w:rPr>
+        <w:t xml:space="preserve"> </w:t>
+      </w:r>
+    </w:p>
+    <w:p>
+      <w:r>
+        <w:t>In measuring a person’s health</w:t>
+      </w:r>
+      <w:r>
+        <w:t xml:space="preserve"> </w:t>
+      </w:r>
+      <w:r>
+        <w:t>much</w:t>
+      </w:r>
+      <w:r>
+        <w:t xml:space="preserve"> of the process involves a lot of medical </w:t>
+      </w:r>
+      <w:r>
+        <w:t>supervision</w:t>
+      </w:r>
+      <w:r>
+        <w:t>. M</w:t>
+      </w:r>
+      <w:r>
+        <w:t>ost</w:t>
+      </w:r>
+      <w:r>
+        <w:t xml:space="preserve"> of these are simple readings such </w:t>
+      </w:r>
+      <w:r>
+        <w:t>as</w:t>
+      </w:r>
+      <w:r>
+        <w:t xml:space="preserve"> Heart Rate, Temperature, Weight, Blood Pressure. Most of the readings can be taken through new technologies such as smart phones and internet of things devices. Especially smart phones, which </w:t>
+      </w:r>
+      <w:r>
+        <w:t>contain many</w:t>
+      </w:r>
+      <w:r>
+        <w:t xml:space="preserve"> sensors built into them can take a plentiful supply of readings from a patient without the need of a medical professional to be present, in the taking of these readings. These tests could be extended and upgraded to provide extra care for patients suffering with degenerative mental health conditions, </w:t>
+      </w:r>
+      <w:r>
+        <w:t>using</w:t>
+      </w:r>
+      <w:r>
+        <w:t xml:space="preserve"> the previously mentioned sensors within IoT devices and smart phones.</w:t>
+      </w:r>
+      <w:r>
+        <w:t xml:space="preserve"> To conclude, </w:t>
+      </w:r>
+      <w:r>
+        <w:lastRenderedPageBreak/>
+        <w:t>the three main areas that will be targeted are the NHS and data collection within the NHS and the basics about IoT devices and smart phones.</w:t>
       </w:r>
     </w:p>
     <w:p>
@@ -1935,169 +2027,465 @@
         <w:rPr>
           <w:lang w:eastAsia="en-GB"/>
         </w:rPr>
-        <w:t xml:space="preserve">As previously mentioned, to monitor a patient’s health, basic readings are taken like; </w:t>
-      </w:r>
-      <w:r>
-        <w:t xml:space="preserve">Heart Rate, Temperature, Weight, Blood Pressure. To take these readings, a patient is either required to visit their local hospital for an appointment with a Nurse/Doctor, or if they are incapable due to disability or old age, a District Nurse would be sent out to retrieve the readings. Possibly, a patient could wait for hours for these simple readings to be taken and for advice to be given to the patient. </w:t>
-      </w:r>
-      <w:r>
-        <w:t xml:space="preserve">To take this further, a patient suffering with Parkinson’s a disease with no cure and very little ways to </w:t>
-      </w:r>
-      <w:r>
+        <w:t xml:space="preserve">To </w:t>
+      </w:r>
+      <w:r>
+        <w:rPr>
+          <w:lang w:eastAsia="en-GB"/>
+        </w:rPr>
+        <w:t xml:space="preserve">monitor a patient’s health, basic readings are taken </w:t>
+      </w:r>
+      <w:r>
+        <w:rPr>
+          <w:lang w:eastAsia="en-GB"/>
+        </w:rPr>
+        <w:t>like,</w:t>
+      </w:r>
+      <w:r>
+        <w:rPr>
+          <w:lang w:eastAsia="en-GB"/>
+        </w:rPr>
+        <w:t xml:space="preserve"> Heart Rate, Temperature, Weight, Blood Pressure. To take these readings, a patient is either required to visit their local hospital for an appointment with a Nurse/Doctor, or if they are incapable due to disability or old age, a District Nurse would be sent out to retrieve the readings. Possibly, a patient could wait for hours for these simple readings to be taken and for advice to be given to the patient. To take this further, a patient suffering with Parkinson’s </w:t>
+      </w:r>
+      <w:r>
+        <w:rPr>
+          <w:lang w:eastAsia="en-GB"/>
+        </w:rPr>
+        <w:t>will have</w:t>
+      </w:r>
+      <w:r>
+        <w:rPr>
+          <w:lang w:eastAsia="en-GB"/>
+        </w:rPr>
+        <w:t xml:space="preserve"> little ways to </w:t>
+      </w:r>
+      <w:r>
+        <w:rPr>
+          <w:lang w:eastAsia="en-GB"/>
+        </w:rPr>
+        <w:t xml:space="preserve">help </w:t>
+      </w:r>
+      <w:r>
+        <w:rPr>
+          <w:lang w:eastAsia="en-GB"/>
+        </w:rPr>
+        <w:t>manage the disease</w:t>
+      </w:r>
+      <w:r>
+        <w:rPr>
+          <w:lang w:eastAsia="en-GB"/>
+        </w:rPr>
+        <w:t>, both medically and within their lifestyle</w:t>
+      </w:r>
+      <w:r>
+        <w:rPr>
+          <w:lang w:eastAsia="en-GB"/>
+        </w:rPr>
+        <w:t xml:space="preserve">. After a patient has been diagnosed with the disease they are taken for monthly assessments with a Doctor or specialised Nurse, where their tremors are visually looked at and the patient is asked if they have any concerns. At this point the appointment is complete and the patient is sent home with an action plan and appointment for the next month. According to the Patient website, a person with the Parkinson’s disease should receive; Parkinson's disease nurse specialists, Physiotherapy and physical activity, Occupational therapy, Speech and language therapy and Nutritional support </w:t>
+      </w:r>
+      <w:r>
+        <w:rPr>
+          <w:rStyle w:val="selectable"/>
+          <w:color w:val="000000" w:themeColor="text1"/>
+        </w:rPr>
+        <w:t>(Tidy, 2020)</w:t>
+      </w:r>
+      <w:r>
+        <w:t>. Within the United Kingdom due to shortages within the NHS, the</w:t>
+      </w:r>
+      <w:r>
+        <w:t xml:space="preserve"> </w:t>
+      </w:r>
+      <w:r>
+        <w:t xml:space="preserve">amount of recommended care for a single patient cannot be provided to every sufferer of Parkinson’s. This means that only a Doctor’s appointment or a specialised Nurse will see a patient each month, they will report of whether further action is needed or if the patient is fine. If a patient requires an extra appointment for any reason, they are required to visit their local General Practitioner. </w:t>
+      </w:r>
+    </w:p>
+    <w:p>
+      <w:pPr>
+        <w:rPr>
+          <w:ins w:id="11" w:author="Geoffrey Lund" w:date="2020-03-16T12:47:00Z"/>
+          <w:lang w:eastAsia="en-GB"/>
+        </w:rPr>
+      </w:pPr>
+      <w:r>
+        <w:rPr>
+          <w:lang w:eastAsia="en-GB"/>
+        </w:rPr>
+        <w:t xml:space="preserve">The care needed for patients with Parkinson’s cannot be provided within the United Kingdom, as previously stated, which means there is a need for change in which the way the disease is </w:t>
+      </w:r>
+      <w:r>
+        <w:rPr>
+          <w:lang w:eastAsia="en-GB"/>
+        </w:rPr>
+        <w:t>managed,</w:t>
+      </w:r>
+      <w:r>
+        <w:rPr>
+          <w:lang w:eastAsia="en-GB"/>
+        </w:rPr>
+        <w:t xml:space="preserve"> and other diseases are managed. This would allow for resources to be freed up to allow patients to get the care that they need and deserve. Also, what is needed is </w:t>
+      </w:r>
+      <w:r>
+        <w:rPr>
+          <w:lang w:eastAsia="en-GB"/>
+        </w:rPr>
+        <w:t>for</w:t>
+      </w:r>
+      <w:r>
+        <w:rPr>
+          <w:lang w:eastAsia="en-GB"/>
+        </w:rPr>
+        <w:t xml:space="preserve"> data that we are collecting from patients to be increased to give a better understanding of how a patient’s condition is either degrading or improving. This would also prevent unnecessary hospitalisations because a more comprehensive view of a patient’s health has been gathered and a better understanding of their health has been gained. Within the clinical investigation </w:t>
+      </w:r>
+      <w:r>
+        <w:rPr>
+          <w:lang w:eastAsia="en-GB"/>
+        </w:rPr>
         <w:lastRenderedPageBreak/>
-        <w:t xml:space="preserve">manage the disease. After a patient has been diagnosed with the disease they are taken for monthly </w:t>
-      </w:r>
-      <w:r>
-        <w:t xml:space="preserve">assessments with a Doctor or specialised Nurse, where their tremors are visually looked at and the patient is asked if they have any concerns. At this point the appointment is complete and the patient is sent home with an action plan and appointment for the next month. According to the Patient website, a person with the Parkinson’s disease should receive; Parkinson's disease nurse specialists, Physiotherapy and physical activity, Occupational therapy, Speech and language therapy and Nutritional support </w:t>
+        <w:t xml:space="preserve">‘Residents: Frequency, Causes, and Costs’ it is suggested that the unnecessary hospitalisation of patients is likely to cause their health more issues due to the stress of being transferred to a hospital. The study then goes onto state that 67% of hospitalisations are avoidable and take up a great deal of NHS resources. These resources could be better utilised if it is found out that a patient did not need hospitalised. This also works if the patient takes a reading that a medical professional does not </w:t>
+      </w:r>
+      <w:r>
+        <w:rPr>
+          <w:lang w:eastAsia="en-GB"/>
+        </w:rPr>
+        <w:t>like,</w:t>
+      </w:r>
+      <w:r>
+        <w:rPr>
+          <w:lang w:eastAsia="en-GB"/>
+        </w:rPr>
+        <w:t xml:space="preserve"> and a life is saved because they were hospitalised with a serious condition.</w:t>
+      </w:r>
+    </w:p>
+    <w:p>
+      <w:pPr>
+        <w:rPr>
+          <w:lang w:eastAsia="en-GB"/>
+        </w:rPr>
+      </w:pPr>
+      <w:ins w:id="12" w:author="Geoffrey Lund" w:date="2020-03-16T12:47:00Z">
+        <w:r>
+          <w:rPr>
+            <w:lang w:eastAsia="en-GB"/>
+          </w:rPr>
+          <w:t>(This makes the case for</w:t>
+        </w:r>
+      </w:ins>
+      <w:ins w:id="13" w:author="Geoffrey Lund" w:date="2020-03-16T12:48:00Z">
+        <w:r>
+          <w:rPr>
+            <w:lang w:eastAsia="en-GB"/>
+          </w:rPr>
+          <w:t xml:space="preserve"> using t</w:t>
+        </w:r>
+      </w:ins>
+      <w:ins w:id="14" w:author="Geoffrey Lund" w:date="2020-03-16T12:47:00Z">
+        <w:r>
+          <w:rPr>
+            <w:lang w:eastAsia="en-GB"/>
+          </w:rPr>
+          <w:t xml:space="preserve">echnology </w:t>
+        </w:r>
+      </w:ins>
+      <w:r>
+        <w:rPr>
+          <w:color w:val="FF0000"/>
+          <w:u w:val="single"/>
+          <w:lang w:eastAsia="en-GB"/>
+        </w:rPr>
+        <w:t>rather</w:t>
+      </w:r>
+      <w:ins w:id="15" w:author="Geoffrey Lund" w:date="2020-03-16T12:48:00Z">
+        <w:r>
+          <w:rPr>
+            <w:color w:val="FF0000"/>
+            <w:lang w:eastAsia="en-GB"/>
+          </w:rPr>
+          <w:t xml:space="preserve"> </w:t>
+        </w:r>
+        <w:r>
+          <w:rPr>
+            <w:lang w:eastAsia="en-GB"/>
+          </w:rPr>
+          <w:t xml:space="preserve">than </w:t>
+        </w:r>
+      </w:ins>
+      <w:ins w:id="16" w:author="Geoffrey Lund" w:date="2020-03-16T12:47:00Z">
+        <w:r>
+          <w:rPr>
+            <w:lang w:eastAsia="en-GB"/>
+          </w:rPr>
+          <w:t xml:space="preserve">medical </w:t>
+        </w:r>
+      </w:ins>
+      <w:ins w:id="17" w:author="Geoffrey Lund" w:date="2020-03-16T12:48:00Z">
+        <w:r>
+          <w:rPr>
+            <w:lang w:eastAsia="en-GB"/>
+          </w:rPr>
+          <w:t>time well. You could be more provocative and add some political aspects to this; NHS under pressure</w:t>
+        </w:r>
+      </w:ins>
+      <w:ins w:id="18" w:author="Geoffrey Lund" w:date="2020-03-16T12:49:00Z">
+        <w:r>
+          <w:rPr>
+            <w:lang w:eastAsia="en-GB"/>
+          </w:rPr>
+          <w:t>, no hope of the funding to cover all these patients, bed blocking etc)</w:t>
+        </w:r>
+      </w:ins>
+    </w:p>
+    <w:p>
+      <w:pPr>
+        <w:pStyle w:val="Heading2"/>
+        <w:rPr>
+          <w:lang w:eastAsia="en-GB"/>
+        </w:rPr>
+      </w:pPr>
+      <w:r>
+        <w:rPr>
+          <w:lang w:eastAsia="en-GB"/>
+        </w:rPr>
+        <w:t>2.3 IoT (in general)</w:t>
+      </w:r>
+    </w:p>
+    <w:p>
+      <w:r>
+        <w:rPr>
+          <w:lang w:eastAsia="en-GB"/>
+        </w:rPr>
+        <w:t xml:space="preserve">Devices that have been previously mentioned can take lots of readings and send them to a server. One of these are IoT devices, or internet of things devices, </w:t>
+      </w:r>
+      <w:r>
+        <w:rPr>
+          <w:lang w:eastAsia="en-GB"/>
+        </w:rPr>
+        <w:t>these are micro-computers that</w:t>
+      </w:r>
+      <w:r>
+        <w:rPr>
+          <w:lang w:eastAsia="en-GB"/>
+        </w:rPr>
+        <w:t xml:space="preserve"> transfer data over a network to a cloud server without the need for Human-Computer or Computer-Human interaction. They carry a relatively low amount of processing power, RAM etc and are mainly used for the sending of data. The fact they have low system performance means that they are very inexpensive pieces of technology and are simple to setup and utilise. Within the United Kingdom they have been used for devices like the Nest Thermostat</w:t>
+      </w:r>
+      <w:r>
+        <w:rPr>
+          <w:lang w:eastAsia="en-GB"/>
+        </w:rPr>
+        <w:t xml:space="preserve"> </w:t>
+      </w:r>
+      <w:r>
+        <w:rPr>
+          <w:lang w:eastAsia="en-GB"/>
+        </w:rPr>
+        <w:t>–</w:t>
+      </w:r>
+      <w:r>
+        <w:rPr>
+          <w:lang w:eastAsia="en-GB"/>
+        </w:rPr>
+        <w:t xml:space="preserve"> </w:t>
+      </w:r>
+      <w:r>
+        <w:rPr>
+          <w:lang w:eastAsia="en-GB"/>
+        </w:rPr>
+        <w:t>a device that is programmable and self-learning device that optimises the heating and cooling of homes</w:t>
+      </w:r>
+      <w:r>
+        <w:rPr>
+          <w:lang w:eastAsia="en-GB"/>
+        </w:rPr>
+        <w:t xml:space="preserve">, </w:t>
+      </w:r>
+      <w:bookmarkStart w:id="19" w:name="_Hlk35353654"/>
+      <w:proofErr w:type="spellStart"/>
+      <w:r>
+        <w:rPr>
+          <w:lang w:eastAsia="en-GB"/>
+        </w:rPr>
+        <w:t>Berennis</w:t>
+      </w:r>
+      <w:proofErr w:type="spellEnd"/>
+      <w:r>
+        <w:rPr>
+          <w:lang w:eastAsia="en-GB"/>
+        </w:rPr>
+        <w:t xml:space="preserve"> Smart Light Bulb</w:t>
+      </w:r>
+      <w:r>
+        <w:rPr>
+          <w:lang w:eastAsia="en-GB"/>
+        </w:rPr>
+        <w:t xml:space="preserve"> </w:t>
+      </w:r>
+      <w:bookmarkEnd w:id="19"/>
+      <w:r>
+        <w:rPr>
+          <w:lang w:eastAsia="en-GB"/>
+        </w:rPr>
+        <w:t>– allows a user to change the colour and brightness of the light through an application on their phone</w:t>
+      </w:r>
+      <w:r>
+        <w:rPr>
+          <w:lang w:eastAsia="en-GB"/>
+        </w:rPr>
+        <w:t>, Sense Energy Monitor</w:t>
+      </w:r>
+      <w:r>
+        <w:rPr>
+          <w:lang w:eastAsia="en-GB"/>
+        </w:rPr>
+        <w:t xml:space="preserve"> – a device that is installed into a home’s electrical panel to provide insight into energy usage within that home</w:t>
+      </w:r>
+      <w:r>
+        <w:rPr>
+          <w:lang w:eastAsia="en-GB"/>
+        </w:rPr>
+        <w:t xml:space="preserve"> </w:t>
+      </w:r>
+      <w:r>
+        <w:rPr>
+          <w:lang w:eastAsia="en-GB"/>
+        </w:rPr>
+        <w:t xml:space="preserve">through the use of mobile and we applications </w:t>
+      </w:r>
+      <w:r>
+        <w:rPr>
+          <w:lang w:eastAsia="en-GB"/>
+        </w:rPr>
+        <w:t xml:space="preserve">etc </w:t>
       </w:r>
       <w:r>
         <w:rPr>
           <w:rStyle w:val="selectable"/>
-          <w:color w:val="000000"/>
-        </w:rPr>
-        <w:t>(Tidy, 2020)</w:t>
-      </w:r>
-      <w:r>
-        <w:t xml:space="preserve">. Within the United Kingdom due to shortages within the NHS, the sheer amount of recommended care for a single patient cannot be provided </w:t>
-      </w:r>
-      <w:r>
-        <w:t xml:space="preserve">to every sufferer of Parkinson’s. This means that only a Doctor’s appointment or a specialised Nurse will see a patient each month, they will report of whether further action is needed or if the patient is fine. If a patient requires an extra appointment for any reason, they are required to visit their local General Practitioner. </w:t>
-      </w:r>
-    </w:p>
-    <w:p>
-      <w:pPr>
-        <w:rPr>
-          <w:lang w:eastAsia="en-GB"/>
-        </w:rPr>
-      </w:pPr>
-      <w:r>
-        <w:rPr>
-          <w:lang w:eastAsia="en-GB"/>
-        </w:rPr>
-        <w:t xml:space="preserve">The vast care needed for patients with Parkinson’s cannot be provided within the United Kingdom, as previously stated, which means there is a need for change in which the way the disease is managed and other diseases are managed. This would allow for resources to be freed up to allow patients to get the care that they need and deserve. Also, what is needed is for the amount of data that we are collecting from patients to be increased to give a better understanding of how a patient’s condition is either degrading or improving. </w:t>
-      </w:r>
-      <w:r>
-        <w:rPr>
-          <w:lang w:eastAsia="en-GB"/>
-        </w:rPr>
-        <w:t xml:space="preserve">This would also prevent unnecessary hospitalisations because a more comprehensive view of a patient’s health has been gathered and a better understanding of their health has been gained. </w:t>
-      </w:r>
-      <w:r>
-        <w:t>Within the clinical investigation ‘</w:t>
-      </w:r>
-      <w:r>
-        <w:t>Residents: Frequency, Causes, and Costs</w:t>
-      </w:r>
-      <w:r>
-        <w:t>’ it is suggested that the unnecessary hospitalisation of patients is likely to cause their health more issues due to the stress of being transferred to a hospital. The study then goes onto state that 67% of hospitalisations are avoidable and take up a great deal of NHS resources. These resources could be better utilised if it is found out that a patient did not need hospitalised. This also works if the patient takes a reading that a medical professional does not like and a life is saved because they were hospitalised with a serious condition.</w:t>
-      </w:r>
-    </w:p>
-    <w:p>
-      <w:pPr>
-        <w:pStyle w:val="Heading2"/>
-        <w:rPr>
-          <w:lang w:eastAsia="en-GB"/>
-        </w:rPr>
-      </w:pPr>
-      <w:r>
-        <w:rPr>
-          <w:lang w:eastAsia="en-GB"/>
-        </w:rPr>
+          <w:color w:val="000000" w:themeColor="text1"/>
+        </w:rPr>
+        <w:t>(Mishra, 2020</w:t>
+      </w:r>
+      <w:r>
+        <w:rPr>
+          <w:rStyle w:val="selectable"/>
+          <w:color w:val="000000" w:themeColor="text1"/>
+        </w:rPr>
+        <w:t>).</w:t>
+      </w:r>
+      <w:r>
+        <w:rPr>
+          <w:rStyle w:val="selectable"/>
+          <w:color w:val="000000" w:themeColor="text1"/>
+        </w:rPr>
+        <w:t xml:space="preserve"> These devices </w:t>
+      </w:r>
+      <w:r>
+        <w:rPr>
+          <w:rStyle w:val="selectable"/>
+          <w:color w:val="000000" w:themeColor="text1"/>
+        </w:rPr>
+        <w:t>can</w:t>
+      </w:r>
+      <w:r>
+        <w:rPr>
+          <w:rStyle w:val="selectable"/>
+          <w:color w:val="000000" w:themeColor="text1"/>
+        </w:rPr>
+        <w:t xml:space="preserve"> send and receive data from a server, the server usually acts on data based upon a user entering an input or a sudden change in the data being received by the server. These devices (as can be seen from the previous examples) can be programmed and have sensors added to them to provide different functionality for the user and send different kinds of data to a server. If this technology is applied in a medical sense, the NHS has</w:t>
+      </w:r>
+      <w:r>
+        <w:rPr>
+          <w:rStyle w:val="selectable"/>
+          <w:color w:val="000000" w:themeColor="text1"/>
+        </w:rPr>
+        <w:t xml:space="preserve"> </w:t>
+      </w:r>
+      <w:r>
+        <w:rPr>
+          <w:rStyle w:val="selectable"/>
+          <w:color w:val="000000" w:themeColor="text1"/>
+        </w:rPr>
+        <w:t xml:space="preserve">put IoT devices through a rigorous testing phase. </w:t>
+      </w:r>
+      <w:r>
+        <w:t xml:space="preserve">“As part of an initiative to set up testbeds to pilot new technologies in the health service, NHS England and the Department of Health has </w:t>
+      </w:r>
+      <w:r>
         <w:lastRenderedPageBreak/>
-        <w:t>2.3 IoT (in general)</w:t>
-      </w:r>
-    </w:p>
-    <w:p>
-      <w:r>
-        <w:rPr>
-          <w:lang w:eastAsia="en-GB"/>
-        </w:rPr>
-        <w:t xml:space="preserve">Devices that have been previously mentioned can take lots of readings and send them to a server. One of these are IoT devices, or internet of things devices, these are small micro-computers that transfer data over a network to a cloud server without the need for Human-Computer or Computer-Human interaction. They carry a relatively low amount of processing power, RAM etc and are mainly used for the sending of said data. The fact they have low system performance means that they are very inexpensive pieces of technology and are simple to setup and utilise. Within the United Kingdom they have been used for devices like the Nest Thermostat, </w:t>
-      </w:r>
-      <w:proofErr w:type="spellStart"/>
-      <w:r>
-        <w:rPr>
-          <w:lang w:eastAsia="en-GB"/>
-        </w:rPr>
-        <w:t>Berennis</w:t>
-      </w:r>
-      <w:proofErr w:type="spellEnd"/>
-      <w:r>
-        <w:rPr>
-          <w:lang w:eastAsia="en-GB"/>
-        </w:rPr>
-        <w:t xml:space="preserve"> Smart Light Bulb, Sense Energy Monitor etc </w:t>
-      </w:r>
-      <w:r>
-        <w:rPr>
-          <w:rStyle w:val="selectable"/>
-          <w:color w:val="000000"/>
-        </w:rPr>
-        <w:t xml:space="preserve">(Mishra, 2020). </w:t>
-      </w:r>
-      <w:r>
-        <w:rPr>
-          <w:rStyle w:val="selectable"/>
-          <w:color w:val="000000"/>
-        </w:rPr>
-        <w:t xml:space="preserve">These devices have the ability to send and receive data from a server, the server usually acts on data based upon a user entering an input or a sudden change in the data being received by the server. These devices (as can be seen from the previous examples) can be programmed and have sensors added to them to provide different functionality for the user and send different kinds of data to a server. If this technology is applied in a medical sense, the NHS has put IoT devices through a rigorous testing phase. </w:t>
-      </w:r>
-      <w:r>
-        <w:t>“</w:t>
-      </w:r>
-      <w:r>
-        <w:t>As part of an initiative to set up testbeds to pilot new technologies in the health service, NHS England and the Department of Health has awarded £10m in funding to two 'test bed' projects that it describes as "IoT-led".</w:t>
-      </w:r>
-      <w:r>
-        <w:t xml:space="preserve">” </w:t>
-      </w:r>
-      <w:r>
-        <w:t>(Best, 2020)</w:t>
-      </w:r>
-      <w:r>
-        <w:t>. One of these projects is called, TIHM or Technology Integrated Health Management. This system is used to monitor patients with Dementia, reduce the need for hospital admissions and relieve the stress on carers (</w:t>
-      </w:r>
-      <w:r>
-        <w:t>Sabp.nhs.uk. (2020)</w:t>
-      </w:r>
-      <w:r>
-        <w:t xml:space="preserve">). The devices used are IoT devices, they send a signal to clinicians when they detect an issue with the patient such as; falls, turning on things they shouldn’t and long-term periods of idleness. </w:t>
-      </w:r>
-    </w:p>
-    <w:p>
-      <w:pPr>
-        <w:rPr>
-          <w:lang w:eastAsia="en-GB"/>
-        </w:rPr>
-      </w:pPr>
-    </w:p>
-    <w:p>
-      <w:pPr>
-        <w:rPr>
-          <w:lang w:eastAsia="en-GB"/>
-        </w:rPr>
-      </w:pPr>
-    </w:p>
-    <w:p>
-      <w:pPr>
-        <w:rPr>
-          <w:lang w:eastAsia="en-GB"/>
-        </w:rPr>
-      </w:pPr>
-    </w:p>
-    <w:p>
-      <w:pPr>
-        <w:rPr>
-          <w:lang w:eastAsia="en-GB"/>
-        </w:rPr>
-      </w:pPr>
-    </w:p>
-    <w:p>
-      <w:pPr>
-        <w:rPr>
-          <w:lang w:eastAsia="en-GB"/>
-        </w:rPr>
-      </w:pPr>
+        <w:t xml:space="preserve">awarded £10m in funding to two 'test bed' projects that it describes as "IoT-led".” (Best, 2020). One of these projects is called, TIHM or Technology Integrated Health Management. This system is used to monitor patients with Dementia, reduce the need for hospital admissions and relieve the stress on carers (Sabp.nhs.uk. (2020)). The devices used are IoT devices, they send a signal to clinicians when they detect an issue with the patient such </w:t>
+      </w:r>
+      <w:r>
+        <w:t>as</w:t>
+      </w:r>
+      <w:r>
+        <w:t xml:space="preserve"> falls, turning on things they shouldn’t and long-term periods of idleness. </w:t>
+      </w:r>
+    </w:p>
+    <w:p>
+      <w:r>
+        <w:t>A basic overview of an IoT device (Raspberry Pi) is shown below. Contained within the diagram is a simple system for fire detection between two IoT devices and a selection of mobile devices. The first device is used to manage the different sensors to the left of the diagram and report to the secondary IoT device on the right all the readings it takes. The IoT device on the right will report if</w:t>
+      </w:r>
+      <w:r>
+        <w:t xml:space="preserve"> readings correspond to show the presence of a fire to the mobile devices. </w:t>
+      </w:r>
+    </w:p>
+    <w:p>
+      <w:pPr>
+        <w:rPr>
+          <w:lang w:eastAsia="en-GB"/>
+        </w:rPr>
+      </w:pPr>
+      <w:r>
+        <w:rPr>
+          <w:noProof/>
+        </w:rPr>
+        <w:drawing>
+          <wp:inline distT="0" distB="0" distL="0" distR="0" wp14:anchorId="302B4620" wp14:editId="0A32F5A5">
+            <wp:extent cx="5731510" cy="4303395"/>
+            <wp:effectExtent l="0" t="0" r="2540" b="1905"/>
+            <wp:docPr id="7" name="Picture 7"/>
+            <wp:cNvGraphicFramePr>
+              <a:graphicFrameLocks xmlns:a="http://schemas.openxmlformats.org/drawingml/2006/main" noChangeAspect="1"/>
+            </wp:cNvGraphicFramePr>
+            <a:graphic xmlns:a="http://schemas.openxmlformats.org/drawingml/2006/main">
+              <a:graphicData uri="http://schemas.openxmlformats.org/drawingml/2006/picture">
+                <pic:pic xmlns:pic="http://schemas.openxmlformats.org/drawingml/2006/picture">
+                  <pic:nvPicPr>
+                    <pic:cNvPr id="0" name="Picture 3"/>
+                    <pic:cNvPicPr>
+                      <a:picLocks noChangeAspect="1" noChangeArrowheads="1"/>
+                    </pic:cNvPicPr>
+                  </pic:nvPicPr>
+                  <pic:blipFill>
+                    <a:blip r:embed="rId15">
+                      <a:extLst>
+                        <a:ext uri="{28A0092B-C50C-407E-A947-70E740481C1C}">
+                          <a14:useLocalDpi xmlns:a14="http://schemas.microsoft.com/office/drawing/2010/main" val="0"/>
+                        </a:ext>
+                      </a:extLst>
+                    </a:blip>
+                    <a:srcRect/>
+                    <a:stretch>
+                      <a:fillRect/>
+                    </a:stretch>
+                  </pic:blipFill>
+                  <pic:spPr bwMode="auto">
+                    <a:xfrm>
+                      <a:off x="0" y="0"/>
+                      <a:ext cx="5731510" cy="4303395"/>
+                    </a:xfrm>
+                    <a:prstGeom prst="rect">
+                      <a:avLst/>
+                    </a:prstGeom>
+                    <a:noFill/>
+                    <a:ln>
+                      <a:noFill/>
+                    </a:ln>
+                  </pic:spPr>
+                </pic:pic>
+              </a:graphicData>
+            </a:graphic>
+          </wp:inline>
+        </w:drawing>
+      </w:r>
     </w:p>
     <w:p>
       <w:pPr>
@@ -2131,51 +2519,335 @@
         <w:rPr>
           <w:lang w:eastAsia="en-GB"/>
         </w:rPr>
-        <w:t xml:space="preserve">A further device that has been previously mentioned with a vast quantity of highly sensitive sensors, </w:t>
-      </w:r>
-      <w:r>
-        <w:rPr>
-          <w:lang w:eastAsia="en-GB"/>
-        </w:rPr>
-        <w:t xml:space="preserve">are Mobile Phones. These have the advantage over IoT devices, that they are widely used and the majority of the U.K population has a mobile phone. </w:t>
-      </w:r>
-      <w:r>
-        <w:rPr>
-          <w:lang w:eastAsia="en-GB"/>
-        </w:rPr>
-        <w:t xml:space="preserve">Most Smart Phones within the U.K have the ability to communicate with a web server from almost everywhere with the use of Mobile Data and Wi-Fi in most U.K homes, this allows for convenience when a User is needing to send or receive data from a server. Receiving data anywhere a User is, allows them to keep them up to date with </w:t>
-      </w:r>
-      <w:r>
-        <w:rPr>
-          <w:lang w:eastAsia="en-GB"/>
-        </w:rPr>
-        <w:t xml:space="preserve">any changes within the server, due to new data being entered or data needing to be entered. Examples of this have been used within rural countries within Africa, the technology is called tele diagnosis and it is used for patients to communicate with Doctors by sending them photos, information etc about their ailments and a Doctor will send different courses of action or treatments. The technology has been widely successful due to the instantaneous nature of Mobile Phones and the quality of the cameras, microphones etc to help a medical professional make an informed decision on the best course of action. </w:t>
-      </w:r>
-      <w:r>
-        <w:rPr>
-          <w:lang w:eastAsia="en-GB"/>
-        </w:rPr>
-        <w:t xml:space="preserve">As previously mentioned, the quality of the sensors within mobile phones are incredibly sensitive and can detect the smallest changes in movement, heat etc. sensors have been increasing in quality since 2014. GPS or Global Positioning System also allows people to pin point their locations and track their movements, whether that be for fitness, or for their own personal safety etc. </w:t>
-      </w:r>
-      <w:r>
-        <w:rPr>
-          <w:lang w:eastAsia="en-GB"/>
-        </w:rPr>
-        <w:t>GPS has been used to track elderly people with degenerative brain conditions such as Dementia to plot a circle as to an area where they are meant to be. If a Dementia sufferer travels outside of the circle set out by a program, a signal is sent to a server and a next of kin, carer or medical professional are contacted to check on the safety of the patient. This means if a Dementia sufferer gets confused and lost, the carer is able to locate them and bring them back home.</w:t>
-      </w:r>
-      <w:r>
-        <w:rPr>
-          <w:lang w:eastAsia="en-GB"/>
-        </w:rPr>
-        <w:t xml:space="preserve"> Many Mobile Applications communicate between a server, the same server allows for communications from a web app. This could be to; manage data entered into the Mobile Application, User data or content within the application etc. They also provide a failsafe if a User forgets any of their login data. </w:t>
-      </w:r>
-    </w:p>
-    <w:p>
-      <w:pPr>
-        <w:rPr>
-          <w:lang w:eastAsia="en-GB"/>
-        </w:rPr>
-      </w:pPr>
+        <w:t xml:space="preserve">A further device that </w:t>
+      </w:r>
+      <w:r>
+        <w:rPr>
+          <w:lang w:eastAsia="en-GB"/>
+        </w:rPr>
+        <w:t xml:space="preserve">can be used in this context and has a </w:t>
+      </w:r>
+      <w:r>
+        <w:rPr>
+          <w:lang w:eastAsia="en-GB"/>
+        </w:rPr>
+        <w:t xml:space="preserve">quantity of highly sensitive sensors, are Mobile Phones. These have the advantage over IoT devices, that they are widely used and </w:t>
+      </w:r>
+      <w:r>
+        <w:rPr>
+          <w:lang w:eastAsia="en-GB"/>
+        </w:rPr>
+        <w:t>most of</w:t>
+      </w:r>
+      <w:r>
+        <w:rPr>
+          <w:lang w:eastAsia="en-GB"/>
+        </w:rPr>
+        <w:t xml:space="preserve"> the U.K has a mobile phone</w:t>
+      </w:r>
+      <w:r>
+        <w:rPr>
+          <w:lang w:eastAsia="en-GB"/>
+        </w:rPr>
+        <w:t xml:space="preserve">, the age group with the lowest percentage of mobile phones is 55 and over. This age bracket has a percentage ownership of 55%. All other age groups above the age of 16 have an ownership greater than 90% </w:t>
+      </w:r>
+      <w:r>
+        <w:rPr>
+          <w:lang w:eastAsia="en-GB"/>
+        </w:rPr>
+        <w:t>(O'Dea, 2019)</w:t>
+      </w:r>
+      <w:r>
+        <w:rPr>
+          <w:lang w:eastAsia="en-GB"/>
+        </w:rPr>
+        <w:t xml:space="preserve">. Most Smart Phones within the U.K have the ability to communicate with a web server from almost everywhere with the use of Mobile Data and Wi-Fi in U.K homes, this allows for convenience when a User is </w:t>
+      </w:r>
+      <w:r>
+        <w:rPr>
+          <w:lang w:eastAsia="en-GB"/>
+        </w:rPr>
+        <w:t>required</w:t>
+      </w:r>
+      <w:r>
+        <w:rPr>
+          <w:lang w:eastAsia="en-GB"/>
+        </w:rPr>
+        <w:t xml:space="preserve"> to send or receive data from a server. </w:t>
+      </w:r>
+      <w:r>
+        <w:rPr>
+          <w:lang w:eastAsia="en-GB"/>
+        </w:rPr>
+        <w:t>Receiving data anywhere</w:t>
+      </w:r>
+      <w:r>
+        <w:rPr>
+          <w:lang w:eastAsia="en-GB"/>
+        </w:rPr>
+        <w:t>, allows a User to keep</w:t>
+      </w:r>
+      <w:r>
+        <w:rPr>
+          <w:lang w:eastAsia="en-GB"/>
+        </w:rPr>
+        <w:t xml:space="preserve"> up to date with any changes within the server, due to new data being entered or data needing to be entered. Examples of this have been used within rural countries within Africa, the technology is called tele diagnosis and it is used for patients to communicate with Doctors by sending them photos, information etc about their ailments and a Doctor will send different courses of action or treatments. The technology has been widely successful due to the instantaneous nature of Mobile Phones and the quality of the cameras, microphones etc to help a medical professional make an informed decision on the best course of action</w:t>
+      </w:r>
+      <w:r>
+        <w:rPr>
+          <w:lang w:eastAsia="en-GB"/>
+        </w:rPr>
+        <w:t xml:space="preserve"> this is usually done through the </w:t>
+      </w:r>
+      <w:proofErr w:type="spellStart"/>
+      <w:r>
+        <w:rPr>
+          <w:lang w:eastAsia="en-GB"/>
+        </w:rPr>
+        <w:t>iSAT</w:t>
+      </w:r>
+      <w:proofErr w:type="spellEnd"/>
+      <w:r>
+        <w:rPr>
+          <w:lang w:eastAsia="en-GB"/>
+        </w:rPr>
+        <w:t xml:space="preserve"> solution, to use highly qualified urban doctors to provide medical aid from a distance </w:t>
+      </w:r>
+      <w:r>
+        <w:rPr>
+          <w:lang w:eastAsia="en-GB"/>
+        </w:rPr>
+        <w:t>(User, 2020)</w:t>
+      </w:r>
+      <w:r>
+        <w:rPr>
+          <w:lang w:eastAsia="en-GB"/>
+        </w:rPr>
+        <w:t xml:space="preserve">. </w:t>
+      </w:r>
+      <w:r>
+        <w:rPr>
+          <w:lang w:eastAsia="en-GB"/>
+        </w:rPr>
+        <w:t xml:space="preserve">As previously mentioned, the quality of the sensors within mobile phones are incredibly sensitive and can detect the smallest changes in movement, heat etc. sensors have been increasing in quality since 2014. GPS or Global Positioning System also allows people to </w:t>
+      </w:r>
+      <w:r>
+        <w:rPr>
+          <w:lang w:eastAsia="en-GB"/>
+        </w:rPr>
+        <w:t>pinpoint</w:t>
+      </w:r>
+      <w:r>
+        <w:rPr>
+          <w:lang w:eastAsia="en-GB"/>
+        </w:rPr>
+        <w:t xml:space="preserve"> their locations and track their movements, whether that be for fitness, or for their own personal safety. GPS has been used to track elderly people with degenerative brain conditions such as Dementia to plot a circle as to an area where they are meant to be. If a Dementia sufferer travels outside of the circle set out by a program, a signal is sent to a server and a next of kin, carer or medical professional are contacted to check on the safety of the patient</w:t>
+      </w:r>
+      <w:r>
+        <w:rPr>
+          <w:lang w:eastAsia="en-GB"/>
+        </w:rPr>
+        <w:t xml:space="preserve"> </w:t>
+      </w:r>
+      <w:r>
+        <w:rPr>
+          <w:lang w:eastAsia="en-GB"/>
+        </w:rPr>
+        <w:t>called geofencing</w:t>
+      </w:r>
+      <w:r>
+        <w:rPr>
+          <w:lang w:eastAsia="en-GB"/>
+        </w:rPr>
+        <w:t>.</w:t>
+      </w:r>
+      <w:r>
+        <w:rPr>
+          <w:lang w:eastAsia="en-GB"/>
+        </w:rPr>
+        <w:t xml:space="preserve"> This means if a Dementia sufferer gets confused and lost, the carer </w:t>
+      </w:r>
+      <w:r>
+        <w:rPr>
+          <w:lang w:eastAsia="en-GB"/>
+        </w:rPr>
+        <w:t>can</w:t>
+      </w:r>
+      <w:r>
+        <w:rPr>
+          <w:lang w:eastAsia="en-GB"/>
+        </w:rPr>
+        <w:t xml:space="preserve"> locate them and bring them back home.</w:t>
+      </w:r>
+      <w:r>
+        <w:rPr>
+          <w:lang w:eastAsia="en-GB"/>
+        </w:rPr>
+        <w:t xml:space="preserve"> </w:t>
+      </w:r>
+      <w:r>
+        <w:rPr>
+          <w:lang w:eastAsia="en-GB"/>
+        </w:rPr>
+        <w:t>Mobile Applications</w:t>
+      </w:r>
+      <w:r>
+        <w:rPr>
+          <w:lang w:eastAsia="en-GB"/>
+        </w:rPr>
+        <w:t xml:space="preserve"> can </w:t>
+      </w:r>
+      <w:r>
+        <w:rPr>
+          <w:lang w:eastAsia="en-GB"/>
+        </w:rPr>
+        <w:t xml:space="preserve">communicate </w:t>
+      </w:r>
+      <w:r>
+        <w:rPr>
+          <w:lang w:eastAsia="en-GB"/>
+        </w:rPr>
+        <w:t xml:space="preserve">with </w:t>
+      </w:r>
+      <w:r>
+        <w:rPr>
+          <w:lang w:eastAsia="en-GB"/>
+        </w:rPr>
+        <w:t>a server</w:t>
+      </w:r>
+      <w:r>
+        <w:rPr>
+          <w:lang w:eastAsia="en-GB"/>
+        </w:rPr>
+        <w:t xml:space="preserve"> </w:t>
+      </w:r>
+      <w:r>
+        <w:rPr>
+          <w:lang w:eastAsia="en-GB"/>
+        </w:rPr>
+        <w:t>th</w:t>
+      </w:r>
+      <w:r>
+        <w:rPr>
+          <w:lang w:eastAsia="en-GB"/>
+        </w:rPr>
+        <w:t>is</w:t>
+      </w:r>
+      <w:r>
+        <w:rPr>
+          <w:lang w:eastAsia="en-GB"/>
+        </w:rPr>
+        <w:t xml:space="preserve"> allows for communications </w:t>
+      </w:r>
+      <w:r>
+        <w:rPr>
+          <w:lang w:eastAsia="en-GB"/>
+        </w:rPr>
+        <w:t>between</w:t>
+      </w:r>
+      <w:r>
+        <w:rPr>
+          <w:lang w:eastAsia="en-GB"/>
+        </w:rPr>
+        <w:t xml:space="preserve"> a web app</w:t>
+      </w:r>
+      <w:r>
+        <w:rPr>
+          <w:lang w:eastAsia="en-GB"/>
+        </w:rPr>
+        <w:t xml:space="preserve"> and a smart phone also</w:t>
+      </w:r>
+      <w:r>
+        <w:rPr>
+          <w:lang w:eastAsia="en-GB"/>
+        </w:rPr>
+        <w:t xml:space="preserve">. This </w:t>
+      </w:r>
+      <w:r>
+        <w:rPr>
+          <w:lang w:eastAsia="en-GB"/>
+        </w:rPr>
+        <w:t xml:space="preserve">allows Users </w:t>
+      </w:r>
+      <w:r>
+        <w:rPr>
+          <w:lang w:eastAsia="en-GB"/>
+        </w:rPr>
+        <w:t>to</w:t>
+      </w:r>
+      <w:r>
+        <w:rPr>
+          <w:lang w:eastAsia="en-GB"/>
+        </w:rPr>
+        <w:t>,</w:t>
+      </w:r>
+      <w:r>
+        <w:rPr>
+          <w:lang w:eastAsia="en-GB"/>
+        </w:rPr>
+        <w:t xml:space="preserve"> manage data </w:t>
+      </w:r>
+      <w:r>
+        <w:rPr>
+          <w:lang w:eastAsia="en-GB"/>
+        </w:rPr>
+        <w:t>entered</w:t>
+      </w:r>
+      <w:r>
+        <w:rPr>
+          <w:lang w:eastAsia="en-GB"/>
+        </w:rPr>
+        <w:t xml:space="preserve"> </w:t>
+      </w:r>
+      <w:r>
+        <w:rPr>
+          <w:lang w:eastAsia="en-GB"/>
+        </w:rPr>
+        <w:t>o</w:t>
+      </w:r>
+      <w:r>
+        <w:rPr>
+          <w:lang w:eastAsia="en-GB"/>
+        </w:rPr>
+        <w:t xml:space="preserve">nto </w:t>
+      </w:r>
+      <w:r>
+        <w:rPr>
+          <w:lang w:eastAsia="en-GB"/>
+        </w:rPr>
+        <w:t>a</w:t>
+      </w:r>
+      <w:r>
+        <w:rPr>
+          <w:lang w:eastAsia="en-GB"/>
+        </w:rPr>
+        <w:t xml:space="preserve"> Mobile </w:t>
+      </w:r>
+      <w:r>
+        <w:rPr>
+          <w:lang w:eastAsia="en-GB"/>
+        </w:rPr>
+        <w:lastRenderedPageBreak/>
+        <w:t>Application</w:t>
+      </w:r>
+      <w:r>
+        <w:rPr>
+          <w:lang w:eastAsia="en-GB"/>
+        </w:rPr>
+        <w:t xml:space="preserve"> and </w:t>
+      </w:r>
+      <w:r>
+        <w:rPr>
+          <w:lang w:eastAsia="en-GB"/>
+        </w:rPr>
+        <w:t>User data or content within the application etc.</w:t>
+      </w:r>
+      <w:r>
+        <w:rPr>
+          <w:lang w:eastAsia="en-GB"/>
+        </w:rPr>
+        <w:t xml:space="preserve"> They also provide a failsafe if a User forgets any of their login data. </w:t>
+      </w:r>
     </w:p>
     <w:p>
       <w:pPr>
@@ -2195,11 +2867,37 @@
         <w:rPr>
           <w:lang w:eastAsia="en-GB"/>
         </w:rPr>
-        <w:lastRenderedPageBreak/>
         <w:t xml:space="preserve">2.5 Summary </w:t>
       </w:r>
     </w:p>
-    <w:p/>
+    <w:p>
+      <w:r>
+        <w:t xml:space="preserve">The purpose of this Literature Review was to analyse trends and common practices of technologies used within the NHS and other technologies used out with the NHS, as well as current methods the NHS utilise to manage data collection. With what has been discovered through the research conducted, </w:t>
+      </w:r>
+      <w:r>
+        <w:t>IoT</w:t>
+      </w:r>
+      <w:r>
+        <w:t xml:space="preserve">, smart phones, website applications and a </w:t>
+      </w:r>
+      <w:r>
+        <w:t>s</w:t>
+      </w:r>
+      <w:r>
+        <w:t xml:space="preserve">erver could be used to implement </w:t>
+      </w:r>
+      <w:r>
+        <w:t xml:space="preserve">an effective technology for the management of elderly patient’s health. This management system could cut down on the time spent by medical professionals within the NHS from taking simple readings from patients. This could also improve the management of patients </w:t>
+      </w:r>
+      <w:proofErr w:type="gramStart"/>
+      <w:r>
+        <w:t>through the use of</w:t>
+      </w:r>
+      <w:proofErr w:type="gramEnd"/>
+      <w:r>
+        <w:t xml:space="preserve"> Databases to store results from patients and report back to medical professionals (in graphical format), if a patient looks to be improving or degrading in their health or their condition. </w:t>
+      </w:r>
+    </w:p>
     <w:p>
       <w:r>
         <w:t xml:space="preserve">  </w:t>
@@ -2222,63 +2920,74 @@
     <w:p/>
     <w:p/>
     <w:p/>
+    <w:p>
+      <w:pPr>
+        <w:pStyle w:val="Heading1"/>
+      </w:pPr>
+      <w:bookmarkStart w:id="20" w:name="_Toc32769816"/>
+      <w:r>
+        <w:lastRenderedPageBreak/>
+        <w:t>Chapter 3 – Methodology</w:t>
+      </w:r>
+      <w:bookmarkEnd w:id="20"/>
+    </w:p>
+    <w:p>
+      <w:r>
+        <w:t xml:space="preserve">Within this Methodology chapter, an explanation of the processes involved in the development of this project will be given. As well as, the justification for these processes. Techniques such as System Diagrams, Test-Driven Development, Surveys and qualitative Interviews will be discussed to show exactly how this project was birthed. The project followed a somewhat Waterfall development process, following the </w:t>
+      </w:r>
+      <w:r>
+        <w:t>classic,</w:t>
+      </w:r>
+      <w:r>
+        <w:t xml:space="preserve"> Analysis, Design, Implementation, Testing and Evaluation steps. However, the way in which changes and suggestions were implemented have been handled in an Agile format. This allowed the developer to cope with these changes easier and track the progress of the project with greater ease.  </w:t>
+      </w:r>
+    </w:p>
+    <w:p/>
+    <w:p>
+      <w:pPr>
+        <w:pStyle w:val="Heading2"/>
+      </w:pPr>
+      <w:r>
+        <w:t>3.1 Project Overview</w:t>
+      </w:r>
+    </w:p>
+    <w:p>
+      <w:r>
+        <w:t xml:space="preserve">In Lehman’s terms, this project will look to build a system that tracks different health measures of a patient. These measurements </w:t>
+      </w:r>
+      <w:r>
+        <w:t>include,</w:t>
+      </w:r>
+      <w:r>
+        <w:t xml:space="preserve"> heart rate, blood pressure, body mass and patient temperature. These measures will be coupled with the hand shaking test developed as well. These measures will be sent to a server where they will be stored and presented to medical professionals in graphical format, this will allow the medical professionals to gain a better idea of patient degradation or improvement. The readings will be taken by sensors on a mobile phone, such as the accelerometer for </w:t>
+      </w:r>
+      <w:r>
+        <w:t xml:space="preserve">measuring the intensity of handshakes, for patients with Parkinson’s. A simple memory game to plot a value for the patient’s </w:t>
+      </w:r>
+      <w:r>
+        <w:t>wellbeing</w:t>
+      </w:r>
+      <w:r>
+        <w:t xml:space="preserve"> in terms of the detection and monitoring of Dementia. These will all be done on a mobile phone. Not everyone in the United Kingdom ha a mobile phone, so an IoT device will be setup and use a health kit to take simple measurements (this device will not be able to conduct the Dementia or Parkinson’s measurements). The medical professionals will take </w:t>
+      </w:r>
+      <w:r>
+        <w:t>all</w:t>
+      </w:r>
+      <w:r>
+        <w:t xml:space="preserve"> the data that has been posted to the server and allow medical professionals to select patients and see their results, while communicating advice to patients and send messages/advice to individual patients.    </w:t>
+      </w:r>
+      <w:r>
+        <w:t xml:space="preserve"> </w:t>
+      </w:r>
+    </w:p>
     <w:p/>
     <w:p/>
     <w:p/>
-    <w:p/>
-    <w:p/>
-    <w:p/>
-    <w:p/>
-    <w:p/>
-    <w:p/>
-    <w:p/>
-    <w:p/>
-    <w:p/>
-    <w:p/>
-    <w:p>
-      <w:pPr>
-        <w:pStyle w:val="Heading1"/>
-      </w:pPr>
-      <w:bookmarkStart w:id="11" w:name="_Toc32769816"/>
-      <w:r>
-        <w:lastRenderedPageBreak/>
-        <w:t>Chapter 3 – Methodology</w:t>
-      </w:r>
-      <w:bookmarkEnd w:id="11"/>
-    </w:p>
-    <w:p>
-      <w:r>
-        <w:t xml:space="preserve">Within this Methodology chapter, an explanation of the processes involved in the development of this project will be given. As well as, the justification for these processes. Techniques such as System Diagrams, Test-Driven Development, Surveys and qualitative Interviews will be discussed to show exactly how this project was birthed. The project followed a somewhat Waterfall development process, following the classic; Analysis, Design, Implementation, Testing and Evaluation steps. However, the way in which changes and suggestions were implemented have been handled in an Agile format. This allowed the developer to cope with these changes easier and track the progress of the project with greater ease.  </w:t>
-      </w:r>
-    </w:p>
-    <w:p/>
     <w:p>
       <w:pPr>
         <w:pStyle w:val="Heading2"/>
       </w:pPr>
-      <w:r>
-        <w:t>3.1 Project Overview</w:t>
-      </w:r>
-    </w:p>
-    <w:p>
-      <w:r>
-        <w:t xml:space="preserve">In Lehman’s terms, this project will look to build a system that tracks different health measures of a patient. These measurements include; heart rate, blood pressure, body mass and patient temperature. These measures will be coupled with the hand shaking test developed as well. These measures will be sent to a server where they will be stored and presented to medical professionals in graphical format, this will allow the medical professionals to gain a better idea of patient degradation or improvement. The readings will be taken by sensors on a mobile phone, such as the accelerometer for </w:t>
-      </w:r>
-      <w:r>
-        <w:t xml:space="preserve">measuring the intensity of handshakes, for patients with Parkinson’s. A simple memory game to plot a value for the patient’s well being in terms of the detection and monitoring of Dementia. These will all be done on a mobile phone. Not everyone in the United Kingdom ha a mobile phone, so an IoT device will be setup and use a health kit to take simple measurements (this device will not be able to conduct the Dementia or Parkinson’s measurements). The medical professionals will take all of the data that has been posted to the server and allow medical professionals to select patients and see their results, while communicating advice to patients and send messages/advice to individual patients.    </w:t>
-      </w:r>
-      <w:r>
-        <w:t xml:space="preserve"> </w:t>
-      </w:r>
-    </w:p>
-    <w:p/>
-    <w:p/>
-    <w:p/>
-    <w:p>
-      <w:pPr>
-        <w:pStyle w:val="Heading2"/>
-      </w:pPr>
-      <w:bookmarkStart w:id="12" w:name="_Toc32769817"/>
+      <w:bookmarkStart w:id="21" w:name="_Toc32769817"/>
       <w:r>
         <w:lastRenderedPageBreak/>
         <w:t xml:space="preserve">3.2 </w:t>
@@ -2286,7 +2995,7 @@
       <w:r>
         <w:t>Analysis</w:t>
       </w:r>
-      <w:bookmarkEnd w:id="12"/>
+      <w:bookmarkEnd w:id="21"/>
     </w:p>
     <w:p>
       <w:r>
@@ -2571,7 +3280,21 @@
                 <w:sz w:val="22"/>
                 <w:szCs w:val="22"/>
               </w:rPr>
-              <w:t>Develop a system to manage the patients effectively through the use of the three technologies.</w:t>
+              <w:t xml:space="preserve">Develop a system to manage the patients effectively </w:t>
+            </w:r>
+            <w:r>
+              <w:rPr>
+                <w:sz w:val="22"/>
+                <w:szCs w:val="22"/>
+              </w:rPr>
+              <w:t>with</w:t>
+            </w:r>
+            <w:r>
+              <w:rPr>
+                <w:sz w:val="22"/>
+                <w:szCs w:val="22"/>
+              </w:rPr>
+              <w:t xml:space="preserve"> the three technologies.</w:t>
             </w:r>
           </w:p>
         </w:tc>
@@ -2901,7 +3624,21 @@
                 <w:sz w:val="20"/>
                 <w:szCs w:val="20"/>
               </w:rPr>
-              <w:t xml:space="preserve">Compare different graph API’s to select one with a line of best fit and that us free to use. </w:t>
+              <w:t xml:space="preserve">Compare different graph API’s to select one with a line of best fit and that </w:t>
+            </w:r>
+            <w:r>
+              <w:rPr>
+                <w:sz w:val="20"/>
+                <w:szCs w:val="20"/>
+              </w:rPr>
+              <w:t>i</w:t>
+            </w:r>
+            <w:r>
+              <w:rPr>
+                <w:sz w:val="20"/>
+                <w:szCs w:val="20"/>
+              </w:rPr>
+              <w:t xml:space="preserve">s free to use. </w:t>
             </w:r>
           </w:p>
         </w:tc>
@@ -2923,7 +3660,21 @@
                 <w:sz w:val="22"/>
                 <w:szCs w:val="22"/>
               </w:rPr>
-              <w:t>Evaluate the hypothesis of the project through the use of Interviews and Surveys with medical professionals and the public.</w:t>
+              <w:t xml:space="preserve">Evaluate the hypothesis of the project </w:t>
+            </w:r>
+            <w:r>
+              <w:rPr>
+                <w:sz w:val="22"/>
+                <w:szCs w:val="22"/>
+              </w:rPr>
+              <w:t>using</w:t>
+            </w:r>
+            <w:r>
+              <w:rPr>
+                <w:sz w:val="22"/>
+                <w:szCs w:val="22"/>
+              </w:rPr>
+              <w:t xml:space="preserve"> Interviews and Surveys with medical professionals and the public.</w:t>
             </w:r>
           </w:p>
         </w:tc>
@@ -3065,13 +3816,7 @@
               <w:rPr>
                 <w:color w:val="000000" w:themeColor="text1"/>
               </w:rPr>
-              <w:t>F</w:t>
-            </w:r>
-            <w:r>
-              <w:rPr>
-                <w:color w:val="000000" w:themeColor="text1"/>
-              </w:rPr>
-              <w:t>REQ ID</w:t>
+              <w:t>FREQ ID</w:t>
             </w:r>
           </w:p>
         </w:tc>
@@ -3169,14 +3914,7 @@
                 <w:b w:val="0"/>
                 <w:color w:val="000000" w:themeColor="text1"/>
               </w:rPr>
-              <w:t>F</w:t>
-            </w:r>
-            <w:r>
-              <w:rPr>
-                <w:b w:val="0"/>
-                <w:color w:val="000000" w:themeColor="text1"/>
-              </w:rPr>
-              <w:t>REQ002</w:t>
+              <w:t>FREQ002</w:t>
             </w:r>
           </w:p>
         </w:tc>
@@ -3222,14 +3960,7 @@
                 <w:b w:val="0"/>
                 <w:color w:val="000000" w:themeColor="text1"/>
               </w:rPr>
-              <w:t>F</w:t>
-            </w:r>
-            <w:r>
-              <w:rPr>
-                <w:b w:val="0"/>
-                <w:color w:val="000000" w:themeColor="text1"/>
-              </w:rPr>
-              <w:t>REQ003</w:t>
+              <w:t>FREQ003</w:t>
             </w:r>
           </w:p>
         </w:tc>
@@ -3278,14 +4009,7 @@
                 <w:b w:val="0"/>
                 <w:color w:val="000000" w:themeColor="text1"/>
               </w:rPr>
-              <w:t>F</w:t>
-            </w:r>
-            <w:r>
-              <w:rPr>
-                <w:b w:val="0"/>
-                <w:color w:val="000000" w:themeColor="text1"/>
-              </w:rPr>
-              <w:t>REQ004</w:t>
+              <w:t>FREQ004</w:t>
             </w:r>
           </w:p>
         </w:tc>
@@ -3331,14 +4055,7 @@
                 <w:b w:val="0"/>
                 <w:color w:val="000000" w:themeColor="text1"/>
               </w:rPr>
-              <w:t>F</w:t>
-            </w:r>
-            <w:r>
-              <w:rPr>
-                <w:b w:val="0"/>
-                <w:color w:val="000000" w:themeColor="text1"/>
-              </w:rPr>
-              <w:t>REQ005</w:t>
+              <w:t>FREQ005</w:t>
             </w:r>
           </w:p>
         </w:tc>
@@ -3387,14 +4104,7 @@
                 <w:b w:val="0"/>
                 <w:color w:val="000000" w:themeColor="text1"/>
               </w:rPr>
-              <w:t>F</w:t>
-            </w:r>
-            <w:r>
-              <w:rPr>
-                <w:b w:val="0"/>
-                <w:color w:val="000000" w:themeColor="text1"/>
-              </w:rPr>
-              <w:t>REQ006</w:t>
+              <w:t>FREQ006</w:t>
             </w:r>
           </w:p>
         </w:tc>
@@ -3440,14 +4150,7 @@
                 <w:b w:val="0"/>
                 <w:color w:val="000000" w:themeColor="text1"/>
               </w:rPr>
-              <w:t>F</w:t>
-            </w:r>
-            <w:r>
-              <w:rPr>
-                <w:b w:val="0"/>
-                <w:color w:val="000000" w:themeColor="text1"/>
-              </w:rPr>
-              <w:t>REQ007</w:t>
+              <w:t>FREQ007</w:t>
             </w:r>
           </w:p>
         </w:tc>
@@ -3504,14 +4207,7 @@
                 <w:b w:val="0"/>
                 <w:color w:val="000000" w:themeColor="text1"/>
               </w:rPr>
-              <w:t>F</w:t>
-            </w:r>
-            <w:r>
-              <w:rPr>
-                <w:b w:val="0"/>
-                <w:color w:val="000000" w:themeColor="text1"/>
-              </w:rPr>
-              <w:t>REQ008</w:t>
+              <w:t>FREQ008</w:t>
             </w:r>
           </w:p>
         </w:tc>
@@ -3606,14 +4302,7 @@
                 <w:b w:val="0"/>
                 <w:color w:val="000000" w:themeColor="text1"/>
               </w:rPr>
-              <w:t>FREQ0</w:t>
-            </w:r>
-            <w:r>
-              <w:rPr>
-                <w:b w:val="0"/>
-                <w:color w:val="000000" w:themeColor="text1"/>
-              </w:rPr>
-              <w:t>10</w:t>
+              <w:t>FREQ010</w:t>
             </w:r>
           </w:p>
         </w:tc>
@@ -3682,7 +4371,23 @@
                 <w:sz w:val="20"/>
                 <w:szCs w:val="20"/>
               </w:rPr>
-              <w:t xml:space="preserve">Users must be able to receive advice form all medical professionals based on their </w:t>
+              <w:t xml:space="preserve">Users must be able to receive advice </w:t>
+            </w:r>
+            <w:r>
+              <w:rPr>
+                <w:color w:val="000000" w:themeColor="text1"/>
+                <w:sz w:val="20"/>
+                <w:szCs w:val="20"/>
+              </w:rPr>
+              <w:t>from</w:t>
+            </w:r>
+            <w:r>
+              <w:rPr>
+                <w:color w:val="000000" w:themeColor="text1"/>
+                <w:sz w:val="20"/>
+                <w:szCs w:val="20"/>
+              </w:rPr>
+              <w:t xml:space="preserve"> all medical professionals based on their </w:t>
             </w:r>
             <w:r>
               <w:rPr>
@@ -3782,13 +4487,7 @@
               <w:rPr>
                 <w:color w:val="000000" w:themeColor="text1"/>
               </w:rPr>
-              <w:t>N</w:t>
-            </w:r>
-            <w:r>
-              <w:rPr>
-                <w:color w:val="000000" w:themeColor="text1"/>
-              </w:rPr>
-              <w:t>FREQ ID</w:t>
+              <w:t>NFREQ ID</w:t>
             </w:r>
           </w:p>
         </w:tc>
@@ -4200,25 +4899,11 @@
       <w:r>
         <w:t xml:space="preserve">As well as Functional &amp; Non-Functional Requirements, </w:t>
       </w:r>
-      <w:proofErr w:type="gramStart"/>
-      <w:r>
-        <w:t>Many</w:t>
-      </w:r>
-      <w:proofErr w:type="gramEnd"/>
-      <w:r>
-        <w:t xml:space="preserve"> rules, regulations and standards must be followed throughout the </w:t>
-      </w:r>
-      <w:r>
-        <w:t>development</w:t>
-      </w:r>
-      <w:r>
-        <w:t xml:space="preserve"> </w:t>
-      </w:r>
-      <w:r>
-        <w:t>process</w:t>
-      </w:r>
-      <w:r>
-        <w:t xml:space="preserve">. Some of these, </w:t>
+      <w:r>
+        <w:t>many</w:t>
+      </w:r>
+      <w:r>
+        <w:t xml:space="preserve"> rules, regulations and standards must be followed throughout the development process. Some of these, </w:t>
       </w:r>
       <w:r>
         <w:lastRenderedPageBreak/>
@@ -4349,40 +5034,22 @@
     </w:p>
     <w:p>
       <w:r>
-        <w:t xml:space="preserve">The Gantt Chart was a critical piece of documentation that was produced early on, this allowed the developer to show the </w:t>
-      </w:r>
-      <w:r>
-        <w:t>subject</w:t>
-      </w:r>
-      <w:r>
-        <w:t xml:space="preserve"> specialist an accurate timescale as to when different stages of Design, Development, Testing and Evaluation would be completed. This also allowed the developer to have a timetable to adhere to, giving accurate representations of when the developer was ahead of schedule and behind it (in this case the developer would be needing assistance and would consult the </w:t>
-      </w:r>
-      <w:r>
-        <w:t>subject</w:t>
-      </w:r>
-      <w:r>
-        <w:t xml:space="preserve"> specialist). </w:t>
-      </w:r>
-    </w:p>
-    <w:p>
-      <w:r>
         <w:t xml:space="preserve">A review of the facilities at Abertay University had to be conducted to decide whether outside software needed to be </w:t>
       </w:r>
       <w:r>
         <w:t>utilised</w:t>
       </w:r>
       <w:r>
-        <w:t xml:space="preserve">. This was not the case and Abertay University had all the necessary features required to develop the project. These were decided as A Website Application for the Medical Professionals to be able to monitor the patients. This will use technologies such as the LAMP (Linux Apache MySQL and </w:t>
-      </w:r>
-      <w:r>
-        <w:lastRenderedPageBreak/>
-        <w:t xml:space="preserve">PHP) stack, coupled with HTML (Hypertext Mark-up Language), JavaScript and CSS (Cascading Style Sheets). These were decided on as Abertay University has free to use servers which support these very well and the developer has a wealth of experience within these languages. Following this, Android Studio was selected to develop the Mobile Application; firstly as </w:t>
-      </w:r>
-      <w:r>
-        <w:t xml:space="preserve">Android devices are some of the most commonly used devices in the world, also </w:t>
-      </w:r>
-      <w:r>
-        <w:t xml:space="preserve">Abertay University uses the Windows 10 Operating System and to develop </w:t>
+        <w:t xml:space="preserve">. This was not the case and Abertay University had all the necessary features required to develop the project. These were decided as A Website Application for the Medical Professionals to be able to monitor the patients. This will use technologies such as the LAMP (Linux Apache MySQL and PHP) stack, coupled with HTML (Hypertext Mark-up Language), JavaScript and CSS (Cascading Style Sheets). Following this, Android Studio was selected to develop the Mobile Application; firstly as </w:t>
+      </w:r>
+      <w:r>
+        <w:t>Android devices are some of the most commonly used devices in the world</w:t>
+      </w:r>
+      <w:r>
+        <w:t>,</w:t>
+      </w:r>
+      <w:r>
+        <w:t xml:space="preserve"> to develop </w:t>
       </w:r>
       <w:r>
         <w:t xml:space="preserve">on iOS for Apple devices a Virtual Machine would need to be used to run MacOS and this would be awkward and cause issues during testing because the developer only has access to an Android running phone, so could not accurately prove this concept. </w:t>
@@ -4390,180 +5057,9 @@
     </w:p>
     <w:p>
       <w:pPr>
-        <w:rPr>
-          <w:b/>
-          <w:bCs/>
-          <w:sz w:val="36"/>
-          <w:szCs w:val="36"/>
-        </w:rPr>
-      </w:pPr>
-      <w:r>
-        <w:rPr>
-          <w:b/>
-          <w:bCs/>
-          <w:sz w:val="36"/>
-          <w:szCs w:val="36"/>
-        </w:rPr>
-        <w:t xml:space="preserve">Insert IoT stuff </w:t>
-      </w:r>
-    </w:p>
-    <w:p>
-      <w:pPr>
-        <w:rPr>
-          <w:b/>
-          <w:bCs/>
-          <w:sz w:val="36"/>
-          <w:szCs w:val="36"/>
-        </w:rPr>
-      </w:pPr>
-    </w:p>
-    <w:p>
-      <w:pPr>
-        <w:rPr>
-          <w:b/>
-          <w:bCs/>
-          <w:sz w:val="36"/>
-          <w:szCs w:val="36"/>
-        </w:rPr>
-      </w:pPr>
-    </w:p>
-    <w:p>
-      <w:pPr>
-        <w:rPr>
-          <w:b/>
-          <w:bCs/>
-          <w:sz w:val="36"/>
-          <w:szCs w:val="36"/>
-        </w:rPr>
-      </w:pPr>
-    </w:p>
-    <w:p>
-      <w:pPr>
-        <w:rPr>
-          <w:b/>
-          <w:bCs/>
-          <w:sz w:val="36"/>
-          <w:szCs w:val="36"/>
-        </w:rPr>
-      </w:pPr>
-    </w:p>
-    <w:p>
-      <w:pPr>
-        <w:rPr>
-          <w:b/>
-          <w:bCs/>
-          <w:sz w:val="36"/>
-          <w:szCs w:val="36"/>
-        </w:rPr>
-      </w:pPr>
-    </w:p>
-    <w:p>
-      <w:pPr>
-        <w:rPr>
-          <w:b/>
-          <w:bCs/>
-          <w:sz w:val="36"/>
-          <w:szCs w:val="36"/>
-        </w:rPr>
-      </w:pPr>
-    </w:p>
-    <w:p>
-      <w:pPr>
-        <w:rPr>
-          <w:b/>
-          <w:bCs/>
-          <w:sz w:val="36"/>
-          <w:szCs w:val="36"/>
-        </w:rPr>
-      </w:pPr>
-    </w:p>
-    <w:p>
-      <w:pPr>
-        <w:rPr>
-          <w:b/>
-          <w:bCs/>
-          <w:sz w:val="36"/>
-          <w:szCs w:val="36"/>
-        </w:rPr>
-      </w:pPr>
-    </w:p>
-    <w:p>
-      <w:pPr>
-        <w:rPr>
-          <w:b/>
-          <w:bCs/>
-          <w:sz w:val="36"/>
-          <w:szCs w:val="36"/>
-        </w:rPr>
-      </w:pPr>
-    </w:p>
-    <w:p>
-      <w:pPr>
-        <w:rPr>
-          <w:b/>
-          <w:bCs/>
-          <w:sz w:val="36"/>
-          <w:szCs w:val="36"/>
-        </w:rPr>
-      </w:pPr>
-    </w:p>
-    <w:p>
-      <w:pPr>
-        <w:rPr>
-          <w:b/>
-          <w:bCs/>
-          <w:sz w:val="36"/>
-          <w:szCs w:val="36"/>
-        </w:rPr>
-      </w:pPr>
-    </w:p>
-    <w:p>
-      <w:pPr>
-        <w:rPr>
-          <w:b/>
-          <w:bCs/>
-          <w:sz w:val="36"/>
-          <w:szCs w:val="36"/>
-        </w:rPr>
-      </w:pPr>
-    </w:p>
-    <w:p>
-      <w:pPr>
-        <w:rPr>
-          <w:b/>
-          <w:bCs/>
-          <w:sz w:val="36"/>
-          <w:szCs w:val="36"/>
-        </w:rPr>
-      </w:pPr>
-    </w:p>
-    <w:p>
-      <w:pPr>
-        <w:rPr>
-          <w:b/>
-          <w:bCs/>
-          <w:sz w:val="36"/>
-          <w:szCs w:val="36"/>
-        </w:rPr>
-      </w:pPr>
-    </w:p>
-    <w:p>
-      <w:pPr>
-        <w:rPr>
-          <w:b/>
-          <w:bCs/>
-          <w:sz w:val="36"/>
-          <w:szCs w:val="36"/>
-        </w:rPr>
-      </w:pPr>
-      <w:bookmarkStart w:id="13" w:name="_GoBack"/>
-      <w:bookmarkEnd w:id="13"/>
-    </w:p>
-    <w:p>
-      <w:pPr>
         <w:pStyle w:val="Heading2"/>
       </w:pPr>
-      <w:bookmarkStart w:id="14" w:name="_Toc32769818"/>
+      <w:bookmarkStart w:id="22" w:name="_Toc32769818"/>
       <w:r>
         <w:lastRenderedPageBreak/>
         <w:t xml:space="preserve">3.3 </w:t>
@@ -4571,7 +5067,7 @@
       <w:r>
         <w:t>Design</w:t>
       </w:r>
-      <w:bookmarkEnd w:id="14"/>
+      <w:bookmarkEnd w:id="22"/>
     </w:p>
     <w:p>
       <w:r>
@@ -4599,7 +5095,7 @@
                     <pic:cNvPicPr/>
                   </pic:nvPicPr>
                   <pic:blipFill rotWithShape="1">
-                    <a:blip r:embed="rId15"/>
+                    <a:blip r:embed="rId16"/>
                     <a:srcRect l="14070" t="25803" r="24551" b="13925"/>
                     <a:stretch/>
                   </pic:blipFill>
@@ -4664,7 +5160,7 @@
                     <pic:cNvPicPr/>
                   </pic:nvPicPr>
                   <pic:blipFill rotWithShape="1">
-                    <a:blip r:embed="rId16" cstate="print">
+                    <a:blip r:embed="rId17" cstate="print">
                       <a:extLst>
                         <a:ext uri="{28A0092B-C50C-407E-A947-70E740481C1C}">
                           <a14:useLocalDpi xmlns:a14="http://schemas.microsoft.com/office/drawing/2010/main" val="0"/>
@@ -4731,7 +5227,7 @@
                     <pic:cNvPicPr/>
                   </pic:nvPicPr>
                   <pic:blipFill rotWithShape="1">
-                    <a:blip r:embed="rId17">
+                    <a:blip r:embed="rId18">
                       <a:extLst>
                         <a:ext uri="{28A0092B-C50C-407E-A947-70E740481C1C}">
                           <a14:useLocalDpi xmlns:a14="http://schemas.microsoft.com/office/drawing/2010/main" val="0"/>
@@ -4791,40 +5287,52 @@
       </w:r>
     </w:p>
     <w:p>
-      <w:pPr>
-        <w:rPr>
-          <w:b/>
-          <w:bCs/>
-          <w:sz w:val="36"/>
-          <w:szCs w:val="36"/>
-        </w:rPr>
-      </w:pPr>
-      <w:r>
-        <w:rPr>
-          <w:b/>
-          <w:bCs/>
-          <w:sz w:val="36"/>
-          <w:szCs w:val="36"/>
-        </w:rPr>
-        <w:t xml:space="preserve">Insert </w:t>
-      </w:r>
-      <w:r>
-        <w:rPr>
-          <w:b/>
-          <w:bCs/>
-          <w:sz w:val="36"/>
-          <w:szCs w:val="36"/>
-        </w:rPr>
-        <w:t>database diagram</w:t>
-      </w:r>
-      <w:r>
-        <w:rPr>
-          <w:b/>
-          <w:bCs/>
-          <w:sz w:val="36"/>
-          <w:szCs w:val="36"/>
-        </w:rPr>
-        <w:t xml:space="preserve"> </w:t>
+      <w:r>
+        <w:rPr>
+          <w:noProof/>
+        </w:rPr>
+        <w:drawing>
+          <wp:inline distT="0" distB="0" distL="0" distR="0" wp14:anchorId="12EAAA7F" wp14:editId="79077ACC">
+            <wp:extent cx="4505234" cy="3780155"/>
+            <wp:effectExtent l="0" t="0" r="0" b="0"/>
+            <wp:docPr id="8" name="Picture 8"/>
+            <wp:cNvGraphicFramePr>
+              <a:graphicFrameLocks xmlns:a="http://schemas.openxmlformats.org/drawingml/2006/main" noChangeAspect="1"/>
+            </wp:cNvGraphicFramePr>
+            <a:graphic xmlns:a="http://schemas.openxmlformats.org/drawingml/2006/main">
+              <a:graphicData uri="http://schemas.openxmlformats.org/drawingml/2006/picture">
+                <pic:pic xmlns:pic="http://schemas.openxmlformats.org/drawingml/2006/picture">
+                  <pic:nvPicPr>
+                    <pic:cNvPr id="1" name=""/>
+                    <pic:cNvPicPr/>
+                  </pic:nvPicPr>
+                  <pic:blipFill rotWithShape="1">
+                    <a:blip r:embed="rId19"/>
+                    <a:srcRect l="19776" t="29725" r="60282" b="10791"/>
+                    <a:stretch/>
+                  </pic:blipFill>
+                  <pic:spPr bwMode="auto">
+                    <a:xfrm>
+                      <a:off x="0" y="0"/>
+                      <a:ext cx="4536535" cy="3806418"/>
+                    </a:xfrm>
+                    <a:prstGeom prst="rect">
+                      <a:avLst/>
+                    </a:prstGeom>
+                    <a:ln>
+                      <a:noFill/>
+                    </a:ln>
+                    <a:extLst>
+                      <a:ext uri="{53640926-AAD7-44D8-BBD7-CCE9431645EC}">
+                        <a14:shadowObscured xmlns:a14="http://schemas.microsoft.com/office/drawing/2010/main"/>
+                      </a:ext>
+                    </a:extLst>
+                  </pic:spPr>
+                </pic:pic>
+              </a:graphicData>
+            </a:graphic>
+          </wp:inline>
+        </w:drawing>
       </w:r>
     </w:p>
     <w:p>
@@ -4842,7 +5350,6 @@
         <w:rPr>
           <w:noProof/>
         </w:rPr>
-        <w:lastRenderedPageBreak/>
         <w:drawing>
           <wp:anchor distT="0" distB="0" distL="114300" distR="114300" simplePos="0" relativeHeight="251659264" behindDoc="1" locked="0" layoutInCell="1" allowOverlap="1" wp14:anchorId="669A301E" wp14:editId="452072D1">
             <wp:simplePos x="0" y="0"/>
@@ -4875,7 +5382,7 @@
                     <pic:cNvPicPr/>
                   </pic:nvPicPr>
                   <pic:blipFill rotWithShape="1">
-                    <a:blip r:embed="rId18">
+                    <a:blip r:embed="rId20">
                       <a:extLst>
                         <a:ext uri="{28A0092B-C50C-407E-A947-70E740481C1C}">
                           <a14:useLocalDpi xmlns:a14="http://schemas.microsoft.com/office/drawing/2010/main" val="0"/>
@@ -5185,6 +5692,8 @@
       <w:pPr>
         <w:ind w:right="-46"/>
       </w:pPr>
+      <w:bookmarkStart w:id="23" w:name="_GoBack"/>
+      <w:bookmarkEnd w:id="23"/>
     </w:p>
     <w:p>
       <w:pPr>
@@ -5195,7 +5704,7 @@
       <w:pPr>
         <w:pStyle w:val="Heading2"/>
       </w:pPr>
-      <w:bookmarkStart w:id="15" w:name="_Toc32769819"/>
+      <w:bookmarkStart w:id="24" w:name="_Toc32769819"/>
       <w:r>
         <w:lastRenderedPageBreak/>
         <w:t xml:space="preserve">3.4 </w:t>
@@ -5203,7 +5712,158 @@
       <w:r>
         <w:t>Implementation</w:t>
       </w:r>
-      <w:bookmarkEnd w:id="15"/>
+      <w:bookmarkEnd w:id="24"/>
+    </w:p>
+    <w:p>
+      <w:pPr>
+        <w:pStyle w:val="Heading3"/>
+      </w:pPr>
+      <w:r>
+        <w:t>Mobile Application</w:t>
+      </w:r>
+    </w:p>
+    <w:p>
+      <w:r>
+        <w:t>To implement th</w:t>
+      </w:r>
+      <w:r>
+        <w:t xml:space="preserve">e mobile side of this system, </w:t>
+      </w:r>
+      <w:r>
+        <w:t>details are passed between activities as JSON strings to keep data like names etc. this is done through intents and their put extra functionality. A</w:t>
+      </w:r>
+      <w:r>
+        <w:t xml:space="preserve"> simple login page was setup and checked through the database on the server, as well as a sign-up page. The user is also able to manipulate their account details within the mobile application through the manipulation of their data stored in the database using PHP. The user will then come to their account page, from here a user is able to, message their medical professional directly, view the advice given to them by medical professionals and perform their daily test.</w:t>
+      </w:r>
+    </w:p>
+    <w:p>
+      <w:r>
+        <w:t>To implement both the message activity a scrolling field is used to allow the user to be able to see every message no matter the quantity. Messages</w:t>
+      </w:r>
+      <w:r>
+        <w:t xml:space="preserve"> are stored in a table within the database on the server, medical professionals and patients are distinguished by the Doctor column which contains a Boolean variable (1 for medical professional 0 for patient). A patient’s email is used to distinguish their message feed from another patients. Once the activity is opened the worker class is activated and a request is sent to the server for the details of the messages, this is done in PHP by and SQL (sorts the messages by the most recent message - </w:t>
+      </w:r>
+      <w:r>
+        <w:t>SELECT * from Messages where email=? ORDER BY Timestamp DESC</w:t>
+      </w:r>
+      <w:r>
+        <w:t>)</w:t>
+      </w:r>
+      <w:r>
+        <w:t xml:space="preserve">. The results from this are returned to the mobile application, to design the messaging field the Spannable String Builder functionality is used to highlight the messages from patients in green and from medical professionals in blue with an indentation. The advice activity follows the same pattern, however, there is no need for distinction as all data is entered by medical professionals. </w:t>
+      </w:r>
+    </w:p>
+    <w:p>
+      <w:r>
+        <w:t>The bulk of this application comes from the test a user is required to undertake; this follows the Samsung health applications functionality. During the test the ferocity at which a user’s hand is shaking is measured, this is done through using the accelerometer on the smart phone</w:t>
+      </w:r>
+      <w:r>
+        <w:t xml:space="preserve">. The x, y and z coordinate are plotted and a threshold, if the device goes past that coordinate by more than the threshold, the on sensor changed function is called. After this function has been called it adds to a global counter to give an integer value as to how intensive the hands are shaking. This is being carried out while the user is entering data into the phone, the data the </w:t>
+      </w:r>
+      <w:r>
+        <w:lastRenderedPageBreak/>
+        <w:t xml:space="preserve">user is entering into their phone is </w:t>
+      </w:r>
+      <w:r>
+        <w:t xml:space="preserve">data that cannot be taken in a phone. These are weight and blood pressure, once the user has entered these values, they are redirected to have their heart rate taken. Requests are made to use the </w:t>
+      </w:r>
+      <w:r>
+        <w:t>patient’s</w:t>
+      </w:r>
+      <w:r>
+        <w:t xml:space="preserve"> camera and </w:t>
+      </w:r>
+      <w:r>
+        <w:t>flashlight;</w:t>
+      </w:r>
+      <w:r>
+        <w:t xml:space="preserve"> these are both turned on and the orientation is detected and</w:t>
+      </w:r>
+      <w:r>
+        <w:t xml:space="preserve"> </w:t>
+      </w:r>
+      <w:r>
+        <w:t>set to portrait to ensure</w:t>
+      </w:r>
+      <w:r>
+        <w:t xml:space="preserve"> there is no discrepancies. The device’s camera is placed onto a patient’s index finger, then the</w:t>
+      </w:r>
+      <w:r>
+        <w:t xml:space="preserve"> data pulls out the red pixel values from a patient’s image of their finger. The algorithm uses data smoothing in an integer array to figure out the average red pixel value in the patient’s finger. The heart rate is calculated when the red pixel average is greater than the smoothed average value. This should take ten to thirty seconds to compute, once this is complete the data is sent to the server, timestamped and placed in the database. </w:t>
+      </w:r>
+    </w:p>
+    <w:p>
+      <w:pPr>
+        <w:pStyle w:val="Heading3"/>
+      </w:pPr>
+      <w:r>
+        <w:t>Website Application</w:t>
+      </w:r>
+    </w:p>
+    <w:p>
+      <w:r>
+        <w:t xml:space="preserve">This is only to be used by a medical professional, it allows the medical professionals to view data and enter new data into the database for </w:t>
+      </w:r>
+      <w:r>
+        <w:t xml:space="preserve">patients to see. There are three main functionalities to the website, to give advice, to send and receive messages and </w:t>
+      </w:r>
+      <w:r>
+        <w:t xml:space="preserve">view the results of the tests conducted by patients. </w:t>
+      </w:r>
+    </w:p>
+    <w:p>
+      <w:r>
+        <w:t>The processes involved with messaging and giving advice to patients, is again similar. The user selects a patient by entering their email and the previous messages/advice is shown to the medical professional for review</w:t>
+      </w:r>
+      <w:r>
+        <w:t xml:space="preserve"> and they can add to the advice given or send new messages. </w:t>
+      </w:r>
+    </w:p>
+    <w:p>
+      <w:r>
+        <w:t xml:space="preserve">To display the data a graphical format had been selected, to do this the </w:t>
+      </w:r>
+      <w:r>
+        <w:t xml:space="preserve">free </w:t>
+      </w:r>
+      <w:r>
+        <w:t xml:space="preserve">canvasJS.com </w:t>
+      </w:r>
+      <w:r>
+        <w:t xml:space="preserve">API </w:t>
+      </w:r>
+      <w:r>
+        <w:t xml:space="preserve">is used to plot the graphs. A graph is plotted for, heart rate, systolic and diastolic blood pressure, temperature, the </w:t>
+      </w:r>
+      <w:r>
+        <w:t>handshake</w:t>
+      </w:r>
+      <w:r>
+        <w:t xml:space="preserve"> test integer and weight.  </w:t>
+      </w:r>
+    </w:p>
+    <w:p>
+      <w:pPr>
+        <w:pStyle w:val="Heading3"/>
+      </w:pPr>
+      <w:r>
+        <w:t>IoT device</w:t>
+      </w:r>
+    </w:p>
+    <w:p/>
+    <w:p/>
+    <w:p/>
+    <w:p/>
+    <w:p/>
+    <w:p/>
+    <w:p>
+      <w:pPr>
+        <w:pStyle w:val="Heading2"/>
+      </w:pPr>
+      <w:r>
+        <w:lastRenderedPageBreak/>
+        <w:t>3.5 Evaluation</w:t>
+      </w:r>
     </w:p>
     <w:p/>
     <w:p/>
@@ -5213,40 +5873,15 @@
     <w:p/>
     <w:p/>
     <w:p/>
-    <w:p/>
-    <w:p/>
-    <w:p/>
-    <w:p/>
-    <w:p/>
-    <w:p/>
-    <w:p/>
-    <w:p/>
-    <w:p/>
-    <w:p/>
-    <w:p/>
-    <w:p/>
-    <w:p/>
-    <w:p/>
-    <w:p/>
-    <w:p/>
-    <w:p/>
-    <w:p/>
-    <w:p/>
-    <w:p/>
-    <w:p/>
-    <w:p/>
-    <w:p/>
-    <w:p/>
     <w:p>
       <w:pPr>
         <w:pStyle w:val="Heading1"/>
       </w:pPr>
-      <w:bookmarkStart w:id="16" w:name="_Toc32769820"/>
-      <w:r>
-        <w:lastRenderedPageBreak/>
+      <w:bookmarkStart w:id="25" w:name="_Toc32769820"/>
+      <w:r>
         <w:t>Chapter 4 – Results</w:t>
       </w:r>
-      <w:bookmarkEnd w:id="16"/>
+      <w:bookmarkEnd w:id="25"/>
     </w:p>
     <w:p>
       <w:r>
@@ -5330,11 +5965,11 @@
       <w:pPr>
         <w:pStyle w:val="Heading1"/>
       </w:pPr>
-      <w:bookmarkStart w:id="17" w:name="_Toc32769821"/>
+      <w:bookmarkStart w:id="26" w:name="_Toc32769821"/>
       <w:r>
         <w:t>Chapter 5 – Discussion</w:t>
       </w:r>
-      <w:bookmarkEnd w:id="17"/>
+      <w:bookmarkEnd w:id="26"/>
     </w:p>
     <w:p>
       <w:r>
@@ -5374,11 +6009,11 @@
       <w:pPr>
         <w:pStyle w:val="Heading1"/>
       </w:pPr>
-      <w:bookmarkStart w:id="18" w:name="_Toc32769822"/>
+      <w:bookmarkStart w:id="27" w:name="_Toc32769822"/>
       <w:r>
         <w:t>Chapter 6 – Conclusions &amp; Future Work</w:t>
       </w:r>
-      <w:bookmarkEnd w:id="18"/>
+      <w:bookmarkEnd w:id="27"/>
     </w:p>
     <w:p>
       <w:r>
@@ -5387,6 +6022,7 @@
     </w:p>
     <w:p>
       <w:r>
+        <w:lastRenderedPageBreak/>
         <w:t>What conclusions can you draw from your investigation?</w:t>
       </w:r>
     </w:p>
@@ -5412,14 +6048,14 @@
       <w:pPr>
         <w:pStyle w:val="Heading1"/>
       </w:pPr>
-      <w:bookmarkStart w:id="19" w:name="_Toc29204238"/>
-      <w:bookmarkStart w:id="20" w:name="_Toc32769823"/>
+      <w:bookmarkStart w:id="28" w:name="_Toc29204238"/>
+      <w:bookmarkStart w:id="29" w:name="_Toc32769823"/>
       <w:r>
         <w:lastRenderedPageBreak/>
         <w:t>List of References</w:t>
       </w:r>
-      <w:bookmarkEnd w:id="19"/>
-      <w:bookmarkEnd w:id="20"/>
+      <w:bookmarkEnd w:id="28"/>
+      <w:bookmarkEnd w:id="29"/>
     </w:p>
     <w:p>
       <w:r>
@@ -5439,22 +6075,22 @@
       <w:r>
         <w:br w:type="page"/>
       </w:r>
-      <w:bookmarkStart w:id="21" w:name="_Toc29204239"/>
-      <w:bookmarkStart w:id="22" w:name="_Toc32769824"/>
-      <w:bookmarkStart w:id="23" w:name="_Toc447628191"/>
+      <w:bookmarkStart w:id="30" w:name="_Toc29204239"/>
+      <w:bookmarkStart w:id="31" w:name="_Toc32769824"/>
+      <w:bookmarkStart w:id="32" w:name="_Toc447628191"/>
       <w:r>
         <w:lastRenderedPageBreak/>
         <w:t>Bibliography</w:t>
       </w:r>
-      <w:bookmarkEnd w:id="21"/>
-      <w:bookmarkEnd w:id="22"/>
+      <w:bookmarkEnd w:id="30"/>
+      <w:bookmarkEnd w:id="31"/>
     </w:p>
     <w:p>
       <w:r>
         <w:t>List works that you have considered but do not refer to in text. Use Harvard</w:t>
       </w:r>
     </w:p>
-    <w:bookmarkEnd w:id="23"/>
+    <w:bookmarkEnd w:id="32"/>
     <w:p/>
     <w:p>
       <w:pPr>
@@ -5468,14 +6104,14 @@
       <w:pPr>
         <w:pStyle w:val="Heading1"/>
       </w:pPr>
-      <w:bookmarkStart w:id="24" w:name="_Toc29204240"/>
-      <w:bookmarkStart w:id="25" w:name="_Toc32769825"/>
+      <w:bookmarkStart w:id="33" w:name="_Toc29204240"/>
+      <w:bookmarkStart w:id="34" w:name="_Toc32769825"/>
       <w:r>
         <w:lastRenderedPageBreak/>
         <w:t>Appendices</w:t>
       </w:r>
-      <w:bookmarkEnd w:id="24"/>
-      <w:bookmarkEnd w:id="25"/>
+      <w:bookmarkEnd w:id="33"/>
+      <w:bookmarkEnd w:id="34"/>
       <w:r>
         <w:t xml:space="preserve"> </w:t>
       </w:r>
@@ -5567,8 +6203,8 @@
     </w:p>
     <w:p/>
     <w:sectPr>
-      <w:headerReference w:type="default" r:id="rId19"/>
-      <w:footerReference w:type="default" r:id="rId20"/>
+      <w:headerReference w:type="default" r:id="rId21"/>
+      <w:footerReference w:type="default" r:id="rId22"/>
       <w:pgSz w:w="11906" w:h="16838"/>
       <w:pgMar w:top="1440" w:right="1440" w:bottom="1440" w:left="1440" w:header="720" w:footer="720" w:gutter="0"/>
       <w:pgNumType w:start="1"/>
@@ -7873,6 +8509,21 @@
 </file>
 
 <file path=customXml/item1.xml><?xml version="1.0" encoding="utf-8"?>
+<?mso-contentType ?>
+<FormTemplates xmlns="http://schemas.microsoft.com/sharepoint/v3/contenttype/forms">
+  <Display>DocumentLibraryForm</Display>
+  <Edit>DocumentLibraryForm</Edit>
+  <New>DocumentLibraryForm</New>
+</FormTemplates>
+</file>
+
+<file path=customXml/item2.xml><?xml version="1.0" encoding="utf-8"?>
+<p:properties xmlns:p="http://schemas.microsoft.com/office/2006/metadata/properties" xmlns:xsi="http://www.w3.org/2001/XMLSchema-instance" xmlns:pc="http://schemas.microsoft.com/office/infopath/2007/PartnerControls">
+  <documentManagement/>
+</p:properties>
+</file>
+
+<file path=customXml/item3.xml><?xml version="1.0" encoding="utf-8"?>
 <ct:contentTypeSchema xmlns:ct="http://schemas.microsoft.com/office/2006/metadata/contentType" xmlns:ma="http://schemas.microsoft.com/office/2006/metadata/properties/metaAttributes" ct:_="" ma:_="" ma:contentTypeName="Document" ma:contentTypeID="0x01010033553FA8616F3A45AD369E275EA42271" ma:contentTypeVersion="11" ma:contentTypeDescription="Create a new document." ma:contentTypeScope="" ma:versionID="8eb4e0804d077bcc139b361cda3a640c">
   <xsd:schema xmlns:xsd="http://www.w3.org/2001/XMLSchema" xmlns:xs="http://www.w3.org/2001/XMLSchema" xmlns:p="http://schemas.microsoft.com/office/2006/metadata/properties" xmlns:ns3="371a10d4-9e19-41a9-948b-d1cca29b4cb6" xmlns:ns4="18dffc30-a361-43f0-bb4a-1f62e819a6f2" targetNamespace="http://schemas.microsoft.com/office/2006/metadata/properties" ma:root="true" ma:fieldsID="ac8e08ff64368403dfb4d2274f8d7465" ns3:_="" ns4:_="">
     <xsd:import namespace="371a10d4-9e19-41a9-948b-d1cca29b4cb6"/>
@@ -8081,26 +8732,28 @@
 </ct:contentTypeSchema>
 </file>
 
-<file path=customXml/item2.xml><?xml version="1.0" encoding="utf-8"?>
-<p:properties xmlns:p="http://schemas.microsoft.com/office/2006/metadata/properties" xmlns:xsi="http://www.w3.org/2001/XMLSchema-instance" xmlns:pc="http://schemas.microsoft.com/office/infopath/2007/PartnerControls">
-  <documentManagement/>
-</p:properties>
-</file>
-
-<file path=customXml/item3.xml><?xml version="1.0" encoding="utf-8"?>
-<?mso-contentType ?>
-<FormTemplates xmlns="http://schemas.microsoft.com/sharepoint/v3/contenttype/forms">
-  <Display>DocumentLibraryForm</Display>
-  <Edit>DocumentLibraryForm</Edit>
-  <New>DocumentLibraryForm</New>
-</FormTemplates>
-</file>
-
 <file path=customXml/item4.xml><?xml version="1.0" encoding="utf-8"?>
 <b:Sources xmlns:b="http://schemas.openxmlformats.org/officeDocument/2006/bibliography" xmlns="http://schemas.openxmlformats.org/officeDocument/2006/bibliography" SelectedStyle="\APA.XSL" StyleName="APA"/>
 </file>
 
 <file path=customXml/itemProps1.xml><?xml version="1.0" encoding="utf-8"?>
+<ds:datastoreItem xmlns:ds="http://schemas.openxmlformats.org/officeDocument/2006/customXml" ds:itemID="{05D9BF79-26A9-4E9A-9793-4E28B04A02DC}">
+  <ds:schemaRefs>
+    <ds:schemaRef ds:uri="http://schemas.microsoft.com/sharepoint/v3/contenttype/forms"/>
+  </ds:schemaRefs>
+</ds:datastoreItem>
+</file>
+
+<file path=customXml/itemProps2.xml><?xml version="1.0" encoding="utf-8"?>
+<ds:datastoreItem xmlns:ds="http://schemas.openxmlformats.org/officeDocument/2006/customXml" ds:itemID="{10A8F88B-6E38-47A8-8074-155E10D59BDF}">
+  <ds:schemaRefs>
+    <ds:schemaRef ds:uri="http://schemas.microsoft.com/office/2006/metadata/properties"/>
+    <ds:schemaRef ds:uri="http://schemas.microsoft.com/office/infopath/2007/PartnerControls"/>
+  </ds:schemaRefs>
+</ds:datastoreItem>
+</file>
+
+<file path=customXml/itemProps3.xml><?xml version="1.0" encoding="utf-8"?>
 <ds:datastoreItem xmlns:ds="http://schemas.openxmlformats.org/officeDocument/2006/customXml" ds:itemID="{307A6BE8-0D48-4A7D-A535-369CCDFBF2CB}">
   <ds:schemaRefs>
     <ds:schemaRef ds:uri="http://schemas.microsoft.com/office/2006/metadata/contentType"/>
@@ -8119,25 +8772,8 @@
 </ds:datastoreItem>
 </file>
 
-<file path=customXml/itemProps2.xml><?xml version="1.0" encoding="utf-8"?>
-<ds:datastoreItem xmlns:ds="http://schemas.openxmlformats.org/officeDocument/2006/customXml" ds:itemID="{10A8F88B-6E38-47A8-8074-155E10D59BDF}">
-  <ds:schemaRefs>
-    <ds:schemaRef ds:uri="http://schemas.microsoft.com/office/2006/metadata/properties"/>
-    <ds:schemaRef ds:uri="http://schemas.microsoft.com/office/infopath/2007/PartnerControls"/>
-  </ds:schemaRefs>
-</ds:datastoreItem>
-</file>
-
-<file path=customXml/itemProps3.xml><?xml version="1.0" encoding="utf-8"?>
-<ds:datastoreItem xmlns:ds="http://schemas.openxmlformats.org/officeDocument/2006/customXml" ds:itemID="{05D9BF79-26A9-4E9A-9793-4E28B04A02DC}">
-  <ds:schemaRefs>
-    <ds:schemaRef ds:uri="http://schemas.microsoft.com/sharepoint/v3/contenttype/forms"/>
-  </ds:schemaRefs>
-</ds:datastoreItem>
-</file>
-
 <file path=customXml/itemProps4.xml><?xml version="1.0" encoding="utf-8"?>
-<ds:datastoreItem xmlns:ds="http://schemas.openxmlformats.org/officeDocument/2006/customXml" ds:itemID="{D4C5DFA7-F6CD-43CF-AF98-B59A407B8504}">
+<ds:datastoreItem xmlns:ds="http://schemas.openxmlformats.org/officeDocument/2006/customXml" ds:itemID="{C92587D9-05DB-432B-8B2A-B9492C8EFB0C}">
   <ds:schemaRefs>
     <ds:schemaRef ds:uri="http://schemas.openxmlformats.org/officeDocument/2006/bibliography"/>
   </ds:schemaRefs>

</xml_diff>

<commit_message>
last section of lit review
</commit_message>
<xml_diff>
--- a/CMP400-Dissertation/Semester 2/Abertay Dissertation.docx
+++ b/CMP400-Dissertation/Semester 2/Abertay Dissertation.docx
@@ -2789,12 +2789,42 @@
         <w:t xml:space="preserve"> are in high demand. Mobile Phones and IoT devices could be used to run small tests before hand by the suspected sufferers to give an early prognosis of these conditions where then the CT scan is only a formality to confirm what is already known.</w:t>
       </w:r>
     </w:p>
+    <w:p/>
+    <w:p/>
+    <w:p/>
+    <w:p/>
+    <w:p/>
+    <w:p/>
+    <w:p/>
+    <w:p/>
+    <w:p/>
+    <w:p/>
+    <w:p/>
+    <w:p/>
+    <w:p/>
+    <w:p/>
+    <w:p/>
+    <w:p/>
+    <w:p/>
+    <w:p/>
+    <w:p/>
+    <w:p/>
+    <w:p/>
+    <w:p/>
+    <w:p/>
+    <w:p/>
+    <w:p/>
+    <w:p/>
+    <w:p/>
+    <w:p/>
+    <w:p/>
     <w:p>
       <w:pPr>
         <w:pStyle w:val="Heading1"/>
       </w:pPr>
       <w:bookmarkStart w:id="10" w:name="_Toc35866779"/>
       <w:r>
+        <w:lastRenderedPageBreak/>
         <w:t>Chapter 2 – Literature Review</w:t>
       </w:r>
       <w:bookmarkEnd w:id="10"/>
@@ -2822,13 +2852,11 @@
         </w:rPr>
       </w:pPr>
       <w:r>
-        <w:t xml:space="preserve">This chapter investigates the previous work that has been proposed to ensure </w:t>
-      </w:r>
-      <w:proofErr w:type="gramStart"/>
-      <w:r>
-        <w:t>both</w:t>
-      </w:r>
-      <w:proofErr w:type="gramEnd"/>
+        <w:t>This chapter investigates the previous work that has been proposed to ensure</w:t>
+      </w:r>
+      <w:r>
+        <w:t>,</w:t>
+      </w:r>
       <w:r>
         <w:t xml:space="preserve"> effective care is given to patients and new forms of technology that could be employed to manage this effective care.</w:t>
       </w:r>
@@ -2859,274 +2887,320 @@
         </w:rPr>
       </w:pPr>
       <w:r>
-        <w:t>Former studies have considered the way in which readings have been taken from patients and how these readings are; stored, processed, analysed and displayed to medical professionals.</w:t>
+        <w:t xml:space="preserve">Former studies have considered the way in which readings have been taken from patients and how these readings are; stored, processed, analysed and displayed to medical professionals. </w:t>
+      </w:r>
+      <w:r>
+        <w:t xml:space="preserve">Many of the methods that are used to collect data from patients have not been updated for </w:t>
+      </w:r>
+      <w:r>
+        <w:t>decades.</w:t>
       </w:r>
       <w:r>
         <w:t xml:space="preserve"> </w:t>
       </w:r>
       <w:r>
-        <w:t xml:space="preserve">Many of the methods that are used to collect data from patients have not been updated for </w:t>
-      </w:r>
-      <w:r>
-        <w:t>decades.</w:t>
+        <w:t>For example, in a study exploring the reliability of clinical systems in the UK NHS, author (year) argued that “Reported</w:t>
       </w:r>
       <w:r>
         <w:t xml:space="preserve"> </w:t>
       </w:r>
       <w:r>
-        <w:t>For example, in a study exploring the reliability of clinical systems in the UK NHS, author (year) argued that “Reported</w:t>
-      </w:r>
-      <w:r>
+        <w:t>reliability was low for the four systems studied, with some common factors behind each. However, this hides significant variation between organisations for some processes, suggesting that some organisations have managed to create more reliable systems. Standardisation of processes would be expected to have significant benefit.</w:t>
+      </w:r>
+      <w:r>
+        <w:t xml:space="preserve">” This highlights that a lack of consistency between organisations is present and the </w:t>
+      </w:r>
+      <w:r>
+        <w:t>need for consistency to be able to effectively manage, care, medicines and management of services (</w:t>
+      </w:r>
+      <w:r>
+        <w:t>Burnett S, Franklin BD, Moorthy K, et al</w:t>
+      </w:r>
+      <w:r>
+        <w:t>, 2012).</w:t>
+      </w:r>
+      <w:r>
+        <w:rPr>
+          <w:color w:val="FF0000"/>
+        </w:rPr>
         <w:t xml:space="preserve"> </w:t>
       </w:r>
-      <w:r>
-        <w:t>reliability was low for the four systems studied, with some common factors behind each. However, this hides significant variation between organisations for some processes, suggesting that some organisations have managed to create more reliable systems. Standardisation of processes would be expected to have significant benefit.</w:t>
-      </w:r>
-      <w:r>
-        <w:t xml:space="preserve">” This highlights that a lack of consistency between organisations is present and the </w:t>
-      </w:r>
-      <w:r>
-        <w:t>need for consistency to be able to effectively manage, care, medicines and management of services (</w:t>
-      </w:r>
-      <w:r>
-        <w:t>Burnett S, Franklin BD, Moorthy K, et al</w:t>
-      </w:r>
-      <w:r>
-        <w:t>, 2012).</w:t>
-      </w:r>
-      <w:r>
-        <w:rPr>
-          <w:color w:val="FF0000"/>
-        </w:rPr>
+    </w:p>
+    <w:p/>
+    <w:p>
+      <w:r>
+        <w:t>When measuring a person’s health much of the process involves medical supervision, largely through simple readings such as heart rate, temperature, weight and blood pressure</w:t>
+      </w:r>
+      <w:r>
+        <w:t xml:space="preserve">. Most of the readings can be taken through new technologies such as smart phones and internet of things devices. </w:t>
+      </w:r>
+      <w:r>
+        <w:t xml:space="preserve">Smart phones, in particular, contain many built in sensors which can take a plentiful supply of readings from patients without the need of a medical professional to be </w:t>
+      </w:r>
+      <w:r>
+        <w:t>present.</w:t>
+      </w:r>
+      <w:r>
+        <w:t xml:space="preserve"> These</w:t>
+      </w:r>
+      <w:r>
+        <w:t xml:space="preserve"> tests could be extended and upgraded to provide extra care for patients suffering with degenerative mental health conditions, </w:t>
+      </w:r>
+      <w:r>
+        <w:t>using</w:t>
+      </w:r>
+      <w:r>
+        <w:t xml:space="preserve"> the previously mentioned sensors within IoT devices and smart phones.</w:t>
+      </w:r>
+      <w:r>
         <w:t xml:space="preserve"> </w:t>
       </w:r>
     </w:p>
     <w:p/>
     <w:p>
       <w:r>
-        <w:t>When measuring a person’s health much of the process involves medical supervision, largely through simple readings such as heart rate, temperature, weight and blood pressure</w:t>
-      </w:r>
-      <w:r>
-        <w:t xml:space="preserve">. Most of the readings can be taken through new technologies such as smart phones and internet of things devices. </w:t>
-      </w:r>
-      <w:r>
-        <w:t xml:space="preserve">Smart phones, in particular, contain many built in sensors which can take a plentiful supply of readings from patients without the need of a medical professional to be </w:t>
+        <w:t>Therefore,</w:t>
+      </w:r>
+      <w:r>
+        <w:t xml:space="preserve"> the three main areas that </w:t>
+      </w:r>
+      <w:r>
+        <w:t>are being</w:t>
+      </w:r>
+      <w:r>
+        <w:t xml:space="preserve"> targeted are the NH</w:t>
+      </w:r>
+      <w:r>
+        <w:t xml:space="preserve"> and </w:t>
+      </w:r>
+      <w:r>
+        <w:t>data collection within the NHS and the basics about IoT devices and smart phones.</w:t>
+      </w:r>
+    </w:p>
+    <w:p>
+      <w:pPr>
+        <w:pStyle w:val="Heading2"/>
+        <w:rPr>
+          <w:lang w:eastAsia="en-GB"/>
+        </w:rPr>
+      </w:pPr>
+      <w:bookmarkStart w:id="12" w:name="_Toc35866781"/>
+      <w:r>
+        <w:rPr>
+          <w:lang w:eastAsia="en-GB"/>
+        </w:rPr>
+        <w:lastRenderedPageBreak/>
+        <w:t xml:space="preserve">2.2 NHS and </w:t>
+      </w:r>
+      <w:r>
+        <w:rPr>
+          <w:lang w:eastAsia="en-GB"/>
+        </w:rPr>
+        <w:t>D</w:t>
+      </w:r>
+      <w:r>
+        <w:rPr>
+          <w:lang w:eastAsia="en-GB"/>
+        </w:rPr>
+        <w:t xml:space="preserve">ata </w:t>
+      </w:r>
+      <w:r>
+        <w:rPr>
+          <w:lang w:eastAsia="en-GB"/>
+        </w:rPr>
+        <w:t>C</w:t>
+      </w:r>
+      <w:r>
+        <w:rPr>
+          <w:lang w:eastAsia="en-GB"/>
+        </w:rPr>
+        <w:t>ollection</w:t>
+      </w:r>
+      <w:bookmarkEnd w:id="12"/>
+    </w:p>
+    <w:p>
+      <w:pPr>
+        <w:rPr>
+          <w:lang w:eastAsia="en-GB"/>
+        </w:rPr>
+      </w:pPr>
+      <w:r>
+        <w:rPr>
+          <w:lang w:eastAsia="en-GB"/>
+        </w:rPr>
+        <w:t>T</w:t>
+      </w:r>
+      <w:r>
+        <w:rPr>
+          <w:lang w:eastAsia="en-GB"/>
+        </w:rPr>
+        <w:t xml:space="preserve">o take </w:t>
+      </w:r>
+      <w:r>
+        <w:rPr>
+          <w:lang w:eastAsia="en-GB"/>
+        </w:rPr>
+        <w:t>basic</w:t>
+      </w:r>
+      <w:r>
+        <w:rPr>
+          <w:lang w:eastAsia="en-GB"/>
+        </w:rPr>
+        <w:t xml:space="preserve"> readings, a patient is either required to visit their local hospital for an appointment with a Nurse/Doctor, or if they are incapable due to disability or old age, a District Nurse would be sent out to retrieve the readings. Possibly, a patient could wait for hours for these simple readings to be taken and for advice to be given to the patient</w:t>
+      </w:r>
+      <w:r>
+        <w:rPr>
+          <w:lang w:eastAsia="en-GB"/>
+        </w:rPr>
+        <w:t xml:space="preserve">, for example during the Coronavirus pandemic it is reported by </w:t>
+      </w:r>
+      <w:r>
+        <w:rPr>
+          <w:lang w:eastAsia="en-GB"/>
+        </w:rPr>
+        <w:t>kingsfund.org.uk</w:t>
+      </w:r>
+      <w:r>
+        <w:rPr>
+          <w:lang w:eastAsia="en-GB"/>
+        </w:rPr>
+        <w:t xml:space="preserve"> “</w:t>
+      </w:r>
+      <w:r>
+        <w:rPr>
+          <w:lang w:eastAsia="en-GB"/>
+        </w:rPr>
+        <w:t>Since April 2012, the standard for elective care is for at least 92 per cent of patients to begin treatment within 18 weeks of referral. The standard was met from 2012/13 to 2015/16, though performance worsened. However, the NHS missed the standard for the full year 2016/17</w:t>
+      </w:r>
+      <w:r>
+        <w:rPr>
+          <w:lang w:eastAsia="en-GB"/>
+        </w:rPr>
+        <w:t>”</w:t>
+      </w:r>
+      <w:r>
+        <w:t xml:space="preserve"> </w:t>
+      </w:r>
+      <w:r>
+        <w:rPr>
+          <w:lang w:eastAsia="en-GB"/>
+        </w:rPr>
+        <w:t>(</w:t>
       </w:r>
       <w:proofErr w:type="spellStart"/>
       <w:r>
-        <w:t>present</w:t>
-      </w:r>
-      <w:r>
+        <w:rPr>
+          <w:lang w:eastAsia="en-GB"/>
+        </w:rPr>
+        <w:t>Anandaciva</w:t>
+      </w:r>
+      <w:proofErr w:type="spellEnd"/>
+      <w:r>
+        <w:rPr>
+          <w:lang w:eastAsia="en-GB"/>
+        </w:rPr>
+        <w:t xml:space="preserve"> and Thompson, 20</w:t>
+      </w:r>
+      <w:r>
+        <w:rPr>
+          <w:lang w:eastAsia="en-GB"/>
+        </w:rPr>
+        <w:t>17</w:t>
+      </w:r>
+      <w:r>
+        <w:rPr>
+          <w:lang w:eastAsia="en-GB"/>
+        </w:rPr>
+        <w:t>)</w:t>
+      </w:r>
+      <w:r>
+        <w:rPr>
+          <w:lang w:eastAsia="en-GB"/>
+        </w:rPr>
         <w:t>.</w:t>
       </w:r>
       <w:r>
-        <w:t>These</w:t>
+        <w:t xml:space="preserve"> </w:t>
+      </w:r>
+      <w:r>
+        <w:t>In the case of patients suffering from Parkinson’s</w:t>
+      </w:r>
+      <w:r>
+        <w:t xml:space="preserve"> disease,</w:t>
+      </w:r>
+      <w:r>
+        <w:t xml:space="preserve"> such individuals have limited means of managing this disease independently, both medically and within their lifestyle. After diagnoses, the patient receives monthly assessments with a Doctor or a specialised Nurse, in which their tremors are assessed visually and their concerns are discussed. Following from such appointments, patients are sent home with an action plan and an appointment for the following month. However, according to the Patient website, a person with Parkinson’s should receive; Parkinson's disease nurse specialists, Physiotherapy and physical activity, Occupational therapy, Speech and language therapy and Nutritional support (Tidy, 2020).</w:t>
+      </w:r>
+      <w:r>
+        <w:t xml:space="preserve"> </w:t>
+      </w:r>
+      <w:r>
+        <w:t>Within the United Kingdom due to shortages within the NHS, the</w:t>
+      </w:r>
+      <w:r>
+        <w:t xml:space="preserve"> </w:t>
+      </w:r>
+      <w:r>
+        <w:t xml:space="preserve">amount of recommended care for a single patient cannot be provided to every sufferer of Parkinson’s. </w:t>
+      </w:r>
+      <w:r>
+        <w:t>This can be linked to shortages within NHS departments, as reported by The Guardian “</w:t>
+      </w:r>
+      <w:r>
+        <w:t>Universities say there are already NHS staff shortages in these specialisms and without a reliable training pipeline the situation will get worse. Last month nine out of 10 hospital bosses in England said the shortage of nurses and doctors across the NHS is now so severe that patients’ health could be damaged</w:t>
+      </w:r>
+      <w:r>
+        <w:t xml:space="preserve">” </w:t>
+      </w:r>
+      <w:r>
+        <w:t>(</w:t>
+      </w:r>
+      <w:proofErr w:type="spellStart"/>
+      <w:r>
+        <w:t>Fazackerley</w:t>
       </w:r>
       <w:proofErr w:type="spellEnd"/>
       <w:r>
-        <w:t xml:space="preserve"> tests could </w:t>
+        <w:t>, 2019)</w:t>
+      </w:r>
+      <w:r>
+        <w:t xml:space="preserve">. </w:t>
+      </w:r>
+      <w:r>
+        <w:t xml:space="preserve">This means that only a Doctor’s appointment or a specialised Nurse </w:t>
+      </w:r>
+      <w:r>
+        <w:t>can</w:t>
+      </w:r>
+      <w:r>
+        <w:t xml:space="preserve"> see a patient each month, they report whether further action is needed or if the patient is fine. If a patient requires an extra appointment for any reason, they are required to visit their local General Practitioner. </w:t>
+      </w:r>
+    </w:p>
+    <w:p>
+      <w:pPr>
+        <w:rPr>
+          <w:ins w:id="13" w:author="Geoffrey Lund" w:date="2020-03-16T12:47:00Z"/>
+          <w:lang w:eastAsia="en-GB"/>
+        </w:rPr>
+      </w:pPr>
+      <w:r>
+        <w:t xml:space="preserve">This disequilibrium between the needs of patients and the resources available suggests a need for change in the ways in which this disease and other diseases are managed. “Evidence suggests that such changes should focus upon the freeing up </w:t>
       </w:r>
       <w:r>
         <w:lastRenderedPageBreak/>
-        <w:t xml:space="preserve">be extended and upgraded to provide extra care for patients suffering with degenerative mental health conditions, </w:t>
-      </w:r>
-      <w:r>
-        <w:t>using</w:t>
-      </w:r>
-      <w:r>
-        <w:t xml:space="preserve"> the previously mentioned sensors within IoT devices and smart phones.</w:t>
-      </w:r>
-      <w:r>
+        <w:t>of resources to ensure each patient is receiving an adequate level of care and that the data collected from patients is increased in order to provide a better understanding of whether each patient’s condition is degrading or improving (back up with references.</w:t>
+      </w:r>
+      <w:r>
+        <w:rPr>
+          <w:lang w:eastAsia="en-GB"/>
+        </w:rPr>
         <w:t xml:space="preserve"> </w:t>
       </w:r>
-    </w:p>
-    <w:p/>
-    <w:p>
-      <w:r>
-        <w:t>Therefore,</w:t>
-      </w:r>
-      <w:r>
-        <w:t xml:space="preserve"> the three main areas that </w:t>
-      </w:r>
-      <w:r>
-        <w:t>are being</w:t>
-      </w:r>
-      <w:r>
-        <w:t xml:space="preserve"> targeted are the NH</w:t>
-      </w:r>
-      <w:r>
-        <w:t xml:space="preserve"> and </w:t>
-      </w:r>
-      <w:r>
-        <w:t>data collection within the NHS and the basics about IoT devices and smart phones.</w:t>
-      </w:r>
-    </w:p>
-    <w:p>
-      <w:pPr>
-        <w:pStyle w:val="Heading2"/>
-        <w:rPr>
-          <w:lang w:eastAsia="en-GB"/>
-        </w:rPr>
-      </w:pPr>
-      <w:bookmarkStart w:id="12" w:name="_Toc35866781"/>
-      <w:r>
-        <w:rPr>
-          <w:lang w:eastAsia="en-GB"/>
-        </w:rPr>
-        <w:t xml:space="preserve">2.2 NHS and </w:t>
-      </w:r>
-      <w:r>
-        <w:rPr>
-          <w:lang w:eastAsia="en-GB"/>
-        </w:rPr>
-        <w:t>D</w:t>
-      </w:r>
-      <w:r>
-        <w:rPr>
-          <w:lang w:eastAsia="en-GB"/>
-        </w:rPr>
-        <w:t xml:space="preserve">ata </w:t>
-      </w:r>
-      <w:r>
-        <w:rPr>
-          <w:lang w:eastAsia="en-GB"/>
-        </w:rPr>
-        <w:t>C</w:t>
-      </w:r>
-      <w:r>
-        <w:rPr>
-          <w:lang w:eastAsia="en-GB"/>
-        </w:rPr>
-        <w:t>ollection</w:t>
-      </w:r>
-      <w:bookmarkEnd w:id="12"/>
-    </w:p>
-    <w:p>
-      <w:r>
-        <w:rPr>
-          <w:lang w:eastAsia="en-GB"/>
-        </w:rPr>
-        <w:t>T</w:t>
-      </w:r>
-      <w:r>
-        <w:rPr>
-          <w:lang w:eastAsia="en-GB"/>
-        </w:rPr>
-        <w:t xml:space="preserve">o take </w:t>
-      </w:r>
-      <w:r>
-        <w:rPr>
-          <w:lang w:eastAsia="en-GB"/>
-        </w:rPr>
-        <w:t>basic</w:t>
-      </w:r>
-      <w:r>
-        <w:rPr>
-          <w:lang w:eastAsia="en-GB"/>
-        </w:rPr>
-        <w:t xml:space="preserve"> readings, a patient is either required to visit their local hospital for an appointment with a Nurse/Doctor, or if they are incapable due to disability or old age, a District Nurse would be sent out to retrieve the readings. </w:t>
-      </w:r>
-      <w:commentRangeStart w:id="13"/>
-      <w:r>
-        <w:rPr>
-          <w:lang w:eastAsia="en-GB"/>
-        </w:rPr>
-        <w:t xml:space="preserve">Possibly, a patient could wait for hours for these simple readings to be taken and for advice to be given to the patient. </w:t>
-      </w:r>
-      <w:commentRangeEnd w:id="13"/>
-      <w:r>
-        <w:rPr>
-          <w:rStyle w:val="CommentReference"/>
-        </w:rPr>
-        <w:commentReference w:id="13"/>
-      </w:r>
-      <w:r>
-        <w:t xml:space="preserve"> </w:t>
-      </w:r>
-      <w:r>
-        <w:t>In the case of patients suffering from Parkinson’s</w:t>
-      </w:r>
-      <w:r>
-        <w:t xml:space="preserve"> disease,</w:t>
-      </w:r>
-      <w:r>
-        <w:t xml:space="preserve"> such individuals have limited means of managing this disease independently, both medically and within their lifestyle. After diagnoses, the patient receives monthly assessments with a Doctor or a specialised Nurse, in which their tremors are assessed visually and their concerns are discussed. Following from such appointments, patients are sent home with an action plan and an appointment for the following month. However, according to the Patient website, a person with Parkinson’s should receive; Parkinson's disease nurse specialists, Physiotherapy and physical activity, Occupational therapy, Speech and language therapy and Nutritional support (Tidy, 2020).</w:t>
-      </w:r>
-      <w:r>
-        <w:t xml:space="preserve"> </w:t>
-      </w:r>
-      <w:commentRangeStart w:id="14"/>
-      <w:r>
-        <w:t>Within the United Kingdom due to shortages within the NHS, the</w:t>
-      </w:r>
-      <w:r>
-        <w:t xml:space="preserve"> </w:t>
-      </w:r>
-      <w:r>
-        <w:t xml:space="preserve">amount of recommended care for a single patient cannot be provided to every sufferer of Parkinson’s. </w:t>
-      </w:r>
-      <w:commentRangeEnd w:id="14"/>
-      <w:r>
-        <w:rPr>
-          <w:rStyle w:val="CommentReference"/>
-        </w:rPr>
-        <w:commentReference w:id="14"/>
-      </w:r>
-      <w:commentRangeStart w:id="15"/>
-      <w:r>
-        <w:t xml:space="preserve">This means that only a Doctor’s appointment or a specialised Nurse </w:t>
-      </w:r>
-      <w:r>
-        <w:t>can</w:t>
-      </w:r>
-      <w:r>
-        <w:t xml:space="preserve"> see a patient each month, they report whether further action is needed or if the patient is fine. If a patient requires an extra appointment for any reason, they are required to visit their local General Practitioner. </w:t>
-      </w:r>
-      <w:commentRangeEnd w:id="15"/>
-      <w:r>
-        <w:rPr>
-          <w:rStyle w:val="CommentReference"/>
-        </w:rPr>
-        <w:commentReference w:id="15"/>
-      </w:r>
-    </w:p>
-    <w:p>
-      <w:pPr>
-        <w:rPr>
-          <w:ins w:id="16" w:author="Geoffrey Lund" w:date="2020-03-16T12:47:00Z"/>
-          <w:lang w:eastAsia="en-GB"/>
-        </w:rPr>
-      </w:pPr>
-      <w:r>
-        <w:t>This disequilibrium between the needs of patients and the resources available suggests a need for change in the ways in which this disease and other diseases are managed.</w:t>
-      </w:r>
-      <w:r>
-        <w:t xml:space="preserve"> </w:t>
-      </w:r>
-      <w:r>
-        <w:t>“Evidence suggests that such changes should focus upon the freeing up of resources to ensure each patient is receiving an adequate level of care and that the data collected from patients is increased in order to provide a better understanding of whether each patient’s condition is degrading or improving (back up with references</w:t>
-      </w:r>
-      <w:r>
-        <w:t>.</w:t>
-      </w:r>
-      <w:r>
-        <w:rPr>
-          <w:lang w:eastAsia="en-GB"/>
-        </w:rPr>
-        <w:t xml:space="preserve"> </w:t>
-      </w:r>
-      <w:r>
-        <w:rPr>
-          <w:lang w:eastAsia="en-GB"/>
-        </w:rPr>
-        <w:t xml:space="preserve">This would also prevent unnecessary hospitalisations because a </w:t>
-      </w:r>
-      <w:r>
-        <w:rPr>
-          <w:lang w:eastAsia="en-GB"/>
-        </w:rPr>
-        <w:lastRenderedPageBreak/>
-        <w:t xml:space="preserve">more comprehensive view of a patient’s health has been gathered and a better understanding of their health has been gained. Within the clinical investigation ‘Residents: Frequency, Causes, and Costs’ it is suggested that the unnecessary hospitalisation of patients is likely to cause their health more issues due to the stress of being transferred to a hospital. The study then goes onto state that 67% of hospitalisations are avoidable and take up a great deal of NHS resources. These resources could be better utilised if it is found out that a patient did not need hospitalised. This also works if the patient takes a reading that a medical professional does not </w:t>
+      <w:r>
+        <w:rPr>
+          <w:lang w:eastAsia="en-GB"/>
+        </w:rPr>
+        <w:t xml:space="preserve">This would also prevent unnecessary hospitalisations because a more comprehensive view of a patient’s health has been gathered and a better understanding of their health has been gained. Within the clinical investigation ‘Residents: Frequency, Causes, and Costs’ it is suggested that the unnecessary hospitalisation of patients is likely to cause their health more issues due to the stress of being transferred to a hospital. The study then goes onto state that 67% of hospitalisations are avoidable and take up a great deal of NHS resources. These resources could be better utilised if it is found out that a patient did not need hospitalised. This also works if the patient takes a reading that a medical professional does not </w:t>
       </w:r>
       <w:r>
         <w:rPr>
@@ -3147,8 +3221,7 @@
           <w:lang w:eastAsia="en-GB"/>
         </w:rPr>
       </w:pPr>
-      <w:commentRangeStart w:id="17"/>
-      <w:ins w:id="18" w:author="Geoffrey Lund" w:date="2020-03-16T12:47:00Z">
+      <w:ins w:id="14" w:author="Geoffrey Lund" w:date="2020-03-16T12:47:00Z">
         <w:r>
           <w:rPr>
             <w:lang w:eastAsia="en-GB"/>
@@ -3156,7 +3229,7 @@
           <w:t>(This makes the case for</w:t>
         </w:r>
       </w:ins>
-      <w:ins w:id="19" w:author="Geoffrey Lund" w:date="2020-03-16T12:48:00Z">
+      <w:ins w:id="15" w:author="Geoffrey Lund" w:date="2020-03-16T12:48:00Z">
         <w:r>
           <w:rPr>
             <w:lang w:eastAsia="en-GB"/>
@@ -3164,7 +3237,7 @@
           <w:t xml:space="preserve"> using t</w:t>
         </w:r>
       </w:ins>
-      <w:ins w:id="20" w:author="Geoffrey Lund" w:date="2020-03-16T12:47:00Z">
+      <w:ins w:id="16" w:author="Geoffrey Lund" w:date="2020-03-16T12:47:00Z">
         <w:r>
           <w:rPr>
             <w:lang w:eastAsia="en-GB"/>
@@ -3180,7 +3253,7 @@
         </w:rPr>
         <w:t>rather</w:t>
       </w:r>
-      <w:ins w:id="21" w:author="Geoffrey Lund" w:date="2020-03-16T12:48:00Z">
+      <w:ins w:id="17" w:author="Geoffrey Lund" w:date="2020-03-16T12:48:00Z">
         <w:r>
           <w:rPr>
             <w:color w:val="FF0000"/>
@@ -3195,7 +3268,7 @@
           <w:t xml:space="preserve">than </w:t>
         </w:r>
       </w:ins>
-      <w:ins w:id="22" w:author="Geoffrey Lund" w:date="2020-03-16T12:47:00Z">
+      <w:ins w:id="18" w:author="Geoffrey Lund" w:date="2020-03-16T12:47:00Z">
         <w:r>
           <w:rPr>
             <w:lang w:eastAsia="en-GB"/>
@@ -3203,7 +3276,7 @@
           <w:t xml:space="preserve">medical </w:t>
         </w:r>
       </w:ins>
-      <w:ins w:id="23" w:author="Geoffrey Lund" w:date="2020-03-16T12:48:00Z">
+      <w:ins w:id="19" w:author="Geoffrey Lund" w:date="2020-03-16T12:48:00Z">
         <w:r>
           <w:rPr>
             <w:lang w:eastAsia="en-GB"/>
@@ -3211,7 +3284,7 @@
           <w:t>time well. You could be more provocative and add some political aspects to this; NHS under pressure</w:t>
         </w:r>
       </w:ins>
-      <w:ins w:id="24" w:author="Geoffrey Lund" w:date="2020-03-16T12:49:00Z">
+      <w:ins w:id="20" w:author="Geoffrey Lund" w:date="2020-03-16T12:49:00Z">
         <w:r>
           <w:rPr>
             <w:lang w:eastAsia="en-GB"/>
@@ -3219,13 +3292,6 @@
           <w:t>, no hope of the funding to cover all these patients, bed blocking)</w:t>
         </w:r>
       </w:ins>
-      <w:commentRangeEnd w:id="17"/>
-      <w:r>
-        <w:rPr>
-          <w:rStyle w:val="CommentReference"/>
-        </w:rPr>
-        <w:commentReference w:id="17"/>
-      </w:r>
     </w:p>
     <w:p>
       <w:pPr>
@@ -3234,22 +3300,20 @@
           <w:lang w:eastAsia="en-GB"/>
         </w:rPr>
       </w:pPr>
-      <w:bookmarkStart w:id="25" w:name="_Toc35866782"/>
+      <w:bookmarkStart w:id="21" w:name="_Toc35866782"/>
       <w:r>
         <w:rPr>
           <w:lang w:eastAsia="en-GB"/>
         </w:rPr>
         <w:t xml:space="preserve">2.3 </w:t>
       </w:r>
-      <w:bookmarkEnd w:id="25"/>
+      <w:bookmarkEnd w:id="21"/>
       <w:r>
         <w:rPr>
           <w:lang w:eastAsia="en-GB"/>
         </w:rPr>
         <w:t>Micro-Processors</w:t>
       </w:r>
-      <w:bookmarkStart w:id="26" w:name="_GoBack"/>
-      <w:bookmarkEnd w:id="26"/>
     </w:p>
     <w:p>
       <w:pPr>
@@ -3259,10 +3323,7 @@
         </w:rPr>
       </w:pPr>
       <w:r>
-        <w:t>Previously mentioned devices can be used to take several readings and send them to a server</w:t>
-      </w:r>
-      <w:r>
-        <w:t>.</w:t>
+        <w:t>Previously mentioned devices can be used to take several readings and send them to a server.</w:t>
       </w:r>
       <w:r>
         <w:rPr>
@@ -3274,7 +3335,15 @@
         <w:rPr>
           <w:lang w:eastAsia="en-GB"/>
         </w:rPr>
-        <w:t xml:space="preserve">One of these are IoT devices, or internet of things devices, </w:t>
+        <w:t>One of these are IoT devices, or internet of thing</w:t>
+      </w:r>
+      <w:bookmarkStart w:id="22" w:name="_GoBack"/>
+      <w:bookmarkEnd w:id="22"/>
+      <w:r>
+        <w:rPr>
+          <w:lang w:eastAsia="en-GB"/>
+        </w:rPr>
+        <w:t xml:space="preserve">s devices, </w:t>
       </w:r>
       <w:r>
         <w:rPr>
@@ -3330,7 +3399,7 @@
         </w:rPr>
         <w:t xml:space="preserve">, </w:t>
       </w:r>
-      <w:bookmarkStart w:id="27" w:name="_Hlk35353654"/>
+      <w:bookmarkStart w:id="23" w:name="_Hlk35353654"/>
       <w:r>
         <w:rPr>
           <w:lang w:eastAsia="en-GB"/>
@@ -3343,7 +3412,7 @@
         </w:rPr>
         <w:t xml:space="preserve"> </w:t>
       </w:r>
-      <w:bookmarkEnd w:id="27"/>
+      <w:bookmarkEnd w:id="23"/>
       <w:r>
         <w:rPr>
           <w:lang w:eastAsia="en-GB"/>
@@ -3419,66 +3488,73 @@
           <w:rStyle w:val="selectable"/>
           <w:color w:val="000000" w:themeColor="text1"/>
         </w:rPr>
-        <w:t xml:space="preserve"> send and receive data from a server, the server usually acts on data based upon a user entering an input or a sudden change in the data being received by the server. These </w:t>
+        <w:t xml:space="preserve"> send and receive data from a server, the server usually acts on data based upon a user entering an input or a sudden change in the data </w:t>
       </w:r>
       <w:r>
         <w:rPr>
           <w:rStyle w:val="selectable"/>
           <w:color w:val="000000" w:themeColor="text1"/>
         </w:rPr>
-        <w:t>technologies</w:t>
+        <w:lastRenderedPageBreak/>
+        <w:t xml:space="preserve">being received by the server. These </w:t>
       </w:r>
       <w:r>
         <w:rPr>
           <w:rStyle w:val="selectable"/>
           <w:color w:val="000000" w:themeColor="text1"/>
         </w:rPr>
-        <w:t xml:space="preserve"> (as can be seen from the previous examples) can be programmed and have sensors added to them to provide different functionality for the user and send different kinds of data to a server. </w:t>
-      </w:r>
-    </w:p>
-    <w:p>
-      <w:pPr>
+        <w:t>technologies</w:t>
+      </w:r>
+      <w:r>
         <w:rPr>
           <w:rStyle w:val="selectable"/>
           <w:color w:val="000000" w:themeColor="text1"/>
         </w:rPr>
-      </w:pPr>
-    </w:p>
-    <w:p>
-      <w:r>
+        <w:t xml:space="preserve"> (as can be seen from the previous examples) can be programmed and have sensors added to them to provide different functionality for the user and send different kinds of data to a server. </w:t>
+      </w:r>
+    </w:p>
+    <w:p>
+      <w:pPr>
         <w:rPr>
           <w:rStyle w:val="selectable"/>
           <w:color w:val="000000" w:themeColor="text1"/>
         </w:rPr>
-        <w:lastRenderedPageBreak/>
-        <w:t>If this technology is applied in a medical sense, the NHS has</w:t>
-      </w:r>
+      </w:pPr>
+    </w:p>
+    <w:p>
       <w:r>
         <w:rPr>
           <w:rStyle w:val="selectable"/>
           <w:color w:val="000000" w:themeColor="text1"/>
         </w:rPr>
-        <w:t xml:space="preserve"> </w:t>
+        <w:t>If this technology is applied in a medical sense, the NHS has</w:t>
       </w:r>
       <w:r>
         <w:rPr>
           <w:rStyle w:val="selectable"/>
           <w:color w:val="000000" w:themeColor="text1"/>
         </w:rPr>
-        <w:t>put IoT devices through a rigorous testing phase</w:t>
+        <w:t xml:space="preserve"> </w:t>
       </w:r>
       <w:r>
         <w:rPr>
           <w:rStyle w:val="selectable"/>
           <w:color w:val="000000" w:themeColor="text1"/>
         </w:rPr>
-        <w:t>:</w:t>
+        <w:t>put IoT devices through a rigorous testing phase</w:t>
       </w:r>
       <w:r>
         <w:rPr>
           <w:rStyle w:val="selectable"/>
           <w:color w:val="000000" w:themeColor="text1"/>
         </w:rPr>
+        <w:t>:</w:t>
+      </w:r>
+      <w:r>
+        <w:rPr>
+          <w:rStyle w:val="selectable"/>
+          <w:color w:val="000000" w:themeColor="text1"/>
+        </w:rPr>
         <w:t xml:space="preserve"> </w:t>
       </w:r>
       <w:r>
@@ -3517,9 +3593,9 @@
           <w:noProof/>
         </w:rPr>
         <w:drawing>
-          <wp:inline distT="0" distB="0" distL="0" distR="0" wp14:anchorId="145E3DE1" wp14:editId="65CBAC18">
-            <wp:extent cx="4545938" cy="2562046"/>
-            <wp:effectExtent l="0" t="0" r="7620" b="0"/>
+          <wp:inline distT="0" distB="0" distL="0" distR="0" wp14:anchorId="145E3DE1" wp14:editId="2FDBDCA6">
+            <wp:extent cx="4184583" cy="2358390"/>
+            <wp:effectExtent l="0" t="0" r="6985" b="3810"/>
             <wp:docPr id="6" name="Picture 6"/>
             <wp:cNvGraphicFramePr>
               <a:graphicFrameLocks xmlns:a="http://schemas.openxmlformats.org/drawingml/2006/main" noChangeAspect="1"/>
@@ -3532,14 +3608,14 @@
                     <pic:cNvPicPr/>
                   </pic:nvPicPr>
                   <pic:blipFill rotWithShape="1">
-                    <a:blip r:embed="rId18"/>
+                    <a:blip r:embed="rId15"/>
                     <a:srcRect l="60562" t="26754" r="20521" b="35345"/>
                     <a:stretch/>
                   </pic:blipFill>
                   <pic:spPr bwMode="auto">
                     <a:xfrm>
                       <a:off x="0" y="0"/>
-                      <a:ext cx="4579051" cy="2580708"/>
+                      <a:ext cx="4221944" cy="2379446"/>
                     </a:xfrm>
                     <a:prstGeom prst="rect">
                       <a:avLst/>
@@ -3562,26 +3638,12 @@
     </w:p>
     <w:p>
       <w:pPr>
-        <w:rPr>
-          <w:lang w:eastAsia="en-GB"/>
-        </w:rPr>
-      </w:pPr>
-    </w:p>
-    <w:p>
-      <w:pPr>
-        <w:rPr>
-          <w:lang w:eastAsia="en-GB"/>
-        </w:rPr>
-      </w:pPr>
-    </w:p>
-    <w:p>
-      <w:pPr>
         <w:pStyle w:val="Heading2"/>
         <w:rPr>
           <w:lang w:eastAsia="en-GB"/>
         </w:rPr>
       </w:pPr>
-      <w:bookmarkStart w:id="28" w:name="_Toc35866783"/>
+      <w:bookmarkStart w:id="24" w:name="_Toc35866783"/>
       <w:r>
         <w:rPr>
           <w:lang w:eastAsia="en-GB"/>
@@ -3589,7 +3651,7 @@
         <w:lastRenderedPageBreak/>
         <w:t xml:space="preserve">2.4 </w:t>
       </w:r>
-      <w:bookmarkEnd w:id="28"/>
+      <w:bookmarkEnd w:id="24"/>
       <w:r>
         <w:rPr>
           <w:lang w:eastAsia="en-GB"/>
@@ -3700,14 +3762,7 @@
         <w:rPr>
           <w:lang w:eastAsia="en-GB"/>
         </w:rPr>
-        <w:t xml:space="preserve"> up to date with any changes within the server, due to new data being entered or data needing to be entered. </w:t>
-      </w:r>
-      <w:commentRangeStart w:id="29"/>
-      <w:r>
-        <w:rPr>
-          <w:lang w:eastAsia="en-GB"/>
-        </w:rPr>
-        <w:t xml:space="preserve">Examples of this have been used within rural countries within Africa, the technology is called tele diagnosis and it is used for patients to communicate with Doctors by sending them photos, information about their ailments and a Doctor </w:t>
+        <w:t xml:space="preserve"> up to date with any changes within the server, due to new data being entered or data needing to be entered. Examples of this have been used within rural countries within Africa, the technology is called tele diagnosis and it is used for patients to communicate with Doctors by sending them photos, information about their ailments and a Doctor </w:t>
       </w:r>
       <w:r>
         <w:rPr>
@@ -3739,13 +3794,6 @@
         </w:rPr>
         <w:t xml:space="preserve">. </w:t>
       </w:r>
-      <w:commentRangeEnd w:id="29"/>
-      <w:r>
-        <w:rPr>
-          <w:rStyle w:val="CommentReference"/>
-        </w:rPr>
-        <w:commentReference w:id="29"/>
-      </w:r>
     </w:p>
     <w:p>
       <w:pPr>
@@ -3776,14 +3824,7 @@
         <w:rPr>
           <w:lang w:eastAsia="en-GB"/>
         </w:rPr>
-        <w:t xml:space="preserve"> their locations and track their movements, whether that be for fitness, or for their own personal safety. </w:t>
-      </w:r>
-      <w:commentRangeStart w:id="30"/>
-      <w:r>
-        <w:rPr>
-          <w:lang w:eastAsia="en-GB"/>
-        </w:rPr>
-        <w:t>GPS has been used to track elderly people with degenerative brain conditions such as Dementia to plot a circle as to an area where they are meant to be. If a Dementia sufferer travels outside of the circle set out by a program, a signal is sent to a server and a next of kin, carer or medical professional are contacted to check on the safety of the patient</w:t>
+        <w:t xml:space="preserve"> their locations and track their movements, whether that be for fitness, or for their own personal safety. GPS has been used to track elderly people with degenerative brain conditions such as Dementia to plot a circle as to an area where they are meant to be. If a Dementia sufferer travels outside of the circle set out by a program, a signal is sent to a server and a next of kin, carer or medical professional are contacted to check on the safety of the patient</w:t>
       </w:r>
       <w:r>
         <w:rPr>
@@ -3821,12 +3862,24 @@
         </w:rPr>
         <w:t xml:space="preserve"> locate them and bring them back home.</w:t>
       </w:r>
-      <w:commentRangeEnd w:id="30"/>
-      <w:r>
-        <w:rPr>
-          <w:rStyle w:val="CommentReference"/>
-        </w:rPr>
-        <w:commentReference w:id="30"/>
+      <w:r>
+        <w:rPr>
+          <w:lang w:eastAsia="en-GB"/>
+        </w:rPr>
+        <w:t xml:space="preserve"> An example of this is from the report conducted by the Scientific Group, where their conclusions stated “</w:t>
+      </w:r>
+      <w:r>
+        <w:rPr>
+          <w:lang w:eastAsia="en-GB"/>
+        </w:rPr>
+        <w:t xml:space="preserve">Location based alarm and access </w:t>
+      </w:r>
+      <w:r>
+        <w:rPr>
+          <w:lang w:eastAsia="en-GB"/>
+        </w:rPr>
+        <w:lastRenderedPageBreak/>
+        <w:t>control technology can</w:t>
       </w:r>
       <w:r>
         <w:rPr>
@@ -3835,11 +3888,88 @@
         <w:t xml:space="preserve"> </w:t>
       </w:r>
       <w:r>
-        <w:t xml:space="preserve">Furthermore, mobile applications can communicate with servers which allows for further communication between a web page and a smart </w:t>
-      </w:r>
-      <w:r>
-        <w:lastRenderedPageBreak/>
-        <w:t>phone. This permits users to manage data entered onto a mobile application and user data or content within the application. This also works to provide a failsafe is a user forgets their login data</w:t>
+        <w:rPr>
+          <w:lang w:eastAsia="en-GB"/>
+        </w:rPr>
+        <w:t>have a positive impact on the lives of elderly persons suffering from dementia. When chosen appropriately, technology</w:t>
+      </w:r>
+      <w:r>
+        <w:rPr>
+          <w:lang w:eastAsia="en-GB"/>
+        </w:rPr>
+        <w:t xml:space="preserve"> </w:t>
+      </w:r>
+      <w:r>
+        <w:rPr>
+          <w:lang w:eastAsia="en-GB"/>
+        </w:rPr>
+        <w:t xml:space="preserve">can help to reduce or eliminate the wandering often associated with </w:t>
+      </w:r>
+      <w:r>
+        <w:rPr>
+          <w:lang w:eastAsia="en-GB"/>
+        </w:rPr>
+        <w:t xml:space="preserve">dementia” </w:t>
+      </w:r>
+      <w:r>
+        <w:t>(</w:t>
+      </w:r>
+      <w:proofErr w:type="spellStart"/>
+      <w:r>
+        <w:rPr>
+          <w:lang w:eastAsia="en-GB"/>
+        </w:rPr>
+        <w:t>Perälä</w:t>
+      </w:r>
+      <w:proofErr w:type="spellEnd"/>
+      <w:r>
+        <w:rPr>
+          <w:lang w:eastAsia="en-GB"/>
+        </w:rPr>
+        <w:t xml:space="preserve">, </w:t>
+      </w:r>
+      <w:proofErr w:type="spellStart"/>
+      <w:r>
+        <w:rPr>
+          <w:lang w:eastAsia="en-GB"/>
+        </w:rPr>
+        <w:t>Mäkelä</w:t>
+      </w:r>
+      <w:proofErr w:type="spellEnd"/>
+      <w:r>
+        <w:rPr>
+          <w:lang w:eastAsia="en-GB"/>
+        </w:rPr>
+        <w:t xml:space="preserve">, </w:t>
+      </w:r>
+      <w:proofErr w:type="spellStart"/>
+      <w:r>
+        <w:rPr>
+          <w:lang w:eastAsia="en-GB"/>
+        </w:rPr>
+        <w:t>Salmenaho</w:t>
+      </w:r>
+      <w:proofErr w:type="spellEnd"/>
+      <w:r>
+        <w:rPr>
+          <w:lang w:eastAsia="en-GB"/>
+        </w:rPr>
+        <w:t xml:space="preserve"> and Latvala, 2013)</w:t>
+      </w:r>
+      <w:r>
+        <w:rPr>
+          <w:lang w:eastAsia="en-GB"/>
+        </w:rPr>
+        <w:t>.</w:t>
+      </w:r>
+      <w:r>
+        <w:rPr>
+          <w:lang w:eastAsia="en-GB"/>
+        </w:rPr>
+        <w:t xml:space="preserve"> </w:t>
+      </w:r>
+      <w:r>
+        <w:t>Furthermore, mobile applications can communicate with servers which allows for further communication between a web page and a smart phone. This permits users to manage data entered onto a mobile application and user data or content within the application. This also works to provide a failsafe is a user forgets their login data</w:t>
       </w:r>
       <w:r>
         <w:rPr>
@@ -3862,14 +3992,14 @@
           <w:lang w:eastAsia="en-GB"/>
         </w:rPr>
       </w:pPr>
-      <w:bookmarkStart w:id="31" w:name="_Toc35866784"/>
+      <w:bookmarkStart w:id="25" w:name="_Toc35866784"/>
       <w:r>
         <w:rPr>
           <w:lang w:eastAsia="en-GB"/>
         </w:rPr>
         <w:t>2.5 Summary</w:t>
       </w:r>
-      <w:bookmarkEnd w:id="31"/>
+      <w:bookmarkEnd w:id="25"/>
       <w:r>
         <w:rPr>
           <w:lang w:eastAsia="en-GB"/>
@@ -3879,41 +4009,38 @@
     </w:p>
     <w:p>
       <w:r>
-        <w:t>This literature review has analysed trends and common practices of technologies used both within and out with the NHS.</w:t>
+        <w:t xml:space="preserve">This literature review has analysed trends and common practices of technologies used both within and out with the NHS. </w:t>
+      </w:r>
+      <w:r>
+        <w:t xml:space="preserve">With what has been discovered through the research conducted, </w:t>
+      </w:r>
+      <w:r>
+        <w:t>IoT</w:t>
+      </w:r>
+      <w:r>
+        <w:t xml:space="preserve">, smart phones, website applications and a </w:t>
+      </w:r>
+      <w:r>
+        <w:t>s</w:t>
+      </w:r>
+      <w:r>
+        <w:t xml:space="preserve">erver could be used to implement </w:t>
+      </w:r>
+      <w:r>
+        <w:t xml:space="preserve">an effective technology for the management of elderly patient’s health. This management system could cut down on the time spent by medical professionals within the NHS from taking simple readings from patients. This could also improve the management of patients </w:t>
+      </w:r>
+      <w:r>
+        <w:t>using</w:t>
+      </w:r>
+      <w:r>
+        <w:t xml:space="preserve"> Databases to store results from patients and report back to medical professionals (in graphical format), if a patient looks to be improving or degrading in their health or their </w:t>
+      </w:r>
+      <w:r>
+        <w:t>condition.</w:t>
       </w:r>
       <w:r>
         <w:t xml:space="preserve"> </w:t>
       </w:r>
-      <w:r>
-        <w:t xml:space="preserve">With what has been discovered through the research conducted, </w:t>
-      </w:r>
-      <w:r>
-        <w:t>IoT</w:t>
-      </w:r>
-      <w:r>
-        <w:t xml:space="preserve">, smart phones, website applications and a </w:t>
-      </w:r>
-      <w:r>
-        <w:t>s</w:t>
-      </w:r>
-      <w:r>
-        <w:t xml:space="preserve">erver could be used to implement </w:t>
-      </w:r>
-      <w:r>
-        <w:t xml:space="preserve">an effective technology for the management of elderly patient’s health. This management system could cut down on the time spent by medical professionals within the NHS from taking simple readings from patients. This could also improve the management of patients </w:t>
-      </w:r>
-      <w:r>
-        <w:t>using</w:t>
-      </w:r>
-      <w:r>
-        <w:t xml:space="preserve"> Databases to store results from patients and report back to medical professionals (in graphical format), if a patient looks to be improving or degrading in their health or their </w:t>
-      </w:r>
-      <w:r>
-        <w:t>condition.</w:t>
-      </w:r>
-      <w:r>
-        <w:t xml:space="preserve"> </w:t>
-      </w:r>
     </w:p>
     <w:p>
       <w:r>
@@ -3933,19 +4060,16 @@
     <w:p/>
     <w:p/>
     <w:p/>
-    <w:p/>
-    <w:p/>
-    <w:p/>
     <w:p>
       <w:pPr>
         <w:pStyle w:val="Heading1"/>
       </w:pPr>
-      <w:bookmarkStart w:id="32" w:name="_Toc35866785"/>
+      <w:bookmarkStart w:id="26" w:name="_Toc35866785"/>
       <w:r>
         <w:lastRenderedPageBreak/>
         <w:t>Chapter 3 – Methodology</w:t>
       </w:r>
-      <w:bookmarkEnd w:id="32"/>
+      <w:bookmarkEnd w:id="26"/>
     </w:p>
     <w:p>
       <w:r>
@@ -3975,11 +4099,11 @@
       <w:pPr>
         <w:pStyle w:val="Heading2"/>
       </w:pPr>
-      <w:bookmarkStart w:id="33" w:name="_Toc35866786"/>
+      <w:bookmarkStart w:id="27" w:name="_Toc35866786"/>
       <w:r>
         <w:t>3.1 Project Overview</w:t>
       </w:r>
-      <w:bookmarkEnd w:id="33"/>
+      <w:bookmarkEnd w:id="27"/>
     </w:p>
     <w:p>
       <w:r>
@@ -4077,7 +4201,7 @@
       <w:pPr>
         <w:pStyle w:val="Heading2"/>
       </w:pPr>
-      <w:bookmarkStart w:id="34" w:name="_Toc35866787"/>
+      <w:bookmarkStart w:id="28" w:name="_Toc35866787"/>
       <w:r>
         <w:lastRenderedPageBreak/>
         <w:t xml:space="preserve">3.2 </w:t>
@@ -4085,7 +4209,7 @@
       <w:r>
         <w:t>Analysis</w:t>
       </w:r>
-      <w:bookmarkEnd w:id="34"/>
+      <w:bookmarkEnd w:id="28"/>
     </w:p>
     <w:p>
       <w:r>
@@ -4108,11 +4232,11 @@
       <w:pPr>
         <w:pStyle w:val="Heading3"/>
       </w:pPr>
-      <w:bookmarkStart w:id="35" w:name="_Toc35866788"/>
+      <w:bookmarkStart w:id="29" w:name="_Toc35866788"/>
       <w:r>
         <w:t>Aims &amp; Objectives</w:t>
       </w:r>
-      <w:bookmarkEnd w:id="35"/>
+      <w:bookmarkEnd w:id="29"/>
     </w:p>
     <w:tbl>
       <w:tblPr>
@@ -4849,12 +4973,12 @@
       <w:pPr>
         <w:pStyle w:val="Heading3"/>
       </w:pPr>
-      <w:bookmarkStart w:id="36" w:name="_Toc35866789"/>
+      <w:bookmarkStart w:id="30" w:name="_Toc35866789"/>
       <w:r>
         <w:lastRenderedPageBreak/>
         <w:t>Functional &amp; Non-Functional Requirements</w:t>
       </w:r>
-      <w:bookmarkEnd w:id="36"/>
+      <w:bookmarkEnd w:id="30"/>
     </w:p>
     <w:tbl>
       <w:tblPr>
@@ -6141,11 +6265,11 @@
       <w:pPr>
         <w:pStyle w:val="Heading3"/>
       </w:pPr>
-      <w:bookmarkStart w:id="37" w:name="_Toc35866790"/>
+      <w:bookmarkStart w:id="31" w:name="_Toc35866790"/>
       <w:r>
         <w:t>Further Analysis</w:t>
       </w:r>
-      <w:bookmarkEnd w:id="37"/>
+      <w:bookmarkEnd w:id="31"/>
     </w:p>
     <w:p>
       <w:r>
@@ -6197,7 +6321,7 @@
       <w:pPr>
         <w:pStyle w:val="Heading2"/>
       </w:pPr>
-      <w:bookmarkStart w:id="38" w:name="_Toc35866791"/>
+      <w:bookmarkStart w:id="32" w:name="_Toc35866791"/>
       <w:r>
         <w:lastRenderedPageBreak/>
         <w:t xml:space="preserve">3.3 </w:t>
@@ -6205,7 +6329,7 @@
       <w:r>
         <w:t>Design</w:t>
       </w:r>
-      <w:bookmarkEnd w:id="38"/>
+      <w:bookmarkEnd w:id="32"/>
     </w:p>
     <w:p>
       <w:r>
@@ -6233,7 +6357,7 @@
                     <pic:cNvPicPr/>
                   </pic:nvPicPr>
                   <pic:blipFill rotWithShape="1">
-                    <a:blip r:embed="rId19"/>
+                    <a:blip r:embed="rId16"/>
                     <a:srcRect l="14070" t="25803" r="24551" b="13925"/>
                     <a:stretch/>
                   </pic:blipFill>
@@ -6319,7 +6443,7 @@
                     <pic:cNvPicPr/>
                   </pic:nvPicPr>
                   <pic:blipFill rotWithShape="1">
-                    <a:blip r:embed="rId20" cstate="print">
+                    <a:blip r:embed="rId17" cstate="print">
                       <a:extLst>
                         <a:ext uri="{28A0092B-C50C-407E-A947-70E740481C1C}">
                           <a14:useLocalDpi xmlns:a14="http://schemas.microsoft.com/office/drawing/2010/main" val="0"/>
@@ -6386,7 +6510,7 @@
                     <pic:cNvPicPr/>
                   </pic:nvPicPr>
                   <pic:blipFill rotWithShape="1">
-                    <a:blip r:embed="rId21">
+                    <a:blip r:embed="rId18">
                       <a:extLst>
                         <a:ext uri="{28A0092B-C50C-407E-A947-70E740481C1C}">
                           <a14:useLocalDpi xmlns:a14="http://schemas.microsoft.com/office/drawing/2010/main" val="0"/>
@@ -6466,7 +6590,7 @@
                     <pic:cNvPicPr/>
                   </pic:nvPicPr>
                   <pic:blipFill rotWithShape="1">
-                    <a:blip r:embed="rId22"/>
+                    <a:blip r:embed="rId19"/>
                     <a:srcRect l="19776" t="29725" r="60282" b="10791"/>
                     <a:stretch/>
                   </pic:blipFill>
@@ -6540,7 +6664,7 @@
                     <pic:cNvPicPr/>
                   </pic:nvPicPr>
                   <pic:blipFill rotWithShape="1">
-                    <a:blip r:embed="rId23">
+                    <a:blip r:embed="rId20">
                       <a:extLst>
                         <a:ext uri="{28A0092B-C50C-407E-A947-70E740481C1C}">
                           <a14:useLocalDpi xmlns:a14="http://schemas.microsoft.com/office/drawing/2010/main" val="0"/>
@@ -6855,7 +6979,7 @@
       <w:pPr>
         <w:pStyle w:val="Heading2"/>
       </w:pPr>
-      <w:bookmarkStart w:id="39" w:name="_Toc35866792"/>
+      <w:bookmarkStart w:id="33" w:name="_Toc35866792"/>
       <w:r>
         <w:lastRenderedPageBreak/>
         <w:t xml:space="preserve">3.4 </w:t>
@@ -6863,7 +6987,7 @@
       <w:r>
         <w:t>Implementation</w:t>
       </w:r>
-      <w:bookmarkEnd w:id="39"/>
+      <w:bookmarkEnd w:id="33"/>
     </w:p>
     <w:p>
       <w:pPr>
@@ -6888,11 +7012,11 @@
       <w:pPr>
         <w:pStyle w:val="Heading3"/>
       </w:pPr>
-      <w:bookmarkStart w:id="40" w:name="_Toc35866793"/>
+      <w:bookmarkStart w:id="34" w:name="_Toc35866793"/>
       <w:r>
         <w:t>Mobile Application</w:t>
       </w:r>
-      <w:bookmarkEnd w:id="40"/>
+      <w:bookmarkEnd w:id="34"/>
     </w:p>
     <w:p>
       <w:r>
@@ -6980,11 +7104,11 @@
       <w:pPr>
         <w:pStyle w:val="Heading3"/>
       </w:pPr>
-      <w:bookmarkStart w:id="41" w:name="_Toc35866794"/>
+      <w:bookmarkStart w:id="35" w:name="_Toc35866794"/>
       <w:r>
         <w:t>Website Application</w:t>
       </w:r>
-      <w:bookmarkEnd w:id="41"/>
+      <w:bookmarkEnd w:id="35"/>
     </w:p>
     <w:p>
       <w:r>
@@ -7047,11 +7171,11 @@
       <w:pPr>
         <w:pStyle w:val="Heading3"/>
       </w:pPr>
-      <w:bookmarkStart w:id="42" w:name="_Toc35866795"/>
+      <w:bookmarkStart w:id="36" w:name="_Toc35866795"/>
       <w:r>
         <w:t>IoT device</w:t>
       </w:r>
-      <w:bookmarkEnd w:id="42"/>
+      <w:bookmarkEnd w:id="36"/>
     </w:p>
     <w:p/>
     <w:p/>
@@ -7082,11 +7206,11 @@
       <w:pPr>
         <w:pStyle w:val="Heading2"/>
       </w:pPr>
-      <w:bookmarkStart w:id="43" w:name="_Toc35866796"/>
+      <w:bookmarkStart w:id="37" w:name="_Toc35866796"/>
       <w:r>
         <w:t>3.5 Evaluation</w:t>
       </w:r>
-      <w:bookmarkEnd w:id="43"/>
+      <w:bookmarkEnd w:id="37"/>
     </w:p>
     <w:p/>
     <w:p/>
@@ -7122,12 +7246,12 @@
       <w:pPr>
         <w:pStyle w:val="Heading1"/>
       </w:pPr>
-      <w:bookmarkStart w:id="44" w:name="_Toc35866797"/>
+      <w:bookmarkStart w:id="38" w:name="_Toc35866797"/>
       <w:r>
         <w:lastRenderedPageBreak/>
         <w:t>Chapter 4 – Results</w:t>
       </w:r>
-      <w:bookmarkEnd w:id="44"/>
+      <w:bookmarkEnd w:id="38"/>
     </w:p>
     <w:p>
       <w:r>
@@ -7211,11 +7335,11 @@
       <w:pPr>
         <w:pStyle w:val="Heading1"/>
       </w:pPr>
-      <w:bookmarkStart w:id="45" w:name="_Toc35866798"/>
+      <w:bookmarkStart w:id="39" w:name="_Toc35866798"/>
       <w:r>
         <w:t>Chapter 5 – Discussion</w:t>
       </w:r>
-      <w:bookmarkEnd w:id="45"/>
+      <w:bookmarkEnd w:id="39"/>
     </w:p>
     <w:p>
       <w:r>
@@ -7255,11 +7379,11 @@
       <w:pPr>
         <w:pStyle w:val="Heading1"/>
       </w:pPr>
-      <w:bookmarkStart w:id="46" w:name="_Toc35866799"/>
+      <w:bookmarkStart w:id="40" w:name="_Toc35866799"/>
       <w:r>
         <w:t>Chapter 6 – Conclusions &amp; Future Work</w:t>
       </w:r>
-      <w:bookmarkEnd w:id="46"/>
+      <w:bookmarkEnd w:id="40"/>
     </w:p>
     <w:p>
       <w:r>
@@ -7293,14 +7417,14 @@
       <w:pPr>
         <w:pStyle w:val="Heading1"/>
       </w:pPr>
-      <w:bookmarkStart w:id="47" w:name="_Toc29204238"/>
-      <w:bookmarkStart w:id="48" w:name="_Toc35866800"/>
+      <w:bookmarkStart w:id="41" w:name="_Toc29204238"/>
+      <w:bookmarkStart w:id="42" w:name="_Toc35866800"/>
       <w:r>
         <w:lastRenderedPageBreak/>
         <w:t>List of References</w:t>
       </w:r>
-      <w:bookmarkEnd w:id="47"/>
-      <w:bookmarkEnd w:id="48"/>
+      <w:bookmarkEnd w:id="41"/>
+      <w:bookmarkEnd w:id="42"/>
     </w:p>
     <w:p>
       <w:r>
@@ -7320,22 +7444,22 @@
       <w:r>
         <w:br w:type="page"/>
       </w:r>
-      <w:bookmarkStart w:id="49" w:name="_Toc29204239"/>
-      <w:bookmarkStart w:id="50" w:name="_Toc35866801"/>
-      <w:bookmarkStart w:id="51" w:name="_Toc447628191"/>
+      <w:bookmarkStart w:id="43" w:name="_Toc29204239"/>
+      <w:bookmarkStart w:id="44" w:name="_Toc35866801"/>
+      <w:bookmarkStart w:id="45" w:name="_Toc447628191"/>
       <w:r>
         <w:lastRenderedPageBreak/>
         <w:t>Bibliography</w:t>
       </w:r>
-      <w:bookmarkEnd w:id="49"/>
-      <w:bookmarkEnd w:id="50"/>
+      <w:bookmarkEnd w:id="43"/>
+      <w:bookmarkEnd w:id="44"/>
     </w:p>
     <w:p>
       <w:r>
         <w:t>List works that you have considered but do not refer to in text. Use Harvard</w:t>
       </w:r>
     </w:p>
-    <w:bookmarkEnd w:id="51"/>
+    <w:bookmarkEnd w:id="45"/>
     <w:p/>
     <w:p>
       <w:pPr>
@@ -7349,14 +7473,14 @@
       <w:pPr>
         <w:pStyle w:val="Heading1"/>
       </w:pPr>
-      <w:bookmarkStart w:id="52" w:name="_Toc29204240"/>
-      <w:bookmarkStart w:id="53" w:name="_Toc35866802"/>
+      <w:bookmarkStart w:id="46" w:name="_Toc29204240"/>
+      <w:bookmarkStart w:id="47" w:name="_Toc35866802"/>
       <w:r>
         <w:lastRenderedPageBreak/>
         <w:t>Appendices</w:t>
       </w:r>
-      <w:bookmarkEnd w:id="52"/>
-      <w:bookmarkEnd w:id="53"/>
+      <w:bookmarkEnd w:id="46"/>
+      <w:bookmarkEnd w:id="47"/>
       <w:r>
         <w:t xml:space="preserve"> </w:t>
       </w:r>
@@ -7446,8 +7570,8 @@
     </w:p>
     <w:p/>
     <w:sectPr>
-      <w:headerReference w:type="default" r:id="rId24"/>
-      <w:footerReference w:type="default" r:id="rId25"/>
+      <w:headerReference w:type="default" r:id="rId21"/>
+      <w:footerReference w:type="default" r:id="rId22"/>
       <w:pgSz w:w="11906" w:h="16838"/>
       <w:pgMar w:top="1440" w:right="1440" w:bottom="1440" w:left="1440" w:header="720" w:footer="720" w:gutter="0"/>
       <w:pgNumType w:start="1"/>
@@ -7456,132 +7580,6 @@
     </w:sectPr>
   </w:body>
 </w:document>
-</file>
-
-<file path=word/comments.xml><?xml version="1.0" encoding="utf-8"?>
-<w:comments xmlns:wpc="http://schemas.microsoft.com/office/word/2010/wordprocessingCanvas" xmlns:cx="http://schemas.microsoft.com/office/drawing/2014/chartex" xmlns:cx1="http://schemas.microsoft.com/office/drawing/2015/9/8/chartex" xmlns:cx2="http://schemas.microsoft.com/office/drawing/2015/10/21/chartex" xmlns:cx3="http://schemas.microsoft.com/office/drawing/2016/5/9/chartex" xmlns:cx4="http://schemas.microsoft.com/office/drawing/2016/5/10/chartex" xmlns:cx5="http://schemas.microsoft.com/office/drawing/2016/5/11/chartex" xmlns:cx6="http://schemas.microsoft.com/office/drawing/2016/5/12/chartex" xmlns:cx7="http://schemas.microsoft.com/office/drawing/2016/5/13/chartex" xmlns:cx8="http://schemas.microsoft.com/office/drawing/2016/5/14/chartex" xmlns:mc="http://schemas.openxmlformats.org/markup-compatibility/2006" xmlns:aink="http://schemas.microsoft.com/office/drawing/2016/ink" xmlns:am3d="http://schemas.microsoft.com/office/drawing/2017/model3d" xmlns:o="urn:schemas-microsoft-com:office:office" xmlns:r="http://schemas.openxmlformats.org/officeDocument/2006/relationships" xmlns:m="http://schemas.openxmlformats.org/officeDocument/2006/math" xmlns:v="urn:schemas-microsoft-com:vml" xmlns:wp14="http://schemas.microsoft.com/office/word/2010/wordprocessingDrawing" xmlns:wp="http://schemas.openxmlformats.org/drawingml/2006/wordprocessingDrawing" xmlns:w10="urn:schemas-microsoft-com:office:word" xmlns:w="http://schemas.openxmlformats.org/wordprocessingml/2006/main" xmlns:w14="http://schemas.microsoft.com/office/word/2010/wordml" xmlns:w15="http://schemas.microsoft.com/office/word/2012/wordml" xmlns:w16cid="http://schemas.microsoft.com/office/word/2016/wordml/cid" xmlns:w16se="http://schemas.microsoft.com/office/word/2015/wordml/symex" xmlns:wpg="http://schemas.microsoft.com/office/word/2010/wordprocessingGroup" xmlns:wpi="http://schemas.microsoft.com/office/word/2010/wordprocessingInk" xmlns:wne="http://schemas.microsoft.com/office/word/2006/wordml" xmlns:wps="http://schemas.microsoft.com/office/word/2010/wordprocessingShape" mc:Ignorable="w14 w15 w16se w16cid wp14">
-  <w:comment w:id="13" w:author="SAMMYY ANDERSON" w:date="2020-03-28T15:14:00Z" w:initials="SA">
-    <w:p>
-      <w:pPr>
-        <w:pStyle w:val="CommentText"/>
-      </w:pPr>
-      <w:r>
-        <w:rPr>
-          <w:rStyle w:val="CommentReference"/>
-        </w:rPr>
-        <w:annotationRef/>
-      </w:r>
-      <w:r>
-        <w:t>I would back up this statement with reference to literature.</w:t>
-      </w:r>
-    </w:p>
-  </w:comment>
-  <w:comment w:id="14" w:author="SAMMYY ANDERSON" w:date="2020-03-28T15:23:00Z" w:initials="SA">
-    <w:p>
-      <w:pPr>
-        <w:pStyle w:val="CommentText"/>
-      </w:pPr>
-      <w:r>
-        <w:rPr>
-          <w:rStyle w:val="CommentReference"/>
-        </w:rPr>
-        <w:annotationRef/>
-      </w:r>
-      <w:r>
-        <w:t xml:space="preserve">I would back up this statement with reference to literature. </w:t>
-      </w:r>
-    </w:p>
-  </w:comment>
-  <w:comment w:id="15" w:author="SAMMYY ANDERSON" w:date="2020-03-28T15:25:00Z" w:initials="SA">
-    <w:p>
-      <w:pPr>
-        <w:pStyle w:val="CommentText"/>
-      </w:pPr>
-      <w:r>
-        <w:rPr>
-          <w:rStyle w:val="CommentReference"/>
-        </w:rPr>
-        <w:annotationRef/>
-      </w:r>
-      <w:r>
-        <w:t xml:space="preserve">Also back this up with reference to literature. </w:t>
-      </w:r>
-    </w:p>
-  </w:comment>
-  <w:comment w:id="17" w:author="SAMMYY ANDERSON" w:date="2020-03-28T15:39:00Z" w:initials="SA">
-    <w:p>
-      <w:pPr>
-        <w:pStyle w:val="CommentText"/>
-      </w:pPr>
-      <w:r>
-        <w:rPr>
-          <w:rStyle w:val="CommentReference"/>
-        </w:rPr>
-        <w:annotationRef/>
-      </w:r>
-      <w:r>
-        <w:t>Definitely expand on this point as it helps to link this section of the lit review to the next section.</w:t>
-      </w:r>
-    </w:p>
-  </w:comment>
-  <w:comment w:id="29" w:author="SAMMYY ANDERSON" w:date="2020-03-28T15:49:00Z" w:initials="SA">
-    <w:p>
-      <w:pPr>
-        <w:pStyle w:val="CommentText"/>
-      </w:pPr>
-      <w:r>
-        <w:rPr>
-          <w:rStyle w:val="CommentReference"/>
-        </w:rPr>
-        <w:annotationRef/>
-      </w:r>
-      <w:r>
-        <w:t xml:space="preserve">Maybe reference the literature discussed here to </w:t>
-      </w:r>
-      <w:r>
-        <w:t>strengthen the argument.</w:t>
-      </w:r>
-    </w:p>
-  </w:comment>
-  <w:comment w:id="30" w:author="SAMMYY ANDERSON" w:date="2020-03-28T15:50:00Z" w:initials="SA">
-    <w:p>
-      <w:pPr>
-        <w:pStyle w:val="CommentText"/>
-      </w:pPr>
-      <w:r>
-        <w:rPr>
-          <w:rStyle w:val="CommentReference"/>
-        </w:rPr>
-        <w:annotationRef/>
-      </w:r>
-      <w:r>
-        <w:t>I would back this up with reference to literature.</w:t>
-      </w:r>
-    </w:p>
-  </w:comment>
-</w:comments>
-</file>
-
-<file path=word/commentsExtended.xml><?xml version="1.0" encoding="utf-8"?>
-<w15:commentsEx xmlns:wpc="http://schemas.microsoft.com/office/word/2010/wordprocessingCanvas" xmlns:cx="http://schemas.microsoft.com/office/drawing/2014/chartex" xmlns:cx1="http://schemas.microsoft.com/office/drawing/2015/9/8/chartex" xmlns:cx2="http://schemas.microsoft.com/office/drawing/2015/10/21/chartex" xmlns:cx3="http://schemas.microsoft.com/office/drawing/2016/5/9/chartex" xmlns:cx4="http://schemas.microsoft.com/office/drawing/2016/5/10/chartex" xmlns:cx5="http://schemas.microsoft.com/office/drawing/2016/5/11/chartex" xmlns:cx6="http://schemas.microsoft.com/office/drawing/2016/5/12/chartex" xmlns:cx7="http://schemas.microsoft.com/office/drawing/2016/5/13/chartex" xmlns:cx8="http://schemas.microsoft.com/office/drawing/2016/5/14/chartex" xmlns:mc="http://schemas.openxmlformats.org/markup-compatibility/2006" xmlns:aink="http://schemas.microsoft.com/office/drawing/2016/ink" xmlns:am3d="http://schemas.microsoft.com/office/drawing/2017/model3d" xmlns:o="urn:schemas-microsoft-com:office:office" xmlns:r="http://schemas.openxmlformats.org/officeDocument/2006/relationships" xmlns:m="http://schemas.openxmlformats.org/officeDocument/2006/math" xmlns:v="urn:schemas-microsoft-com:vml" xmlns:wp14="http://schemas.microsoft.com/office/word/2010/wordprocessingDrawing" xmlns:wp="http://schemas.openxmlformats.org/drawingml/2006/wordprocessingDrawing" xmlns:w10="urn:schemas-microsoft-com:office:word" xmlns:w="http://schemas.openxmlformats.org/wordprocessingml/2006/main" xmlns:w14="http://schemas.microsoft.com/office/word/2010/wordml" xmlns:w15="http://schemas.microsoft.com/office/word/2012/wordml" xmlns:w16cid="http://schemas.microsoft.com/office/word/2016/wordml/cid" xmlns:w16se="http://schemas.microsoft.com/office/word/2015/wordml/symex" xmlns:wpg="http://schemas.microsoft.com/office/word/2010/wordprocessingGroup" xmlns:wpi="http://schemas.microsoft.com/office/word/2010/wordprocessingInk" xmlns:wne="http://schemas.microsoft.com/office/word/2006/wordml" xmlns:wps="http://schemas.microsoft.com/office/word/2010/wordprocessingShape" mc:Ignorable="w14 w15 w16se w16cid wp14">
-  <w15:commentEx w15:paraId="74CC3980" w15:done="0"/>
-  <w15:commentEx w15:paraId="3D3564F0" w15:done="0"/>
-  <w15:commentEx w15:paraId="6C94465C" w15:done="0"/>
-  <w15:commentEx w15:paraId="23041F87" w15:done="0"/>
-  <w15:commentEx w15:paraId="0B1EC004" w15:done="0"/>
-  <w15:commentEx w15:paraId="38E10414" w15:done="0"/>
-</w15:commentsEx>
-</file>
-
-<file path=word/commentsIds.xml><?xml version="1.0" encoding="utf-8"?>
-<w16cid:commentsIds xmlns:wpc="http://schemas.microsoft.com/office/word/2010/wordprocessingCanvas" xmlns:cx="http://schemas.microsoft.com/office/drawing/2014/chartex" xmlns:cx1="http://schemas.microsoft.com/office/drawing/2015/9/8/chartex" xmlns:cx2="http://schemas.microsoft.com/office/drawing/2015/10/21/chartex" xmlns:cx3="http://schemas.microsoft.com/office/drawing/2016/5/9/chartex" xmlns:cx4="http://schemas.microsoft.com/office/drawing/2016/5/10/chartex" xmlns:cx5="http://schemas.microsoft.com/office/drawing/2016/5/11/chartex" xmlns:cx6="http://schemas.microsoft.com/office/drawing/2016/5/12/chartex" xmlns:cx7="http://schemas.microsoft.com/office/drawing/2016/5/13/chartex" xmlns:cx8="http://schemas.microsoft.com/office/drawing/2016/5/14/chartex" xmlns:mc="http://schemas.openxmlformats.org/markup-compatibility/2006" xmlns:aink="http://schemas.microsoft.com/office/drawing/2016/ink" xmlns:am3d="http://schemas.microsoft.com/office/drawing/2017/model3d" xmlns:o="urn:schemas-microsoft-com:office:office" xmlns:r="http://schemas.openxmlformats.org/officeDocument/2006/relationships" xmlns:m="http://schemas.openxmlformats.org/officeDocument/2006/math" xmlns:v="urn:schemas-microsoft-com:vml" xmlns:wp14="http://schemas.microsoft.com/office/word/2010/wordprocessingDrawing" xmlns:wp="http://schemas.openxmlformats.org/drawingml/2006/wordprocessingDrawing" xmlns:w10="urn:schemas-microsoft-com:office:word" xmlns:w="http://schemas.openxmlformats.org/wordprocessingml/2006/main" xmlns:w14="http://schemas.microsoft.com/office/word/2010/wordml" xmlns:w15="http://schemas.microsoft.com/office/word/2012/wordml" xmlns:w16cid="http://schemas.microsoft.com/office/word/2016/wordml/cid" xmlns:w16se="http://schemas.microsoft.com/office/word/2015/wordml/symex" xmlns:wpg="http://schemas.microsoft.com/office/word/2010/wordprocessingGroup" xmlns:wpi="http://schemas.microsoft.com/office/word/2010/wordprocessingInk" xmlns:wne="http://schemas.microsoft.com/office/word/2006/wordml" xmlns:wps="http://schemas.microsoft.com/office/word/2010/wordprocessingShape" mc:Ignorable="w14 w15 w16se w16cid wp14">
-  <w16cid:commentId w16cid:paraId="74CC3980" w16cid:durableId="2229E869"/>
-  <w16cid:commentId w16cid:paraId="3D3564F0" w16cid:durableId="2229EA88"/>
-  <w16cid:commentId w16cid:paraId="6C94465C" w16cid:durableId="2229EADF"/>
-  <w16cid:commentId w16cid:paraId="23041F87" w16cid:durableId="2229EE25"/>
-  <w16cid:commentId w16cid:paraId="0B1EC004" w16cid:durableId="2229F097"/>
-  <w16cid:commentId w16cid:paraId="38E10414" w16cid:durableId="2229F0DE"/>
-</w16cid:commentsIds>
 </file>
 
 <file path=word/endnotes.xml><?xml version="1.0" encoding="utf-8"?>
@@ -8838,14 +8836,6 @@
     <w:abstractNumId w:val="1"/>
   </w:num>
 </w:numbering>
-</file>
-
-<file path=word/people.xml><?xml version="1.0" encoding="utf-8"?>
-<w15:people xmlns:wpc="http://schemas.microsoft.com/office/word/2010/wordprocessingCanvas" xmlns:cx="http://schemas.microsoft.com/office/drawing/2014/chartex" xmlns:cx1="http://schemas.microsoft.com/office/drawing/2015/9/8/chartex" xmlns:cx2="http://schemas.microsoft.com/office/drawing/2015/10/21/chartex" xmlns:cx3="http://schemas.microsoft.com/office/drawing/2016/5/9/chartex" xmlns:cx4="http://schemas.microsoft.com/office/drawing/2016/5/10/chartex" xmlns:cx5="http://schemas.microsoft.com/office/drawing/2016/5/11/chartex" xmlns:cx6="http://schemas.microsoft.com/office/drawing/2016/5/12/chartex" xmlns:cx7="http://schemas.microsoft.com/office/drawing/2016/5/13/chartex" xmlns:cx8="http://schemas.microsoft.com/office/drawing/2016/5/14/chartex" xmlns:mc="http://schemas.openxmlformats.org/markup-compatibility/2006" xmlns:aink="http://schemas.microsoft.com/office/drawing/2016/ink" xmlns:am3d="http://schemas.microsoft.com/office/drawing/2017/model3d" xmlns:o="urn:schemas-microsoft-com:office:office" xmlns:r="http://schemas.openxmlformats.org/officeDocument/2006/relationships" xmlns:m="http://schemas.openxmlformats.org/officeDocument/2006/math" xmlns:v="urn:schemas-microsoft-com:vml" xmlns:wp14="http://schemas.microsoft.com/office/word/2010/wordprocessingDrawing" xmlns:wp="http://schemas.openxmlformats.org/drawingml/2006/wordprocessingDrawing" xmlns:w10="urn:schemas-microsoft-com:office:word" xmlns:w="http://schemas.openxmlformats.org/wordprocessingml/2006/main" xmlns:w14="http://schemas.microsoft.com/office/word/2010/wordml" xmlns:w15="http://schemas.microsoft.com/office/word/2012/wordml" xmlns:w16cid="http://schemas.microsoft.com/office/word/2016/wordml/cid" xmlns:w16se="http://schemas.microsoft.com/office/word/2015/wordml/symex" xmlns:wpg="http://schemas.microsoft.com/office/word/2010/wordprocessingGroup" xmlns:wpi="http://schemas.microsoft.com/office/word/2010/wordprocessingInk" xmlns:wne="http://schemas.microsoft.com/office/word/2006/wordml" xmlns:wps="http://schemas.microsoft.com/office/word/2010/wordprocessingShape" mc:Ignorable="w14 w15 w16se w16cid wp14">
-  <w15:person w15:author="SAMMYY ANDERSON">
-    <w15:presenceInfo w15:providerId="AD" w15:userId="S::1401004@uad.ac.uk::e5e31003-e728-4042-a113-3e7e3f611383"/>
-  </w15:person>
-</w15:people>
 </file>
 
 <file path=word/styles.xml><?xml version="1.0" encoding="utf-8"?>
@@ -9962,12 +9952,9 @@
 </file>
 
 <file path=customXml/item1.xml><?xml version="1.0" encoding="utf-8"?>
-<?mso-contentType ?>
-<FormTemplates xmlns="http://schemas.microsoft.com/sharepoint/v3/contenttype/forms">
-  <Display>DocumentLibraryForm</Display>
-  <Edit>DocumentLibraryForm</Edit>
-  <New>DocumentLibraryForm</New>
-</FormTemplates>
+<p:properties xmlns:p="http://schemas.microsoft.com/office/2006/metadata/properties" xmlns:xsi="http://www.w3.org/2001/XMLSchema-instance" xmlns:pc="http://schemas.microsoft.com/office/infopath/2007/PartnerControls">
+  <documentManagement/>
+</p:properties>
 </file>
 
 <file path=customXml/item2.xml><?xml version="1.0" encoding="utf-8"?>
@@ -10180,9 +10167,12 @@
 </file>
 
 <file path=customXml/item3.xml><?xml version="1.0" encoding="utf-8"?>
-<p:properties xmlns:p="http://schemas.microsoft.com/office/2006/metadata/properties" xmlns:xsi="http://www.w3.org/2001/XMLSchema-instance" xmlns:pc="http://schemas.microsoft.com/office/infopath/2007/PartnerControls">
-  <documentManagement/>
-</p:properties>
+<?mso-contentType ?>
+<FormTemplates xmlns="http://schemas.microsoft.com/sharepoint/v3/contenttype/forms">
+  <Display>DocumentLibraryForm</Display>
+  <Edit>DocumentLibraryForm</Edit>
+  <New>DocumentLibraryForm</New>
+</FormTemplates>
 </file>
 
 <file path=customXml/item4.xml><?xml version="1.0" encoding="utf-8"?>
@@ -10190,9 +10180,10 @@
 </file>
 
 <file path=customXml/itemProps1.xml><?xml version="1.0" encoding="utf-8"?>
-<ds:datastoreItem xmlns:ds="http://schemas.openxmlformats.org/officeDocument/2006/customXml" ds:itemID="{05D9BF79-26A9-4E9A-9793-4E28B04A02DC}">
+<ds:datastoreItem xmlns:ds="http://schemas.openxmlformats.org/officeDocument/2006/customXml" ds:itemID="{10A8F88B-6E38-47A8-8074-155E10D59BDF}">
   <ds:schemaRefs>
-    <ds:schemaRef ds:uri="http://schemas.microsoft.com/sharepoint/v3/contenttype/forms"/>
+    <ds:schemaRef ds:uri="http://schemas.microsoft.com/office/2006/metadata/properties"/>
+    <ds:schemaRef ds:uri="http://schemas.microsoft.com/office/infopath/2007/PartnerControls"/>
   </ds:schemaRefs>
 </ds:datastoreItem>
 </file>
@@ -10217,16 +10208,15 @@
 </file>
 
 <file path=customXml/itemProps3.xml><?xml version="1.0" encoding="utf-8"?>
-<ds:datastoreItem xmlns:ds="http://schemas.openxmlformats.org/officeDocument/2006/customXml" ds:itemID="{10A8F88B-6E38-47A8-8074-155E10D59BDF}">
+<ds:datastoreItem xmlns:ds="http://schemas.openxmlformats.org/officeDocument/2006/customXml" ds:itemID="{05D9BF79-26A9-4E9A-9793-4E28B04A02DC}">
   <ds:schemaRefs>
-    <ds:schemaRef ds:uri="http://schemas.microsoft.com/office/2006/metadata/properties"/>
-    <ds:schemaRef ds:uri="http://schemas.microsoft.com/office/infopath/2007/PartnerControls"/>
+    <ds:schemaRef ds:uri="http://schemas.microsoft.com/sharepoint/v3/contenttype/forms"/>
   </ds:schemaRefs>
 </ds:datastoreItem>
 </file>
 
 <file path=customXml/itemProps4.xml><?xml version="1.0" encoding="utf-8"?>
-<ds:datastoreItem xmlns:ds="http://schemas.openxmlformats.org/officeDocument/2006/customXml" ds:itemID="{066C24CE-FCB6-4F4F-9B9D-D9A080BAC6EF}">
+<ds:datastoreItem xmlns:ds="http://schemas.openxmlformats.org/officeDocument/2006/customXml" ds:itemID="{E2E21900-C164-4940-B6EB-FF0301C923CC}">
   <ds:schemaRefs>
     <ds:schemaRef ds:uri="http://schemas.openxmlformats.org/officeDocument/2006/bibliography"/>
   </ds:schemaRefs>

</xml_diff>